<commit_message>
first hack at CRC cards
</commit_message>
<xml_diff>
--- a/Mod6/Mod6.docx
+++ b/Mod6/Mod6.docx
@@ -15,13 +15,33 @@
         <w:shd w:val="clear" w:color="auto" w:fill="FFFFFF"/>
         <w:spacing w:after="0" w:line="240" w:lineRule="auto"/>
         <w:rPr>
+          <w:rStyle w:val="IntenseEmphasis"/>
+        </w:rPr>
+      </w:pPr>
+      <w:r>
+        <w:rPr>
+          <w:rStyle w:val="IntenseEmphasis"/>
+        </w:rPr>
+        <w:t>Candidate classes derived from noun-verb analysis (With potentia</w:t>
+      </w:r>
+      <w:r>
+        <w:rPr>
+          <w:rStyle w:val="IntenseEmphasis"/>
+        </w:rPr>
+        <w:t>l attribute nouns listed below):</w:t>
+      </w:r>
+    </w:p>
+    <w:p>
+      <w:pPr>
+        <w:shd w:val="clear" w:color="auto" w:fill="FFFFFF"/>
+        <w:spacing w:after="0" w:line="240" w:lineRule="auto"/>
+        <w:rPr>
           <w:rFonts w:ascii="Arial" w:eastAsia="Times New Roman" w:hAnsi="Arial" w:cs="Arial"/>
           <w:color w:val="222222"/>
           <w:sz w:val="19"/>
           <w:szCs w:val="19"/>
         </w:rPr>
       </w:pPr>
-      <w:proofErr w:type="gramStart"/>
       <w:r>
         <w:rPr>
           <w:rFonts w:ascii="Arial" w:eastAsia="Times New Roman" w:hAnsi="Arial" w:cs="Arial"/>
@@ -29,12 +49,16 @@
           <w:sz w:val="19"/>
           <w:szCs w:val="19"/>
         </w:rPr>
-        <w:t>user</w:t>
-      </w:r>
-      <w:proofErr w:type="gramEnd"/>
-    </w:p>
-    <w:p>
-      <w:pPr>
+        <w:t>User</w:t>
+      </w:r>
+    </w:p>
+    <w:p>
+      <w:pPr>
+        <w:pStyle w:val="ListParagraph"/>
+        <w:numPr>
+          <w:ilvl w:val="0"/>
+          <w:numId w:val="1"/>
+        </w:numPr>
         <w:shd w:val="clear" w:color="auto" w:fill="FFFFFF"/>
         <w:spacing w:after="0" w:line="240" w:lineRule="auto"/>
         <w:rPr>
@@ -44,7 +68,6 @@
           <w:szCs w:val="19"/>
         </w:rPr>
       </w:pPr>
-      <w:proofErr w:type="gramStart"/>
       <w:r>
         <w:rPr>
           <w:rFonts w:ascii="Arial" w:eastAsia="Times New Roman" w:hAnsi="Arial" w:cs="Arial"/>
@@ -52,9 +75,8 @@
           <w:sz w:val="19"/>
           <w:szCs w:val="19"/>
         </w:rPr>
-        <w:t>role</w:t>
-      </w:r>
-      <w:proofErr w:type="gramEnd"/>
+        <w:t>Customer</w:t>
+      </w:r>
       <w:r>
         <w:rPr>
           <w:rFonts w:ascii="Arial" w:eastAsia="Times New Roman" w:hAnsi="Arial" w:cs="Arial"/>
@@ -62,23 +84,25 @@
           <w:sz w:val="19"/>
           <w:szCs w:val="19"/>
         </w:rPr>
-        <w:t xml:space="preserve"> - customer, admin, staff</w:t>
-      </w:r>
-    </w:p>
-    <w:p>
-      <w:pPr>
-        <w:shd w:val="clear" w:color="auto" w:fill="FFFFFF"/>
-        <w:spacing w:after="0" w:line="240" w:lineRule="auto"/>
+        <w:t xml:space="preserve"> / </w:t>
+      </w:r>
+      <w:r>
         <w:rPr>
           <w:rFonts w:ascii="Arial" w:eastAsia="Times New Roman" w:hAnsi="Arial" w:cs="Arial"/>
           <w:color w:val="222222"/>
           <w:sz w:val="19"/>
           <w:szCs w:val="19"/>
         </w:rPr>
-      </w:pPr>
-    </w:p>
-    <w:p>
-      <w:pPr>
+        <w:t>Manager</w:t>
+      </w:r>
+    </w:p>
+    <w:p>
+      <w:pPr>
+        <w:pStyle w:val="ListParagraph"/>
+        <w:numPr>
+          <w:ilvl w:val="0"/>
+          <w:numId w:val="1"/>
+        </w:numPr>
         <w:shd w:val="clear" w:color="auto" w:fill="FFFFFF"/>
         <w:spacing w:after="0" w:line="240" w:lineRule="auto"/>
         <w:rPr>
@@ -88,7 +112,6 @@
           <w:szCs w:val="19"/>
         </w:rPr>
       </w:pPr>
-      <w:proofErr w:type="spellStart"/>
       <w:r>
         <w:rPr>
           <w:rFonts w:ascii="Arial" w:eastAsia="Times New Roman" w:hAnsi="Arial" w:cs="Arial"/>
@@ -96,88 +119,103 @@
           <w:sz w:val="19"/>
           <w:szCs w:val="19"/>
         </w:rPr>
-        <w:t>master_inventory</w:t>
-      </w:r>
-      <w:proofErr w:type="spellEnd"/>
-      <w:r>
+        <w:t>Credentials</w:t>
+      </w:r>
+    </w:p>
+    <w:p>
+      <w:pPr>
+        <w:pStyle w:val="ListParagraph"/>
+        <w:numPr>
+          <w:ilvl w:val="0"/>
+          <w:numId w:val="1"/>
+        </w:numPr>
+        <w:shd w:val="clear" w:color="auto" w:fill="FFFFFF"/>
+        <w:spacing w:after="0" w:line="240" w:lineRule="auto"/>
         <w:rPr>
           <w:rFonts w:ascii="Arial" w:eastAsia="Times New Roman" w:hAnsi="Arial" w:cs="Arial"/>
           <w:color w:val="222222"/>
           <w:sz w:val="19"/>
           <w:szCs w:val="19"/>
         </w:rPr>
-        <w:t xml:space="preserve"> - system wide inventory</w:t>
-      </w:r>
-    </w:p>
-    <w:p>
-      <w:pPr>
-        <w:shd w:val="clear" w:color="auto" w:fill="FFFFFF"/>
-        <w:spacing w:after="0" w:line="240" w:lineRule="auto"/>
+      </w:pPr>
+      <w:r>
         <w:rPr>
           <w:rFonts w:ascii="Arial" w:eastAsia="Times New Roman" w:hAnsi="Arial" w:cs="Arial"/>
           <w:color w:val="222222"/>
           <w:sz w:val="19"/>
           <w:szCs w:val="19"/>
         </w:rPr>
-      </w:pPr>
-      <w:proofErr w:type="gramStart"/>
-      <w:r>
+        <w:t>Account Standing</w:t>
+      </w:r>
+    </w:p>
+    <w:p>
+      <w:pPr>
+        <w:pStyle w:val="ListParagraph"/>
+        <w:numPr>
+          <w:ilvl w:val="0"/>
+          <w:numId w:val="1"/>
+        </w:numPr>
+        <w:shd w:val="clear" w:color="auto" w:fill="FFFFFF"/>
+        <w:spacing w:after="0" w:line="240" w:lineRule="auto"/>
         <w:rPr>
           <w:rFonts w:ascii="Arial" w:eastAsia="Times New Roman" w:hAnsi="Arial" w:cs="Arial"/>
           <w:color w:val="222222"/>
           <w:sz w:val="19"/>
           <w:szCs w:val="19"/>
         </w:rPr>
-        <w:t>audiobook</w:t>
-      </w:r>
-      <w:proofErr w:type="gramEnd"/>
-    </w:p>
-    <w:p>
-      <w:pPr>
-        <w:shd w:val="clear" w:color="auto" w:fill="FFFFFF"/>
-        <w:spacing w:after="0" w:line="240" w:lineRule="auto"/>
+      </w:pPr>
+      <w:r>
         <w:rPr>
           <w:rFonts w:ascii="Arial" w:eastAsia="Times New Roman" w:hAnsi="Arial" w:cs="Arial"/>
           <w:color w:val="222222"/>
           <w:sz w:val="19"/>
           <w:szCs w:val="19"/>
         </w:rPr>
-      </w:pPr>
-      <w:proofErr w:type="gramStart"/>
-      <w:r>
+        <w:t>Fines</w:t>
+      </w:r>
+    </w:p>
+    <w:p>
+      <w:pPr>
+        <w:pStyle w:val="ListParagraph"/>
+        <w:shd w:val="clear" w:color="auto" w:fill="FFFFFF"/>
+        <w:spacing w:after="0" w:line="240" w:lineRule="auto"/>
+        <w:ind w:left="420"/>
         <w:rPr>
           <w:rFonts w:ascii="Arial" w:eastAsia="Times New Roman" w:hAnsi="Arial" w:cs="Arial"/>
           <w:color w:val="222222"/>
           <w:sz w:val="19"/>
           <w:szCs w:val="19"/>
         </w:rPr>
-        <w:t>transaction</w:t>
-      </w:r>
-      <w:proofErr w:type="gramEnd"/>
-      <w:r>
+      </w:pPr>
+    </w:p>
+    <w:p>
+      <w:pPr>
+        <w:shd w:val="clear" w:color="auto" w:fill="FFFFFF"/>
+        <w:spacing w:after="0" w:line="240" w:lineRule="auto"/>
         <w:rPr>
           <w:rFonts w:ascii="Arial" w:eastAsia="Times New Roman" w:hAnsi="Arial" w:cs="Arial"/>
           <w:color w:val="222222"/>
           <w:sz w:val="19"/>
           <w:szCs w:val="19"/>
         </w:rPr>
-        <w:t xml:space="preserve"> - used for web transactions, reserving audio books</w:t>
-      </w:r>
-    </w:p>
-    <w:p>
-      <w:pPr>
-        <w:shd w:val="clear" w:color="auto" w:fill="FFFFFF"/>
-        <w:spacing w:after="0" w:line="240" w:lineRule="auto"/>
+      </w:pPr>
+      <w:r>
         <w:rPr>
           <w:rFonts w:ascii="Arial" w:eastAsia="Times New Roman" w:hAnsi="Arial" w:cs="Arial"/>
           <w:color w:val="222222"/>
           <w:sz w:val="19"/>
           <w:szCs w:val="19"/>
         </w:rPr>
-      </w:pPr>
-    </w:p>
-    <w:p>
-      <w:pPr>
+        <w:t>Session</w:t>
+      </w:r>
+    </w:p>
+    <w:p>
+      <w:pPr>
+        <w:pStyle w:val="ListParagraph"/>
+        <w:numPr>
+          <w:ilvl w:val="0"/>
+          <w:numId w:val="1"/>
+        </w:numPr>
         <w:shd w:val="clear" w:color="auto" w:fill="FFFFFF"/>
         <w:spacing w:after="0" w:line="240" w:lineRule="auto"/>
         <w:rPr>
@@ -194,63 +232,69 @@
           <w:sz w:val="19"/>
           <w:szCs w:val="19"/>
         </w:rPr>
-        <w:t>UI - listens for and handles user input</w:t>
-      </w:r>
-    </w:p>
-    <w:p>
-      <w:pPr>
-        <w:shd w:val="clear" w:color="auto" w:fill="FFFFFF"/>
-        <w:spacing w:after="0" w:line="240" w:lineRule="auto"/>
+        <w:t>L</w:t>
+      </w:r>
+      <w:r>
         <w:rPr>
           <w:rFonts w:ascii="Arial" w:eastAsia="Times New Roman" w:hAnsi="Arial" w:cs="Arial"/>
           <w:color w:val="222222"/>
           <w:sz w:val="19"/>
           <w:szCs w:val="19"/>
         </w:rPr>
-      </w:pPr>
-      <w:proofErr w:type="gramStart"/>
-      <w:r>
+        <w:t>ength</w:t>
+      </w:r>
+    </w:p>
+    <w:p>
+      <w:pPr>
+        <w:pStyle w:val="ListParagraph"/>
+        <w:shd w:val="clear" w:color="auto" w:fill="FFFFFF"/>
+        <w:spacing w:after="0" w:line="240" w:lineRule="auto"/>
+        <w:ind w:left="420"/>
         <w:rPr>
           <w:rFonts w:ascii="Arial" w:eastAsia="Times New Roman" w:hAnsi="Arial" w:cs="Arial"/>
           <w:color w:val="222222"/>
           <w:sz w:val="19"/>
           <w:szCs w:val="19"/>
         </w:rPr>
-        <w:t>session</w:t>
-      </w:r>
-      <w:proofErr w:type="gramEnd"/>
-      <w:r>
+      </w:pPr>
+    </w:p>
+    <w:p>
+      <w:pPr>
+        <w:shd w:val="clear" w:color="auto" w:fill="FFFFFF"/>
+        <w:spacing w:after="0" w:line="240" w:lineRule="auto"/>
         <w:rPr>
           <w:rFonts w:ascii="Arial" w:eastAsia="Times New Roman" w:hAnsi="Arial" w:cs="Arial"/>
           <w:color w:val="222222"/>
           <w:sz w:val="19"/>
           <w:szCs w:val="19"/>
         </w:rPr>
-        <w:t xml:space="preserve"> - keeps track of user session</w:t>
-      </w:r>
-    </w:p>
-    <w:p>
-      <w:pPr>
-        <w:shd w:val="clear" w:color="auto" w:fill="FFFFFF"/>
-        <w:spacing w:after="0" w:line="240" w:lineRule="auto"/>
+      </w:pPr>
+      <w:r>
         <w:rPr>
           <w:rFonts w:ascii="Arial" w:eastAsia="Times New Roman" w:hAnsi="Arial" w:cs="Arial"/>
           <w:color w:val="222222"/>
           <w:sz w:val="19"/>
           <w:szCs w:val="19"/>
         </w:rPr>
-      </w:pPr>
-      <w:proofErr w:type="spellStart"/>
-      <w:r>
+        <w:t>Audiobook</w:t>
+      </w:r>
+    </w:p>
+    <w:p>
+      <w:pPr>
+        <w:pStyle w:val="ListParagraph"/>
+        <w:numPr>
+          <w:ilvl w:val="0"/>
+          <w:numId w:val="1"/>
+        </w:numPr>
+        <w:shd w:val="clear" w:color="auto" w:fill="FFFFFF"/>
+        <w:spacing w:after="0" w:line="240" w:lineRule="auto"/>
         <w:rPr>
           <w:rFonts w:ascii="Arial" w:eastAsia="Times New Roman" w:hAnsi="Arial" w:cs="Arial"/>
           <w:color w:val="222222"/>
           <w:sz w:val="19"/>
           <w:szCs w:val="19"/>
         </w:rPr>
-        <w:t>local_inventory</w:t>
-      </w:r>
-      <w:proofErr w:type="spellEnd"/>
+      </w:pPr>
       <w:r>
         <w:rPr>
           <w:rFonts w:ascii="Arial" w:eastAsia="Times New Roman" w:hAnsi="Arial" w:cs="Arial"/>
@@ -258,7 +302,207 @@
           <w:sz w:val="19"/>
           <w:szCs w:val="19"/>
         </w:rPr>
-        <w:t xml:space="preserve"> - knows its own inventory</w:t>
+        <w:t>Reserved status</w:t>
+      </w:r>
+    </w:p>
+    <w:p>
+      <w:pPr>
+        <w:pStyle w:val="ListParagraph"/>
+        <w:numPr>
+          <w:ilvl w:val="0"/>
+          <w:numId w:val="1"/>
+        </w:numPr>
+        <w:shd w:val="clear" w:color="auto" w:fill="FFFFFF"/>
+        <w:spacing w:after="0" w:line="240" w:lineRule="auto"/>
+        <w:rPr>
+          <w:rFonts w:ascii="Arial" w:eastAsia="Times New Roman" w:hAnsi="Arial" w:cs="Arial"/>
+          <w:color w:val="222222"/>
+          <w:sz w:val="19"/>
+          <w:szCs w:val="19"/>
+        </w:rPr>
+      </w:pPr>
+      <w:r>
+        <w:rPr>
+          <w:rFonts w:ascii="Arial" w:eastAsia="Times New Roman" w:hAnsi="Arial" w:cs="Arial"/>
+          <w:color w:val="222222"/>
+          <w:sz w:val="19"/>
+          <w:szCs w:val="19"/>
+        </w:rPr>
+        <w:t>Checkout status</w:t>
+      </w:r>
+    </w:p>
+    <w:p>
+      <w:pPr>
+        <w:pStyle w:val="ListParagraph"/>
+        <w:numPr>
+          <w:ilvl w:val="0"/>
+          <w:numId w:val="1"/>
+        </w:numPr>
+        <w:shd w:val="clear" w:color="auto" w:fill="FFFFFF"/>
+        <w:spacing w:after="0" w:line="240" w:lineRule="auto"/>
+        <w:rPr>
+          <w:rFonts w:ascii="Arial" w:eastAsia="Times New Roman" w:hAnsi="Arial" w:cs="Arial"/>
+          <w:color w:val="222222"/>
+          <w:sz w:val="19"/>
+          <w:szCs w:val="19"/>
+        </w:rPr>
+      </w:pPr>
+      <w:r>
+        <w:rPr>
+          <w:rFonts w:ascii="Arial" w:eastAsia="Times New Roman" w:hAnsi="Arial" w:cs="Arial"/>
+          <w:color w:val="222222"/>
+          <w:sz w:val="19"/>
+          <w:szCs w:val="19"/>
+        </w:rPr>
+        <w:t>Physical location</w:t>
+      </w:r>
+    </w:p>
+    <w:p>
+      <w:pPr>
+        <w:pStyle w:val="ListParagraph"/>
+        <w:shd w:val="clear" w:color="auto" w:fill="FFFFFF"/>
+        <w:spacing w:after="0" w:line="240" w:lineRule="auto"/>
+        <w:ind w:left="420"/>
+        <w:rPr>
+          <w:rFonts w:ascii="Arial" w:eastAsia="Times New Roman" w:hAnsi="Arial" w:cs="Arial"/>
+          <w:color w:val="222222"/>
+          <w:sz w:val="19"/>
+          <w:szCs w:val="19"/>
+        </w:rPr>
+      </w:pPr>
+    </w:p>
+    <w:p>
+      <w:pPr>
+        <w:shd w:val="clear" w:color="auto" w:fill="FFFFFF"/>
+        <w:spacing w:after="0" w:line="240" w:lineRule="auto"/>
+        <w:rPr>
+          <w:rFonts w:ascii="Arial" w:eastAsia="Times New Roman" w:hAnsi="Arial" w:cs="Arial"/>
+          <w:color w:val="222222"/>
+          <w:sz w:val="19"/>
+          <w:szCs w:val="19"/>
+        </w:rPr>
+      </w:pPr>
+      <w:r>
+        <w:rPr>
+          <w:rFonts w:ascii="Arial" w:eastAsia="Times New Roman" w:hAnsi="Arial" w:cs="Arial"/>
+          <w:color w:val="222222"/>
+          <w:sz w:val="19"/>
+          <w:szCs w:val="19"/>
+        </w:rPr>
+        <w:t>Kiosk</w:t>
+      </w:r>
+    </w:p>
+    <w:p>
+      <w:pPr>
+        <w:shd w:val="clear" w:color="auto" w:fill="FFFFFF"/>
+        <w:spacing w:after="0" w:line="240" w:lineRule="auto"/>
+        <w:rPr>
+          <w:rFonts w:ascii="Arial" w:eastAsia="Times New Roman" w:hAnsi="Arial" w:cs="Arial"/>
+          <w:color w:val="222222"/>
+          <w:sz w:val="19"/>
+          <w:szCs w:val="19"/>
+        </w:rPr>
+      </w:pPr>
+    </w:p>
+    <w:p>
+      <w:pPr>
+        <w:pStyle w:val="Heading1"/>
+      </w:pPr>
+      <w:r>
+        <w:t>System Operations</w:t>
+      </w:r>
+    </w:p>
+    <w:p>
+      <w:pPr>
+        <w:pStyle w:val="NoSpacing"/>
+      </w:pPr>
+      <w:r>
+        <w:t>System creates a new user account</w:t>
+      </w:r>
+    </w:p>
+    <w:p>
+      <w:pPr>
+        <w:pStyle w:val="NoSpacing"/>
+      </w:pPr>
+      <w:r>
+        <w:t>System prompts for credentials</w:t>
+      </w:r>
+    </w:p>
+    <w:p>
+      <w:pPr>
+        <w:pStyle w:val="NoSpacing"/>
+      </w:pPr>
+      <w:r>
+        <w:t>System authenticates the user</w:t>
+      </w:r>
+    </w:p>
+    <w:p>
+      <w:pPr>
+        <w:pStyle w:val="NoSpacing"/>
+      </w:pPr>
+      <w:r>
+        <w:t xml:space="preserve">System </w:t>
+      </w:r>
+      <w:r>
+        <w:t>lists</w:t>
+      </w:r>
+      <w:r>
+        <w:t xml:space="preserve"> available audio books</w:t>
+      </w:r>
+    </w:p>
+    <w:p>
+      <w:pPr>
+        <w:pStyle w:val="NoSpacing"/>
+      </w:pPr>
+      <w:r>
+        <w:t xml:space="preserve">System </w:t>
+      </w:r>
+      <w:r>
+        <w:t>marks</w:t>
+      </w:r>
+      <w:r>
+        <w:t xml:space="preserve"> an audio book</w:t>
+      </w:r>
+      <w:r>
+        <w:t xml:space="preserve"> reserved/not reserved</w:t>
+      </w:r>
+    </w:p>
+    <w:p>
+      <w:pPr>
+        <w:pStyle w:val="NoSpacing"/>
+      </w:pPr>
+      <w:r>
+        <w:t xml:space="preserve">System marks an audio book checked </w:t>
+      </w:r>
+      <w:r>
+        <w:t>in/</w:t>
+      </w:r>
+      <w:r>
+        <w:t>out</w:t>
+      </w:r>
+    </w:p>
+    <w:p>
+      <w:pPr>
+        <w:pStyle w:val="NoSpacing"/>
+      </w:pPr>
+      <w:r>
+        <w:t>System updates audiobook physical location</w:t>
+      </w:r>
+    </w:p>
+    <w:p>
+      <w:pPr>
+        <w:pStyle w:val="NoSpacing"/>
+      </w:pPr>
+      <w:r>
+        <w:t>System checks if account is in good standing</w:t>
+      </w:r>
+    </w:p>
+    <w:p>
+      <w:pPr>
+        <w:pStyle w:val="NoSpacing"/>
+      </w:pPr>
+      <w:r>
+        <w:t>System generates a report</w:t>
       </w:r>
     </w:p>
     <w:p/>
@@ -267,70 +511,1807 @@
         <w:pStyle w:val="Heading1"/>
       </w:pPr>
       <w:r>
-        <w:t>System Operations</w:t>
-      </w:r>
-    </w:p>
-    <w:p>
-      <w:r>
-        <w:t>System authenticates the user</w:t>
-      </w:r>
-    </w:p>
-    <w:p>
-      <w:r>
-        <w:t>System creates a new user account</w:t>
-      </w:r>
-    </w:p>
-    <w:p>
-      <w:r>
-        <w:t>System enables the user account</w:t>
-      </w:r>
-      <w:bookmarkStart w:id="0" w:name="_GoBack"/>
-      <w:bookmarkEnd w:id="0"/>
-    </w:p>
-    <w:p>
-      <w:r>
-        <w:t>System disables the user account</w:t>
-      </w:r>
-    </w:p>
-    <w:p>
-      <w:r>
-        <w:t>System displays available audio books</w:t>
-      </w:r>
-    </w:p>
-    <w:p>
-      <w:r>
-        <w:t>System reserves an audio book</w:t>
-      </w:r>
-    </w:p>
-    <w:p>
-      <w:r>
-        <w:t>System checks if account is in good standing</w:t>
-      </w:r>
-    </w:p>
-    <w:p>
-      <w:r>
-        <w:t>System generates a report</w:t>
+        <w:t>CRC Cards</w:t>
+      </w:r>
+    </w:p>
+    <w:p>
+      <w:r>
+        <w:rPr>
+          <w:noProof/>
+        </w:rPr>
+        <mc:AlternateContent>
+          <mc:Choice Requires="wpg">
+            <w:drawing>
+              <wp:inline distT="0" distB="0" distL="0" distR="0" wp14:anchorId="2C7837D0" wp14:editId="1B01E68E">
+                <wp:extent cx="5676900" cy="1543050"/>
+                <wp:effectExtent l="0" t="0" r="19050" b="19050"/>
+                <wp:docPr id="35" name="Group 35"/>
+                <wp:cNvGraphicFramePr/>
+                <a:graphic xmlns:a="http://schemas.openxmlformats.org/drawingml/2006/main">
+                  <a:graphicData uri="http://schemas.microsoft.com/office/word/2010/wordprocessingGroup">
+                    <wpg:wgp>
+                      <wpg:cNvGrpSpPr/>
+                      <wpg:grpSpPr>
+                        <a:xfrm>
+                          <a:off x="0" y="0"/>
+                          <a:ext cx="5676900" cy="1543050"/>
+                          <a:chOff x="0" y="0"/>
+                          <a:chExt cx="5677066" cy="1959417"/>
+                        </a:xfrm>
+                      </wpg:grpSpPr>
+                      <wps:wsp>
+                        <wps:cNvPr id="36" name="Rectangle 36"/>
+                        <wps:cNvSpPr/>
+                        <wps:spPr>
+                          <a:xfrm>
+                            <a:off x="0" y="365842"/>
+                            <a:ext cx="2838450" cy="1593575"/>
+                          </a:xfrm>
+                          <a:prstGeom prst="rect">
+                            <a:avLst/>
+                          </a:prstGeom>
+                        </wps:spPr>
+                        <wps:style>
+                          <a:lnRef idx="2">
+                            <a:schemeClr val="accent3">
+                              <a:shade val="50000"/>
+                            </a:schemeClr>
+                          </a:lnRef>
+                          <a:fillRef idx="1">
+                            <a:schemeClr val="accent3"/>
+                          </a:fillRef>
+                          <a:effectRef idx="0">
+                            <a:schemeClr val="accent3"/>
+                          </a:effectRef>
+                          <a:fontRef idx="minor">
+                            <a:schemeClr val="lt1"/>
+                          </a:fontRef>
+                        </wps:style>
+                        <wps:txbx>
+                          <w:txbxContent>
+                            <w:p>
+                              <w:pPr>
+                                <w:rPr>
+                                  <w:rStyle w:val="SubtleEmphasis"/>
+                                </w:rPr>
+                              </w:pPr>
+                              <w:r>
+                                <w:rPr>
+                                  <w:rStyle w:val="SubtleEmphasis"/>
+                                </w:rPr>
+                                <w:t>Responsibilities:</w:t>
+                              </w:r>
+                            </w:p>
+                            <w:p>
+                              <w:pPr>
+                                <w:pStyle w:val="NoSpacing"/>
+                              </w:pPr>
+                              <w:r>
+                                <w:t>Knows users</w:t>
+                              </w:r>
+                            </w:p>
+                            <w:p>
+                              <w:pPr>
+                                <w:pStyle w:val="NoSpacing"/>
+                              </w:pPr>
+                              <w:r>
+                                <w:t>Can create User</w:t>
+                              </w:r>
+                            </w:p>
+                            <w:p>
+                              <w:pPr>
+                                <w:pStyle w:val="NoSpacing"/>
+                              </w:pPr>
+                            </w:p>
+                          </w:txbxContent>
+                        </wps:txbx>
+                        <wps:bodyPr rot="0" spcFirstLastPara="0" vertOverflow="overflow" horzOverflow="overflow" vert="horz" wrap="square" lIns="91440" tIns="45720" rIns="91440" bIns="45720" numCol="1" spcCol="0" rtlCol="0" fromWordArt="0" anchor="ctr" anchorCtr="0" forceAA="0" compatLnSpc="1">
+                          <a:prstTxWarp prst="textNoShape">
+                            <a:avLst/>
+                          </a:prstTxWarp>
+                          <a:noAutofit/>
+                        </wps:bodyPr>
+                      </wps:wsp>
+                      <wps:wsp>
+                        <wps:cNvPr id="37" name="Rectangle 37"/>
+                        <wps:cNvSpPr/>
+                        <wps:spPr>
+                          <a:xfrm>
+                            <a:off x="2838616" y="365842"/>
+                            <a:ext cx="2838450" cy="1593574"/>
+                          </a:xfrm>
+                          <a:prstGeom prst="rect">
+                            <a:avLst/>
+                          </a:prstGeom>
+                        </wps:spPr>
+                        <wps:style>
+                          <a:lnRef idx="2">
+                            <a:schemeClr val="accent3">
+                              <a:shade val="50000"/>
+                            </a:schemeClr>
+                          </a:lnRef>
+                          <a:fillRef idx="1">
+                            <a:schemeClr val="accent3"/>
+                          </a:fillRef>
+                          <a:effectRef idx="0">
+                            <a:schemeClr val="accent3"/>
+                          </a:effectRef>
+                          <a:fontRef idx="minor">
+                            <a:schemeClr val="lt1"/>
+                          </a:fontRef>
+                        </wps:style>
+                        <wps:txbx>
+                          <w:txbxContent>
+                            <w:p>
+                              <w:pPr>
+                                <w:rPr>
+                                  <w:rStyle w:val="SubtleEmphasis"/>
+                                </w:rPr>
+                              </w:pPr>
+                              <w:r>
+                                <w:rPr>
+                                  <w:rStyle w:val="SubtleEmphasis"/>
+                                </w:rPr>
+                                <w:t>Collaborators:</w:t>
+                              </w:r>
+                            </w:p>
+                            <w:p>
+                              <w:r>
+                                <w:t>User</w:t>
+                              </w:r>
+                            </w:p>
+                          </w:txbxContent>
+                        </wps:txbx>
+                        <wps:bodyPr rot="0" spcFirstLastPara="0" vertOverflow="overflow" horzOverflow="overflow" vert="horz" wrap="square" lIns="91440" tIns="45720" rIns="91440" bIns="45720" numCol="1" spcCol="0" rtlCol="0" fromWordArt="0" anchor="ctr" anchorCtr="0" forceAA="0" compatLnSpc="1">
+                          <a:prstTxWarp prst="textNoShape">
+                            <a:avLst/>
+                          </a:prstTxWarp>
+                          <a:noAutofit/>
+                        </wps:bodyPr>
+                      </wps:wsp>
+                      <wps:wsp>
+                        <wps:cNvPr id="38" name="Rectangle 38"/>
+                        <wps:cNvSpPr/>
+                        <wps:spPr>
+                          <a:xfrm>
+                            <a:off x="0" y="0"/>
+                            <a:ext cx="5676900" cy="365843"/>
+                          </a:xfrm>
+                          <a:prstGeom prst="rect">
+                            <a:avLst/>
+                          </a:prstGeom>
+                        </wps:spPr>
+                        <wps:style>
+                          <a:lnRef idx="2">
+                            <a:schemeClr val="accent3">
+                              <a:shade val="50000"/>
+                            </a:schemeClr>
+                          </a:lnRef>
+                          <a:fillRef idx="1">
+                            <a:schemeClr val="accent3"/>
+                          </a:fillRef>
+                          <a:effectRef idx="0">
+                            <a:schemeClr val="accent3"/>
+                          </a:effectRef>
+                          <a:fontRef idx="minor">
+                            <a:schemeClr val="lt1"/>
+                          </a:fontRef>
+                        </wps:style>
+                        <wps:txbx>
+                          <w:txbxContent>
+                            <w:p>
+                              <w:pPr>
+                                <w:jc w:val="center"/>
+                                <w:rPr>
+                                  <w:b/>
+                                  <w:sz w:val="28"/>
+                                </w:rPr>
+                              </w:pPr>
+                              <w:r>
+                                <w:rPr>
+                                  <w:b/>
+                                  <w:sz w:val="28"/>
+                                </w:rPr>
+                                <w:t>Controller?</w:t>
+                              </w:r>
+                            </w:p>
+                          </w:txbxContent>
+                        </wps:txbx>
+                        <wps:bodyPr rot="0" spcFirstLastPara="0" vertOverflow="overflow" horzOverflow="overflow" vert="horz" wrap="square" lIns="91440" tIns="45720" rIns="91440" bIns="45720" numCol="1" spcCol="0" rtlCol="0" fromWordArt="0" anchor="ctr" anchorCtr="0" forceAA="0" compatLnSpc="1">
+                          <a:prstTxWarp prst="textNoShape">
+                            <a:avLst/>
+                          </a:prstTxWarp>
+                          <a:noAutofit/>
+                        </wps:bodyPr>
+                      </wps:wsp>
+                    </wpg:wgp>
+                  </a:graphicData>
+                </a:graphic>
+              </wp:inline>
+            </w:drawing>
+          </mc:Choice>
+          <mc:Fallback>
+            <w:pict>
+              <v:group w14:anchorId="2C7837D0" id="Group 35" o:spid="_x0000_s1026" style="width:447pt;height:121.5pt;mso-position-horizontal-relative:char;mso-position-vertical-relative:line" coordsize="56770,19594" o:gfxdata="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">
+                <v:rect id="Rectangle 36" o:spid="_x0000_s1027" style="position:absolute;top:3658;width:28384;height:15936;visibility:visible;mso-wrap-style:square;v-text-anchor:middle" o:gfxdata="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" fillcolor="#a5a5a5 [3206]" strokecolor="#525252 [1606]" strokeweight="1pt">
+                  <v:textbox>
+                    <w:txbxContent>
+                      <w:p>
+                        <w:pPr>
+                          <w:rPr>
+                            <w:rStyle w:val="SubtleEmphasis"/>
+                          </w:rPr>
+                        </w:pPr>
+                        <w:r>
+                          <w:rPr>
+                            <w:rStyle w:val="SubtleEmphasis"/>
+                          </w:rPr>
+                          <w:t>Responsibilities:</w:t>
+                        </w:r>
+                      </w:p>
+                      <w:p>
+                        <w:pPr>
+                          <w:pStyle w:val="NoSpacing"/>
+                        </w:pPr>
+                        <w:r>
+                          <w:t>Knows users</w:t>
+                        </w:r>
+                      </w:p>
+                      <w:p>
+                        <w:pPr>
+                          <w:pStyle w:val="NoSpacing"/>
+                        </w:pPr>
+                        <w:r>
+                          <w:t>Can create User</w:t>
+                        </w:r>
+                      </w:p>
+                      <w:p>
+                        <w:pPr>
+                          <w:pStyle w:val="NoSpacing"/>
+                        </w:pPr>
+                      </w:p>
+                    </w:txbxContent>
+                  </v:textbox>
+                </v:rect>
+                <v:rect id="Rectangle 37" o:spid="_x0000_s1028" style="position:absolute;left:28386;top:3658;width:28384;height:15936;visibility:visible;mso-wrap-style:square;v-text-anchor:middle" o:gfxdata="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" fillcolor="#a5a5a5 [3206]" strokecolor="#525252 [1606]" strokeweight="1pt">
+                  <v:textbox>
+                    <w:txbxContent>
+                      <w:p>
+                        <w:pPr>
+                          <w:rPr>
+                            <w:rStyle w:val="SubtleEmphasis"/>
+                          </w:rPr>
+                        </w:pPr>
+                        <w:r>
+                          <w:rPr>
+                            <w:rStyle w:val="SubtleEmphasis"/>
+                          </w:rPr>
+                          <w:t>Collaborators:</w:t>
+                        </w:r>
+                      </w:p>
+                      <w:p>
+                        <w:r>
+                          <w:t>User</w:t>
+                        </w:r>
+                      </w:p>
+                    </w:txbxContent>
+                  </v:textbox>
+                </v:rect>
+                <v:rect id="Rectangle 38" o:spid="_x0000_s1029" style="position:absolute;width:56769;height:3658;visibility:visible;mso-wrap-style:square;v-text-anchor:middle" o:gfxdata="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" fillcolor="#a5a5a5 [3206]" strokecolor="#525252 [1606]" strokeweight="1pt">
+                  <v:textbox>
+                    <w:txbxContent>
+                      <w:p>
+                        <w:pPr>
+                          <w:jc w:val="center"/>
+                          <w:rPr>
+                            <w:b/>
+                            <w:sz w:val="28"/>
+                          </w:rPr>
+                        </w:pPr>
+                        <w:r>
+                          <w:rPr>
+                            <w:b/>
+                            <w:sz w:val="28"/>
+                          </w:rPr>
+                          <w:t>Controller?</w:t>
+                        </w:r>
+                      </w:p>
+                    </w:txbxContent>
+                  </v:textbox>
+                </v:rect>
+                <w10:anchorlock/>
+              </v:group>
+            </w:pict>
+          </mc:Fallback>
+        </mc:AlternateContent>
+      </w:r>
+    </w:p>
+    <w:p>
+      <w:r>
+        <w:rPr>
+          <w:noProof/>
+        </w:rPr>
+        <w:lastRenderedPageBreak/>
+        <mc:AlternateContent>
+          <mc:Choice Requires="wpg">
+            <w:drawing>
+              <wp:inline distT="0" distB="0" distL="0" distR="0">
+                <wp:extent cx="5676900" cy="1543050"/>
+                <wp:effectExtent l="0" t="0" r="19050" b="19050"/>
+                <wp:docPr id="5" name="Group 5"/>
+                <wp:cNvGraphicFramePr/>
+                <a:graphic xmlns:a="http://schemas.openxmlformats.org/drawingml/2006/main">
+                  <a:graphicData uri="http://schemas.microsoft.com/office/word/2010/wordprocessingGroup">
+                    <wpg:wgp>
+                      <wpg:cNvGrpSpPr/>
+                      <wpg:grpSpPr>
+                        <a:xfrm>
+                          <a:off x="0" y="0"/>
+                          <a:ext cx="5676900" cy="1543050"/>
+                          <a:chOff x="0" y="0"/>
+                          <a:chExt cx="5677066" cy="1959417"/>
+                        </a:xfrm>
+                      </wpg:grpSpPr>
+                      <wps:wsp>
+                        <wps:cNvPr id="4" name="Rectangle 4"/>
+                        <wps:cNvSpPr/>
+                        <wps:spPr>
+                          <a:xfrm>
+                            <a:off x="0" y="365842"/>
+                            <a:ext cx="2838450" cy="1593575"/>
+                          </a:xfrm>
+                          <a:prstGeom prst="rect">
+                            <a:avLst/>
+                          </a:prstGeom>
+                        </wps:spPr>
+                        <wps:style>
+                          <a:lnRef idx="2">
+                            <a:schemeClr val="accent1">
+                              <a:shade val="50000"/>
+                            </a:schemeClr>
+                          </a:lnRef>
+                          <a:fillRef idx="1">
+                            <a:schemeClr val="accent1"/>
+                          </a:fillRef>
+                          <a:effectRef idx="0">
+                            <a:schemeClr val="accent1"/>
+                          </a:effectRef>
+                          <a:fontRef idx="minor">
+                            <a:schemeClr val="lt1"/>
+                          </a:fontRef>
+                        </wps:style>
+                        <wps:txbx>
+                          <w:txbxContent>
+                            <w:p>
+                              <w:pPr>
+                                <w:pStyle w:val="NoSpacing"/>
+                                <w:rPr>
+                                  <w:rStyle w:val="SubtleEmphasis"/>
+                                  <w:i w:val="0"/>
+                                  <w:iCs w:val="0"/>
+                                  <w:color w:val="auto"/>
+                                  <w:sz w:val="20"/>
+                                  <w:szCs w:val="20"/>
+                                </w:rPr>
+                              </w:pPr>
+                              <w:r>
+                                <w:rPr>
+                                  <w:rStyle w:val="SubtleEmphasis"/>
+                                  <w:i w:val="0"/>
+                                  <w:iCs w:val="0"/>
+                                  <w:color w:val="auto"/>
+                                  <w:sz w:val="20"/>
+                                  <w:szCs w:val="20"/>
+                                </w:rPr>
+                                <w:t>Can prompt for credentials</w:t>
+                              </w:r>
+                            </w:p>
+                            <w:p>
+                              <w:pPr>
+                                <w:pStyle w:val="NoSpacing"/>
+                                <w:rPr>
+                                  <w:rStyle w:val="SubtleEmphasis"/>
+                                  <w:i w:val="0"/>
+                                  <w:iCs w:val="0"/>
+                                  <w:color w:val="auto"/>
+                                  <w:sz w:val="20"/>
+                                  <w:szCs w:val="20"/>
+                                </w:rPr>
+                              </w:pPr>
+                              <w:r>
+                                <w:rPr>
+                                  <w:rStyle w:val="SubtleEmphasis"/>
+                                  <w:i w:val="0"/>
+                                  <w:iCs w:val="0"/>
+                                  <w:color w:val="auto"/>
+                                  <w:sz w:val="20"/>
+                                  <w:szCs w:val="20"/>
+                                </w:rPr>
+                                <w:t>Knows audiobooks in local storage</w:t>
+                              </w:r>
+                            </w:p>
+                            <w:p>
+                              <w:pPr>
+                                <w:pStyle w:val="NoSpacing"/>
+                                <w:rPr>
+                                  <w:rStyle w:val="SubtleEmphasis"/>
+                                  <w:i w:val="0"/>
+                                  <w:iCs w:val="0"/>
+                                  <w:color w:val="auto"/>
+                                  <w:sz w:val="20"/>
+                                  <w:szCs w:val="20"/>
+                                </w:rPr>
+                              </w:pPr>
+                              <w:r>
+                                <w:rPr>
+                                  <w:rStyle w:val="SubtleEmphasis"/>
+                                  <w:i w:val="0"/>
+                                  <w:iCs w:val="0"/>
+                                  <w:color w:val="auto"/>
+                                  <w:sz w:val="20"/>
+                                  <w:szCs w:val="20"/>
+                                </w:rPr>
+                                <w:t>Can mark audiobook reserved/not reserved</w:t>
+                              </w:r>
+                            </w:p>
+                            <w:p>
+                              <w:pPr>
+                                <w:pStyle w:val="NoSpacing"/>
+                                <w:rPr>
+                                  <w:rStyle w:val="SubtleEmphasis"/>
+                                  <w:i w:val="0"/>
+                                  <w:iCs w:val="0"/>
+                                  <w:color w:val="auto"/>
+                                  <w:sz w:val="20"/>
+                                  <w:szCs w:val="20"/>
+                                </w:rPr>
+                              </w:pPr>
+                              <w:r>
+                                <w:rPr>
+                                  <w:rStyle w:val="SubtleEmphasis"/>
+                                  <w:i w:val="0"/>
+                                  <w:iCs w:val="0"/>
+                                  <w:color w:val="auto"/>
+                                  <w:sz w:val="20"/>
+                                  <w:szCs w:val="20"/>
+                                </w:rPr>
+                                <w:t>Can mark audiobook checked in/out</w:t>
+                              </w:r>
+                            </w:p>
+                            <w:p>
+                              <w:pPr>
+                                <w:pStyle w:val="NoSpacing"/>
+                                <w:rPr>
+                                  <w:rStyle w:val="SubtleEmphasis"/>
+                                  <w:i w:val="0"/>
+                                  <w:iCs w:val="0"/>
+                                  <w:color w:val="auto"/>
+                                  <w:sz w:val="20"/>
+                                  <w:szCs w:val="20"/>
+                                </w:rPr>
+                              </w:pPr>
+                              <w:r>
+                                <w:rPr>
+                                  <w:rStyle w:val="SubtleEmphasis"/>
+                                  <w:i w:val="0"/>
+                                  <w:iCs w:val="0"/>
+                                  <w:color w:val="auto"/>
+                                  <w:sz w:val="20"/>
+                                  <w:szCs w:val="20"/>
+                                </w:rPr>
+                                <w:t>Can update audiobook physical location</w:t>
+                              </w:r>
+                            </w:p>
+                            <w:p>
+                              <w:pPr>
+                                <w:pStyle w:val="NoSpacing"/>
+                                <w:rPr>
+                                  <w:rStyle w:val="SubtleEmphasis"/>
+                                  <w:i w:val="0"/>
+                                  <w:iCs w:val="0"/>
+                                  <w:color w:val="auto"/>
+                                  <w:sz w:val="20"/>
+                                  <w:szCs w:val="20"/>
+                                </w:rPr>
+                              </w:pPr>
+                              <w:r>
+                                <w:rPr>
+                                  <w:rStyle w:val="SubtleEmphasis"/>
+                                  <w:i w:val="0"/>
+                                  <w:iCs w:val="0"/>
+                                  <w:color w:val="auto"/>
+                                  <w:sz w:val="20"/>
+                                  <w:szCs w:val="20"/>
+                                </w:rPr>
+                                <w:t>Knows current session</w:t>
+                              </w:r>
+                            </w:p>
+                            <w:p>
+                              <w:pPr>
+                                <w:pStyle w:val="NoSpacing"/>
+                                <w:rPr>
+                                  <w:rStyle w:val="SubtleEmphasis"/>
+                                  <w:i w:val="0"/>
+                                  <w:iCs w:val="0"/>
+                                  <w:color w:val="auto"/>
+                                  <w:sz w:val="20"/>
+                                  <w:szCs w:val="20"/>
+                                </w:rPr>
+                              </w:pPr>
+                              <w:r>
+                                <w:rPr>
+                                  <w:rStyle w:val="SubtleEmphasis"/>
+                                  <w:i w:val="0"/>
+                                  <w:iCs w:val="0"/>
+                                  <w:color w:val="auto"/>
+                                  <w:sz w:val="20"/>
+                                  <w:szCs w:val="20"/>
+                                </w:rPr>
+                                <w:t>Can generate Report</w:t>
+                              </w:r>
+                            </w:p>
+                          </w:txbxContent>
+                        </wps:txbx>
+                        <wps:bodyPr rot="0" spcFirstLastPara="0" vertOverflow="overflow" horzOverflow="overflow" vert="horz" wrap="square" lIns="91440" tIns="45720" rIns="91440" bIns="45720" numCol="1" spcCol="0" rtlCol="0" fromWordArt="0" anchor="ctr" anchorCtr="0" forceAA="0" compatLnSpc="1">
+                          <a:prstTxWarp prst="textNoShape">
+                            <a:avLst/>
+                          </a:prstTxWarp>
+                          <a:noAutofit/>
+                        </wps:bodyPr>
+                      </wps:wsp>
+                      <wps:wsp>
+                        <wps:cNvPr id="3" name="Rectangle 3"/>
+                        <wps:cNvSpPr/>
+                        <wps:spPr>
+                          <a:xfrm>
+                            <a:off x="2838616" y="365842"/>
+                            <a:ext cx="2838450" cy="1593574"/>
+                          </a:xfrm>
+                          <a:prstGeom prst="rect">
+                            <a:avLst/>
+                          </a:prstGeom>
+                        </wps:spPr>
+                        <wps:style>
+                          <a:lnRef idx="2">
+                            <a:schemeClr val="accent1">
+                              <a:shade val="50000"/>
+                            </a:schemeClr>
+                          </a:lnRef>
+                          <a:fillRef idx="1">
+                            <a:schemeClr val="accent1"/>
+                          </a:fillRef>
+                          <a:effectRef idx="0">
+                            <a:schemeClr val="accent1"/>
+                          </a:effectRef>
+                          <a:fontRef idx="minor">
+                            <a:schemeClr val="lt1"/>
+                          </a:fontRef>
+                        </wps:style>
+                        <wps:txbx>
+                          <w:txbxContent>
+                            <w:p>
+                              <w:pPr>
+                                <w:pStyle w:val="NoSpacing"/>
+                              </w:pPr>
+                              <w:r>
+                                <w:t>User</w:t>
+                              </w:r>
+                            </w:p>
+                            <w:p>
+                              <w:pPr>
+                                <w:pStyle w:val="NoSpacing"/>
+                              </w:pPr>
+                              <w:r>
+                                <w:t>Audiobook</w:t>
+                              </w:r>
+                            </w:p>
+                            <w:p>
+                              <w:pPr>
+                                <w:pStyle w:val="NoSpacing"/>
+                              </w:pPr>
+                              <w:r>
+                                <w:t>Session</w:t>
+                              </w:r>
+                            </w:p>
+                          </w:txbxContent>
+                        </wps:txbx>
+                        <wps:bodyPr rot="0" spcFirstLastPara="0" vertOverflow="overflow" horzOverflow="overflow" vert="horz" wrap="square" lIns="91440" tIns="45720" rIns="91440" bIns="45720" numCol="1" spcCol="0" rtlCol="0" fromWordArt="0" anchor="ctr" anchorCtr="0" forceAA="0" compatLnSpc="1">
+                          <a:prstTxWarp prst="textNoShape">
+                            <a:avLst/>
+                          </a:prstTxWarp>
+                          <a:noAutofit/>
+                        </wps:bodyPr>
+                      </wps:wsp>
+                      <wps:wsp>
+                        <wps:cNvPr id="2" name="Rectangle 2"/>
+                        <wps:cNvSpPr/>
+                        <wps:spPr>
+                          <a:xfrm>
+                            <a:off x="0" y="0"/>
+                            <a:ext cx="5676900" cy="365843"/>
+                          </a:xfrm>
+                          <a:prstGeom prst="rect">
+                            <a:avLst/>
+                          </a:prstGeom>
+                        </wps:spPr>
+                        <wps:style>
+                          <a:lnRef idx="2">
+                            <a:schemeClr val="accent1">
+                              <a:shade val="50000"/>
+                            </a:schemeClr>
+                          </a:lnRef>
+                          <a:fillRef idx="1">
+                            <a:schemeClr val="accent1"/>
+                          </a:fillRef>
+                          <a:effectRef idx="0">
+                            <a:schemeClr val="accent1"/>
+                          </a:effectRef>
+                          <a:fontRef idx="minor">
+                            <a:schemeClr val="lt1"/>
+                          </a:fontRef>
+                        </wps:style>
+                        <wps:txbx>
+                          <w:txbxContent>
+                            <w:p>
+                              <w:pPr>
+                                <w:jc w:val="center"/>
+                                <w:rPr>
+                                  <w:b/>
+                                  <w:sz w:val="28"/>
+                                </w:rPr>
+                              </w:pPr>
+                              <w:r>
+                                <w:rPr>
+                                  <w:b/>
+                                  <w:sz w:val="28"/>
+                                </w:rPr>
+                                <w:t>Kiosk</w:t>
+                              </w:r>
+                            </w:p>
+                          </w:txbxContent>
+                        </wps:txbx>
+                        <wps:bodyPr rot="0" spcFirstLastPara="0" vertOverflow="overflow" horzOverflow="overflow" vert="horz" wrap="square" lIns="91440" tIns="45720" rIns="91440" bIns="45720" numCol="1" spcCol="0" rtlCol="0" fromWordArt="0" anchor="ctr" anchorCtr="0" forceAA="0" compatLnSpc="1">
+                          <a:prstTxWarp prst="textNoShape">
+                            <a:avLst/>
+                          </a:prstTxWarp>
+                          <a:noAutofit/>
+                        </wps:bodyPr>
+                      </wps:wsp>
+                    </wpg:wgp>
+                  </a:graphicData>
+                </a:graphic>
+              </wp:inline>
+            </w:drawing>
+          </mc:Choice>
+          <mc:Fallback>
+            <w:pict>
+              <v:group id="Group 5" o:spid="_x0000_s1030" style="width:447pt;height:121.5pt;mso-position-horizontal-relative:char;mso-position-vertical-relative:line" coordsize="56770,19594" o:gfxdata="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">
+                <v:rect id="Rectangle 4" o:spid="_x0000_s1031" style="position:absolute;top:3658;width:28384;height:15936;visibility:visible;mso-wrap-style:square;v-text-anchor:middle" o:gfxdata="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" fillcolor="#5b9bd5 [3204]" strokecolor="#1f4d78 [1604]" strokeweight="1pt">
+                  <v:textbox>
+                    <w:txbxContent>
+                      <w:p>
+                        <w:pPr>
+                          <w:pStyle w:val="NoSpacing"/>
+                          <w:rPr>
+                            <w:rStyle w:val="SubtleEmphasis"/>
+                            <w:i w:val="0"/>
+                            <w:iCs w:val="0"/>
+                            <w:color w:val="auto"/>
+                            <w:sz w:val="20"/>
+                            <w:szCs w:val="20"/>
+                          </w:rPr>
+                        </w:pPr>
+                        <w:r>
+                          <w:rPr>
+                            <w:rStyle w:val="SubtleEmphasis"/>
+                            <w:i w:val="0"/>
+                            <w:iCs w:val="0"/>
+                            <w:color w:val="auto"/>
+                            <w:sz w:val="20"/>
+                            <w:szCs w:val="20"/>
+                          </w:rPr>
+                          <w:t>Can prompt for credentials</w:t>
+                        </w:r>
+                      </w:p>
+                      <w:p>
+                        <w:pPr>
+                          <w:pStyle w:val="NoSpacing"/>
+                          <w:rPr>
+                            <w:rStyle w:val="SubtleEmphasis"/>
+                            <w:i w:val="0"/>
+                            <w:iCs w:val="0"/>
+                            <w:color w:val="auto"/>
+                            <w:sz w:val="20"/>
+                            <w:szCs w:val="20"/>
+                          </w:rPr>
+                        </w:pPr>
+                        <w:r>
+                          <w:rPr>
+                            <w:rStyle w:val="SubtleEmphasis"/>
+                            <w:i w:val="0"/>
+                            <w:iCs w:val="0"/>
+                            <w:color w:val="auto"/>
+                            <w:sz w:val="20"/>
+                            <w:szCs w:val="20"/>
+                          </w:rPr>
+                          <w:t>Knows audiobooks in local storage</w:t>
+                        </w:r>
+                      </w:p>
+                      <w:p>
+                        <w:pPr>
+                          <w:pStyle w:val="NoSpacing"/>
+                          <w:rPr>
+                            <w:rStyle w:val="SubtleEmphasis"/>
+                            <w:i w:val="0"/>
+                            <w:iCs w:val="0"/>
+                            <w:color w:val="auto"/>
+                            <w:sz w:val="20"/>
+                            <w:szCs w:val="20"/>
+                          </w:rPr>
+                        </w:pPr>
+                        <w:r>
+                          <w:rPr>
+                            <w:rStyle w:val="SubtleEmphasis"/>
+                            <w:i w:val="0"/>
+                            <w:iCs w:val="0"/>
+                            <w:color w:val="auto"/>
+                            <w:sz w:val="20"/>
+                            <w:szCs w:val="20"/>
+                          </w:rPr>
+                          <w:t>Can mark audiobook reserved/not reserved</w:t>
+                        </w:r>
+                      </w:p>
+                      <w:p>
+                        <w:pPr>
+                          <w:pStyle w:val="NoSpacing"/>
+                          <w:rPr>
+                            <w:rStyle w:val="SubtleEmphasis"/>
+                            <w:i w:val="0"/>
+                            <w:iCs w:val="0"/>
+                            <w:color w:val="auto"/>
+                            <w:sz w:val="20"/>
+                            <w:szCs w:val="20"/>
+                          </w:rPr>
+                        </w:pPr>
+                        <w:r>
+                          <w:rPr>
+                            <w:rStyle w:val="SubtleEmphasis"/>
+                            <w:i w:val="0"/>
+                            <w:iCs w:val="0"/>
+                            <w:color w:val="auto"/>
+                            <w:sz w:val="20"/>
+                            <w:szCs w:val="20"/>
+                          </w:rPr>
+                          <w:t>Can mark audiobook checked in/out</w:t>
+                        </w:r>
+                      </w:p>
+                      <w:p>
+                        <w:pPr>
+                          <w:pStyle w:val="NoSpacing"/>
+                          <w:rPr>
+                            <w:rStyle w:val="SubtleEmphasis"/>
+                            <w:i w:val="0"/>
+                            <w:iCs w:val="0"/>
+                            <w:color w:val="auto"/>
+                            <w:sz w:val="20"/>
+                            <w:szCs w:val="20"/>
+                          </w:rPr>
+                        </w:pPr>
+                        <w:r>
+                          <w:rPr>
+                            <w:rStyle w:val="SubtleEmphasis"/>
+                            <w:i w:val="0"/>
+                            <w:iCs w:val="0"/>
+                            <w:color w:val="auto"/>
+                            <w:sz w:val="20"/>
+                            <w:szCs w:val="20"/>
+                          </w:rPr>
+                          <w:t>Can update audiobook physical location</w:t>
+                        </w:r>
+                      </w:p>
+                      <w:p>
+                        <w:pPr>
+                          <w:pStyle w:val="NoSpacing"/>
+                          <w:rPr>
+                            <w:rStyle w:val="SubtleEmphasis"/>
+                            <w:i w:val="0"/>
+                            <w:iCs w:val="0"/>
+                            <w:color w:val="auto"/>
+                            <w:sz w:val="20"/>
+                            <w:szCs w:val="20"/>
+                          </w:rPr>
+                        </w:pPr>
+                        <w:r>
+                          <w:rPr>
+                            <w:rStyle w:val="SubtleEmphasis"/>
+                            <w:i w:val="0"/>
+                            <w:iCs w:val="0"/>
+                            <w:color w:val="auto"/>
+                            <w:sz w:val="20"/>
+                            <w:szCs w:val="20"/>
+                          </w:rPr>
+                          <w:t>Knows current session</w:t>
+                        </w:r>
+                      </w:p>
+                      <w:p>
+                        <w:pPr>
+                          <w:pStyle w:val="NoSpacing"/>
+                          <w:rPr>
+                            <w:rStyle w:val="SubtleEmphasis"/>
+                            <w:i w:val="0"/>
+                            <w:iCs w:val="0"/>
+                            <w:color w:val="auto"/>
+                            <w:sz w:val="20"/>
+                            <w:szCs w:val="20"/>
+                          </w:rPr>
+                        </w:pPr>
+                        <w:r>
+                          <w:rPr>
+                            <w:rStyle w:val="SubtleEmphasis"/>
+                            <w:i w:val="0"/>
+                            <w:iCs w:val="0"/>
+                            <w:color w:val="auto"/>
+                            <w:sz w:val="20"/>
+                            <w:szCs w:val="20"/>
+                          </w:rPr>
+                          <w:t>Can generate Report</w:t>
+                        </w:r>
+                      </w:p>
+                    </w:txbxContent>
+                  </v:textbox>
+                </v:rect>
+                <v:rect id="Rectangle 3" o:spid="_x0000_s1032" style="position:absolute;left:28386;top:3658;width:28384;height:15936;visibility:visible;mso-wrap-style:square;v-text-anchor:middle" o:gfxdata="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" fillcolor="#5b9bd5 [3204]" strokecolor="#1f4d78 [1604]" strokeweight="1pt">
+                  <v:textbox>
+                    <w:txbxContent>
+                      <w:p>
+                        <w:pPr>
+                          <w:pStyle w:val="NoSpacing"/>
+                        </w:pPr>
+                        <w:r>
+                          <w:t>User</w:t>
+                        </w:r>
+                      </w:p>
+                      <w:p>
+                        <w:pPr>
+                          <w:pStyle w:val="NoSpacing"/>
+                        </w:pPr>
+                        <w:r>
+                          <w:t>Audiobook</w:t>
+                        </w:r>
+                      </w:p>
+                      <w:p>
+                        <w:pPr>
+                          <w:pStyle w:val="NoSpacing"/>
+                        </w:pPr>
+                        <w:r>
+                          <w:t>Session</w:t>
+                        </w:r>
+                      </w:p>
+                    </w:txbxContent>
+                  </v:textbox>
+                </v:rect>
+                <v:rect id="Rectangle 2" o:spid="_x0000_s1033" style="position:absolute;width:56769;height:3658;visibility:visible;mso-wrap-style:square;v-text-anchor:middle" o:gfxdata="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" fillcolor="#5b9bd5 [3204]" strokecolor="#1f4d78 [1604]" strokeweight="1pt">
+                  <v:textbox>
+                    <w:txbxContent>
+                      <w:p>
+                        <w:pPr>
+                          <w:jc w:val="center"/>
+                          <w:rPr>
+                            <w:b/>
+                            <w:sz w:val="28"/>
+                          </w:rPr>
+                        </w:pPr>
+                        <w:r>
+                          <w:rPr>
+                            <w:b/>
+                            <w:sz w:val="28"/>
+                          </w:rPr>
+                          <w:t>Kiosk</w:t>
+                        </w:r>
+                      </w:p>
+                    </w:txbxContent>
+                  </v:textbox>
+                </v:rect>
+                <w10:anchorlock/>
+              </v:group>
+            </w:pict>
+          </mc:Fallback>
+        </mc:AlternateContent>
+      </w:r>
+    </w:p>
+    <w:p>
+      <w:r>
+        <w:rPr>
+          <w:noProof/>
+        </w:rPr>
+        <mc:AlternateContent>
+          <mc:Choice Requires="wpg">
+            <w:drawing>
+              <wp:inline distT="0" distB="0" distL="0" distR="0" wp14:anchorId="534937A5" wp14:editId="3AE89288">
+                <wp:extent cx="5676900" cy="1543050"/>
+                <wp:effectExtent l="0" t="0" r="19050" b="19050"/>
+                <wp:docPr id="23" name="Group 23"/>
+                <wp:cNvGraphicFramePr/>
+                <a:graphic xmlns:a="http://schemas.openxmlformats.org/drawingml/2006/main">
+                  <a:graphicData uri="http://schemas.microsoft.com/office/word/2010/wordprocessingGroup">
+                    <wpg:wgp>
+                      <wpg:cNvGrpSpPr/>
+                      <wpg:grpSpPr>
+                        <a:xfrm>
+                          <a:off x="0" y="0"/>
+                          <a:ext cx="5676900" cy="1543050"/>
+                          <a:chOff x="0" y="0"/>
+                          <a:chExt cx="5677066" cy="1959417"/>
+                        </a:xfrm>
+                      </wpg:grpSpPr>
+                      <wps:wsp>
+                        <wps:cNvPr id="24" name="Rectangle 24"/>
+                        <wps:cNvSpPr/>
+                        <wps:spPr>
+                          <a:xfrm>
+                            <a:off x="0" y="365842"/>
+                            <a:ext cx="2838450" cy="1593575"/>
+                          </a:xfrm>
+                          <a:prstGeom prst="rect">
+                            <a:avLst/>
+                          </a:prstGeom>
+                        </wps:spPr>
+                        <wps:style>
+                          <a:lnRef idx="2">
+                            <a:schemeClr val="accent2">
+                              <a:shade val="50000"/>
+                            </a:schemeClr>
+                          </a:lnRef>
+                          <a:fillRef idx="1">
+                            <a:schemeClr val="accent2"/>
+                          </a:fillRef>
+                          <a:effectRef idx="0">
+                            <a:schemeClr val="accent2"/>
+                          </a:effectRef>
+                          <a:fontRef idx="minor">
+                            <a:schemeClr val="lt1"/>
+                          </a:fontRef>
+                        </wps:style>
+                        <wps:txbx>
+                          <w:txbxContent>
+                            <w:p>
+                              <w:pPr>
+                                <w:pStyle w:val="NoSpacing"/>
+                              </w:pPr>
+                              <w:r>
+                                <w:t xml:space="preserve">Knows </w:t>
+                              </w:r>
+                              <w:r>
+                                <w:t>Name/Information/C</w:t>
+                              </w:r>
+                              <w:r>
+                                <w:t>redentials</w:t>
+                              </w:r>
+                              <w:bookmarkStart w:id="0" w:name="_GoBack"/>
+                              <w:bookmarkEnd w:id="0"/>
+                            </w:p>
+                            <w:p>
+                              <w:pPr>
+                                <w:pStyle w:val="NoSpacing"/>
+                              </w:pPr>
+                              <w:r>
+                                <w:t>Can validate entered credentials</w:t>
+                              </w:r>
+                            </w:p>
+                            <w:p>
+                              <w:pPr>
+                                <w:pStyle w:val="NoSpacing"/>
+                              </w:pPr>
+                              <w:r>
+                                <w:t xml:space="preserve">Knows </w:t>
+                              </w:r>
+                              <w:r>
+                                <w:t>“</w:t>
+                              </w:r>
+                              <w:r>
+                                <w:t>good standing</w:t>
+                              </w:r>
+                              <w:r>
+                                <w:t>” status</w:t>
+                              </w:r>
+                            </w:p>
+                            <w:p>
+                              <w:pPr>
+                                <w:pStyle w:val="NoSpacing"/>
+                              </w:pPr>
+                              <w:r>
+                                <w:t>Knows current fines</w:t>
+                              </w:r>
+                            </w:p>
+                            <w:p>
+                              <w:pPr>
+                                <w:pStyle w:val="NoSpacing"/>
+                              </w:pPr>
+                              <w:r>
+                                <w:t>Knows reserved/checked out/possessed audiobooks</w:t>
+                              </w:r>
+                            </w:p>
+                          </w:txbxContent>
+                        </wps:txbx>
+                        <wps:bodyPr rot="0" spcFirstLastPara="0" vertOverflow="overflow" horzOverflow="overflow" vert="horz" wrap="square" lIns="91440" tIns="45720" rIns="91440" bIns="45720" numCol="1" spcCol="0" rtlCol="0" fromWordArt="0" anchor="ctr" anchorCtr="0" forceAA="0" compatLnSpc="1">
+                          <a:prstTxWarp prst="textNoShape">
+                            <a:avLst/>
+                          </a:prstTxWarp>
+                          <a:noAutofit/>
+                        </wps:bodyPr>
+                      </wps:wsp>
+                      <wps:wsp>
+                        <wps:cNvPr id="25" name="Rectangle 25"/>
+                        <wps:cNvSpPr/>
+                        <wps:spPr>
+                          <a:xfrm>
+                            <a:off x="2838616" y="365842"/>
+                            <a:ext cx="2838450" cy="1593574"/>
+                          </a:xfrm>
+                          <a:prstGeom prst="rect">
+                            <a:avLst/>
+                          </a:prstGeom>
+                        </wps:spPr>
+                        <wps:style>
+                          <a:lnRef idx="2">
+                            <a:schemeClr val="accent2">
+                              <a:shade val="50000"/>
+                            </a:schemeClr>
+                          </a:lnRef>
+                          <a:fillRef idx="1">
+                            <a:schemeClr val="accent2"/>
+                          </a:fillRef>
+                          <a:effectRef idx="0">
+                            <a:schemeClr val="accent2"/>
+                          </a:effectRef>
+                          <a:fontRef idx="minor">
+                            <a:schemeClr val="lt1"/>
+                          </a:fontRef>
+                        </wps:style>
+                        <wps:txbx>
+                          <w:txbxContent>
+                            <w:p>
+                              <w:pPr>
+                                <w:pStyle w:val="NoSpacing"/>
+                              </w:pPr>
+                              <w:r>
+                                <w:t>Audiobook</w:t>
+                              </w:r>
+                            </w:p>
+                          </w:txbxContent>
+                        </wps:txbx>
+                        <wps:bodyPr rot="0" spcFirstLastPara="0" vertOverflow="overflow" horzOverflow="overflow" vert="horz" wrap="square" lIns="91440" tIns="45720" rIns="91440" bIns="45720" numCol="1" spcCol="0" rtlCol="0" fromWordArt="0" anchor="ctr" anchorCtr="0" forceAA="0" compatLnSpc="1">
+                          <a:prstTxWarp prst="textNoShape">
+                            <a:avLst/>
+                          </a:prstTxWarp>
+                          <a:noAutofit/>
+                        </wps:bodyPr>
+                      </wps:wsp>
+                      <wps:wsp>
+                        <wps:cNvPr id="26" name="Rectangle 26"/>
+                        <wps:cNvSpPr/>
+                        <wps:spPr>
+                          <a:xfrm>
+                            <a:off x="0" y="0"/>
+                            <a:ext cx="5676900" cy="365843"/>
+                          </a:xfrm>
+                          <a:prstGeom prst="rect">
+                            <a:avLst/>
+                          </a:prstGeom>
+                        </wps:spPr>
+                        <wps:style>
+                          <a:lnRef idx="2">
+                            <a:schemeClr val="accent2">
+                              <a:shade val="50000"/>
+                            </a:schemeClr>
+                          </a:lnRef>
+                          <a:fillRef idx="1">
+                            <a:schemeClr val="accent2"/>
+                          </a:fillRef>
+                          <a:effectRef idx="0">
+                            <a:schemeClr val="accent2"/>
+                          </a:effectRef>
+                          <a:fontRef idx="minor">
+                            <a:schemeClr val="lt1"/>
+                          </a:fontRef>
+                        </wps:style>
+                        <wps:txbx>
+                          <w:txbxContent>
+                            <w:p>
+                              <w:pPr>
+                                <w:jc w:val="center"/>
+                                <w:rPr>
+                                  <w:b/>
+                                  <w:sz w:val="28"/>
+                                </w:rPr>
+                              </w:pPr>
+                              <w:r>
+                                <w:rPr>
+                                  <w:b/>
+                                  <w:sz w:val="28"/>
+                                </w:rPr>
+                                <w:t>User</w:t>
+                              </w:r>
+                            </w:p>
+                          </w:txbxContent>
+                        </wps:txbx>
+                        <wps:bodyPr rot="0" spcFirstLastPara="0" vertOverflow="overflow" horzOverflow="overflow" vert="horz" wrap="square" lIns="91440" tIns="45720" rIns="91440" bIns="45720" numCol="1" spcCol="0" rtlCol="0" fromWordArt="0" anchor="ctr" anchorCtr="0" forceAA="0" compatLnSpc="1">
+                          <a:prstTxWarp prst="textNoShape">
+                            <a:avLst/>
+                          </a:prstTxWarp>
+                          <a:noAutofit/>
+                        </wps:bodyPr>
+                      </wps:wsp>
+                    </wpg:wgp>
+                  </a:graphicData>
+                </a:graphic>
+              </wp:inline>
+            </w:drawing>
+          </mc:Choice>
+          <mc:Fallback>
+            <w:pict>
+              <v:group w14:anchorId="534937A5" id="Group 23" o:spid="_x0000_s1034" style="width:447pt;height:121.5pt;mso-position-horizontal-relative:char;mso-position-vertical-relative:line" coordsize="56770,19594" o:gfxdata="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">
+                <v:rect id="Rectangle 24" o:spid="_x0000_s1035" style="position:absolute;top:3658;width:28384;height:15936;visibility:visible;mso-wrap-style:square;v-text-anchor:middle" o:gfxdata="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" fillcolor="#ed7d31 [3205]" strokecolor="#823b0b [1605]" strokeweight="1pt">
+                  <v:textbox>
+                    <w:txbxContent>
+                      <w:p>
+                        <w:pPr>
+                          <w:pStyle w:val="NoSpacing"/>
+                        </w:pPr>
+                        <w:r>
+                          <w:t xml:space="preserve">Knows </w:t>
+                        </w:r>
+                        <w:r>
+                          <w:t>Name/Information/C</w:t>
+                        </w:r>
+                        <w:r>
+                          <w:t>redentials</w:t>
+                        </w:r>
+                        <w:bookmarkStart w:id="1" w:name="_GoBack"/>
+                        <w:bookmarkEnd w:id="1"/>
+                      </w:p>
+                      <w:p>
+                        <w:pPr>
+                          <w:pStyle w:val="NoSpacing"/>
+                        </w:pPr>
+                        <w:r>
+                          <w:t>Can validate entered credentials</w:t>
+                        </w:r>
+                      </w:p>
+                      <w:p>
+                        <w:pPr>
+                          <w:pStyle w:val="NoSpacing"/>
+                        </w:pPr>
+                        <w:r>
+                          <w:t xml:space="preserve">Knows </w:t>
+                        </w:r>
+                        <w:r>
+                          <w:t>“</w:t>
+                        </w:r>
+                        <w:r>
+                          <w:t>good standing</w:t>
+                        </w:r>
+                        <w:r>
+                          <w:t>” status</w:t>
+                        </w:r>
+                      </w:p>
+                      <w:p>
+                        <w:pPr>
+                          <w:pStyle w:val="NoSpacing"/>
+                        </w:pPr>
+                        <w:r>
+                          <w:t>Knows current fines</w:t>
+                        </w:r>
+                      </w:p>
+                      <w:p>
+                        <w:pPr>
+                          <w:pStyle w:val="NoSpacing"/>
+                        </w:pPr>
+                        <w:r>
+                          <w:t>Knows reserved/checked out/possessed audiobooks</w:t>
+                        </w:r>
+                      </w:p>
+                    </w:txbxContent>
+                  </v:textbox>
+                </v:rect>
+                <v:rect id="Rectangle 25" o:spid="_x0000_s1036" style="position:absolute;left:28386;top:3658;width:28384;height:15936;visibility:visible;mso-wrap-style:square;v-text-anchor:middle" o:gfxdata="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" fillcolor="#ed7d31 [3205]" strokecolor="#823b0b [1605]" strokeweight="1pt">
+                  <v:textbox>
+                    <w:txbxContent>
+                      <w:p>
+                        <w:pPr>
+                          <w:pStyle w:val="NoSpacing"/>
+                        </w:pPr>
+                        <w:r>
+                          <w:t>Audiobook</w:t>
+                        </w:r>
+                      </w:p>
+                    </w:txbxContent>
+                  </v:textbox>
+                </v:rect>
+                <v:rect id="Rectangle 26" o:spid="_x0000_s1037" style="position:absolute;width:56769;height:3658;visibility:visible;mso-wrap-style:square;v-text-anchor:middle" o:gfxdata="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" fillcolor="#ed7d31 [3205]" strokecolor="#823b0b [1605]" strokeweight="1pt">
+                  <v:textbox>
+                    <w:txbxContent>
+                      <w:p>
+                        <w:pPr>
+                          <w:jc w:val="center"/>
+                          <w:rPr>
+                            <w:b/>
+                            <w:sz w:val="28"/>
+                          </w:rPr>
+                        </w:pPr>
+                        <w:r>
+                          <w:rPr>
+                            <w:b/>
+                            <w:sz w:val="28"/>
+                          </w:rPr>
+                          <w:t>User</w:t>
+                        </w:r>
+                      </w:p>
+                    </w:txbxContent>
+                  </v:textbox>
+                </v:rect>
+                <w10:anchorlock/>
+              </v:group>
+            </w:pict>
+          </mc:Fallback>
+        </mc:AlternateContent>
+      </w:r>
+    </w:p>
+    <w:p>
+      <w:r>
+        <w:rPr>
+          <w:noProof/>
+        </w:rPr>
+        <mc:AlternateContent>
+          <mc:Choice Requires="wpg">
+            <w:drawing>
+              <wp:inline distT="0" distB="0" distL="0" distR="0" wp14:anchorId="534937A5" wp14:editId="3AE89288">
+                <wp:extent cx="5676900" cy="1543050"/>
+                <wp:effectExtent l="0" t="0" r="19050" b="19050"/>
+                <wp:docPr id="27" name="Group 27"/>
+                <wp:cNvGraphicFramePr/>
+                <a:graphic xmlns:a="http://schemas.openxmlformats.org/drawingml/2006/main">
+                  <a:graphicData uri="http://schemas.microsoft.com/office/word/2010/wordprocessingGroup">
+                    <wpg:wgp>
+                      <wpg:cNvGrpSpPr/>
+                      <wpg:grpSpPr>
+                        <a:xfrm>
+                          <a:off x="0" y="0"/>
+                          <a:ext cx="5676900" cy="1543050"/>
+                          <a:chOff x="0" y="0"/>
+                          <a:chExt cx="5677066" cy="1959417"/>
+                        </a:xfrm>
+                      </wpg:grpSpPr>
+                      <wps:wsp>
+                        <wps:cNvPr id="28" name="Rectangle 28"/>
+                        <wps:cNvSpPr/>
+                        <wps:spPr>
+                          <a:xfrm>
+                            <a:off x="0" y="365842"/>
+                            <a:ext cx="2838450" cy="1593575"/>
+                          </a:xfrm>
+                          <a:prstGeom prst="rect">
+                            <a:avLst/>
+                          </a:prstGeom>
+                        </wps:spPr>
+                        <wps:style>
+                          <a:lnRef idx="2">
+                            <a:schemeClr val="accent6">
+                              <a:shade val="50000"/>
+                            </a:schemeClr>
+                          </a:lnRef>
+                          <a:fillRef idx="1">
+                            <a:schemeClr val="accent6"/>
+                          </a:fillRef>
+                          <a:effectRef idx="0">
+                            <a:schemeClr val="accent6"/>
+                          </a:effectRef>
+                          <a:fontRef idx="minor">
+                            <a:schemeClr val="lt1"/>
+                          </a:fontRef>
+                        </wps:style>
+                        <wps:txbx>
+                          <w:txbxContent>
+                            <w:p>
+                              <w:pPr>
+                                <w:pStyle w:val="NoSpacing"/>
+                              </w:pPr>
+                              <w:r>
+                                <w:t>Knows currently authenticated user</w:t>
+                              </w:r>
+                            </w:p>
+                            <w:p>
+                              <w:pPr>
+                                <w:pStyle w:val="NoSpacing"/>
+                              </w:pPr>
+                              <w:r>
+                                <w:t>Knows active session time</w:t>
+                              </w:r>
+                            </w:p>
+                            <w:p>
+                              <w:pPr>
+                                <w:pStyle w:val="NoSpacing"/>
+                              </w:pPr>
+                              <w:r>
+                                <w:t>Can time-out an active session</w:t>
+                              </w:r>
+                            </w:p>
+                          </w:txbxContent>
+                        </wps:txbx>
+                        <wps:bodyPr rot="0" spcFirstLastPara="0" vertOverflow="overflow" horzOverflow="overflow" vert="horz" wrap="square" lIns="91440" tIns="45720" rIns="91440" bIns="45720" numCol="1" spcCol="0" rtlCol="0" fromWordArt="0" anchor="ctr" anchorCtr="0" forceAA="0" compatLnSpc="1">
+                          <a:prstTxWarp prst="textNoShape">
+                            <a:avLst/>
+                          </a:prstTxWarp>
+                          <a:noAutofit/>
+                        </wps:bodyPr>
+                      </wps:wsp>
+                      <wps:wsp>
+                        <wps:cNvPr id="29" name="Rectangle 29"/>
+                        <wps:cNvSpPr/>
+                        <wps:spPr>
+                          <a:xfrm>
+                            <a:off x="2838616" y="365842"/>
+                            <a:ext cx="2838450" cy="1593574"/>
+                          </a:xfrm>
+                          <a:prstGeom prst="rect">
+                            <a:avLst/>
+                          </a:prstGeom>
+                        </wps:spPr>
+                        <wps:style>
+                          <a:lnRef idx="2">
+                            <a:schemeClr val="accent6">
+                              <a:shade val="50000"/>
+                            </a:schemeClr>
+                          </a:lnRef>
+                          <a:fillRef idx="1">
+                            <a:schemeClr val="accent6"/>
+                          </a:fillRef>
+                          <a:effectRef idx="0">
+                            <a:schemeClr val="accent6"/>
+                          </a:effectRef>
+                          <a:fontRef idx="minor">
+                            <a:schemeClr val="lt1"/>
+                          </a:fontRef>
+                        </wps:style>
+                        <wps:txbx>
+                          <w:txbxContent>
+                            <w:p>
+                              <w:pPr>
+                                <w:pStyle w:val="NoSpacing"/>
+                              </w:pPr>
+                              <w:r>
+                                <w:t>User</w:t>
+                              </w:r>
+                            </w:p>
+                          </w:txbxContent>
+                        </wps:txbx>
+                        <wps:bodyPr rot="0" spcFirstLastPara="0" vertOverflow="overflow" horzOverflow="overflow" vert="horz" wrap="square" lIns="91440" tIns="45720" rIns="91440" bIns="45720" numCol="1" spcCol="0" rtlCol="0" fromWordArt="0" anchor="ctr" anchorCtr="0" forceAA="0" compatLnSpc="1">
+                          <a:prstTxWarp prst="textNoShape">
+                            <a:avLst/>
+                          </a:prstTxWarp>
+                          <a:noAutofit/>
+                        </wps:bodyPr>
+                      </wps:wsp>
+                      <wps:wsp>
+                        <wps:cNvPr id="30" name="Rectangle 30"/>
+                        <wps:cNvSpPr/>
+                        <wps:spPr>
+                          <a:xfrm>
+                            <a:off x="0" y="0"/>
+                            <a:ext cx="5676900" cy="365843"/>
+                          </a:xfrm>
+                          <a:prstGeom prst="rect">
+                            <a:avLst/>
+                          </a:prstGeom>
+                        </wps:spPr>
+                        <wps:style>
+                          <a:lnRef idx="2">
+                            <a:schemeClr val="accent6">
+                              <a:shade val="50000"/>
+                            </a:schemeClr>
+                          </a:lnRef>
+                          <a:fillRef idx="1">
+                            <a:schemeClr val="accent6"/>
+                          </a:fillRef>
+                          <a:effectRef idx="0">
+                            <a:schemeClr val="accent6"/>
+                          </a:effectRef>
+                          <a:fontRef idx="minor">
+                            <a:schemeClr val="lt1"/>
+                          </a:fontRef>
+                        </wps:style>
+                        <wps:txbx>
+                          <w:txbxContent>
+                            <w:p>
+                              <w:pPr>
+                                <w:jc w:val="center"/>
+                                <w:rPr>
+                                  <w:b/>
+                                  <w:sz w:val="28"/>
+                                </w:rPr>
+                              </w:pPr>
+                              <w:r>
+                                <w:rPr>
+                                  <w:b/>
+                                  <w:sz w:val="28"/>
+                                </w:rPr>
+                                <w:t>Session</w:t>
+                              </w:r>
+                            </w:p>
+                          </w:txbxContent>
+                        </wps:txbx>
+                        <wps:bodyPr rot="0" spcFirstLastPara="0" vertOverflow="overflow" horzOverflow="overflow" vert="horz" wrap="square" lIns="91440" tIns="45720" rIns="91440" bIns="45720" numCol="1" spcCol="0" rtlCol="0" fromWordArt="0" anchor="ctr" anchorCtr="0" forceAA="0" compatLnSpc="1">
+                          <a:prstTxWarp prst="textNoShape">
+                            <a:avLst/>
+                          </a:prstTxWarp>
+                          <a:noAutofit/>
+                        </wps:bodyPr>
+                      </wps:wsp>
+                    </wpg:wgp>
+                  </a:graphicData>
+                </a:graphic>
+              </wp:inline>
+            </w:drawing>
+          </mc:Choice>
+          <mc:Fallback>
+            <w:pict>
+              <v:group w14:anchorId="534937A5" id="Group 27" o:spid="_x0000_s1038" style="width:447pt;height:121.5pt;mso-position-horizontal-relative:char;mso-position-vertical-relative:line" coordsize="56770,19594" o:gfxdata="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">
+                <v:rect id="Rectangle 28" o:spid="_x0000_s1039" style="position:absolute;top:3658;width:28384;height:15936;visibility:visible;mso-wrap-style:square;v-text-anchor:middle" o:gfxdata="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" fillcolor="#70ad47 [3209]" strokecolor="#375623 [1609]" strokeweight="1pt">
+                  <v:textbox>
+                    <w:txbxContent>
+                      <w:p>
+                        <w:pPr>
+                          <w:pStyle w:val="NoSpacing"/>
+                        </w:pPr>
+                        <w:r>
+                          <w:t>Knows currently authenticated user</w:t>
+                        </w:r>
+                      </w:p>
+                      <w:p>
+                        <w:pPr>
+                          <w:pStyle w:val="NoSpacing"/>
+                        </w:pPr>
+                        <w:r>
+                          <w:t>Knows active session time</w:t>
+                        </w:r>
+                      </w:p>
+                      <w:p>
+                        <w:pPr>
+                          <w:pStyle w:val="NoSpacing"/>
+                        </w:pPr>
+                        <w:r>
+                          <w:t>Can time-out an active session</w:t>
+                        </w:r>
+                      </w:p>
+                    </w:txbxContent>
+                  </v:textbox>
+                </v:rect>
+                <v:rect id="Rectangle 29" o:spid="_x0000_s1040" style="position:absolute;left:28386;top:3658;width:28384;height:15936;visibility:visible;mso-wrap-style:square;v-text-anchor:middle" o:gfxdata="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" fillcolor="#70ad47 [3209]" strokecolor="#375623 [1609]" strokeweight="1pt">
+                  <v:textbox>
+                    <w:txbxContent>
+                      <w:p>
+                        <w:pPr>
+                          <w:pStyle w:val="NoSpacing"/>
+                        </w:pPr>
+                        <w:r>
+                          <w:t>User</w:t>
+                        </w:r>
+                      </w:p>
+                    </w:txbxContent>
+                  </v:textbox>
+                </v:rect>
+                <v:rect id="Rectangle 30" o:spid="_x0000_s1041" style="position:absolute;width:56769;height:3658;visibility:visible;mso-wrap-style:square;v-text-anchor:middle" o:gfxdata="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" fillcolor="#70ad47 [3209]" strokecolor="#375623 [1609]" strokeweight="1pt">
+                  <v:textbox>
+                    <w:txbxContent>
+                      <w:p>
+                        <w:pPr>
+                          <w:jc w:val="center"/>
+                          <w:rPr>
+                            <w:b/>
+                            <w:sz w:val="28"/>
+                          </w:rPr>
+                        </w:pPr>
+                        <w:r>
+                          <w:rPr>
+                            <w:b/>
+                            <w:sz w:val="28"/>
+                          </w:rPr>
+                          <w:t>Session</w:t>
+                        </w:r>
+                      </w:p>
+                    </w:txbxContent>
+                  </v:textbox>
+                </v:rect>
+                <w10:anchorlock/>
+              </v:group>
+            </w:pict>
+          </mc:Fallback>
+        </mc:AlternateContent>
+      </w:r>
+    </w:p>
+    <w:p>
+      <w:r>
+        <w:rPr>
+          <w:noProof/>
+        </w:rPr>
+        <mc:AlternateContent>
+          <mc:Choice Requires="wpg">
+            <w:drawing>
+              <wp:inline distT="0" distB="0" distL="0" distR="0" wp14:anchorId="534937A5" wp14:editId="3AE89288">
+                <wp:extent cx="5676900" cy="1543050"/>
+                <wp:effectExtent l="0" t="0" r="19050" b="19050"/>
+                <wp:docPr id="31" name="Group 31"/>
+                <wp:cNvGraphicFramePr/>
+                <a:graphic xmlns:a="http://schemas.openxmlformats.org/drawingml/2006/main">
+                  <a:graphicData uri="http://schemas.microsoft.com/office/word/2010/wordprocessingGroup">
+                    <wpg:wgp>
+                      <wpg:cNvGrpSpPr/>
+                      <wpg:grpSpPr>
+                        <a:xfrm>
+                          <a:off x="0" y="0"/>
+                          <a:ext cx="5676900" cy="1543050"/>
+                          <a:chOff x="0" y="0"/>
+                          <a:chExt cx="5677066" cy="1959417"/>
+                        </a:xfrm>
+                      </wpg:grpSpPr>
+                      <wps:wsp>
+                        <wps:cNvPr id="32" name="Rectangle 32"/>
+                        <wps:cNvSpPr/>
+                        <wps:spPr>
+                          <a:xfrm>
+                            <a:off x="0" y="365842"/>
+                            <a:ext cx="2838450" cy="1593575"/>
+                          </a:xfrm>
+                          <a:prstGeom prst="rect">
+                            <a:avLst/>
+                          </a:prstGeom>
+                        </wps:spPr>
+                        <wps:style>
+                          <a:lnRef idx="2">
+                            <a:schemeClr val="accent4">
+                              <a:shade val="50000"/>
+                            </a:schemeClr>
+                          </a:lnRef>
+                          <a:fillRef idx="1">
+                            <a:schemeClr val="accent4"/>
+                          </a:fillRef>
+                          <a:effectRef idx="0">
+                            <a:schemeClr val="accent4"/>
+                          </a:effectRef>
+                          <a:fontRef idx="minor">
+                            <a:schemeClr val="lt1"/>
+                          </a:fontRef>
+                        </wps:style>
+                        <wps:txbx>
+                          <w:txbxContent>
+                            <w:p>
+                              <w:pPr>
+                                <w:pStyle w:val="NoSpacing"/>
+                              </w:pPr>
+                              <w:r>
+                                <w:t>Knows Title/Author/ISBN/Genre</w:t>
+                              </w:r>
+                            </w:p>
+                            <w:p>
+                              <w:pPr>
+                                <w:pStyle w:val="NoSpacing"/>
+                              </w:pPr>
+                              <w:r>
+                                <w:t>Knows checked in/out status</w:t>
+                              </w:r>
+                            </w:p>
+                            <w:p>
+                              <w:pPr>
+                                <w:pStyle w:val="NoSpacing"/>
+                              </w:pPr>
+                              <w:r>
+                                <w:t>Knows reserved status</w:t>
+                              </w:r>
+                            </w:p>
+                            <w:p>
+                              <w:pPr>
+                                <w:pStyle w:val="NoSpacing"/>
+                              </w:pPr>
+                              <w:r>
+                                <w:t>Knows physical location</w:t>
+                              </w:r>
+                            </w:p>
+                          </w:txbxContent>
+                        </wps:txbx>
+                        <wps:bodyPr rot="0" spcFirstLastPara="0" vertOverflow="overflow" horzOverflow="overflow" vert="horz" wrap="square" lIns="91440" tIns="45720" rIns="91440" bIns="45720" numCol="1" spcCol="0" rtlCol="0" fromWordArt="0" anchor="ctr" anchorCtr="0" forceAA="0" compatLnSpc="1">
+                          <a:prstTxWarp prst="textNoShape">
+                            <a:avLst/>
+                          </a:prstTxWarp>
+                          <a:noAutofit/>
+                        </wps:bodyPr>
+                      </wps:wsp>
+                      <wps:wsp>
+                        <wps:cNvPr id="33" name="Rectangle 33"/>
+                        <wps:cNvSpPr/>
+                        <wps:spPr>
+                          <a:xfrm>
+                            <a:off x="2838616" y="365842"/>
+                            <a:ext cx="2838450" cy="1593574"/>
+                          </a:xfrm>
+                          <a:prstGeom prst="rect">
+                            <a:avLst/>
+                          </a:prstGeom>
+                        </wps:spPr>
+                        <wps:style>
+                          <a:lnRef idx="2">
+                            <a:schemeClr val="accent4">
+                              <a:shade val="50000"/>
+                            </a:schemeClr>
+                          </a:lnRef>
+                          <a:fillRef idx="1">
+                            <a:schemeClr val="accent4"/>
+                          </a:fillRef>
+                          <a:effectRef idx="0">
+                            <a:schemeClr val="accent4"/>
+                          </a:effectRef>
+                          <a:fontRef idx="minor">
+                            <a:schemeClr val="lt1"/>
+                          </a:fontRef>
+                        </wps:style>
+                        <wps:txbx>
+                          <w:txbxContent>
+                            <w:p>
+                              <w:pPr>
+                                <w:pStyle w:val="NoSpacing"/>
+                              </w:pPr>
+                            </w:p>
+                          </w:txbxContent>
+                        </wps:txbx>
+                        <wps:bodyPr rot="0" spcFirstLastPara="0" vertOverflow="overflow" horzOverflow="overflow" vert="horz" wrap="square" lIns="91440" tIns="45720" rIns="91440" bIns="45720" numCol="1" spcCol="0" rtlCol="0" fromWordArt="0" anchor="ctr" anchorCtr="0" forceAA="0" compatLnSpc="1">
+                          <a:prstTxWarp prst="textNoShape">
+                            <a:avLst/>
+                          </a:prstTxWarp>
+                          <a:noAutofit/>
+                        </wps:bodyPr>
+                      </wps:wsp>
+                      <wps:wsp>
+                        <wps:cNvPr id="34" name="Rectangle 34"/>
+                        <wps:cNvSpPr/>
+                        <wps:spPr>
+                          <a:xfrm>
+                            <a:off x="0" y="0"/>
+                            <a:ext cx="5676900" cy="365843"/>
+                          </a:xfrm>
+                          <a:prstGeom prst="rect">
+                            <a:avLst/>
+                          </a:prstGeom>
+                        </wps:spPr>
+                        <wps:style>
+                          <a:lnRef idx="2">
+                            <a:schemeClr val="accent4">
+                              <a:shade val="50000"/>
+                            </a:schemeClr>
+                          </a:lnRef>
+                          <a:fillRef idx="1">
+                            <a:schemeClr val="accent4"/>
+                          </a:fillRef>
+                          <a:effectRef idx="0">
+                            <a:schemeClr val="accent4"/>
+                          </a:effectRef>
+                          <a:fontRef idx="minor">
+                            <a:schemeClr val="lt1"/>
+                          </a:fontRef>
+                        </wps:style>
+                        <wps:txbx>
+                          <w:txbxContent>
+                            <w:p>
+                              <w:pPr>
+                                <w:jc w:val="center"/>
+                                <w:rPr>
+                                  <w:b/>
+                                  <w:sz w:val="28"/>
+                                </w:rPr>
+                              </w:pPr>
+                              <w:r>
+                                <w:rPr>
+                                  <w:b/>
+                                  <w:sz w:val="28"/>
+                                </w:rPr>
+                                <w:t>Audiobook</w:t>
+                              </w:r>
+                            </w:p>
+                          </w:txbxContent>
+                        </wps:txbx>
+                        <wps:bodyPr rot="0" spcFirstLastPara="0" vertOverflow="overflow" horzOverflow="overflow" vert="horz" wrap="square" lIns="91440" tIns="45720" rIns="91440" bIns="45720" numCol="1" spcCol="0" rtlCol="0" fromWordArt="0" anchor="ctr" anchorCtr="0" forceAA="0" compatLnSpc="1">
+                          <a:prstTxWarp prst="textNoShape">
+                            <a:avLst/>
+                          </a:prstTxWarp>
+                          <a:noAutofit/>
+                        </wps:bodyPr>
+                      </wps:wsp>
+                    </wpg:wgp>
+                  </a:graphicData>
+                </a:graphic>
+              </wp:inline>
+            </w:drawing>
+          </mc:Choice>
+          <mc:Fallback>
+            <w:pict>
+              <v:group w14:anchorId="534937A5" id="Group 31" o:spid="_x0000_s1042" style="width:447pt;height:121.5pt;mso-position-horizontal-relative:char;mso-position-vertical-relative:line" coordsize="56770,19594" o:gfxdata="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">
+                <v:rect id="Rectangle 32" o:spid="_x0000_s1043" style="position:absolute;top:3658;width:28384;height:15936;visibility:visible;mso-wrap-style:square;v-text-anchor:middle" o:gfxdata="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" fillcolor="#ffc000 [3207]" strokecolor="#7f5f00 [1607]" strokeweight="1pt">
+                  <v:textbox>
+                    <w:txbxContent>
+                      <w:p>
+                        <w:pPr>
+                          <w:pStyle w:val="NoSpacing"/>
+                        </w:pPr>
+                        <w:r>
+                          <w:t>Knows Title/Author/ISBN/Genre</w:t>
+                        </w:r>
+                      </w:p>
+                      <w:p>
+                        <w:pPr>
+                          <w:pStyle w:val="NoSpacing"/>
+                        </w:pPr>
+                        <w:r>
+                          <w:t>Knows checked in/out status</w:t>
+                        </w:r>
+                      </w:p>
+                      <w:p>
+                        <w:pPr>
+                          <w:pStyle w:val="NoSpacing"/>
+                        </w:pPr>
+                        <w:r>
+                          <w:t>Knows reserved status</w:t>
+                        </w:r>
+                      </w:p>
+                      <w:p>
+                        <w:pPr>
+                          <w:pStyle w:val="NoSpacing"/>
+                        </w:pPr>
+                        <w:r>
+                          <w:t>Knows physical location</w:t>
+                        </w:r>
+                      </w:p>
+                    </w:txbxContent>
+                  </v:textbox>
+                </v:rect>
+                <v:rect id="Rectangle 33" o:spid="_x0000_s1044" style="position:absolute;left:28386;top:3658;width:28384;height:15936;visibility:visible;mso-wrap-style:square;v-text-anchor:middle" o:gfxdata="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" fillcolor="#ffc000 [3207]" strokecolor="#7f5f00 [1607]" strokeweight="1pt">
+                  <v:textbox>
+                    <w:txbxContent>
+                      <w:p>
+                        <w:pPr>
+                          <w:pStyle w:val="NoSpacing"/>
+                        </w:pPr>
+                      </w:p>
+                    </w:txbxContent>
+                  </v:textbox>
+                </v:rect>
+                <v:rect id="Rectangle 34" o:spid="_x0000_s1045" style="position:absolute;width:56769;height:3658;visibility:visible;mso-wrap-style:square;v-text-anchor:middle" o:gfxdata="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" fillcolor="#ffc000 [3207]" strokecolor="#7f5f00 [1607]" strokeweight="1pt">
+                  <v:textbox>
+                    <w:txbxContent>
+                      <w:p>
+                        <w:pPr>
+                          <w:jc w:val="center"/>
+                          <w:rPr>
+                            <w:b/>
+                            <w:sz w:val="28"/>
+                          </w:rPr>
+                        </w:pPr>
+                        <w:r>
+                          <w:rPr>
+                            <w:b/>
+                            <w:sz w:val="28"/>
+                          </w:rPr>
+                          <w:t>Audiobook</w:t>
+                        </w:r>
+                      </w:p>
+                    </w:txbxContent>
+                  </v:textbox>
+                </v:rect>
+                <w10:anchorlock/>
+              </v:group>
+            </w:pict>
+          </mc:Fallback>
+        </mc:AlternateContent>
       </w:r>
     </w:p>
     <w:p/>
-    <w:p>
-      <w:r>
-        <w:t>System prompts for credentials</w:t>
-      </w:r>
-    </w:p>
-    <w:p>
-      <w:r>
-        <w:t>System displays menu of options</w:t>
-      </w:r>
-    </w:p>
-    <w:p>
-      <w:pPr>
-        <w:pStyle w:val="Heading1"/>
-      </w:pPr>
-      <w:r>
-        <w:t>CRC Cards</w:t>
-      </w:r>
-    </w:p>
     <w:p>
       <w:pPr>
         <w:pStyle w:val="Heading1"/>
@@ -344,6 +2325,177 @@
     </w:sectPr>
   </w:body>
 </w:document>
+</file>
+
+<file path=word/endnotes.xml><?xml version="1.0" encoding="utf-8"?>
+<w:endnotes xmlns:wpc="http://schemas.microsoft.com/office/word/2010/wordprocessingCanvas" xmlns:mc="http://schemas.openxmlformats.org/markup-compatibility/2006" xmlns:o="urn:schemas-microsoft-com:office:office" xmlns:r="http://schemas.openxmlformats.org/officeDocument/2006/relationships" xmlns:m="http://schemas.openxmlformats.org/officeDocument/2006/math" xmlns:v="urn:schemas-microsoft-com:vml" xmlns:wp14="http://schemas.microsoft.com/office/word/2010/wordprocessingDrawing" xmlns:wp="http://schemas.openxmlformats.org/drawingml/2006/wordprocessingDrawing" xmlns:w10="urn:schemas-microsoft-com:office:word" xmlns:w="http://schemas.openxmlformats.org/wordprocessingml/2006/main" xmlns:w14="http://schemas.microsoft.com/office/word/2010/wordml" xmlns:w15="http://schemas.microsoft.com/office/word/2012/wordml" xmlns:wpg="http://schemas.microsoft.com/office/word/2010/wordprocessingGroup" xmlns:wpi="http://schemas.microsoft.com/office/word/2010/wordprocessingInk" xmlns:wne="http://schemas.microsoft.com/office/word/2006/wordml" xmlns:wps="http://schemas.microsoft.com/office/word/2010/wordprocessingShape" mc:Ignorable="w14 w15 wp14">
+  <w:endnote w:type="separator" w:id="-1">
+    <w:p>
+      <w:pPr>
+        <w:spacing w:after="0" w:line="240" w:lineRule="auto"/>
+      </w:pPr>
+      <w:r>
+        <w:separator/>
+      </w:r>
+    </w:p>
+  </w:endnote>
+  <w:endnote w:type="continuationSeparator" w:id="0">
+    <w:p>
+      <w:pPr>
+        <w:spacing w:after="0" w:line="240" w:lineRule="auto"/>
+      </w:pPr>
+      <w:r>
+        <w:continuationSeparator/>
+      </w:r>
+    </w:p>
+  </w:endnote>
+</w:endnotes>
+</file>
+
+<file path=word/footnotes.xml><?xml version="1.0" encoding="utf-8"?>
+<w:footnotes xmlns:wpc="http://schemas.microsoft.com/office/word/2010/wordprocessingCanvas" xmlns:mc="http://schemas.openxmlformats.org/markup-compatibility/2006" xmlns:o="urn:schemas-microsoft-com:office:office" xmlns:r="http://schemas.openxmlformats.org/officeDocument/2006/relationships" xmlns:m="http://schemas.openxmlformats.org/officeDocument/2006/math" xmlns:v="urn:schemas-microsoft-com:vml" xmlns:wp14="http://schemas.microsoft.com/office/word/2010/wordprocessingDrawing" xmlns:wp="http://schemas.openxmlformats.org/drawingml/2006/wordprocessingDrawing" xmlns:w10="urn:schemas-microsoft-com:office:word" xmlns:w="http://schemas.openxmlformats.org/wordprocessingml/2006/main" xmlns:w14="http://schemas.microsoft.com/office/word/2010/wordml" xmlns:w15="http://schemas.microsoft.com/office/word/2012/wordml" xmlns:wpg="http://schemas.microsoft.com/office/word/2010/wordprocessingGroup" xmlns:wpi="http://schemas.microsoft.com/office/word/2010/wordprocessingInk" xmlns:wne="http://schemas.microsoft.com/office/word/2006/wordml" xmlns:wps="http://schemas.microsoft.com/office/word/2010/wordprocessingShape" mc:Ignorable="w14 w15 wp14">
+  <w:footnote w:type="separator" w:id="-1">
+    <w:p>
+      <w:pPr>
+        <w:spacing w:after="0" w:line="240" w:lineRule="auto"/>
+      </w:pPr>
+      <w:r>
+        <w:separator/>
+      </w:r>
+    </w:p>
+  </w:footnote>
+  <w:footnote w:type="continuationSeparator" w:id="0">
+    <w:p>
+      <w:pPr>
+        <w:spacing w:after="0" w:line="240" w:lineRule="auto"/>
+      </w:pPr>
+      <w:r>
+        <w:continuationSeparator/>
+      </w:r>
+    </w:p>
+  </w:footnote>
+</w:footnotes>
+</file>
+
+<file path=word/numbering.xml><?xml version="1.0" encoding="utf-8"?>
+<w:numbering xmlns:wpc="http://schemas.microsoft.com/office/word/2010/wordprocessingCanvas" xmlns:mc="http://schemas.openxmlformats.org/markup-compatibility/2006" xmlns:o="urn:schemas-microsoft-com:office:office" xmlns:r="http://schemas.openxmlformats.org/officeDocument/2006/relationships" xmlns:m="http://schemas.openxmlformats.org/officeDocument/2006/math" xmlns:v="urn:schemas-microsoft-com:vml" xmlns:wp14="http://schemas.microsoft.com/office/word/2010/wordprocessingDrawing" xmlns:wp="http://schemas.openxmlformats.org/drawingml/2006/wordprocessingDrawing" xmlns:w10="urn:schemas-microsoft-com:office:word" xmlns:w="http://schemas.openxmlformats.org/wordprocessingml/2006/main" xmlns:w14="http://schemas.microsoft.com/office/word/2010/wordml" xmlns:w15="http://schemas.microsoft.com/office/word/2012/wordml" xmlns:wpg="http://schemas.microsoft.com/office/word/2010/wordprocessingGroup" xmlns:wpi="http://schemas.microsoft.com/office/word/2010/wordprocessingInk" xmlns:wne="http://schemas.microsoft.com/office/word/2006/wordml" xmlns:wps="http://schemas.microsoft.com/office/word/2010/wordprocessingShape" mc:Ignorable="w14 w15 wp14">
+  <w:abstractNum w:abstractNumId="0" w15:restartNumberingAfterBreak="0">
+    <w:nsid w:val="40140D8A"/>
+    <w:multiLevelType w:val="hybridMultilevel"/>
+    <w:tmpl w:val="DE680066"/>
+    <w:lvl w:ilvl="0" w:tplc="D45682E4">
+      <w:start w:val="3"/>
+      <w:numFmt w:val="bullet"/>
+      <w:lvlText w:val="-"/>
+      <w:lvlJc w:val="left"/>
+      <w:pPr>
+        <w:ind w:left="420" w:hanging="360"/>
+      </w:pPr>
+      <w:rPr>
+        <w:rFonts w:ascii="Arial" w:eastAsia="Times New Roman" w:hAnsi="Arial" w:cs="Arial" w:hint="default"/>
+      </w:rPr>
+    </w:lvl>
+    <w:lvl w:ilvl="1" w:tplc="04090003" w:tentative="1">
+      <w:start w:val="1"/>
+      <w:numFmt w:val="bullet"/>
+      <w:lvlText w:val="o"/>
+      <w:lvlJc w:val="left"/>
+      <w:pPr>
+        <w:ind w:left="1140" w:hanging="360"/>
+      </w:pPr>
+      <w:rPr>
+        <w:rFonts w:ascii="Courier New" w:hAnsi="Courier New" w:cs="Courier New" w:hint="default"/>
+      </w:rPr>
+    </w:lvl>
+    <w:lvl w:ilvl="2" w:tplc="04090005" w:tentative="1">
+      <w:start w:val="1"/>
+      <w:numFmt w:val="bullet"/>
+      <w:lvlText w:val=""/>
+      <w:lvlJc w:val="left"/>
+      <w:pPr>
+        <w:ind w:left="1860" w:hanging="360"/>
+      </w:pPr>
+      <w:rPr>
+        <w:rFonts w:ascii="Wingdings" w:hAnsi="Wingdings" w:hint="default"/>
+      </w:rPr>
+    </w:lvl>
+    <w:lvl w:ilvl="3" w:tplc="04090001" w:tentative="1">
+      <w:start w:val="1"/>
+      <w:numFmt w:val="bullet"/>
+      <w:lvlText w:val=""/>
+      <w:lvlJc w:val="left"/>
+      <w:pPr>
+        <w:ind w:left="2580" w:hanging="360"/>
+      </w:pPr>
+      <w:rPr>
+        <w:rFonts w:ascii="Symbol" w:hAnsi="Symbol" w:hint="default"/>
+      </w:rPr>
+    </w:lvl>
+    <w:lvl w:ilvl="4" w:tplc="04090003" w:tentative="1">
+      <w:start w:val="1"/>
+      <w:numFmt w:val="bullet"/>
+      <w:lvlText w:val="o"/>
+      <w:lvlJc w:val="left"/>
+      <w:pPr>
+        <w:ind w:left="3300" w:hanging="360"/>
+      </w:pPr>
+      <w:rPr>
+        <w:rFonts w:ascii="Courier New" w:hAnsi="Courier New" w:cs="Courier New" w:hint="default"/>
+      </w:rPr>
+    </w:lvl>
+    <w:lvl w:ilvl="5" w:tplc="04090005" w:tentative="1">
+      <w:start w:val="1"/>
+      <w:numFmt w:val="bullet"/>
+      <w:lvlText w:val=""/>
+      <w:lvlJc w:val="left"/>
+      <w:pPr>
+        <w:ind w:left="4020" w:hanging="360"/>
+      </w:pPr>
+      <w:rPr>
+        <w:rFonts w:ascii="Wingdings" w:hAnsi="Wingdings" w:hint="default"/>
+      </w:rPr>
+    </w:lvl>
+    <w:lvl w:ilvl="6" w:tplc="04090001" w:tentative="1">
+      <w:start w:val="1"/>
+      <w:numFmt w:val="bullet"/>
+      <w:lvlText w:val=""/>
+      <w:lvlJc w:val="left"/>
+      <w:pPr>
+        <w:ind w:left="4740" w:hanging="360"/>
+      </w:pPr>
+      <w:rPr>
+        <w:rFonts w:ascii="Symbol" w:hAnsi="Symbol" w:hint="default"/>
+      </w:rPr>
+    </w:lvl>
+    <w:lvl w:ilvl="7" w:tplc="04090003" w:tentative="1">
+      <w:start w:val="1"/>
+      <w:numFmt w:val="bullet"/>
+      <w:lvlText w:val="o"/>
+      <w:lvlJc w:val="left"/>
+      <w:pPr>
+        <w:ind w:left="5460" w:hanging="360"/>
+      </w:pPr>
+      <w:rPr>
+        <w:rFonts w:ascii="Courier New" w:hAnsi="Courier New" w:cs="Courier New" w:hint="default"/>
+      </w:rPr>
+    </w:lvl>
+    <w:lvl w:ilvl="8" w:tplc="04090005" w:tentative="1">
+      <w:start w:val="1"/>
+      <w:numFmt w:val="bullet"/>
+      <w:lvlText w:val=""/>
+      <w:lvlJc w:val="left"/>
+      <w:pPr>
+        <w:ind w:left="6180" w:hanging="360"/>
+      </w:pPr>
+      <w:rPr>
+        <w:rFonts w:ascii="Wingdings" w:hAnsi="Wingdings" w:hint="default"/>
+      </w:rPr>
+    </w:lvl>
+  </w:abstractNum>
+  <w:num w:numId="1">
+    <w:abstractNumId w:val="0"/>
+  </w:num>
+</w:numbering>
 </file>
 
 <file path=word/styles.xml><?xml version="1.0" encoding="utf-8"?>
@@ -764,7 +2916,6 @@
   <w:style w:type="character" w:default="1" w:styleId="DefaultParagraphFont">
     <w:name w:val="Default Paragraph Font"/>
     <w:uiPriority w:val="1"/>
-    <w:semiHidden/>
     <w:unhideWhenUsed/>
   </w:style>
   <w:style w:type="table" w:default="1" w:styleId="TableNormal">
@@ -800,6 +2951,94 @@
       <w:sz w:val="32"/>
       <w:szCs w:val="32"/>
     </w:rPr>
+  </w:style>
+  <w:style w:type="character" w:styleId="IntenseEmphasis">
+    <w:name w:val="Intense Emphasis"/>
+    <w:basedOn w:val="DefaultParagraphFont"/>
+    <w:uiPriority w:val="21"/>
+    <w:qFormat/>
+    <w:rsid w:val="00B778F7"/>
+    <w:rPr>
+      <w:i/>
+      <w:iCs/>
+      <w:color w:val="5B9BD5" w:themeColor="accent1"/>
+    </w:rPr>
+  </w:style>
+  <w:style w:type="paragraph" w:styleId="ListParagraph">
+    <w:name w:val="List Paragraph"/>
+    <w:basedOn w:val="Normal"/>
+    <w:uiPriority w:val="34"/>
+    <w:qFormat/>
+    <w:rsid w:val="005D7F3E"/>
+    <w:pPr>
+      <w:ind w:left="720"/>
+      <w:contextualSpacing/>
+    </w:pPr>
+  </w:style>
+  <w:style w:type="paragraph" w:styleId="Header">
+    <w:name w:val="header"/>
+    <w:basedOn w:val="Normal"/>
+    <w:link w:val="HeaderChar"/>
+    <w:uiPriority w:val="99"/>
+    <w:unhideWhenUsed/>
+    <w:rsid w:val="00363E7F"/>
+    <w:pPr>
+      <w:tabs>
+        <w:tab w:val="center" w:pos="4680"/>
+        <w:tab w:val="right" w:pos="9360"/>
+      </w:tabs>
+      <w:spacing w:after="0" w:line="240" w:lineRule="auto"/>
+    </w:pPr>
+  </w:style>
+  <w:style w:type="character" w:customStyle="1" w:styleId="HeaderChar">
+    <w:name w:val="Header Char"/>
+    <w:basedOn w:val="DefaultParagraphFont"/>
+    <w:link w:val="Header"/>
+    <w:uiPriority w:val="99"/>
+    <w:rsid w:val="00363E7F"/>
+  </w:style>
+  <w:style w:type="paragraph" w:styleId="Footer">
+    <w:name w:val="footer"/>
+    <w:basedOn w:val="Normal"/>
+    <w:link w:val="FooterChar"/>
+    <w:uiPriority w:val="99"/>
+    <w:unhideWhenUsed/>
+    <w:rsid w:val="00363E7F"/>
+    <w:pPr>
+      <w:tabs>
+        <w:tab w:val="center" w:pos="4680"/>
+        <w:tab w:val="right" w:pos="9360"/>
+      </w:tabs>
+      <w:spacing w:after="0" w:line="240" w:lineRule="auto"/>
+    </w:pPr>
+  </w:style>
+  <w:style w:type="character" w:customStyle="1" w:styleId="FooterChar">
+    <w:name w:val="Footer Char"/>
+    <w:basedOn w:val="DefaultParagraphFont"/>
+    <w:link w:val="Footer"/>
+    <w:uiPriority w:val="99"/>
+    <w:rsid w:val="00363E7F"/>
+  </w:style>
+  <w:style w:type="character" w:styleId="SubtleEmphasis">
+    <w:name w:val="Subtle Emphasis"/>
+    <w:basedOn w:val="DefaultParagraphFont"/>
+    <w:uiPriority w:val="19"/>
+    <w:qFormat/>
+    <w:rsid w:val="00165CD9"/>
+    <w:rPr>
+      <w:i/>
+      <w:iCs/>
+      <w:color w:val="404040" w:themeColor="text1" w:themeTint="BF"/>
+    </w:rPr>
+  </w:style>
+  <w:style w:type="paragraph" w:styleId="NoSpacing">
+    <w:name w:val="No Spacing"/>
+    <w:uiPriority w:val="1"/>
+    <w:qFormat/>
+    <w:rsid w:val="00F9296B"/>
+    <w:pPr>
+      <w:spacing w:after="0" w:line="240" w:lineRule="auto"/>
+    </w:pPr>
   </w:style>
 </w:styles>
 </file>

</xml_diff>

<commit_message>
Added "add/remove audiobook to kiosk"
</commit_message>
<xml_diff>
--- a/Mod6/Mod6.docx
+++ b/Mod6/Mod6.docx
@@ -448,6 +448,20 @@
       </w:r>
       <w:r>
         <w:t xml:space="preserve"> available audio books</w:t>
+      </w:r>
+    </w:p>
+    <w:p>
+      <w:pPr>
+        <w:pStyle w:val="NoSpacing"/>
+      </w:pPr>
+      <w:r>
+        <w:t xml:space="preserve">System </w:t>
+      </w:r>
+      <w:r>
+        <w:t>adds/removes an</w:t>
+      </w:r>
+      <w:r>
+        <w:t xml:space="preserve"> available audio book</w:t>
       </w:r>
     </w:p>
     <w:p>
@@ -602,6 +616,9 @@
                               <w:pPr>
                                 <w:pStyle w:val="NoSpacing"/>
                               </w:pPr>
+                              <w:r>
+                                <w:t>Knows Kiosks</w:t>
+                              </w:r>
                             </w:p>
                           </w:txbxContent>
                         </wps:txbx>
@@ -769,6 +786,9 @@
                         <w:pPr>
                           <w:pStyle w:val="NoSpacing"/>
                         </w:pPr>
+                        <w:r>
+                          <w:t>Knows Kiosks</w:t>
+                        </w:r>
                       </w:p>
                     </w:txbxContent>
                   </v:textbox>
@@ -827,6 +847,7 @@
       </w:r>
     </w:p>
     <w:p>
+      <w:bookmarkStart w:id="0" w:name="_GoBack"/>
       <w:r>
         <w:rPr>
           <w:noProof/>
@@ -836,7 +857,7 @@
           <mc:Choice Requires="wpg">
             <w:drawing>
               <wp:inline distT="0" distB="0" distL="0" distR="0">
-                <wp:extent cx="5676900" cy="1543050"/>
+                <wp:extent cx="5676900" cy="1885950"/>
                 <wp:effectExtent l="0" t="0" r="19050" b="19050"/>
                 <wp:docPr id="5" name="Group 5"/>
                 <wp:cNvGraphicFramePr/>
@@ -847,7 +868,7 @@
                       <wpg:grpSpPr>
                         <a:xfrm>
                           <a:off x="0" y="0"/>
-                          <a:ext cx="5676900" cy="1543050"/>
+                          <a:ext cx="5676900" cy="1885950"/>
                           <a:chOff x="0" y="0"/>
                           <a:chExt cx="5677066" cy="1959417"/>
                         </a:xfrm>
@@ -928,6 +949,41 @@
                                   <w:szCs w:val="20"/>
                                 </w:rPr>
                                 <w:t>Knows audiobooks in local storage</w:t>
+                              </w:r>
+                            </w:p>
+                            <w:p>
+                              <w:pPr>
+                                <w:pStyle w:val="NoSpacing"/>
+                                <w:rPr>
+                                  <w:rStyle w:val="SubtleEmphasis"/>
+                                  <w:i w:val="0"/>
+                                  <w:iCs w:val="0"/>
+                                  <w:color w:val="auto"/>
+                                  <w:sz w:val="20"/>
+                                  <w:szCs w:val="20"/>
+                                </w:rPr>
+                              </w:pPr>
+                              <w:r>
+                                <w:rPr>
+                                  <w:rStyle w:val="SubtleEmphasis"/>
+                                  <w:i w:val="0"/>
+                                  <w:iCs w:val="0"/>
+                                  <w:color w:val="auto"/>
+                                  <w:sz w:val="20"/>
+                                  <w:szCs w:val="20"/>
+                                </w:rPr>
+                                <w:t xml:space="preserve">Can add or remove audiobook </w:t>
+                              </w:r>
+                              <w:r>
+                                <w:rPr>
+                                  <w:rStyle w:val="SubtleEmphasis"/>
+                                  <w:i w:val="0"/>
+                                  <w:iCs w:val="0"/>
+                                  <w:color w:val="auto"/>
+                                  <w:sz w:val="20"/>
+                                  <w:szCs w:val="20"/>
+                                </w:rPr>
+                                <w:t>from local storage</w:t>
                               </w:r>
                             </w:p>
                             <w:p>
@@ -1185,7 +1241,7 @@
           </mc:Choice>
           <mc:Fallback>
             <w:pict>
-              <v:group id="Group 5" o:spid="_x0000_s1030" style="width:447pt;height:121.5pt;mso-position-horizontal-relative:char;mso-position-vertical-relative:line" coordsize="56770,19594" o:gfxdata="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">
+              <v:group id="Group 5" o:spid="_x0000_s1030" style="width:447pt;height:148.5pt;mso-position-horizontal-relative:char;mso-position-vertical-relative:line" coordsize="56770,19594" o:gfxdata="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">
                 <v:rect id="Rectangle 4" o:spid="_x0000_s1031" style="position:absolute;top:3658;width:28384;height:15936;visibility:visible;mso-wrap-style:square;v-text-anchor:middle" o:gfxdata="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" fillcolor="#5b9bd5 [3204]" strokecolor="#1f4d78 [1604]" strokeweight="1pt">
                   <v:textbox>
                     <w:txbxContent>
@@ -1258,7 +1314,18 @@
                             <w:sz w:val="20"/>
                             <w:szCs w:val="20"/>
                           </w:rPr>
-                          <w:t>Can mark audiobook reserved/not reserved</w:t>
+                          <w:t xml:space="preserve">Can add or remove audiobook </w:t>
+                        </w:r>
+                        <w:r>
+                          <w:rPr>
+                            <w:rStyle w:val="SubtleEmphasis"/>
+                            <w:i w:val="0"/>
+                            <w:iCs w:val="0"/>
+                            <w:color w:val="auto"/>
+                            <w:sz w:val="20"/>
+                            <w:szCs w:val="20"/>
+                          </w:rPr>
+                          <w:t>from local storage</w:t>
                         </w:r>
                       </w:p>
                       <w:p>
@@ -1282,7 +1349,7 @@
                             <w:sz w:val="20"/>
                             <w:szCs w:val="20"/>
                           </w:rPr>
-                          <w:t>Can mark audiobook checked in/out</w:t>
+                          <w:t>Can mark audiobook reserved/not reserved</w:t>
                         </w:r>
                       </w:p>
                       <w:p>
@@ -1306,7 +1373,7 @@
                             <w:sz w:val="20"/>
                             <w:szCs w:val="20"/>
                           </w:rPr>
-                          <w:t>Can update audiobook physical location</w:t>
+                          <w:t>Can mark audiobook checked in/out</w:t>
                         </w:r>
                       </w:p>
                       <w:p>
@@ -1330,7 +1397,7 @@
                             <w:sz w:val="20"/>
                             <w:szCs w:val="20"/>
                           </w:rPr>
-                          <w:t>Knows current session</w:t>
+                          <w:t>Can update audiobook physical location</w:t>
                         </w:r>
                       </w:p>
                       <w:p>
@@ -1354,6 +1421,30 @@
                             <w:sz w:val="20"/>
                             <w:szCs w:val="20"/>
                           </w:rPr>
+                          <w:t>Knows current session</w:t>
+                        </w:r>
+                      </w:p>
+                      <w:p>
+                        <w:pPr>
+                          <w:pStyle w:val="NoSpacing"/>
+                          <w:rPr>
+                            <w:rStyle w:val="SubtleEmphasis"/>
+                            <w:i w:val="0"/>
+                            <w:iCs w:val="0"/>
+                            <w:color w:val="auto"/>
+                            <w:sz w:val="20"/>
+                            <w:szCs w:val="20"/>
+                          </w:rPr>
+                        </w:pPr>
+                        <w:r>
+                          <w:rPr>
+                            <w:rStyle w:val="SubtleEmphasis"/>
+                            <w:i w:val="0"/>
+                            <w:iCs w:val="0"/>
+                            <w:color w:val="auto"/>
+                            <w:sz w:val="20"/>
+                            <w:szCs w:val="20"/>
+                          </w:rPr>
                           <w:t>Can generate Report</w:t>
                         </w:r>
                       </w:p>
@@ -1418,6 +1509,7 @@
           </mc:Fallback>
         </mc:AlternateContent>
       </w:r>
+      <w:bookmarkEnd w:id="0"/>
     </w:p>
     <w:p>
       <w:r>
@@ -1487,8 +1579,6 @@
                               <w:r>
                                 <w:t>redentials</w:t>
                               </w:r>
-                              <w:bookmarkStart w:id="0" w:name="_GoBack"/>
-                              <w:bookmarkEnd w:id="0"/>
                             </w:p>
                             <w:p>
                               <w:pPr>
@@ -1667,8 +1757,6 @@
                         <w:r>
                           <w:t>redentials</w:t>
                         </w:r>
-                        <w:bookmarkStart w:id="1" w:name="_GoBack"/>
-                        <w:bookmarkEnd w:id="1"/>
                       </w:p>
                       <w:p>
                         <w:pPr>

</xml_diff>

<commit_message>
"Knows if customer or manager" to User
</commit_message>
<xml_diff>
--- a/Mod6/Mod6.docx
+++ b/Mod6/Mod6.docx
@@ -847,7 +847,6 @@
       </w:r>
     </w:p>
     <w:p>
-      <w:bookmarkStart w:id="0" w:name="_GoBack"/>
       <w:r>
         <w:rPr>
           <w:noProof/>
@@ -1509,7 +1508,6 @@
           </mc:Fallback>
         </mc:AlternateContent>
       </w:r>
-      <w:bookmarkEnd w:id="0"/>
     </w:p>
     <w:p>
       <w:r>
@@ -1520,8 +1518,8 @@
           <mc:Choice Requires="wpg">
             <w:drawing>
               <wp:inline distT="0" distB="0" distL="0" distR="0" wp14:anchorId="534937A5" wp14:editId="3AE89288">
-                <wp:extent cx="5676900" cy="1543050"/>
-                <wp:effectExtent l="0" t="0" r="19050" b="19050"/>
+                <wp:extent cx="5676900" cy="1724025"/>
+                <wp:effectExtent l="0" t="0" r="19050" b="28575"/>
                 <wp:docPr id="23" name="Group 23"/>
                 <wp:cNvGraphicFramePr/>
                 <a:graphic xmlns:a="http://schemas.openxmlformats.org/drawingml/2006/main">
@@ -1531,7 +1529,7 @@
                       <wpg:grpSpPr>
                         <a:xfrm>
                           <a:off x="0" y="0"/>
-                          <a:ext cx="5676900" cy="1543050"/>
+                          <a:ext cx="5676900" cy="1724025"/>
                           <a:chOff x="0" y="0"/>
                           <a:chExt cx="5677066" cy="1959417"/>
                         </a:xfrm>
@@ -1596,13 +1594,10 @@
                                 <w:t xml:space="preserve">Knows </w:t>
                               </w:r>
                               <w:r>
-                                <w:t>“</w:t>
-                              </w:r>
-                              <w:r>
-                                <w:t>good standing</w:t>
-                              </w:r>
-                              <w:r>
-                                <w:t>” status</w:t>
+                                <w:t xml:space="preserve">account </w:t>
+                              </w:r>
+                              <w:r>
+                                <w:t>standing</w:t>
                               </w:r>
                             </w:p>
                             <w:p>
@@ -1619,6 +1614,14 @@
                               </w:pPr>
                               <w:r>
                                 <w:t>Knows reserved/checked out/possessed audiobooks</w:t>
+                              </w:r>
+                            </w:p>
+                            <w:p>
+                              <w:pPr>
+                                <w:pStyle w:val="NoSpacing"/>
+                              </w:pPr>
+                              <w:r>
+                                <w:t>Knows if Customer or Manager</w:t>
                               </w:r>
                             </w:p>
                           </w:txbxContent>
@@ -1740,7 +1743,7 @@
           </mc:Choice>
           <mc:Fallback>
             <w:pict>
-              <v:group w14:anchorId="534937A5" id="Group 23" o:spid="_x0000_s1034" style="width:447pt;height:121.5pt;mso-position-horizontal-relative:char;mso-position-vertical-relative:line" coordsize="56770,19594" o:gfxdata="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">
+              <v:group w14:anchorId="534937A5" id="Group 23" o:spid="_x0000_s1034" style="width:447pt;height:135.75pt;mso-position-horizontal-relative:char;mso-position-vertical-relative:line" coordsize="56770,19594" o:gfxdata="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">
                 <v:rect id="Rectangle 24" o:spid="_x0000_s1035" style="position:absolute;top:3658;width:28384;height:15936;visibility:visible;mso-wrap-style:square;v-text-anchor:middle" o:gfxdata="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" fillcolor="#ed7d31 [3205]" strokecolor="#823b0b [1605]" strokeweight="1pt">
                   <v:textbox>
                     <w:txbxContent>
@@ -1774,13 +1777,10 @@
                           <w:t xml:space="preserve">Knows </w:t>
                         </w:r>
                         <w:r>
-                          <w:t>“</w:t>
-                        </w:r>
-                        <w:r>
-                          <w:t>good standing</w:t>
-                        </w:r>
-                        <w:r>
-                          <w:t>” status</w:t>
+                          <w:t xml:space="preserve">account </w:t>
+                        </w:r>
+                        <w:r>
+                          <w:t>standing</w:t>
                         </w:r>
                       </w:p>
                       <w:p>
@@ -1797,6 +1797,14 @@
                         </w:pPr>
                         <w:r>
                           <w:t>Knows reserved/checked out/possessed audiobooks</w:t>
+                        </w:r>
+                      </w:p>
+                      <w:p>
+                        <w:pPr>
+                          <w:pStyle w:val="NoSpacing"/>
+                        </w:pPr>
+                        <w:r>
+                          <w:t>Knows if Customer or Manager</w:t>
                         </w:r>
                       </w:p>
                     </w:txbxContent>
@@ -1905,7 +1913,12 @@
                                 <w:pStyle w:val="NoSpacing"/>
                               </w:pPr>
                               <w:r>
-                                <w:t>Knows currently authenticated user</w:t>
+                                <w:t>Knows currently authenticated use</w:t>
+                              </w:r>
+                              <w:bookmarkStart w:id="0" w:name="_GoBack"/>
+                              <w:bookmarkEnd w:id="0"/>
+                              <w:r>
+                                <w:t>r</w:t>
                               </w:r>
                             </w:p>
                             <w:p>
@@ -2052,7 +2065,12 @@
                           <w:pStyle w:val="NoSpacing"/>
                         </w:pPr>
                         <w:r>
-                          <w:t>Knows currently authenticated user</w:t>
+                          <w:t>Knows currently authenticated use</w:t>
+                        </w:r>
+                        <w:bookmarkStart w:id="1" w:name="_GoBack"/>
+                        <w:bookmarkEnd w:id="1"/>
+                        <w:r>
+                          <w:t>r</w:t>
                         </w:r>
                       </w:p>
                       <w:p>

</xml_diff>

<commit_message>
Added a couple candidate classes
</commit_message>
<xml_diff>
--- a/Mod6/Mod6.docx
+++ b/Mod6/Mod6.docx
@@ -1,6 +1,6 @@
 
 <file path=word/document.xml><?xml version="1.0" encoding="utf-8"?>
-<w:document xmlns:wpc="http://schemas.microsoft.com/office/word/2010/wordprocessingCanvas" xmlns:mc="http://schemas.openxmlformats.org/markup-compatibility/2006" xmlns:o="urn:schemas-microsoft-com:office:office" xmlns:r="http://schemas.openxmlformats.org/officeDocument/2006/relationships" xmlns:m="http://schemas.openxmlformats.org/officeDocument/2006/math" xmlns:v="urn:schemas-microsoft-com:vml" xmlns:wp14="http://schemas.microsoft.com/office/word/2010/wordprocessingDrawing" xmlns:wp="http://schemas.openxmlformats.org/drawingml/2006/wordprocessingDrawing" xmlns:w10="urn:schemas-microsoft-com:office:word" xmlns:w="http://schemas.openxmlformats.org/wordprocessingml/2006/main" xmlns:w14="http://schemas.microsoft.com/office/word/2010/wordml" xmlns:w15="http://schemas.microsoft.com/office/word/2012/wordml" xmlns:wpg="http://schemas.microsoft.com/office/word/2010/wordprocessingGroup" xmlns:wpi="http://schemas.microsoft.com/office/word/2010/wordprocessingInk" xmlns:wne="http://schemas.microsoft.com/office/word/2006/wordml" xmlns:wps="http://schemas.microsoft.com/office/word/2010/wordprocessingShape" mc:Ignorable="w14 w15 wp14">
+<w:document xmlns:wpc="http://schemas.microsoft.com/office/word/2010/wordprocessingCanvas" xmlns:mo="http://schemas.microsoft.com/office/mac/office/2008/main" xmlns:mc="http://schemas.openxmlformats.org/markup-compatibility/2006" xmlns:mv="urn:schemas-microsoft-com:mac:vml" xmlns:o="urn:schemas-microsoft-com:office:office" xmlns:r="http://schemas.openxmlformats.org/officeDocument/2006/relationships" xmlns:m="http://schemas.openxmlformats.org/officeDocument/2006/math" xmlns:v="urn:schemas-microsoft-com:vml" xmlns:wp14="http://schemas.microsoft.com/office/word/2010/wordprocessingDrawing" xmlns:wp="http://schemas.openxmlformats.org/drawingml/2006/wordprocessingDrawing" xmlns:w10="urn:schemas-microsoft-com:office:word" xmlns:w="http://schemas.openxmlformats.org/wordprocessingml/2006/main" xmlns:w14="http://schemas.microsoft.com/office/word/2010/wordml" xmlns:wpg="http://schemas.microsoft.com/office/word/2010/wordprocessingGroup" xmlns:wpi="http://schemas.microsoft.com/office/word/2010/wordprocessingInk" xmlns:wne="http://schemas.microsoft.com/office/word/2006/wordml" xmlns:wps="http://schemas.microsoft.com/office/word/2010/wordprocessingShape" mc:Ignorable="w14 wp14">
   <w:body>
     <w:p>
       <w:pPr>
@@ -360,9 +360,12 @@
     <w:p>
       <w:pPr>
         <w:pStyle w:val="ListParagraph"/>
+        <w:numPr>
+          <w:ilvl w:val="0"/>
+          <w:numId w:val="1"/>
+        </w:numPr>
         <w:shd w:val="clear" w:color="auto" w:fill="FFFFFF"/>
         <w:spacing w:after="0" w:line="240" w:lineRule="auto"/>
-        <w:ind w:left="420"/>
         <w:rPr>
           <w:rFonts w:ascii="Arial" w:eastAsia="Times New Roman" w:hAnsi="Arial" w:cs="Arial"/>
           <w:color w:val="222222"/>
@@ -370,27 +373,29 @@
           <w:szCs w:val="19"/>
         </w:rPr>
       </w:pPr>
-    </w:p>
-    <w:p>
-      <w:pPr>
-        <w:shd w:val="clear" w:color="auto" w:fill="FFFFFF"/>
-        <w:spacing w:after="0" w:line="240" w:lineRule="auto"/>
+      <w:r>
         <w:rPr>
           <w:rFonts w:ascii="Arial" w:eastAsia="Times New Roman" w:hAnsi="Arial" w:cs="Arial"/>
           <w:color w:val="222222"/>
           <w:sz w:val="19"/>
           <w:szCs w:val="19"/>
         </w:rPr>
-      </w:pPr>
-      <w:r>
+        <w:t>Description</w:t>
+      </w:r>
+    </w:p>
+    <w:p>
+      <w:pPr>
+        <w:pStyle w:val="ListParagraph"/>
+        <w:shd w:val="clear" w:color="auto" w:fill="FFFFFF"/>
+        <w:spacing w:after="0" w:line="240" w:lineRule="auto"/>
+        <w:ind w:left="420"/>
         <w:rPr>
           <w:rFonts w:ascii="Arial" w:eastAsia="Times New Roman" w:hAnsi="Arial" w:cs="Arial"/>
           <w:color w:val="222222"/>
           <w:sz w:val="19"/>
           <w:szCs w:val="19"/>
         </w:rPr>
-        <w:t>Kiosk</w:t>
-      </w:r>
+      </w:pPr>
     </w:p>
     <w:p>
       <w:pPr>
@@ -403,6 +408,124 @@
           <w:szCs w:val="19"/>
         </w:rPr>
       </w:pPr>
+      <w:r>
+        <w:rPr>
+          <w:rFonts w:ascii="Arial" w:eastAsia="Times New Roman" w:hAnsi="Arial" w:cs="Arial"/>
+          <w:color w:val="222222"/>
+          <w:sz w:val="19"/>
+          <w:szCs w:val="19"/>
+        </w:rPr>
+        <w:t>Kiosk</w:t>
+      </w:r>
+    </w:p>
+    <w:p>
+      <w:pPr>
+        <w:shd w:val="clear" w:color="auto" w:fill="FFFFFF"/>
+        <w:spacing w:after="0" w:line="240" w:lineRule="auto"/>
+        <w:rPr>
+          <w:rFonts w:ascii="Arial" w:eastAsia="Times New Roman" w:hAnsi="Arial" w:cs="Arial"/>
+          <w:color w:val="222222"/>
+          <w:sz w:val="19"/>
+          <w:szCs w:val="19"/>
+        </w:rPr>
+      </w:pPr>
+    </w:p>
+    <w:p>
+      <w:pPr>
+        <w:shd w:val="clear" w:color="auto" w:fill="FFFFFF"/>
+        <w:spacing w:after="0" w:line="240" w:lineRule="auto"/>
+        <w:rPr>
+          <w:rFonts w:ascii="Arial" w:eastAsia="Times New Roman" w:hAnsi="Arial" w:cs="Arial"/>
+          <w:color w:val="222222"/>
+          <w:sz w:val="19"/>
+          <w:szCs w:val="19"/>
+        </w:rPr>
+      </w:pPr>
+      <w:r>
+        <w:rPr>
+          <w:rFonts w:ascii="Arial" w:eastAsia="Times New Roman" w:hAnsi="Arial" w:cs="Arial"/>
+          <w:color w:val="222222"/>
+          <w:sz w:val="19"/>
+          <w:szCs w:val="19"/>
+        </w:rPr>
+        <w:t>Order</w:t>
+      </w:r>
+    </w:p>
+    <w:p>
+      <w:pPr>
+        <w:pStyle w:val="ListParagraph"/>
+        <w:numPr>
+          <w:ilvl w:val="0"/>
+          <w:numId w:val="4"/>
+        </w:numPr>
+        <w:shd w:val="clear" w:color="auto" w:fill="FFFFFF"/>
+        <w:spacing w:after="0" w:line="240" w:lineRule="auto"/>
+        <w:rPr>
+          <w:rFonts w:ascii="Arial" w:eastAsia="Times New Roman" w:hAnsi="Arial" w:cs="Arial"/>
+          <w:color w:val="222222"/>
+          <w:sz w:val="19"/>
+          <w:szCs w:val="19"/>
+        </w:rPr>
+      </w:pPr>
+      <w:r>
+        <w:rPr>
+          <w:rFonts w:ascii="Arial" w:eastAsia="Times New Roman" w:hAnsi="Arial" w:cs="Arial"/>
+          <w:color w:val="222222"/>
+          <w:sz w:val="19"/>
+          <w:szCs w:val="19"/>
+        </w:rPr>
+        <w:t>Audiobooks</w:t>
+      </w:r>
+    </w:p>
+    <w:p>
+      <w:pPr>
+        <w:shd w:val="clear" w:color="auto" w:fill="FFFFFF"/>
+        <w:spacing w:after="0" w:line="240" w:lineRule="auto"/>
+        <w:rPr>
+          <w:rFonts w:ascii="Arial" w:eastAsia="Times New Roman" w:hAnsi="Arial" w:cs="Arial"/>
+          <w:color w:val="222222"/>
+          <w:sz w:val="19"/>
+          <w:szCs w:val="19"/>
+        </w:rPr>
+      </w:pPr>
+    </w:p>
+    <w:p>
+      <w:pPr>
+        <w:shd w:val="clear" w:color="auto" w:fill="FFFFFF"/>
+        <w:spacing w:after="0" w:line="240" w:lineRule="auto"/>
+        <w:rPr>
+          <w:rFonts w:ascii="Arial" w:eastAsia="Times New Roman" w:hAnsi="Arial" w:cs="Arial"/>
+          <w:color w:val="222222"/>
+          <w:sz w:val="19"/>
+          <w:szCs w:val="19"/>
+        </w:rPr>
+      </w:pPr>
+      <w:r>
+        <w:rPr>
+          <w:rFonts w:ascii="Arial" w:eastAsia="Times New Roman" w:hAnsi="Arial" w:cs="Arial"/>
+          <w:color w:val="222222"/>
+          <w:sz w:val="19"/>
+          <w:szCs w:val="19"/>
+        </w:rPr>
+        <w:t>Shopping Cart</w:t>
+      </w:r>
+    </w:p>
+    <w:p>
+      <w:pPr>
+        <w:pStyle w:val="ListParagraph"/>
+        <w:numPr>
+          <w:ilvl w:val="0"/>
+          <w:numId w:val="4"/>
+        </w:numPr>
+        <w:shd w:val="clear" w:color="auto" w:fill="FFFFFF"/>
+        <w:spacing w:after="0" w:line="240" w:lineRule="auto"/>
+        <w:rPr>
+          <w:rFonts w:ascii="Arial" w:eastAsia="Times New Roman" w:hAnsi="Arial" w:cs="Arial"/>
+          <w:color w:val="222222"/>
+          <w:sz w:val="19"/>
+          <w:szCs w:val="19"/>
+        </w:rPr>
+      </w:pPr>
     </w:p>
     <w:p>
       <w:pPr>
@@ -455,13 +578,7 @@
         <w:pStyle w:val="NoSpacing"/>
       </w:pPr>
       <w:r>
-        <w:t xml:space="preserve">System </w:t>
-      </w:r>
-      <w:r>
-        <w:t>adds/removes an</w:t>
-      </w:r>
-      <w:r>
-        <w:t xml:space="preserve"> available audio book</w:t>
+        <w:t>System adds/removes an available audio book</w:t>
       </w:r>
     </w:p>
     <w:p>
@@ -536,7 +653,7 @@
         <mc:AlternateContent>
           <mc:Choice Requires="wpg">
             <w:drawing>
-              <wp:inline distT="0" distB="0" distL="0" distR="0" wp14:anchorId="2C7837D0" wp14:editId="1B01E68E">
+              <wp:inline distT="0" distB="0" distL="0" distR="0" wp14:anchorId="17CB9D2A" wp14:editId="795922EE">
                 <wp:extent cx="5676900" cy="1543050"/>
                 <wp:effectExtent l="0" t="0" r="19050" b="19050"/>
                 <wp:docPr id="35" name="Group 35"/>
@@ -749,8 +866,8 @@
           </mc:Choice>
           <mc:Fallback>
             <w:pict>
-              <v:group w14:anchorId="2C7837D0" id="Group 35" o:spid="_x0000_s1026" style="width:447pt;height:121.5pt;mso-position-horizontal-relative:char;mso-position-vertical-relative:line" coordsize="56770,19594" o:gfxdata="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">
-                <v:rect id="Rectangle 36" o:spid="_x0000_s1027" style="position:absolute;top:3658;width:28384;height:15936;visibility:visible;mso-wrap-style:square;v-text-anchor:middle" o:gfxdata="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" fillcolor="#a5a5a5 [3206]" strokecolor="#525252 [1606]" strokeweight="1pt">
+              <v:group id="Group 35" o:spid="_x0000_s1026" style="width:447pt;height:121.5pt;mso-position-horizontal-relative:char;mso-position-vertical-relative:line" coordsize="5677066,1959417" o:gfxdata="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">
+                <v:rect id="Rectangle 36" o:spid="_x0000_s1027" style="position:absolute;top:365842;width:2838450;height:1593575;visibility:visible;mso-wrap-style:square;v-text-anchor:middle" o:gfxdata="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" fillcolor="#a5a5a5 [3206]" strokecolor="#525252 [1606]" strokeweight="1pt">
                   <v:textbox>
                     <w:txbxContent>
                       <w:p>
@@ -793,7 +910,7 @@
                     </w:txbxContent>
                   </v:textbox>
                 </v:rect>
-                <v:rect id="Rectangle 37" o:spid="_x0000_s1028" style="position:absolute;left:28386;top:3658;width:28384;height:15936;visibility:visible;mso-wrap-style:square;v-text-anchor:middle" o:gfxdata="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" fillcolor="#a5a5a5 [3206]" strokecolor="#525252 [1606]" strokeweight="1pt">
+                <v:rect id="Rectangle 37" o:spid="_x0000_s1028" style="position:absolute;left:2838616;top:365842;width:2838450;height:1593574;visibility:visible;mso-wrap-style:square;v-text-anchor:middle" o:gfxdata="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" fillcolor="#a5a5a5 [3206]" strokecolor="#525252 [1606]" strokeweight="1pt">
                   <v:textbox>
                     <w:txbxContent>
                       <w:p>
@@ -817,7 +934,7 @@
                     </w:txbxContent>
                   </v:textbox>
                 </v:rect>
-                <v:rect id="Rectangle 38" o:spid="_x0000_s1029" style="position:absolute;width:56769;height:3658;visibility:visible;mso-wrap-style:square;v-text-anchor:middle" o:gfxdata="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" fillcolor="#a5a5a5 [3206]" strokecolor="#525252 [1606]" strokeweight="1pt">
+                <v:rect id="Rectangle 38" o:spid="_x0000_s1029" style="position:absolute;width:5676900;height:365843;visibility:visible;mso-wrap-style:square;v-text-anchor:middle" o:gfxdata="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" fillcolor="#a5a5a5 [3206]" strokecolor="#525252 [1606]" strokeweight="1pt">
                   <v:textbox>
                     <w:txbxContent>
                       <w:p>
@@ -855,7 +972,7 @@
         <mc:AlternateContent>
           <mc:Choice Requires="wpg">
             <w:drawing>
-              <wp:inline distT="0" distB="0" distL="0" distR="0">
+              <wp:inline distT="0" distB="0" distL="0" distR="0" wp14:anchorId="6B9DFA05" wp14:editId="268D91DF">
                 <wp:extent cx="5676900" cy="1885950"/>
                 <wp:effectExtent l="0" t="0" r="19050" b="19050"/>
                 <wp:docPr id="5" name="Group 5"/>
@@ -971,18 +1088,7 @@
                                   <w:sz w:val="20"/>
                                   <w:szCs w:val="20"/>
                                 </w:rPr>
-                                <w:t xml:space="preserve">Can add or remove audiobook </w:t>
-                              </w:r>
-                              <w:r>
-                                <w:rPr>
-                                  <w:rStyle w:val="SubtleEmphasis"/>
-                                  <w:i w:val="0"/>
-                                  <w:iCs w:val="0"/>
-                                  <w:color w:val="auto"/>
-                                  <w:sz w:val="20"/>
-                                  <w:szCs w:val="20"/>
-                                </w:rPr>
-                                <w:t>from local storage</w:t>
+                                <w:t>Can add or remove audiobook from local storage</w:t>
                               </w:r>
                             </w:p>
                             <w:p>
@@ -1030,7 +1136,31 @@
                                   <w:sz w:val="20"/>
                                   <w:szCs w:val="20"/>
                                 </w:rPr>
-                                <w:t>Can mark audiobook checked in/out</w:t>
+                                <w:t xml:space="preserve">Can mark </w:t>
+                              </w:r>
+                              <w:proofErr w:type="gramStart"/>
+                              <w:r>
+                                <w:rPr>
+                                  <w:rStyle w:val="SubtleEmphasis"/>
+                                  <w:i w:val="0"/>
+                                  <w:iCs w:val="0"/>
+                                  <w:color w:val="auto"/>
+                                  <w:sz w:val="20"/>
+                                  <w:szCs w:val="20"/>
+                                </w:rPr>
+                                <w:t>audiobook checked</w:t>
+                              </w:r>
+                              <w:proofErr w:type="gramEnd"/>
+                              <w:r>
+                                <w:rPr>
+                                  <w:rStyle w:val="SubtleEmphasis"/>
+                                  <w:i w:val="0"/>
+                                  <w:iCs w:val="0"/>
+                                  <w:color w:val="auto"/>
+                                  <w:sz w:val="20"/>
+                                  <w:szCs w:val="20"/>
+                                </w:rPr>
+                                <w:t xml:space="preserve"> in/out</w:t>
                               </w:r>
                             </w:p>
                             <w:p>
@@ -1240,8 +1370,8 @@
           </mc:Choice>
           <mc:Fallback>
             <w:pict>
-              <v:group id="Group 5" o:spid="_x0000_s1030" style="width:447pt;height:148.5pt;mso-position-horizontal-relative:char;mso-position-vertical-relative:line" coordsize="56770,19594" o:gfxdata="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">
-                <v:rect id="Rectangle 4" o:spid="_x0000_s1031" style="position:absolute;top:3658;width:28384;height:15936;visibility:visible;mso-wrap-style:square;v-text-anchor:middle" o:gfxdata="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" fillcolor="#5b9bd5 [3204]" strokecolor="#1f4d78 [1604]" strokeweight="1pt">
+              <v:group id="Group 5" o:spid="_x0000_s1030" style="width:447pt;height:148.5pt;mso-position-horizontal-relative:char;mso-position-vertical-relative:line" coordsize="5677066,1959417" o:gfxdata="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">
+                <v:rect id="Rectangle 4" o:spid="_x0000_s1031" style="position:absolute;top:365842;width:2838450;height:1593575;visibility:visible;mso-wrap-style:square;v-text-anchor:middle" o:gfxdata="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" fillcolor="#5b9bd5 [3204]" strokecolor="#1f4d78 [1604]" strokeweight="1pt">
                   <v:textbox>
                     <w:txbxContent>
                       <w:p>
@@ -1313,18 +1443,7 @@
                             <w:sz w:val="20"/>
                             <w:szCs w:val="20"/>
                           </w:rPr>
-                          <w:t xml:space="preserve">Can add or remove audiobook </w:t>
-                        </w:r>
-                        <w:r>
-                          <w:rPr>
-                            <w:rStyle w:val="SubtleEmphasis"/>
-                            <w:i w:val="0"/>
-                            <w:iCs w:val="0"/>
-                            <w:color w:val="auto"/>
-                            <w:sz w:val="20"/>
-                            <w:szCs w:val="20"/>
-                          </w:rPr>
-                          <w:t>from local storage</w:t>
+                          <w:t>Can add or remove audiobook from local storage</w:t>
                         </w:r>
                       </w:p>
                       <w:p>
@@ -1372,7 +1491,31 @@
                             <w:sz w:val="20"/>
                             <w:szCs w:val="20"/>
                           </w:rPr>
-                          <w:t>Can mark audiobook checked in/out</w:t>
+                          <w:t xml:space="preserve">Can mark </w:t>
+                        </w:r>
+                        <w:proofErr w:type="gramStart"/>
+                        <w:r>
+                          <w:rPr>
+                            <w:rStyle w:val="SubtleEmphasis"/>
+                            <w:i w:val="0"/>
+                            <w:iCs w:val="0"/>
+                            <w:color w:val="auto"/>
+                            <w:sz w:val="20"/>
+                            <w:szCs w:val="20"/>
+                          </w:rPr>
+                          <w:t>audiobook checked</w:t>
+                        </w:r>
+                        <w:proofErr w:type="gramEnd"/>
+                        <w:r>
+                          <w:rPr>
+                            <w:rStyle w:val="SubtleEmphasis"/>
+                            <w:i w:val="0"/>
+                            <w:iCs w:val="0"/>
+                            <w:color w:val="auto"/>
+                            <w:sz w:val="20"/>
+                            <w:szCs w:val="20"/>
+                          </w:rPr>
+                          <w:t xml:space="preserve"> in/out</w:t>
                         </w:r>
                       </w:p>
                       <w:p>
@@ -1450,7 +1593,7 @@
                     </w:txbxContent>
                   </v:textbox>
                 </v:rect>
-                <v:rect id="Rectangle 3" o:spid="_x0000_s1032" style="position:absolute;left:28386;top:3658;width:28384;height:15936;visibility:visible;mso-wrap-style:square;v-text-anchor:middle" o:gfxdata="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" fillcolor="#5b9bd5 [3204]" strokecolor="#1f4d78 [1604]" strokeweight="1pt">
+                <v:rect id="Rectangle 3" o:spid="_x0000_s1032" style="position:absolute;left:2838616;top:365842;width:2838450;height:1593574;visibility:visible;mso-wrap-style:square;v-text-anchor:middle" o:gfxdata="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" fillcolor="#5b9bd5 [3204]" strokecolor="#1f4d78 [1604]" strokeweight="1pt">
                   <v:textbox>
                     <w:txbxContent>
                       <w:p>
@@ -1480,7 +1623,7 @@
                     </w:txbxContent>
                   </v:textbox>
                 </v:rect>
-                <v:rect id="Rectangle 2" o:spid="_x0000_s1033" style="position:absolute;width:56769;height:3658;visibility:visible;mso-wrap-style:square;v-text-anchor:middle" o:gfxdata="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" fillcolor="#5b9bd5 [3204]" strokecolor="#1f4d78 [1604]" strokeweight="1pt">
+                <v:rect id="Rectangle 2" o:spid="_x0000_s1033" style="position:absolute;width:5676900;height:365843;visibility:visible;mso-wrap-style:square;v-text-anchor:middle" o:gfxdata="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" fillcolor="#5b9bd5 [3204]" strokecolor="#1f4d78 [1604]" strokeweight="1pt">
                   <v:textbox>
                     <w:txbxContent>
                       <w:p>
@@ -1517,7 +1660,7 @@
         <mc:AlternateContent>
           <mc:Choice Requires="wpg">
             <w:drawing>
-              <wp:inline distT="0" distB="0" distL="0" distR="0" wp14:anchorId="534937A5" wp14:editId="3AE89288">
+              <wp:inline distT="0" distB="0" distL="0" distR="0" wp14:anchorId="2021DBD3" wp14:editId="4DFAEFE3">
                 <wp:extent cx="5676900" cy="1724025"/>
                 <wp:effectExtent l="0" t="0" r="19050" b="28575"/>
                 <wp:docPr id="23" name="Group 23"/>
@@ -1569,13 +1712,7 @@
                                 <w:pStyle w:val="NoSpacing"/>
                               </w:pPr>
                               <w:r>
-                                <w:t xml:space="preserve">Knows </w:t>
-                              </w:r>
-                              <w:r>
-                                <w:t>Name/Information/C</w:t>
-                              </w:r>
-                              <w:r>
-                                <w:t>redentials</w:t>
+                                <w:t>Knows Name/Information/Credentials</w:t>
                               </w:r>
                             </w:p>
                             <w:p>
@@ -1591,13 +1728,7 @@
                                 <w:pStyle w:val="NoSpacing"/>
                               </w:pPr>
                               <w:r>
-                                <w:t xml:space="preserve">Knows </w:t>
-                              </w:r>
-                              <w:r>
-                                <w:t xml:space="preserve">account </w:t>
-                              </w:r>
-                              <w:r>
-                                <w:t>standing</w:t>
+                                <w:t>Knows account standing</w:t>
                               </w:r>
                             </w:p>
                             <w:p>
@@ -1743,8 +1874,8 @@
           </mc:Choice>
           <mc:Fallback>
             <w:pict>
-              <v:group w14:anchorId="534937A5" id="Group 23" o:spid="_x0000_s1034" style="width:447pt;height:135.75pt;mso-position-horizontal-relative:char;mso-position-vertical-relative:line" coordsize="56770,19594" o:gfxdata="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">
-                <v:rect id="Rectangle 24" o:spid="_x0000_s1035" style="position:absolute;top:3658;width:28384;height:15936;visibility:visible;mso-wrap-style:square;v-text-anchor:middle" o:gfxdata="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" fillcolor="#ed7d31 [3205]" strokecolor="#823b0b [1605]" strokeweight="1pt">
+              <v:group id="Group 23" o:spid="_x0000_s1034" style="width:447pt;height:135.75pt;mso-position-horizontal-relative:char;mso-position-vertical-relative:line" coordsize="5677066,1959417" o:gfxdata="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">
+                <v:rect id="Rectangle 24" o:spid="_x0000_s1035" style="position:absolute;top:365842;width:2838450;height:1593575;visibility:visible;mso-wrap-style:square;v-text-anchor:middle" o:gfxdata="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" fillcolor="#ed7d31 [3205]" strokecolor="#823b0b [1605]" strokeweight="1pt">
                   <v:textbox>
                     <w:txbxContent>
                       <w:p>
@@ -1752,13 +1883,7 @@
                           <w:pStyle w:val="NoSpacing"/>
                         </w:pPr>
                         <w:r>
-                          <w:t xml:space="preserve">Knows </w:t>
-                        </w:r>
-                        <w:r>
-                          <w:t>Name/Information/C</w:t>
-                        </w:r>
-                        <w:r>
-                          <w:t>redentials</w:t>
+                          <w:t>Knows Name/Information/Credentials</w:t>
                         </w:r>
                       </w:p>
                       <w:p>
@@ -1774,13 +1899,7 @@
                           <w:pStyle w:val="NoSpacing"/>
                         </w:pPr>
                         <w:r>
-                          <w:t xml:space="preserve">Knows </w:t>
-                        </w:r>
-                        <w:r>
-                          <w:t xml:space="preserve">account </w:t>
-                        </w:r>
-                        <w:r>
-                          <w:t>standing</w:t>
+                          <w:t>Knows account standing</w:t>
                         </w:r>
                       </w:p>
                       <w:p>
@@ -1810,7 +1929,7 @@
                     </w:txbxContent>
                   </v:textbox>
                 </v:rect>
-                <v:rect id="Rectangle 25" o:spid="_x0000_s1036" style="position:absolute;left:28386;top:3658;width:28384;height:15936;visibility:visible;mso-wrap-style:square;v-text-anchor:middle" o:gfxdata="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" fillcolor="#ed7d31 [3205]" strokecolor="#823b0b [1605]" strokeweight="1pt">
+                <v:rect id="Rectangle 25" o:spid="_x0000_s1036" style="position:absolute;left:2838616;top:365842;width:2838450;height:1593574;visibility:visible;mso-wrap-style:square;v-text-anchor:middle" o:gfxdata="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" fillcolor="#ed7d31 [3205]" strokecolor="#823b0b [1605]" strokeweight="1pt">
                   <v:textbox>
                     <w:txbxContent>
                       <w:p>
@@ -1824,7 +1943,7 @@
                     </w:txbxContent>
                   </v:textbox>
                 </v:rect>
-                <v:rect id="Rectangle 26" o:spid="_x0000_s1037" style="position:absolute;width:56769;height:3658;visibility:visible;mso-wrap-style:square;v-text-anchor:middle" o:gfxdata="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" fillcolor="#ed7d31 [3205]" strokecolor="#823b0b [1605]" strokeweight="1pt">
+                <v:rect id="Rectangle 26" o:spid="_x0000_s1037" style="position:absolute;width:5676900;height:365843;visibility:visible;mso-wrap-style:square;v-text-anchor:middle" o:gfxdata="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" fillcolor="#ed7d31 [3205]" strokecolor="#823b0b [1605]" strokeweight="1pt">
                   <v:textbox>
                     <w:txbxContent>
                       <w:p>
@@ -1861,7 +1980,7 @@
         <mc:AlternateContent>
           <mc:Choice Requires="wpg">
             <w:drawing>
-              <wp:inline distT="0" distB="0" distL="0" distR="0" wp14:anchorId="534937A5" wp14:editId="3AE89288">
+              <wp:inline distT="0" distB="0" distL="0" distR="0" wp14:anchorId="2ED1C72F" wp14:editId="40D3293F">
                 <wp:extent cx="5676900" cy="1543050"/>
                 <wp:effectExtent l="0" t="0" r="19050" b="19050"/>
                 <wp:docPr id="27" name="Group 27"/>
@@ -1913,12 +2032,7 @@
                                 <w:pStyle w:val="NoSpacing"/>
                               </w:pPr>
                               <w:r>
-                                <w:t>Knows currently authenticated use</w:t>
-                              </w:r>
-                              <w:bookmarkStart w:id="0" w:name="_GoBack"/>
-                              <w:bookmarkEnd w:id="0"/>
-                              <w:r>
-                                <w:t>r</w:t>
+                                <w:t>Knows currently authenticated user</w:t>
                               </w:r>
                             </w:p>
                             <w:p>
@@ -2056,8 +2170,8 @@
           </mc:Choice>
           <mc:Fallback>
             <w:pict>
-              <v:group w14:anchorId="534937A5" id="Group 27" o:spid="_x0000_s1038" style="width:447pt;height:121.5pt;mso-position-horizontal-relative:char;mso-position-vertical-relative:line" coordsize="56770,19594" o:gfxdata="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">
-                <v:rect id="Rectangle 28" o:spid="_x0000_s1039" style="position:absolute;top:3658;width:28384;height:15936;visibility:visible;mso-wrap-style:square;v-text-anchor:middle" o:gfxdata="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" fillcolor="#70ad47 [3209]" strokecolor="#375623 [1609]" strokeweight="1pt">
+              <v:group id="Group 27" o:spid="_x0000_s1038" style="width:447pt;height:121.5pt;mso-position-horizontal-relative:char;mso-position-vertical-relative:line" coordsize="5677066,1959417" o:gfxdata="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">
+                <v:rect id="Rectangle 28" o:spid="_x0000_s1039" style="position:absolute;top:365842;width:2838450;height:1593575;visibility:visible;mso-wrap-style:square;v-text-anchor:middle" o:gfxdata="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" fillcolor="#70ad47 [3209]" strokecolor="#375623 [1609]" strokeweight="1pt">
                   <v:textbox>
                     <w:txbxContent>
                       <w:p>
@@ -2065,12 +2179,7 @@
                           <w:pStyle w:val="NoSpacing"/>
                         </w:pPr>
                         <w:r>
-                          <w:t>Knows currently authenticated use</w:t>
-                        </w:r>
-                        <w:bookmarkStart w:id="1" w:name="_GoBack"/>
-                        <w:bookmarkEnd w:id="1"/>
-                        <w:r>
-                          <w:t>r</w:t>
+                          <w:t>Knows currently authenticated user</w:t>
                         </w:r>
                       </w:p>
                       <w:p>
@@ -2092,7 +2201,7 @@
                     </w:txbxContent>
                   </v:textbox>
                 </v:rect>
-                <v:rect id="Rectangle 29" o:spid="_x0000_s1040" style="position:absolute;left:28386;top:3658;width:28384;height:15936;visibility:visible;mso-wrap-style:square;v-text-anchor:middle" o:gfxdata="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" fillcolor="#70ad47 [3209]" strokecolor="#375623 [1609]" strokeweight="1pt">
+                <v:rect id="Rectangle 29" o:spid="_x0000_s1040" style="position:absolute;left:2838616;top:365842;width:2838450;height:1593574;visibility:visible;mso-wrap-style:square;v-text-anchor:middle" o:gfxdata="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" fillcolor="#70ad47 [3209]" strokecolor="#375623 [1609]" strokeweight="1pt">
                   <v:textbox>
                     <w:txbxContent>
                       <w:p>
@@ -2106,7 +2215,7 @@
                     </w:txbxContent>
                   </v:textbox>
                 </v:rect>
-                <v:rect id="Rectangle 30" o:spid="_x0000_s1041" style="position:absolute;width:56769;height:3658;visibility:visible;mso-wrap-style:square;v-text-anchor:middle" o:gfxdata="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" fillcolor="#70ad47 [3209]" strokecolor="#375623 [1609]" strokeweight="1pt">
+                <v:rect id="Rectangle 30" o:spid="_x0000_s1041" style="position:absolute;width:5676900;height:365843;visibility:visible;mso-wrap-style:square;v-text-anchor:middle" o:gfxdata="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" fillcolor="#70ad47 [3209]" strokecolor="#375623 [1609]" strokeweight="1pt">
                   <v:textbox>
                     <w:txbxContent>
                       <w:p>
@@ -2143,10 +2252,10 @@
         <mc:AlternateContent>
           <mc:Choice Requires="wpg">
             <w:drawing>
-              <wp:inline distT="0" distB="0" distL="0" distR="0" wp14:anchorId="534937A5" wp14:editId="3AE89288">
+              <wp:inline distT="0" distB="0" distL="0" distR="0" wp14:anchorId="7FE22130" wp14:editId="21201D55">
                 <wp:extent cx="5676900" cy="1543050"/>
                 <wp:effectExtent l="0" t="0" r="19050" b="19050"/>
-                <wp:docPr id="31" name="Group 31"/>
+                <wp:docPr id="1" name="Group 1"/>
                 <wp:cNvGraphicFramePr/>
                 <a:graphic xmlns:a="http://schemas.openxmlformats.org/drawingml/2006/main">
                   <a:graphicData uri="http://schemas.microsoft.com/office/word/2010/wordprocessingGroup">
@@ -2161,7 +2270,7 @@
                         </a:xfrm>
                       </wpg:grpSpPr>
                       <wps:wsp>
-                        <wps:cNvPr id="32" name="Rectangle 32"/>
+                        <wps:cNvPr id="6" name="Rectangle 6"/>
                         <wps:cNvSpPr/>
                         <wps:spPr>
                           <a:xfrm>
@@ -2232,7 +2341,7 @@
                         </wps:bodyPr>
                       </wps:wsp>
                       <wps:wsp>
-                        <wps:cNvPr id="33" name="Rectangle 33"/>
+                        <wps:cNvPr id="7" name="Rectangle 7"/>
                         <wps:cNvSpPr/>
                         <wps:spPr>
                           <a:xfrm>
@@ -2276,7 +2385,7 @@
                         </wps:bodyPr>
                       </wps:wsp>
                       <wps:wsp>
-                        <wps:cNvPr id="34" name="Rectangle 34"/>
+                        <wps:cNvPr id="8" name="Rectangle 8"/>
                         <wps:cNvSpPr/>
                         <wps:spPr>
                           <a:xfrm>
@@ -2338,8 +2447,8 @@
           </mc:Choice>
           <mc:Fallback>
             <w:pict>
-              <v:group w14:anchorId="534937A5" id="Group 31" o:spid="_x0000_s1042" style="width:447pt;height:121.5pt;mso-position-horizontal-relative:char;mso-position-vertical-relative:line" coordsize="56770,19594" o:gfxdata="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">
-                <v:rect id="Rectangle 32" o:spid="_x0000_s1043" style="position:absolute;top:3658;width:28384;height:15936;visibility:visible;mso-wrap-style:square;v-text-anchor:middle" o:gfxdata="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" fillcolor="#ffc000 [3207]" strokecolor="#7f5f00 [1607]" strokeweight="1pt">
+              <v:group id="Group 1" o:spid="_x0000_s1042" style="width:447pt;height:121.5pt;mso-position-horizontal-relative:char;mso-position-vertical-relative:line" coordsize="5677066,1959417" o:gfxdata="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">
+                <v:rect id="Rectangle 6" o:spid="_x0000_s1043" style="position:absolute;top:365842;width:2838450;height:1593575;visibility:visible;mso-wrap-style:square;v-text-anchor:middle" o:gfxdata="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" fillcolor="#ffc000 [3207]" strokecolor="#7f5f00 [1607]" strokeweight="1pt">
                   <v:textbox>
                     <w:txbxContent>
                       <w:p>
@@ -2377,7 +2486,7 @@
                     </w:txbxContent>
                   </v:textbox>
                 </v:rect>
-                <v:rect id="Rectangle 33" o:spid="_x0000_s1044" style="position:absolute;left:28386;top:3658;width:28384;height:15936;visibility:visible;mso-wrap-style:square;v-text-anchor:middle" o:gfxdata="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" fillcolor="#ffc000 [3207]" strokecolor="#7f5f00 [1607]" strokeweight="1pt">
+                <v:rect id="Rectangle 7" o:spid="_x0000_s1044" style="position:absolute;left:2838616;top:365842;width:2838450;height:1593574;visibility:visible;mso-wrap-style:square;v-text-anchor:middle" o:gfxdata="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" fillcolor="#ffc000 [3207]" strokecolor="#7f5f00 [1607]" strokeweight="1pt">
                   <v:textbox>
                     <w:txbxContent>
                       <w:p>
@@ -2388,7 +2497,7 @@
                     </w:txbxContent>
                   </v:textbox>
                 </v:rect>
-                <v:rect id="Rectangle 34" o:spid="_x0000_s1045" style="position:absolute;width:56769;height:3658;visibility:visible;mso-wrap-style:square;v-text-anchor:middle" o:gfxdata="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" fillcolor="#ffc000 [3207]" strokecolor="#7f5f00 [1607]" strokeweight="1pt">
+                <v:rect id="Rectangle 8" o:spid="_x0000_s1045" style="position:absolute;width:5676900;height:365843;visibility:visible;mso-wrap-style:square;v-text-anchor:middle" o:gfxdata="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" fillcolor="#ffc000 [3207]" strokecolor="#7f5f00 [1607]" strokeweight="1pt">
                   <v:textbox>
                     <w:txbxContent>
                       <w:p>
@@ -2405,6 +2514,692 @@
                             <w:sz w:val="28"/>
                           </w:rPr>
                           <w:t>Audiobook</w:t>
+                        </w:r>
+                      </w:p>
+                    </w:txbxContent>
+                  </v:textbox>
+                </v:rect>
+                <w10:anchorlock/>
+              </v:group>
+            </w:pict>
+          </mc:Fallback>
+        </mc:AlternateContent>
+      </w:r>
+    </w:p>
+    <w:p>
+      <w:r>
+        <w:rPr>
+          <w:noProof/>
+        </w:rPr>
+        <w:lastRenderedPageBreak/>
+        <mc:AlternateContent>
+          <mc:Choice Requires="wpg">
+            <w:drawing>
+              <wp:inline distT="0" distB="0" distL="0" distR="0" wp14:anchorId="6812191F" wp14:editId="195AB2E6">
+                <wp:extent cx="5676900" cy="1543050"/>
+                <wp:effectExtent l="0" t="0" r="38100" b="31750"/>
+                <wp:docPr id="9" name="Group 9"/>
+                <wp:cNvGraphicFramePr/>
+                <a:graphic xmlns:a="http://schemas.openxmlformats.org/drawingml/2006/main">
+                  <a:graphicData uri="http://schemas.microsoft.com/office/word/2010/wordprocessingGroup">
+                    <wpg:wgp>
+                      <wpg:cNvGrpSpPr/>
+                      <wpg:grpSpPr>
+                        <a:xfrm>
+                          <a:off x="0" y="0"/>
+                          <a:ext cx="5676900" cy="1543050"/>
+                          <a:chOff x="0" y="0"/>
+                          <a:chExt cx="5677066" cy="1959417"/>
+                        </a:xfrm>
+                      </wpg:grpSpPr>
+                      <wps:wsp>
+                        <wps:cNvPr id="10" name="Rectangle 10"/>
+                        <wps:cNvSpPr/>
+                        <wps:spPr>
+                          <a:xfrm>
+                            <a:off x="0" y="365842"/>
+                            <a:ext cx="2838450" cy="1593575"/>
+                          </a:xfrm>
+                          <a:prstGeom prst="rect">
+                            <a:avLst/>
+                          </a:prstGeom>
+                          <a:solidFill>
+                            <a:srgbClr val="FF5F4A"/>
+                          </a:solidFill>
+                        </wps:spPr>
+                        <wps:style>
+                          <a:lnRef idx="2">
+                            <a:schemeClr val="accent4">
+                              <a:shade val="50000"/>
+                            </a:schemeClr>
+                          </a:lnRef>
+                          <a:fillRef idx="1">
+                            <a:schemeClr val="accent4"/>
+                          </a:fillRef>
+                          <a:effectRef idx="0">
+                            <a:schemeClr val="accent4"/>
+                          </a:effectRef>
+                          <a:fontRef idx="minor">
+                            <a:schemeClr val="lt1"/>
+                          </a:fontRef>
+                        </wps:style>
+                        <wps:txbx>
+                          <w:txbxContent>
+                            <w:p>
+                              <w:pPr>
+                                <w:pStyle w:val="NoSpacing"/>
+                              </w:pPr>
+                              <w:r>
+                                <w:t>K</w:t>
+                              </w:r>
+                              <w:r>
+                                <w:t>nows Audiobooks</w:t>
+                              </w:r>
+                            </w:p>
+                            <w:p>
+                              <w:pPr>
+                                <w:pStyle w:val="NoSpacing"/>
+                              </w:pPr>
+                              <w:r>
+                                <w:t xml:space="preserve">Knows </w:t>
+                              </w:r>
+                              <w:r>
+                                <w:t>account standing</w:t>
+                              </w:r>
+                            </w:p>
+                            <w:p>
+                              <w:pPr>
+                                <w:pStyle w:val="NoSpacing"/>
+                              </w:pPr>
+                              <w:r>
+                                <w:t xml:space="preserve">Knows </w:t>
+                              </w:r>
+                              <w:r>
+                                <w:t>due dates</w:t>
+                              </w:r>
+                            </w:p>
+                            <w:p>
+                              <w:pPr>
+                                <w:pStyle w:val="NoSpacing"/>
+                              </w:pPr>
+                            </w:p>
+                          </w:txbxContent>
+                        </wps:txbx>
+                        <wps:bodyPr rot="0" spcFirstLastPara="0" vertOverflow="overflow" horzOverflow="overflow" vert="horz" wrap="square" lIns="91440" tIns="45720" rIns="91440" bIns="45720" numCol="1" spcCol="0" rtlCol="0" fromWordArt="0" anchor="ctr" anchorCtr="0" forceAA="0" compatLnSpc="1">
+                          <a:prstTxWarp prst="textNoShape">
+                            <a:avLst/>
+                          </a:prstTxWarp>
+                          <a:noAutofit/>
+                        </wps:bodyPr>
+                      </wps:wsp>
+                      <wps:wsp>
+                        <wps:cNvPr id="11" name="Rectangle 11"/>
+                        <wps:cNvSpPr/>
+                        <wps:spPr>
+                          <a:xfrm>
+                            <a:off x="2838616" y="365842"/>
+                            <a:ext cx="2838450" cy="1593574"/>
+                          </a:xfrm>
+                          <a:prstGeom prst="rect">
+                            <a:avLst/>
+                          </a:prstGeom>
+                          <a:solidFill>
+                            <a:srgbClr val="FF5F4A"/>
+                          </a:solidFill>
+                        </wps:spPr>
+                        <wps:style>
+                          <a:lnRef idx="2">
+                            <a:schemeClr val="accent4">
+                              <a:shade val="50000"/>
+                            </a:schemeClr>
+                          </a:lnRef>
+                          <a:fillRef idx="1">
+                            <a:schemeClr val="accent4"/>
+                          </a:fillRef>
+                          <a:effectRef idx="0">
+                            <a:schemeClr val="accent4"/>
+                          </a:effectRef>
+                          <a:fontRef idx="minor">
+                            <a:schemeClr val="lt1"/>
+                          </a:fontRef>
+                        </wps:style>
+                        <wps:txbx>
+                          <w:txbxContent>
+                            <w:p>
+                              <w:pPr>
+                                <w:pStyle w:val="NoSpacing"/>
+                              </w:pPr>
+                              <w:r>
+                                <w:t>Audiobooks</w:t>
+                              </w:r>
+                            </w:p>
+                            <w:p>
+                              <w:pPr>
+                                <w:pStyle w:val="NoSpacing"/>
+                              </w:pPr>
+                              <w:r>
+                                <w:t>Shopping Cart</w:t>
+                              </w:r>
+                            </w:p>
+                            <w:p>
+                              <w:pPr>
+                                <w:pStyle w:val="NoSpacing"/>
+                              </w:pPr>
+                              <w:r>
+                                <w:t>User</w:t>
+                              </w:r>
+                            </w:p>
+                            <w:p>
+                              <w:pPr>
+                                <w:pStyle w:val="NoSpacing"/>
+                              </w:pPr>
+                              <w:r>
+                                <w:t>Session</w:t>
+                              </w:r>
+                            </w:p>
+                          </w:txbxContent>
+                        </wps:txbx>
+                        <wps:bodyPr rot="0" spcFirstLastPara="0" vertOverflow="overflow" horzOverflow="overflow" vert="horz" wrap="square" lIns="91440" tIns="45720" rIns="91440" bIns="45720" numCol="1" spcCol="0" rtlCol="0" fromWordArt="0" anchor="ctr" anchorCtr="0" forceAA="0" compatLnSpc="1">
+                          <a:prstTxWarp prst="textNoShape">
+                            <a:avLst/>
+                          </a:prstTxWarp>
+                          <a:noAutofit/>
+                        </wps:bodyPr>
+                      </wps:wsp>
+                      <wps:wsp>
+                        <wps:cNvPr id="12" name="Rectangle 12"/>
+                        <wps:cNvSpPr/>
+                        <wps:spPr>
+                          <a:xfrm>
+                            <a:off x="0" y="0"/>
+                            <a:ext cx="5676900" cy="365843"/>
+                          </a:xfrm>
+                          <a:prstGeom prst="rect">
+                            <a:avLst/>
+                          </a:prstGeom>
+                          <a:solidFill>
+                            <a:srgbClr val="FF5F4A"/>
+                          </a:solidFill>
+                        </wps:spPr>
+                        <wps:style>
+                          <a:lnRef idx="2">
+                            <a:schemeClr val="accent4">
+                              <a:shade val="50000"/>
+                            </a:schemeClr>
+                          </a:lnRef>
+                          <a:fillRef idx="1">
+                            <a:schemeClr val="accent4"/>
+                          </a:fillRef>
+                          <a:effectRef idx="0">
+                            <a:schemeClr val="accent4"/>
+                          </a:effectRef>
+                          <a:fontRef idx="minor">
+                            <a:schemeClr val="lt1"/>
+                          </a:fontRef>
+                        </wps:style>
+                        <wps:txbx>
+                          <w:txbxContent>
+                            <w:p>
+                              <w:pPr>
+                                <w:jc w:val="center"/>
+                                <w:rPr>
+                                  <w:b/>
+                                  <w:sz w:val="28"/>
+                                </w:rPr>
+                              </w:pPr>
+                              <w:r>
+                                <w:rPr>
+                                  <w:b/>
+                                  <w:sz w:val="28"/>
+                                </w:rPr>
+                                <w:t>Order</w:t>
+                              </w:r>
+                            </w:p>
+                          </w:txbxContent>
+                        </wps:txbx>
+                        <wps:bodyPr rot="0" spcFirstLastPara="0" vertOverflow="overflow" horzOverflow="overflow" vert="horz" wrap="square" lIns="91440" tIns="45720" rIns="91440" bIns="45720" numCol="1" spcCol="0" rtlCol="0" fromWordArt="0" anchor="ctr" anchorCtr="0" forceAA="0" compatLnSpc="1">
+                          <a:prstTxWarp prst="textNoShape">
+                            <a:avLst/>
+                          </a:prstTxWarp>
+                          <a:noAutofit/>
+                        </wps:bodyPr>
+                      </wps:wsp>
+                    </wpg:wgp>
+                  </a:graphicData>
+                </a:graphic>
+              </wp:inline>
+            </w:drawing>
+          </mc:Choice>
+          <mc:Fallback>
+            <w:pict>
+              <v:group id="Group 9" o:spid="_x0000_s1046" style="width:447pt;height:121.5pt;mso-position-horizontal-relative:char;mso-position-vertical-relative:line" coordsize="5677066,1959417" o:gfxdata="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">
+                <v:rect id="Rectangle 10" o:spid="_x0000_s1047" style="position:absolute;top:365842;width:2838450;height:1593575;visibility:visible;mso-wrap-style:square;v-text-anchor:middle" o:gfxdata="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" fillcolor="#ff5f4a" strokecolor="#7f5f00 [1607]" strokeweight="1pt">
+                  <v:textbox>
+                    <w:txbxContent>
+                      <w:p>
+                        <w:pPr>
+                          <w:pStyle w:val="NoSpacing"/>
+                        </w:pPr>
+                        <w:r>
+                          <w:t>K</w:t>
+                        </w:r>
+                        <w:r>
+                          <w:t>nows Audiobooks</w:t>
+                        </w:r>
+                      </w:p>
+                      <w:p>
+                        <w:pPr>
+                          <w:pStyle w:val="NoSpacing"/>
+                        </w:pPr>
+                        <w:r>
+                          <w:t xml:space="preserve">Knows </w:t>
+                        </w:r>
+                        <w:r>
+                          <w:t>account standing</w:t>
+                        </w:r>
+                      </w:p>
+                      <w:p>
+                        <w:pPr>
+                          <w:pStyle w:val="NoSpacing"/>
+                        </w:pPr>
+                        <w:r>
+                          <w:t xml:space="preserve">Knows </w:t>
+                        </w:r>
+                        <w:r>
+                          <w:t>due dates</w:t>
+                        </w:r>
+                      </w:p>
+                      <w:p>
+                        <w:pPr>
+                          <w:pStyle w:val="NoSpacing"/>
+                        </w:pPr>
+                      </w:p>
+                    </w:txbxContent>
+                  </v:textbox>
+                </v:rect>
+                <v:rect id="Rectangle 11" o:spid="_x0000_s1048" style="position:absolute;left:2838616;top:365842;width:2838450;height:1593574;visibility:visible;mso-wrap-style:square;v-text-anchor:middle" o:gfxdata="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" fillcolor="#ff5f4a" strokecolor="#7f5f00 [1607]" strokeweight="1pt">
+                  <v:textbox>
+                    <w:txbxContent>
+                      <w:p>
+                        <w:pPr>
+                          <w:pStyle w:val="NoSpacing"/>
+                        </w:pPr>
+                        <w:r>
+                          <w:t>Audiobooks</w:t>
+                        </w:r>
+                      </w:p>
+                      <w:p>
+                        <w:pPr>
+                          <w:pStyle w:val="NoSpacing"/>
+                        </w:pPr>
+                        <w:r>
+                          <w:t>Shopping Cart</w:t>
+                        </w:r>
+                      </w:p>
+                      <w:p>
+                        <w:pPr>
+                          <w:pStyle w:val="NoSpacing"/>
+                        </w:pPr>
+                        <w:r>
+                          <w:t>User</w:t>
+                        </w:r>
+                      </w:p>
+                      <w:p>
+                        <w:pPr>
+                          <w:pStyle w:val="NoSpacing"/>
+                        </w:pPr>
+                        <w:r>
+                          <w:t>Session</w:t>
+                        </w:r>
+                      </w:p>
+                    </w:txbxContent>
+                  </v:textbox>
+                </v:rect>
+                <v:rect id="Rectangle 12" o:spid="_x0000_s1049" style="position:absolute;width:5676900;height:365843;visibility:visible;mso-wrap-style:square;v-text-anchor:middle" o:gfxdata="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" fillcolor="#ff5f4a" strokecolor="#7f5f00 [1607]" strokeweight="1pt">
+                  <v:textbox>
+                    <w:txbxContent>
+                      <w:p>
+                        <w:pPr>
+                          <w:jc w:val="center"/>
+                          <w:rPr>
+                            <w:b/>
+                            <w:sz w:val="28"/>
+                          </w:rPr>
+                        </w:pPr>
+                        <w:r>
+                          <w:rPr>
+                            <w:b/>
+                            <w:sz w:val="28"/>
+                          </w:rPr>
+                          <w:t>Order</w:t>
+                        </w:r>
+                      </w:p>
+                    </w:txbxContent>
+                  </v:textbox>
+                </v:rect>
+                <w10:anchorlock/>
+              </v:group>
+            </w:pict>
+          </mc:Fallback>
+        </mc:AlternateContent>
+      </w:r>
+      <w:bookmarkStart w:id="0" w:name="_GoBack"/>
+      <w:bookmarkEnd w:id="0"/>
+    </w:p>
+    <w:p>
+      <w:r>
+        <w:rPr>
+          <w:noProof/>
+        </w:rPr>
+        <mc:AlternateContent>
+          <mc:Choice Requires="wpg">
+            <w:drawing>
+              <wp:inline distT="0" distB="0" distL="0" distR="0" wp14:anchorId="478DE5F7" wp14:editId="29BC085A">
+                <wp:extent cx="5676900" cy="1543050"/>
+                <wp:effectExtent l="0" t="0" r="38100" b="31750"/>
+                <wp:docPr id="31" name="Group 31"/>
+                <wp:cNvGraphicFramePr/>
+                <a:graphic xmlns:a="http://schemas.openxmlformats.org/drawingml/2006/main">
+                  <a:graphicData uri="http://schemas.microsoft.com/office/word/2010/wordprocessingGroup">
+                    <wpg:wgp>
+                      <wpg:cNvGrpSpPr/>
+                      <wpg:grpSpPr>
+                        <a:xfrm>
+                          <a:off x="0" y="0"/>
+                          <a:ext cx="5676900" cy="1543050"/>
+                          <a:chOff x="0" y="0"/>
+                          <a:chExt cx="5677066" cy="1959417"/>
+                        </a:xfrm>
+                        <a:solidFill>
+                          <a:srgbClr val="EF79FF"/>
+                        </a:solidFill>
+                      </wpg:grpSpPr>
+                      <wps:wsp>
+                        <wps:cNvPr id="32" name="Rectangle 32"/>
+                        <wps:cNvSpPr/>
+                        <wps:spPr>
+                          <a:xfrm>
+                            <a:off x="0" y="365842"/>
+                            <a:ext cx="2838450" cy="1593575"/>
+                          </a:xfrm>
+                          <a:prstGeom prst="rect">
+                            <a:avLst/>
+                          </a:prstGeom>
+                          <a:grpFill/>
+                        </wps:spPr>
+                        <wps:style>
+                          <a:lnRef idx="2">
+                            <a:schemeClr val="accent4">
+                              <a:shade val="50000"/>
+                            </a:schemeClr>
+                          </a:lnRef>
+                          <a:fillRef idx="1">
+                            <a:schemeClr val="accent4"/>
+                          </a:fillRef>
+                          <a:effectRef idx="0">
+                            <a:schemeClr val="accent4"/>
+                          </a:effectRef>
+                          <a:fontRef idx="minor">
+                            <a:schemeClr val="lt1"/>
+                          </a:fontRef>
+                        </wps:style>
+                        <wps:txbx>
+                          <w:txbxContent>
+                            <w:p>
+                              <w:pPr>
+                                <w:pStyle w:val="NoSpacing"/>
+                              </w:pPr>
+                              <w:r>
+                                <w:t>Knows Audiobooks</w:t>
+                              </w:r>
+                            </w:p>
+                            <w:p>
+                              <w:pPr>
+                                <w:pStyle w:val="NoSpacing"/>
+                              </w:pPr>
+                              <w:r>
+                                <w:t>Knows checked in/out status</w:t>
+                              </w:r>
+                            </w:p>
+                            <w:p>
+                              <w:pPr>
+                                <w:pStyle w:val="NoSpacing"/>
+                              </w:pPr>
+                              <w:r>
+                                <w:t>Knows reserved status</w:t>
+                              </w:r>
+                            </w:p>
+                            <w:p>
+                              <w:pPr>
+                                <w:pStyle w:val="NoSpacing"/>
+                              </w:pPr>
+                              <w:r>
+                                <w:t>Knows physical location</w:t>
+                              </w:r>
+                            </w:p>
+                          </w:txbxContent>
+                        </wps:txbx>
+                        <wps:bodyPr rot="0" spcFirstLastPara="0" vertOverflow="overflow" horzOverflow="overflow" vert="horz" wrap="square" lIns="91440" tIns="45720" rIns="91440" bIns="45720" numCol="1" spcCol="0" rtlCol="0" fromWordArt="0" anchor="ctr" anchorCtr="0" forceAA="0" compatLnSpc="1">
+                          <a:prstTxWarp prst="textNoShape">
+                            <a:avLst/>
+                          </a:prstTxWarp>
+                          <a:noAutofit/>
+                        </wps:bodyPr>
+                      </wps:wsp>
+                      <wps:wsp>
+                        <wps:cNvPr id="33" name="Rectangle 33"/>
+                        <wps:cNvSpPr/>
+                        <wps:spPr>
+                          <a:xfrm>
+                            <a:off x="2838616" y="365842"/>
+                            <a:ext cx="2838450" cy="1593574"/>
+                          </a:xfrm>
+                          <a:prstGeom prst="rect">
+                            <a:avLst/>
+                          </a:prstGeom>
+                          <a:grpFill/>
+                        </wps:spPr>
+                        <wps:style>
+                          <a:lnRef idx="2">
+                            <a:schemeClr val="accent4">
+                              <a:shade val="50000"/>
+                            </a:schemeClr>
+                          </a:lnRef>
+                          <a:fillRef idx="1">
+                            <a:schemeClr val="accent4"/>
+                          </a:fillRef>
+                          <a:effectRef idx="0">
+                            <a:schemeClr val="accent4"/>
+                          </a:effectRef>
+                          <a:fontRef idx="minor">
+                            <a:schemeClr val="lt1"/>
+                          </a:fontRef>
+                        </wps:style>
+                        <wps:txbx>
+                          <w:txbxContent>
+                            <w:p>
+                              <w:pPr>
+                                <w:pStyle w:val="NoSpacing"/>
+                              </w:pPr>
+                              <w:r>
+                                <w:t>User</w:t>
+                              </w:r>
+                            </w:p>
+                            <w:p>
+                              <w:pPr>
+                                <w:pStyle w:val="NoSpacing"/>
+                              </w:pPr>
+                              <w:r>
+                                <w:t>Session</w:t>
+                              </w:r>
+                            </w:p>
+                            <w:p>
+                              <w:pPr>
+                                <w:pStyle w:val="NoSpacing"/>
+                              </w:pPr>
+                              <w:r>
+                                <w:t>Audiobooks</w:t>
+                              </w:r>
+                            </w:p>
+                          </w:txbxContent>
+                        </wps:txbx>
+                        <wps:bodyPr rot="0" spcFirstLastPara="0" vertOverflow="overflow" horzOverflow="overflow" vert="horz" wrap="square" lIns="91440" tIns="45720" rIns="91440" bIns="45720" numCol="1" spcCol="0" rtlCol="0" fromWordArt="0" anchor="ctr" anchorCtr="0" forceAA="0" compatLnSpc="1">
+                          <a:prstTxWarp prst="textNoShape">
+                            <a:avLst/>
+                          </a:prstTxWarp>
+                          <a:noAutofit/>
+                        </wps:bodyPr>
+                      </wps:wsp>
+                      <wps:wsp>
+                        <wps:cNvPr id="34" name="Rectangle 34"/>
+                        <wps:cNvSpPr/>
+                        <wps:spPr>
+                          <a:xfrm>
+                            <a:off x="0" y="0"/>
+                            <a:ext cx="5676900" cy="365843"/>
+                          </a:xfrm>
+                          <a:prstGeom prst="rect">
+                            <a:avLst/>
+                          </a:prstGeom>
+                          <a:grpFill/>
+                        </wps:spPr>
+                        <wps:style>
+                          <a:lnRef idx="2">
+                            <a:schemeClr val="accent4">
+                              <a:shade val="50000"/>
+                            </a:schemeClr>
+                          </a:lnRef>
+                          <a:fillRef idx="1">
+                            <a:schemeClr val="accent4"/>
+                          </a:fillRef>
+                          <a:effectRef idx="0">
+                            <a:schemeClr val="accent4"/>
+                          </a:effectRef>
+                          <a:fontRef idx="minor">
+                            <a:schemeClr val="lt1"/>
+                          </a:fontRef>
+                        </wps:style>
+                        <wps:txbx>
+                          <w:txbxContent>
+                            <w:p>
+                              <w:pPr>
+                                <w:jc w:val="center"/>
+                                <w:rPr>
+                                  <w:b/>
+                                  <w:sz w:val="28"/>
+                                </w:rPr>
+                              </w:pPr>
+                              <w:r>
+                                <w:rPr>
+                                  <w:b/>
+                                  <w:sz w:val="28"/>
+                                </w:rPr>
+                                <w:t>Shopping Cart</w:t>
+                              </w:r>
+                            </w:p>
+                          </w:txbxContent>
+                        </wps:txbx>
+                        <wps:bodyPr rot="0" spcFirstLastPara="0" vertOverflow="overflow" horzOverflow="overflow" vert="horz" wrap="square" lIns="91440" tIns="45720" rIns="91440" bIns="45720" numCol="1" spcCol="0" rtlCol="0" fromWordArt="0" anchor="ctr" anchorCtr="0" forceAA="0" compatLnSpc="1">
+                          <a:prstTxWarp prst="textNoShape">
+                            <a:avLst/>
+                          </a:prstTxWarp>
+                          <a:noAutofit/>
+                        </wps:bodyPr>
+                      </wps:wsp>
+                    </wpg:wgp>
+                  </a:graphicData>
+                </a:graphic>
+              </wp:inline>
+            </w:drawing>
+          </mc:Choice>
+          <mc:Fallback>
+            <w:pict>
+              <v:group id="Group 31" o:spid="_x0000_s1050" style="width:447pt;height:121.5pt;mso-position-horizontal-relative:char;mso-position-vertical-relative:line" coordsize="5677066,1959417" o:gfxdata="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">
+                <v:rect id="Rectangle 32" o:spid="_x0000_s1051" style="position:absolute;top:365842;width:2838450;height:1593575;visibility:visible;mso-wrap-style:square;v-text-anchor:middle" o:gfxdata="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" filled="f" strokecolor="#7f5f00 [1607]" strokeweight="1pt">
+                  <v:textbox>
+                    <w:txbxContent>
+                      <w:p>
+                        <w:pPr>
+                          <w:pStyle w:val="NoSpacing"/>
+                        </w:pPr>
+                        <w:r>
+                          <w:t>Knows Audiobooks</w:t>
+                        </w:r>
+                      </w:p>
+                      <w:p>
+                        <w:pPr>
+                          <w:pStyle w:val="NoSpacing"/>
+                        </w:pPr>
+                        <w:r>
+                          <w:t>Knows checked in/out status</w:t>
+                        </w:r>
+                      </w:p>
+                      <w:p>
+                        <w:pPr>
+                          <w:pStyle w:val="NoSpacing"/>
+                        </w:pPr>
+                        <w:r>
+                          <w:t>Knows reserved status</w:t>
+                        </w:r>
+                      </w:p>
+                      <w:p>
+                        <w:pPr>
+                          <w:pStyle w:val="NoSpacing"/>
+                        </w:pPr>
+                        <w:r>
+                          <w:t>Knows physical location</w:t>
+                        </w:r>
+                      </w:p>
+                    </w:txbxContent>
+                  </v:textbox>
+                </v:rect>
+                <v:rect id="Rectangle 33" o:spid="_x0000_s1052" style="position:absolute;left:2838616;top:365842;width:2838450;height:1593574;visibility:visible;mso-wrap-style:square;v-text-anchor:middle" o:gfxdata="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" filled="f" strokecolor="#7f5f00 [1607]" strokeweight="1pt">
+                  <v:textbox>
+                    <w:txbxContent>
+                      <w:p>
+                        <w:pPr>
+                          <w:pStyle w:val="NoSpacing"/>
+                        </w:pPr>
+                        <w:r>
+                          <w:t>User</w:t>
+                        </w:r>
+                      </w:p>
+                      <w:p>
+                        <w:pPr>
+                          <w:pStyle w:val="NoSpacing"/>
+                        </w:pPr>
+                        <w:r>
+                          <w:t>Session</w:t>
+                        </w:r>
+                      </w:p>
+                      <w:p>
+                        <w:pPr>
+                          <w:pStyle w:val="NoSpacing"/>
+                        </w:pPr>
+                        <w:r>
+                          <w:t>Audiobooks</w:t>
+                        </w:r>
+                      </w:p>
+                    </w:txbxContent>
+                  </v:textbox>
+                </v:rect>
+                <v:rect id="Rectangle 34" o:spid="_x0000_s1053" style="position:absolute;width:5676900;height:365843;visibility:visible;mso-wrap-style:square;v-text-anchor:middle" o:gfxdata="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" filled="f" strokecolor="#7f5f00 [1607]" strokeweight="1pt">
+                  <v:textbox>
+                    <w:txbxContent>
+                      <w:p>
+                        <w:pPr>
+                          <w:jc w:val="center"/>
+                          <w:rPr>
+                            <w:b/>
+                            <w:sz w:val="28"/>
+                          </w:rPr>
+                        </w:pPr>
+                        <w:r>
+                          <w:rPr>
+                            <w:b/>
+                            <w:sz w:val="28"/>
+                          </w:rPr>
+                          <w:t>Shopping Cart</w:t>
                         </w:r>
                       </w:p>
                     </w:txbxContent>
@@ -2434,7 +3229,7 @@
 </file>
 
 <file path=word/endnotes.xml><?xml version="1.0" encoding="utf-8"?>
-<w:endnotes xmlns:wpc="http://schemas.microsoft.com/office/word/2010/wordprocessingCanvas" xmlns:mc="http://schemas.openxmlformats.org/markup-compatibility/2006" xmlns:o="urn:schemas-microsoft-com:office:office" xmlns:r="http://schemas.openxmlformats.org/officeDocument/2006/relationships" xmlns:m="http://schemas.openxmlformats.org/officeDocument/2006/math" xmlns:v="urn:schemas-microsoft-com:vml" xmlns:wp14="http://schemas.microsoft.com/office/word/2010/wordprocessingDrawing" xmlns:wp="http://schemas.openxmlformats.org/drawingml/2006/wordprocessingDrawing" xmlns:w10="urn:schemas-microsoft-com:office:word" xmlns:w="http://schemas.openxmlformats.org/wordprocessingml/2006/main" xmlns:w14="http://schemas.microsoft.com/office/word/2010/wordml" xmlns:w15="http://schemas.microsoft.com/office/word/2012/wordml" xmlns:wpg="http://schemas.microsoft.com/office/word/2010/wordprocessingGroup" xmlns:wpi="http://schemas.microsoft.com/office/word/2010/wordprocessingInk" xmlns:wne="http://schemas.microsoft.com/office/word/2006/wordml" xmlns:wps="http://schemas.microsoft.com/office/word/2010/wordprocessingShape" mc:Ignorable="w14 w15 wp14">
+<w:endnotes xmlns:wpc="http://schemas.microsoft.com/office/word/2010/wordprocessingCanvas" xmlns:mo="http://schemas.microsoft.com/office/mac/office/2008/main" xmlns:mc="http://schemas.openxmlformats.org/markup-compatibility/2006" xmlns:mv="urn:schemas-microsoft-com:mac:vml" xmlns:o="urn:schemas-microsoft-com:office:office" xmlns:r="http://schemas.openxmlformats.org/officeDocument/2006/relationships" xmlns:m="http://schemas.openxmlformats.org/officeDocument/2006/math" xmlns:v="urn:schemas-microsoft-com:vml" xmlns:wp14="http://schemas.microsoft.com/office/word/2010/wordprocessingDrawing" xmlns:wp="http://schemas.openxmlformats.org/drawingml/2006/wordprocessingDrawing" xmlns:w10="urn:schemas-microsoft-com:office:word" xmlns:w="http://schemas.openxmlformats.org/wordprocessingml/2006/main" xmlns:w14="http://schemas.microsoft.com/office/word/2010/wordml" xmlns:wpg="http://schemas.microsoft.com/office/word/2010/wordprocessingGroup" xmlns:wpi="http://schemas.microsoft.com/office/word/2010/wordprocessingInk" xmlns:wne="http://schemas.microsoft.com/office/word/2006/wordml" xmlns:wps="http://schemas.microsoft.com/office/word/2010/wordprocessingShape" mc:Ignorable="w14 wp14">
   <w:endnote w:type="separator" w:id="-1">
     <w:p>
       <w:pPr>
@@ -2459,7 +3254,7 @@
 </file>
 
 <file path=word/footnotes.xml><?xml version="1.0" encoding="utf-8"?>
-<w:footnotes xmlns:wpc="http://schemas.microsoft.com/office/word/2010/wordprocessingCanvas" xmlns:mc="http://schemas.openxmlformats.org/markup-compatibility/2006" xmlns:o="urn:schemas-microsoft-com:office:office" xmlns:r="http://schemas.openxmlformats.org/officeDocument/2006/relationships" xmlns:m="http://schemas.openxmlformats.org/officeDocument/2006/math" xmlns:v="urn:schemas-microsoft-com:vml" xmlns:wp14="http://schemas.microsoft.com/office/word/2010/wordprocessingDrawing" xmlns:wp="http://schemas.openxmlformats.org/drawingml/2006/wordprocessingDrawing" xmlns:w10="urn:schemas-microsoft-com:office:word" xmlns:w="http://schemas.openxmlformats.org/wordprocessingml/2006/main" xmlns:w14="http://schemas.microsoft.com/office/word/2010/wordml" xmlns:w15="http://schemas.microsoft.com/office/word/2012/wordml" xmlns:wpg="http://schemas.microsoft.com/office/word/2010/wordprocessingGroup" xmlns:wpi="http://schemas.microsoft.com/office/word/2010/wordprocessingInk" xmlns:wne="http://schemas.microsoft.com/office/word/2006/wordml" xmlns:wps="http://schemas.microsoft.com/office/word/2010/wordprocessingShape" mc:Ignorable="w14 w15 wp14">
+<w:footnotes xmlns:wpc="http://schemas.microsoft.com/office/word/2010/wordprocessingCanvas" xmlns:mo="http://schemas.microsoft.com/office/mac/office/2008/main" xmlns:mc="http://schemas.openxmlformats.org/markup-compatibility/2006" xmlns:mv="urn:schemas-microsoft-com:mac:vml" xmlns:o="urn:schemas-microsoft-com:office:office" xmlns:r="http://schemas.openxmlformats.org/officeDocument/2006/relationships" xmlns:m="http://schemas.openxmlformats.org/officeDocument/2006/math" xmlns:v="urn:schemas-microsoft-com:vml" xmlns:wp14="http://schemas.microsoft.com/office/word/2010/wordprocessingDrawing" xmlns:wp="http://schemas.openxmlformats.org/drawingml/2006/wordprocessingDrawing" xmlns:w10="urn:schemas-microsoft-com:office:word" xmlns:w="http://schemas.openxmlformats.org/wordprocessingml/2006/main" xmlns:w14="http://schemas.microsoft.com/office/word/2010/wordml" xmlns:wpg="http://schemas.microsoft.com/office/word/2010/wordprocessingGroup" xmlns:wpi="http://schemas.microsoft.com/office/word/2010/wordprocessingInk" xmlns:wne="http://schemas.microsoft.com/office/word/2006/wordml" xmlns:wps="http://schemas.microsoft.com/office/word/2010/wordprocessingShape" mc:Ignorable="w14 wp14">
   <w:footnote w:type="separator" w:id="-1">
     <w:p>
       <w:pPr>
@@ -2484,8 +3279,121 @@
 </file>
 
 <file path=word/numbering.xml><?xml version="1.0" encoding="utf-8"?>
-<w:numbering xmlns:wpc="http://schemas.microsoft.com/office/word/2010/wordprocessingCanvas" xmlns:mc="http://schemas.openxmlformats.org/markup-compatibility/2006" xmlns:o="urn:schemas-microsoft-com:office:office" xmlns:r="http://schemas.openxmlformats.org/officeDocument/2006/relationships" xmlns:m="http://schemas.openxmlformats.org/officeDocument/2006/math" xmlns:v="urn:schemas-microsoft-com:vml" xmlns:wp14="http://schemas.microsoft.com/office/word/2010/wordprocessingDrawing" xmlns:wp="http://schemas.openxmlformats.org/drawingml/2006/wordprocessingDrawing" xmlns:w10="urn:schemas-microsoft-com:office:word" xmlns:w="http://schemas.openxmlformats.org/wordprocessingml/2006/main" xmlns:w14="http://schemas.microsoft.com/office/word/2010/wordml" xmlns:w15="http://schemas.microsoft.com/office/word/2012/wordml" xmlns:wpg="http://schemas.microsoft.com/office/word/2010/wordprocessingGroup" xmlns:wpi="http://schemas.microsoft.com/office/word/2010/wordprocessingInk" xmlns:wne="http://schemas.microsoft.com/office/word/2006/wordml" xmlns:wps="http://schemas.microsoft.com/office/word/2010/wordprocessingShape" mc:Ignorable="w14 w15 wp14">
-  <w:abstractNum w:abstractNumId="0" w15:restartNumberingAfterBreak="0">
+<w:numbering xmlns:wpc="http://schemas.microsoft.com/office/word/2010/wordprocessingCanvas" xmlns:mo="http://schemas.microsoft.com/office/mac/office/2008/main" xmlns:mc="http://schemas.openxmlformats.org/markup-compatibility/2006" xmlns:mv="urn:schemas-microsoft-com:mac:vml" xmlns:o="urn:schemas-microsoft-com:office:office" xmlns:r="http://schemas.openxmlformats.org/officeDocument/2006/relationships" xmlns:m="http://schemas.openxmlformats.org/officeDocument/2006/math" xmlns:v="urn:schemas-microsoft-com:vml" xmlns:wp14="http://schemas.microsoft.com/office/word/2010/wordprocessingDrawing" xmlns:wp="http://schemas.openxmlformats.org/drawingml/2006/wordprocessingDrawing" xmlns:w10="urn:schemas-microsoft-com:office:word" xmlns:w="http://schemas.openxmlformats.org/wordprocessingml/2006/main" xmlns:w14="http://schemas.microsoft.com/office/word/2010/wordml" xmlns:wpg="http://schemas.microsoft.com/office/word/2010/wordprocessingGroup" xmlns:wpi="http://schemas.microsoft.com/office/word/2010/wordprocessingInk" xmlns:wne="http://schemas.microsoft.com/office/word/2006/wordml" xmlns:wps="http://schemas.microsoft.com/office/word/2010/wordprocessingShape" mc:Ignorable="w14 wp14">
+  <w:abstractNum w:abstractNumId="0">
+    <w:nsid w:val="153B3D51"/>
+    <w:multiLevelType w:val="hybridMultilevel"/>
+    <w:tmpl w:val="26AE30AC"/>
+    <w:lvl w:ilvl="0" w:tplc="04090001">
+      <w:start w:val="1"/>
+      <w:numFmt w:val="bullet"/>
+      <w:lvlText w:val=""/>
+      <w:lvlJc w:val="left"/>
+      <w:pPr>
+        <w:ind w:left="360" w:hanging="360"/>
+      </w:pPr>
+      <w:rPr>
+        <w:rFonts w:ascii="Symbol" w:hAnsi="Symbol" w:hint="default"/>
+      </w:rPr>
+    </w:lvl>
+    <w:lvl w:ilvl="1" w:tplc="04090003" w:tentative="1">
+      <w:start w:val="1"/>
+      <w:numFmt w:val="bullet"/>
+      <w:lvlText w:val="o"/>
+      <w:lvlJc w:val="left"/>
+      <w:pPr>
+        <w:ind w:left="1080" w:hanging="360"/>
+      </w:pPr>
+      <w:rPr>
+        <w:rFonts w:ascii="Courier New" w:hAnsi="Courier New" w:hint="default"/>
+      </w:rPr>
+    </w:lvl>
+    <w:lvl w:ilvl="2" w:tplc="04090005" w:tentative="1">
+      <w:start w:val="1"/>
+      <w:numFmt w:val="bullet"/>
+      <w:lvlText w:val=""/>
+      <w:lvlJc w:val="left"/>
+      <w:pPr>
+        <w:ind w:left="1800" w:hanging="360"/>
+      </w:pPr>
+      <w:rPr>
+        <w:rFonts w:ascii="Wingdings" w:hAnsi="Wingdings" w:hint="default"/>
+      </w:rPr>
+    </w:lvl>
+    <w:lvl w:ilvl="3" w:tplc="04090001" w:tentative="1">
+      <w:start w:val="1"/>
+      <w:numFmt w:val="bullet"/>
+      <w:lvlText w:val=""/>
+      <w:lvlJc w:val="left"/>
+      <w:pPr>
+        <w:ind w:left="2520" w:hanging="360"/>
+      </w:pPr>
+      <w:rPr>
+        <w:rFonts w:ascii="Symbol" w:hAnsi="Symbol" w:hint="default"/>
+      </w:rPr>
+    </w:lvl>
+    <w:lvl w:ilvl="4" w:tplc="04090003" w:tentative="1">
+      <w:start w:val="1"/>
+      <w:numFmt w:val="bullet"/>
+      <w:lvlText w:val="o"/>
+      <w:lvlJc w:val="left"/>
+      <w:pPr>
+        <w:ind w:left="3240" w:hanging="360"/>
+      </w:pPr>
+      <w:rPr>
+        <w:rFonts w:ascii="Courier New" w:hAnsi="Courier New" w:hint="default"/>
+      </w:rPr>
+    </w:lvl>
+    <w:lvl w:ilvl="5" w:tplc="04090005" w:tentative="1">
+      <w:start w:val="1"/>
+      <w:numFmt w:val="bullet"/>
+      <w:lvlText w:val=""/>
+      <w:lvlJc w:val="left"/>
+      <w:pPr>
+        <w:ind w:left="3960" w:hanging="360"/>
+      </w:pPr>
+      <w:rPr>
+        <w:rFonts w:ascii="Wingdings" w:hAnsi="Wingdings" w:hint="default"/>
+      </w:rPr>
+    </w:lvl>
+    <w:lvl w:ilvl="6" w:tplc="04090001" w:tentative="1">
+      <w:start w:val="1"/>
+      <w:numFmt w:val="bullet"/>
+      <w:lvlText w:val=""/>
+      <w:lvlJc w:val="left"/>
+      <w:pPr>
+        <w:ind w:left="4680" w:hanging="360"/>
+      </w:pPr>
+      <w:rPr>
+        <w:rFonts w:ascii="Symbol" w:hAnsi="Symbol" w:hint="default"/>
+      </w:rPr>
+    </w:lvl>
+    <w:lvl w:ilvl="7" w:tplc="04090003" w:tentative="1">
+      <w:start w:val="1"/>
+      <w:numFmt w:val="bullet"/>
+      <w:lvlText w:val="o"/>
+      <w:lvlJc w:val="left"/>
+      <w:pPr>
+        <w:ind w:left="5400" w:hanging="360"/>
+      </w:pPr>
+      <w:rPr>
+        <w:rFonts w:ascii="Courier New" w:hAnsi="Courier New" w:hint="default"/>
+      </w:rPr>
+    </w:lvl>
+    <w:lvl w:ilvl="8" w:tplc="04090005" w:tentative="1">
+      <w:start w:val="1"/>
+      <w:numFmt w:val="bullet"/>
+      <w:lvlText w:val=""/>
+      <w:lvlJc w:val="left"/>
+      <w:pPr>
+        <w:ind w:left="6120" w:hanging="360"/>
+      </w:pPr>
+      <w:rPr>
+        <w:rFonts w:ascii="Wingdings" w:hAnsi="Wingdings" w:hint="default"/>
+      </w:rPr>
+    </w:lvl>
+  </w:abstractNum>
+  <w:abstractNum w:abstractNumId="1">
     <w:nsid w:val="40140D8A"/>
     <w:multiLevelType w:val="hybridMultilevel"/>
     <w:tmpl w:val="DE680066"/>
@@ -2598,14 +3506,249 @@
       </w:rPr>
     </w:lvl>
   </w:abstractNum>
+  <w:abstractNum w:abstractNumId="2">
+    <w:nsid w:val="51A43866"/>
+    <w:multiLevelType w:val="hybridMultilevel"/>
+    <w:tmpl w:val="ADE00622"/>
+    <w:lvl w:ilvl="0" w:tplc="D45682E4">
+      <w:start w:val="3"/>
+      <w:numFmt w:val="bullet"/>
+      <w:lvlText w:val="-"/>
+      <w:lvlJc w:val="left"/>
+      <w:pPr>
+        <w:ind w:left="420" w:hanging="360"/>
+      </w:pPr>
+      <w:rPr>
+        <w:rFonts w:ascii="Arial" w:eastAsia="Times New Roman" w:hAnsi="Arial" w:cs="Arial" w:hint="default"/>
+      </w:rPr>
+    </w:lvl>
+    <w:lvl w:ilvl="1" w:tplc="04090003" w:tentative="1">
+      <w:start w:val="1"/>
+      <w:numFmt w:val="bullet"/>
+      <w:lvlText w:val="o"/>
+      <w:lvlJc w:val="left"/>
+      <w:pPr>
+        <w:ind w:left="1140" w:hanging="360"/>
+      </w:pPr>
+      <w:rPr>
+        <w:rFonts w:ascii="Courier New" w:hAnsi="Courier New" w:hint="default"/>
+      </w:rPr>
+    </w:lvl>
+    <w:lvl w:ilvl="2" w:tplc="04090005" w:tentative="1">
+      <w:start w:val="1"/>
+      <w:numFmt w:val="bullet"/>
+      <w:lvlText w:val=""/>
+      <w:lvlJc w:val="left"/>
+      <w:pPr>
+        <w:ind w:left="1860" w:hanging="360"/>
+      </w:pPr>
+      <w:rPr>
+        <w:rFonts w:ascii="Wingdings" w:hAnsi="Wingdings" w:hint="default"/>
+      </w:rPr>
+    </w:lvl>
+    <w:lvl w:ilvl="3" w:tplc="04090001" w:tentative="1">
+      <w:start w:val="1"/>
+      <w:numFmt w:val="bullet"/>
+      <w:lvlText w:val=""/>
+      <w:lvlJc w:val="left"/>
+      <w:pPr>
+        <w:ind w:left="2580" w:hanging="360"/>
+      </w:pPr>
+      <w:rPr>
+        <w:rFonts w:ascii="Symbol" w:hAnsi="Symbol" w:hint="default"/>
+      </w:rPr>
+    </w:lvl>
+    <w:lvl w:ilvl="4" w:tplc="04090003" w:tentative="1">
+      <w:start w:val="1"/>
+      <w:numFmt w:val="bullet"/>
+      <w:lvlText w:val="o"/>
+      <w:lvlJc w:val="left"/>
+      <w:pPr>
+        <w:ind w:left="3300" w:hanging="360"/>
+      </w:pPr>
+      <w:rPr>
+        <w:rFonts w:ascii="Courier New" w:hAnsi="Courier New" w:hint="default"/>
+      </w:rPr>
+    </w:lvl>
+    <w:lvl w:ilvl="5" w:tplc="04090005" w:tentative="1">
+      <w:start w:val="1"/>
+      <w:numFmt w:val="bullet"/>
+      <w:lvlText w:val=""/>
+      <w:lvlJc w:val="left"/>
+      <w:pPr>
+        <w:ind w:left="4020" w:hanging="360"/>
+      </w:pPr>
+      <w:rPr>
+        <w:rFonts w:ascii="Wingdings" w:hAnsi="Wingdings" w:hint="default"/>
+      </w:rPr>
+    </w:lvl>
+    <w:lvl w:ilvl="6" w:tplc="04090001" w:tentative="1">
+      <w:start w:val="1"/>
+      <w:numFmt w:val="bullet"/>
+      <w:lvlText w:val=""/>
+      <w:lvlJc w:val="left"/>
+      <w:pPr>
+        <w:ind w:left="4740" w:hanging="360"/>
+      </w:pPr>
+      <w:rPr>
+        <w:rFonts w:ascii="Symbol" w:hAnsi="Symbol" w:hint="default"/>
+      </w:rPr>
+    </w:lvl>
+    <w:lvl w:ilvl="7" w:tplc="04090003" w:tentative="1">
+      <w:start w:val="1"/>
+      <w:numFmt w:val="bullet"/>
+      <w:lvlText w:val="o"/>
+      <w:lvlJc w:val="left"/>
+      <w:pPr>
+        <w:ind w:left="5460" w:hanging="360"/>
+      </w:pPr>
+      <w:rPr>
+        <w:rFonts w:ascii="Courier New" w:hAnsi="Courier New" w:hint="default"/>
+      </w:rPr>
+    </w:lvl>
+    <w:lvl w:ilvl="8" w:tplc="04090005" w:tentative="1">
+      <w:start w:val="1"/>
+      <w:numFmt w:val="bullet"/>
+      <w:lvlText w:val=""/>
+      <w:lvlJc w:val="left"/>
+      <w:pPr>
+        <w:ind w:left="6180" w:hanging="360"/>
+      </w:pPr>
+      <w:rPr>
+        <w:rFonts w:ascii="Wingdings" w:hAnsi="Wingdings" w:hint="default"/>
+      </w:rPr>
+    </w:lvl>
+  </w:abstractNum>
+  <w:abstractNum w:abstractNumId="3">
+    <w:nsid w:val="65F5230F"/>
+    <w:multiLevelType w:val="hybridMultilevel"/>
+    <w:tmpl w:val="C38C4AEE"/>
+    <w:lvl w:ilvl="0" w:tplc="D45682E4">
+      <w:start w:val="3"/>
+      <w:numFmt w:val="bullet"/>
+      <w:lvlText w:val="-"/>
+      <w:lvlJc w:val="left"/>
+      <w:pPr>
+        <w:ind w:left="360" w:hanging="360"/>
+      </w:pPr>
+      <w:rPr>
+        <w:rFonts w:ascii="Arial" w:eastAsia="Times New Roman" w:hAnsi="Arial" w:cs="Arial" w:hint="default"/>
+      </w:rPr>
+    </w:lvl>
+    <w:lvl w:ilvl="1" w:tplc="04090003" w:tentative="1">
+      <w:start w:val="1"/>
+      <w:numFmt w:val="bullet"/>
+      <w:lvlText w:val="o"/>
+      <w:lvlJc w:val="left"/>
+      <w:pPr>
+        <w:ind w:left="1080" w:hanging="360"/>
+      </w:pPr>
+      <w:rPr>
+        <w:rFonts w:ascii="Courier New" w:hAnsi="Courier New" w:hint="default"/>
+      </w:rPr>
+    </w:lvl>
+    <w:lvl w:ilvl="2" w:tplc="04090005" w:tentative="1">
+      <w:start w:val="1"/>
+      <w:numFmt w:val="bullet"/>
+      <w:lvlText w:val=""/>
+      <w:lvlJc w:val="left"/>
+      <w:pPr>
+        <w:ind w:left="1800" w:hanging="360"/>
+      </w:pPr>
+      <w:rPr>
+        <w:rFonts w:ascii="Wingdings" w:hAnsi="Wingdings" w:hint="default"/>
+      </w:rPr>
+    </w:lvl>
+    <w:lvl w:ilvl="3" w:tplc="04090001" w:tentative="1">
+      <w:start w:val="1"/>
+      <w:numFmt w:val="bullet"/>
+      <w:lvlText w:val=""/>
+      <w:lvlJc w:val="left"/>
+      <w:pPr>
+        <w:ind w:left="2520" w:hanging="360"/>
+      </w:pPr>
+      <w:rPr>
+        <w:rFonts w:ascii="Symbol" w:hAnsi="Symbol" w:hint="default"/>
+      </w:rPr>
+    </w:lvl>
+    <w:lvl w:ilvl="4" w:tplc="04090003" w:tentative="1">
+      <w:start w:val="1"/>
+      <w:numFmt w:val="bullet"/>
+      <w:lvlText w:val="o"/>
+      <w:lvlJc w:val="left"/>
+      <w:pPr>
+        <w:ind w:left="3240" w:hanging="360"/>
+      </w:pPr>
+      <w:rPr>
+        <w:rFonts w:ascii="Courier New" w:hAnsi="Courier New" w:hint="default"/>
+      </w:rPr>
+    </w:lvl>
+    <w:lvl w:ilvl="5" w:tplc="04090005" w:tentative="1">
+      <w:start w:val="1"/>
+      <w:numFmt w:val="bullet"/>
+      <w:lvlText w:val=""/>
+      <w:lvlJc w:val="left"/>
+      <w:pPr>
+        <w:ind w:left="3960" w:hanging="360"/>
+      </w:pPr>
+      <w:rPr>
+        <w:rFonts w:ascii="Wingdings" w:hAnsi="Wingdings" w:hint="default"/>
+      </w:rPr>
+    </w:lvl>
+    <w:lvl w:ilvl="6" w:tplc="04090001" w:tentative="1">
+      <w:start w:val="1"/>
+      <w:numFmt w:val="bullet"/>
+      <w:lvlText w:val=""/>
+      <w:lvlJc w:val="left"/>
+      <w:pPr>
+        <w:ind w:left="4680" w:hanging="360"/>
+      </w:pPr>
+      <w:rPr>
+        <w:rFonts w:ascii="Symbol" w:hAnsi="Symbol" w:hint="default"/>
+      </w:rPr>
+    </w:lvl>
+    <w:lvl w:ilvl="7" w:tplc="04090003" w:tentative="1">
+      <w:start w:val="1"/>
+      <w:numFmt w:val="bullet"/>
+      <w:lvlText w:val="o"/>
+      <w:lvlJc w:val="left"/>
+      <w:pPr>
+        <w:ind w:left="5400" w:hanging="360"/>
+      </w:pPr>
+      <w:rPr>
+        <w:rFonts w:ascii="Courier New" w:hAnsi="Courier New" w:hint="default"/>
+      </w:rPr>
+    </w:lvl>
+    <w:lvl w:ilvl="8" w:tplc="04090005" w:tentative="1">
+      <w:start w:val="1"/>
+      <w:numFmt w:val="bullet"/>
+      <w:lvlText w:val=""/>
+      <w:lvlJc w:val="left"/>
+      <w:pPr>
+        <w:ind w:left="6120" w:hanging="360"/>
+      </w:pPr>
+      <w:rPr>
+        <w:rFonts w:ascii="Wingdings" w:hAnsi="Wingdings" w:hint="default"/>
+      </w:rPr>
+    </w:lvl>
+  </w:abstractNum>
   <w:num w:numId="1">
+    <w:abstractNumId w:val="1"/>
+  </w:num>
+  <w:num w:numId="2">
     <w:abstractNumId w:val="0"/>
+  </w:num>
+  <w:num w:numId="3">
+    <w:abstractNumId w:val="2"/>
+  </w:num>
+  <w:num w:numId="4">
+    <w:abstractNumId w:val="3"/>
   </w:num>
 </w:numbering>
 </file>
 
 <file path=word/styles.xml><?xml version="1.0" encoding="utf-8"?>
-<w:styles xmlns:mc="http://schemas.openxmlformats.org/markup-compatibility/2006" xmlns:r="http://schemas.openxmlformats.org/officeDocument/2006/relationships" xmlns:w="http://schemas.openxmlformats.org/wordprocessingml/2006/main" xmlns:w14="http://schemas.microsoft.com/office/word/2010/wordml" xmlns:w15="http://schemas.microsoft.com/office/word/2012/wordml" mc:Ignorable="w14 w15">
+<w:styles xmlns:mc="http://schemas.openxmlformats.org/markup-compatibility/2006" xmlns:r="http://schemas.openxmlformats.org/officeDocument/2006/relationships" xmlns:w="http://schemas.openxmlformats.org/wordprocessingml/2006/main" xmlns:w14="http://schemas.microsoft.com/office/word/2010/wordml" mc:Ignorable="w14">
   <w:docDefaults>
     <w:rPrDefault>
       <w:rPr>
@@ -2621,378 +3764,153 @@
       </w:pPr>
     </w:pPrDefault>
   </w:docDefaults>
-  <w:latentStyles w:defLockedState="0" w:defUIPriority="99" w:defSemiHidden="0" w:defUnhideWhenUsed="0" w:defQFormat="0" w:count="371">
-    <w:lsdException w:name="Normal" w:uiPriority="0" w:qFormat="1"/>
-    <w:lsdException w:name="heading 1" w:uiPriority="9" w:qFormat="1"/>
-    <w:lsdException w:name="heading 2" w:semiHidden="1" w:uiPriority="9" w:unhideWhenUsed="1" w:qFormat="1"/>
-    <w:lsdException w:name="heading 3" w:semiHidden="1" w:uiPriority="9" w:unhideWhenUsed="1" w:qFormat="1"/>
-    <w:lsdException w:name="heading 4" w:semiHidden="1" w:uiPriority="9" w:unhideWhenUsed="1" w:qFormat="1"/>
-    <w:lsdException w:name="heading 5" w:semiHidden="1" w:uiPriority="9" w:unhideWhenUsed="1" w:qFormat="1"/>
-    <w:lsdException w:name="heading 6" w:semiHidden="1" w:uiPriority="9" w:unhideWhenUsed="1" w:qFormat="1"/>
-    <w:lsdException w:name="heading 7" w:semiHidden="1" w:uiPriority="9" w:unhideWhenUsed="1" w:qFormat="1"/>
-    <w:lsdException w:name="heading 8" w:semiHidden="1" w:uiPriority="9" w:unhideWhenUsed="1" w:qFormat="1"/>
-    <w:lsdException w:name="heading 9" w:semiHidden="1" w:uiPriority="9" w:unhideWhenUsed="1" w:qFormat="1"/>
-    <w:lsdException w:name="index 1" w:semiHidden="1" w:unhideWhenUsed="1"/>
-    <w:lsdException w:name="index 2" w:semiHidden="1" w:unhideWhenUsed="1"/>
-    <w:lsdException w:name="index 3" w:semiHidden="1" w:unhideWhenUsed="1"/>
-    <w:lsdException w:name="index 4" w:semiHidden="1" w:unhideWhenUsed="1"/>
-    <w:lsdException w:name="index 5" w:semiHidden="1" w:unhideWhenUsed="1"/>
-    <w:lsdException w:name="index 6" w:semiHidden="1" w:unhideWhenUsed="1"/>
-    <w:lsdException w:name="index 7" w:semiHidden="1" w:unhideWhenUsed="1"/>
-    <w:lsdException w:name="index 8" w:semiHidden="1" w:unhideWhenUsed="1"/>
-    <w:lsdException w:name="index 9" w:semiHidden="1" w:unhideWhenUsed="1"/>
-    <w:lsdException w:name="toc 1" w:semiHidden="1" w:uiPriority="39" w:unhideWhenUsed="1"/>
-    <w:lsdException w:name="toc 2" w:semiHidden="1" w:uiPriority="39" w:unhideWhenUsed="1"/>
-    <w:lsdException w:name="toc 3" w:semiHidden="1" w:uiPriority="39" w:unhideWhenUsed="1"/>
-    <w:lsdException w:name="toc 4" w:semiHidden="1" w:uiPriority="39" w:unhideWhenUsed="1"/>
-    <w:lsdException w:name="toc 5" w:semiHidden="1" w:uiPriority="39" w:unhideWhenUsed="1"/>
-    <w:lsdException w:name="toc 6" w:semiHidden="1" w:uiPriority="39" w:unhideWhenUsed="1"/>
-    <w:lsdException w:name="toc 7" w:semiHidden="1" w:uiPriority="39" w:unhideWhenUsed="1"/>
-    <w:lsdException w:name="toc 8" w:semiHidden="1" w:uiPriority="39" w:unhideWhenUsed="1"/>
-    <w:lsdException w:name="toc 9" w:semiHidden="1" w:uiPriority="39" w:unhideWhenUsed="1"/>
-    <w:lsdException w:name="Normal Indent" w:semiHidden="1" w:unhideWhenUsed="1"/>
-    <w:lsdException w:name="footnote text" w:semiHidden="1" w:unhideWhenUsed="1"/>
-    <w:lsdException w:name="annotation text" w:semiHidden="1" w:unhideWhenUsed="1"/>
-    <w:lsdException w:name="header" w:semiHidden="1" w:unhideWhenUsed="1"/>
-    <w:lsdException w:name="footer" w:semiHidden="1" w:unhideWhenUsed="1"/>
-    <w:lsdException w:name="index heading" w:semiHidden="1" w:unhideWhenUsed="1"/>
-    <w:lsdException w:name="caption" w:semiHidden="1" w:uiPriority="35" w:unhideWhenUsed="1" w:qFormat="1"/>
-    <w:lsdException w:name="table of figures" w:semiHidden="1" w:unhideWhenUsed="1"/>
-    <w:lsdException w:name="envelope address" w:semiHidden="1" w:unhideWhenUsed="1"/>
-    <w:lsdException w:name="envelope return" w:semiHidden="1" w:unhideWhenUsed="1"/>
-    <w:lsdException w:name="footnote reference" w:semiHidden="1" w:unhideWhenUsed="1"/>
-    <w:lsdException w:name="annotation reference" w:semiHidden="1" w:unhideWhenUsed="1"/>
-    <w:lsdException w:name="line number" w:semiHidden="1" w:unhideWhenUsed="1"/>
-    <w:lsdException w:name="page number" w:semiHidden="1" w:unhideWhenUsed="1"/>
-    <w:lsdException w:name="endnote reference" w:semiHidden="1" w:unhideWhenUsed="1"/>
-    <w:lsdException w:name="endnote text" w:semiHidden="1" w:unhideWhenUsed="1"/>
-    <w:lsdException w:name="table of authorities" w:semiHidden="1" w:unhideWhenUsed="1"/>
-    <w:lsdException w:name="macro" w:semiHidden="1" w:unhideWhenUsed="1"/>
-    <w:lsdException w:name="toa heading" w:semiHidden="1" w:unhideWhenUsed="1"/>
-    <w:lsdException w:name="List" w:semiHidden="1" w:unhideWhenUsed="1"/>
-    <w:lsdException w:name="List Bullet" w:semiHidden="1" w:unhideWhenUsed="1"/>
-    <w:lsdException w:name="List Number" w:semiHidden="1" w:unhideWhenUsed="1"/>
-    <w:lsdException w:name="List 2" w:semiHidden="1" w:unhideWhenUsed="1"/>
-    <w:lsdException w:name="List 3" w:semiHidden="1" w:unhideWhenUsed="1"/>
-    <w:lsdException w:name="List 4" w:semiHidden="1" w:unhideWhenUsed="1"/>
-    <w:lsdException w:name="List 5" w:semiHidden="1" w:unhideWhenUsed="1"/>
-    <w:lsdException w:name="List Bullet 2" w:semiHidden="1" w:unhideWhenUsed="1"/>
-    <w:lsdException w:name="List Bullet 3" w:semiHidden="1" w:unhideWhenUsed="1"/>
-    <w:lsdException w:name="List Bullet 4" w:semiHidden="1" w:unhideWhenUsed="1"/>
-    <w:lsdException w:name="List Bullet 5" w:semiHidden="1" w:unhideWhenUsed="1"/>
-    <w:lsdException w:name="List Number 2" w:semiHidden="1" w:unhideWhenUsed="1"/>
-    <w:lsdException w:name="List Number 3" w:semiHidden="1" w:unhideWhenUsed="1"/>
-    <w:lsdException w:name="List Number 4" w:semiHidden="1" w:unhideWhenUsed="1"/>
-    <w:lsdException w:name="List Number 5" w:semiHidden="1" w:unhideWhenUsed="1"/>
-    <w:lsdException w:name="Title" w:uiPriority="10" w:qFormat="1"/>
-    <w:lsdException w:name="Closing" w:semiHidden="1" w:unhideWhenUsed="1"/>
-    <w:lsdException w:name="Signature" w:semiHidden="1" w:unhideWhenUsed="1"/>
-    <w:lsdException w:name="Default Paragraph Font" w:semiHidden="1" w:uiPriority="1" w:unhideWhenUsed="1"/>
-    <w:lsdException w:name="Body Text" w:semiHidden="1" w:unhideWhenUsed="1"/>
-    <w:lsdException w:name="Body Text Indent" w:semiHidden="1" w:unhideWhenUsed="1"/>
-    <w:lsdException w:name="List Continue" w:semiHidden="1" w:unhideWhenUsed="1"/>
-    <w:lsdException w:name="List Continue 2" w:semiHidden="1" w:unhideWhenUsed="1"/>
-    <w:lsdException w:name="List Continue 3" w:semiHidden="1" w:unhideWhenUsed="1"/>
-    <w:lsdException w:name="List Continue 4" w:semiHidden="1" w:unhideWhenUsed="1"/>
-    <w:lsdException w:name="List Continue 5" w:semiHidden="1" w:unhideWhenUsed="1"/>
-    <w:lsdException w:name="Message Header" w:semiHidden="1" w:unhideWhenUsed="1"/>
-    <w:lsdException w:name="Subtitle" w:uiPriority="11" w:qFormat="1"/>
-    <w:lsdException w:name="Salutation" w:semiHidden="1" w:unhideWhenUsed="1"/>
-    <w:lsdException w:name="Date" w:semiHidden="1" w:unhideWhenUsed="1"/>
-    <w:lsdException w:name="Body Text First Indent" w:semiHidden="1" w:unhideWhenUsed="1"/>
-    <w:lsdException w:name="Body Text First Indent 2" w:semiHidden="1" w:unhideWhenUsed="1"/>
-    <w:lsdException w:name="Note Heading" w:semiHidden="1" w:unhideWhenUsed="1"/>
-    <w:lsdException w:name="Body Text 2" w:semiHidden="1" w:unhideWhenUsed="1"/>
-    <w:lsdException w:name="Body Text 3" w:semiHidden="1" w:unhideWhenUsed="1"/>
-    <w:lsdException w:name="Body Text Indent 2" w:semiHidden="1" w:unhideWhenUsed="1"/>
-    <w:lsdException w:name="Body Text Indent 3" w:semiHidden="1" w:unhideWhenUsed="1"/>
-    <w:lsdException w:name="Block Text" w:semiHidden="1" w:unhideWhenUsed="1"/>
-    <w:lsdException w:name="Hyperlink" w:semiHidden="1" w:unhideWhenUsed="1"/>
-    <w:lsdException w:name="FollowedHyperlink" w:semiHidden="1" w:unhideWhenUsed="1"/>
-    <w:lsdException w:name="Strong" w:uiPriority="22" w:qFormat="1"/>
-    <w:lsdException w:name="Emphasis" w:uiPriority="20" w:qFormat="1"/>
-    <w:lsdException w:name="Document Map" w:semiHidden="1" w:unhideWhenUsed="1"/>
-    <w:lsdException w:name="Plain Text" w:semiHidden="1" w:unhideWhenUsed="1"/>
-    <w:lsdException w:name="E-mail Signature" w:semiHidden="1" w:unhideWhenUsed="1"/>
-    <w:lsdException w:name="HTML Top of Form" w:semiHidden="1" w:unhideWhenUsed="1"/>
-    <w:lsdException w:name="HTML Bottom of Form" w:semiHidden="1" w:unhideWhenUsed="1"/>
-    <w:lsdException w:name="Normal (Web)" w:semiHidden="1" w:unhideWhenUsed="1"/>
-    <w:lsdException w:name="HTML Acronym" w:semiHidden="1" w:unhideWhenUsed="1"/>
-    <w:lsdException w:name="HTML Address" w:semiHidden="1" w:unhideWhenUsed="1"/>
-    <w:lsdException w:name="HTML Cite" w:semiHidden="1" w:unhideWhenUsed="1"/>
-    <w:lsdException w:name="HTML Code" w:semiHidden="1" w:unhideWhenUsed="1"/>
-    <w:lsdException w:name="HTML Definition" w:semiHidden="1" w:unhideWhenUsed="1"/>
-    <w:lsdException w:name="HTML Keyboard" w:semiHidden="1" w:unhideWhenUsed="1"/>
-    <w:lsdException w:name="HTML Preformatted" w:semiHidden="1" w:unhideWhenUsed="1"/>
-    <w:lsdException w:name="HTML Sample" w:semiHidden="1" w:unhideWhenUsed="1"/>
-    <w:lsdException w:name="HTML Typewriter" w:semiHidden="1" w:unhideWhenUsed="1"/>
-    <w:lsdException w:name="HTML Variable" w:semiHidden="1" w:unhideWhenUsed="1"/>
-    <w:lsdException w:name="Normal Table" w:semiHidden="1" w:unhideWhenUsed="1"/>
-    <w:lsdException w:name="annotation subject" w:semiHidden="1" w:unhideWhenUsed="1"/>
-    <w:lsdException w:name="No List" w:semiHidden="1" w:unhideWhenUsed="1"/>
-    <w:lsdException w:name="Outline List 1" w:semiHidden="1" w:unhideWhenUsed="1"/>
-    <w:lsdException w:name="Outline List 2" w:semiHidden="1" w:unhideWhenUsed="1"/>
-    <w:lsdException w:name="Outline List 3" w:semiHidden="1" w:unhideWhenUsed="1"/>
-    <w:lsdException w:name="Table Simple 1" w:semiHidden="1" w:unhideWhenUsed="1"/>
-    <w:lsdException w:name="Table Simple 2" w:semiHidden="1" w:unhideWhenUsed="1"/>
-    <w:lsdException w:name="Table Simple 3" w:semiHidden="1" w:unhideWhenUsed="1"/>
-    <w:lsdException w:name="Table Classic 1" w:semiHidden="1" w:unhideWhenUsed="1"/>
-    <w:lsdException w:name="Table Classic 2" w:semiHidden="1" w:unhideWhenUsed="1"/>
-    <w:lsdException w:name="Table Classic 3" w:semiHidden="1" w:unhideWhenUsed="1"/>
-    <w:lsdException w:name="Table Classic 4" w:semiHidden="1" w:unhideWhenUsed="1"/>
-    <w:lsdException w:name="Table Colorful 1" w:semiHidden="1" w:unhideWhenUsed="1"/>
-    <w:lsdException w:name="Table Colorful 2" w:semiHidden="1" w:unhideWhenUsed="1"/>
-    <w:lsdException w:name="Table Colorful 3" w:semiHidden="1" w:unhideWhenUsed="1"/>
-    <w:lsdException w:name="Table Columns 1" w:semiHidden="1" w:unhideWhenUsed="1"/>
-    <w:lsdException w:name="Table Columns 2" w:semiHidden="1" w:unhideWhenUsed="1"/>
-    <w:lsdException w:name="Table Columns 3" w:semiHidden="1" w:unhideWhenUsed="1"/>
-    <w:lsdException w:name="Table Columns 4" w:semiHidden="1" w:unhideWhenUsed="1"/>
-    <w:lsdException w:name="Table Columns 5" w:semiHidden="1" w:unhideWhenUsed="1"/>
-    <w:lsdException w:name="Table Grid 1" w:semiHidden="1" w:unhideWhenUsed="1"/>
-    <w:lsdException w:name="Table Grid 2" w:semiHidden="1" w:unhideWhenUsed="1"/>
-    <w:lsdException w:name="Table Grid 3" w:semiHidden="1" w:unhideWhenUsed="1"/>
-    <w:lsdException w:name="Table Grid 4" w:semiHidden="1" w:unhideWhenUsed="1"/>
-    <w:lsdException w:name="Table Grid 5" w:semiHidden="1" w:unhideWhenUsed="1"/>
-    <w:lsdException w:name="Table Grid 6" w:semiHidden="1" w:unhideWhenUsed="1"/>
-    <w:lsdException w:name="Table Grid 7" w:semiHidden="1" w:unhideWhenUsed="1"/>
-    <w:lsdException w:name="Table Grid 8" w:semiHidden="1" w:unhideWhenUsed="1"/>
-    <w:lsdException w:name="Table List 1" w:semiHidden="1" w:unhideWhenUsed="1"/>
-    <w:lsdException w:name="Table List 2" w:semiHidden="1" w:unhideWhenUsed="1"/>
-    <w:lsdException w:name="Table List 3" w:semiHidden="1" w:unhideWhenUsed="1"/>
-    <w:lsdException w:name="Table List 4" w:semiHidden="1" w:unhideWhenUsed="1"/>
-    <w:lsdException w:name="Table List 5" w:semiHidden="1" w:unhideWhenUsed="1"/>
-    <w:lsdException w:name="Table List 6" w:semiHidden="1" w:unhideWhenUsed="1"/>
-    <w:lsdException w:name="Table List 7" w:semiHidden="1" w:unhideWhenUsed="1"/>
-    <w:lsdException w:name="Table List 8" w:semiHidden="1" w:unhideWhenUsed="1"/>
-    <w:lsdException w:name="Table 3D effects 1" w:semiHidden="1" w:unhideWhenUsed="1"/>
-    <w:lsdException w:name="Table 3D effects 2" w:semiHidden="1" w:unhideWhenUsed="1"/>
-    <w:lsdException w:name="Table 3D effects 3" w:semiHidden="1" w:unhideWhenUsed="1"/>
-    <w:lsdException w:name="Table Contemporary" w:semiHidden="1" w:unhideWhenUsed="1"/>
-    <w:lsdException w:name="Table Elegant" w:semiHidden="1" w:unhideWhenUsed="1"/>
-    <w:lsdException w:name="Table Professional" w:semiHidden="1" w:unhideWhenUsed="1"/>
-    <w:lsdException w:name="Table Subtle 1" w:semiHidden="1" w:unhideWhenUsed="1"/>
-    <w:lsdException w:name="Table Subtle 2" w:semiHidden="1" w:unhideWhenUsed="1"/>
-    <w:lsdException w:name="Table Web 1" w:semiHidden="1" w:unhideWhenUsed="1"/>
-    <w:lsdException w:name="Table Web 2" w:semiHidden="1" w:unhideWhenUsed="1"/>
-    <w:lsdException w:name="Table Web 3" w:semiHidden="1" w:unhideWhenUsed="1"/>
-    <w:lsdException w:name="Balloon Text" w:semiHidden="1" w:unhideWhenUsed="1"/>
-    <w:lsdException w:name="Table Grid" w:uiPriority="39"/>
-    <w:lsdException w:name="Table Theme" w:semiHidden="1" w:unhideWhenUsed="1"/>
-    <w:lsdException w:name="Placeholder Text" w:semiHidden="1"/>
-    <w:lsdException w:name="No Spacing" w:uiPriority="1" w:qFormat="1"/>
-    <w:lsdException w:name="Light Shading" w:uiPriority="60"/>
-    <w:lsdException w:name="Light List" w:uiPriority="61"/>
-    <w:lsdException w:name="Light Grid" w:uiPriority="62"/>
-    <w:lsdException w:name="Medium Shading 1" w:uiPriority="63"/>
-    <w:lsdException w:name="Medium Shading 2" w:uiPriority="64"/>
-    <w:lsdException w:name="Medium List 1" w:uiPriority="65"/>
-    <w:lsdException w:name="Medium List 2" w:uiPriority="66"/>
-    <w:lsdException w:name="Medium Grid 1" w:uiPriority="67"/>
-    <w:lsdException w:name="Medium Grid 2" w:uiPriority="68"/>
-    <w:lsdException w:name="Medium Grid 3" w:uiPriority="69"/>
-    <w:lsdException w:name="Dark List" w:uiPriority="70"/>
-    <w:lsdException w:name="Colorful Shading" w:uiPriority="71"/>
-    <w:lsdException w:name="Colorful List" w:uiPriority="72"/>
-    <w:lsdException w:name="Colorful Grid" w:uiPriority="73"/>
-    <w:lsdException w:name="Light Shading Accent 1" w:uiPriority="60"/>
-    <w:lsdException w:name="Light List Accent 1" w:uiPriority="61"/>
-    <w:lsdException w:name="Light Grid Accent 1" w:uiPriority="62"/>
-    <w:lsdException w:name="Medium Shading 1 Accent 1" w:uiPriority="63"/>
-    <w:lsdException w:name="Medium Shading 2 Accent 1" w:uiPriority="64"/>
-    <w:lsdException w:name="Medium List 1 Accent 1" w:uiPriority="65"/>
-    <w:lsdException w:name="Revision" w:semiHidden="1"/>
-    <w:lsdException w:name="List Paragraph" w:uiPriority="34" w:qFormat="1"/>
-    <w:lsdException w:name="Quote" w:uiPriority="29" w:qFormat="1"/>
-    <w:lsdException w:name="Intense Quote" w:uiPriority="30" w:qFormat="1"/>
-    <w:lsdException w:name="Medium List 2 Accent 1" w:uiPriority="66"/>
-    <w:lsdException w:name="Medium Grid 1 Accent 1" w:uiPriority="67"/>
-    <w:lsdException w:name="Medium Grid 2 Accent 1" w:uiPriority="68"/>
-    <w:lsdException w:name="Medium Grid 3 Accent 1" w:uiPriority="69"/>
-    <w:lsdException w:name="Dark List Accent 1" w:uiPriority="70"/>
-    <w:lsdException w:name="Colorful Shading Accent 1" w:uiPriority="71"/>
-    <w:lsdException w:name="Colorful List Accent 1" w:uiPriority="72"/>
-    <w:lsdException w:name="Colorful Grid Accent 1" w:uiPriority="73"/>
-    <w:lsdException w:name="Light Shading Accent 2" w:uiPriority="60"/>
-    <w:lsdException w:name="Light List Accent 2" w:uiPriority="61"/>
-    <w:lsdException w:name="Light Grid Accent 2" w:uiPriority="62"/>
-    <w:lsdException w:name="Medium Shading 1 Accent 2" w:uiPriority="63"/>
-    <w:lsdException w:name="Medium Shading 2 Accent 2" w:uiPriority="64"/>
-    <w:lsdException w:name="Medium List 1 Accent 2" w:uiPriority="65"/>
-    <w:lsdException w:name="Medium List 2 Accent 2" w:uiPriority="66"/>
-    <w:lsdException w:name="Medium Grid 1 Accent 2" w:uiPriority="67"/>
-    <w:lsdException w:name="Medium Grid 2 Accent 2" w:uiPriority="68"/>
-    <w:lsdException w:name="Medium Grid 3 Accent 2" w:uiPriority="69"/>
-    <w:lsdException w:name="Dark List Accent 2" w:uiPriority="70"/>
-    <w:lsdException w:name="Colorful Shading Accent 2" w:uiPriority="71"/>
-    <w:lsdException w:name="Colorful List Accent 2" w:uiPriority="72"/>
-    <w:lsdException w:name="Colorful Grid Accent 2" w:uiPriority="73"/>
-    <w:lsdException w:name="Light Shading Accent 3" w:uiPriority="60"/>
-    <w:lsdException w:name="Light List Accent 3" w:uiPriority="61"/>
-    <w:lsdException w:name="Light Grid Accent 3" w:uiPriority="62"/>
-    <w:lsdException w:name="Medium Shading 1 Accent 3" w:uiPriority="63"/>
-    <w:lsdException w:name="Medium Shading 2 Accent 3" w:uiPriority="64"/>
-    <w:lsdException w:name="Medium List 1 Accent 3" w:uiPriority="65"/>
-    <w:lsdException w:name="Medium List 2 Accent 3" w:uiPriority="66"/>
-    <w:lsdException w:name="Medium Grid 1 Accent 3" w:uiPriority="67"/>
-    <w:lsdException w:name="Medium Grid 2 Accent 3" w:uiPriority="68"/>
-    <w:lsdException w:name="Medium Grid 3 Accent 3" w:uiPriority="69"/>
-    <w:lsdException w:name="Dark List Accent 3" w:uiPriority="70"/>
-    <w:lsdException w:name="Colorful Shading Accent 3" w:uiPriority="71"/>
-    <w:lsdException w:name="Colorful List Accent 3" w:uiPriority="72"/>
-    <w:lsdException w:name="Colorful Grid Accent 3" w:uiPriority="73"/>
-    <w:lsdException w:name="Light Shading Accent 4" w:uiPriority="60"/>
-    <w:lsdException w:name="Light List Accent 4" w:uiPriority="61"/>
-    <w:lsdException w:name="Light Grid Accent 4" w:uiPriority="62"/>
-    <w:lsdException w:name="Medium Shading 1 Accent 4" w:uiPriority="63"/>
-    <w:lsdException w:name="Medium Shading 2 Accent 4" w:uiPriority="64"/>
-    <w:lsdException w:name="Medium List 1 Accent 4" w:uiPriority="65"/>
-    <w:lsdException w:name="Medium List 2 Accent 4" w:uiPriority="66"/>
-    <w:lsdException w:name="Medium Grid 1 Accent 4" w:uiPriority="67"/>
-    <w:lsdException w:name="Medium Grid 2 Accent 4" w:uiPriority="68"/>
-    <w:lsdException w:name="Medium Grid 3 Accent 4" w:uiPriority="69"/>
-    <w:lsdException w:name="Dark List Accent 4" w:uiPriority="70"/>
-    <w:lsdException w:name="Colorful Shading Accent 4" w:uiPriority="71"/>
-    <w:lsdException w:name="Colorful List Accent 4" w:uiPriority="72"/>
-    <w:lsdException w:name="Colorful Grid Accent 4" w:uiPriority="73"/>
-    <w:lsdException w:name="Light Shading Accent 5" w:uiPriority="60"/>
-    <w:lsdException w:name="Light List Accent 5" w:uiPriority="61"/>
-    <w:lsdException w:name="Light Grid Accent 5" w:uiPriority="62"/>
-    <w:lsdException w:name="Medium Shading 1 Accent 5" w:uiPriority="63"/>
-    <w:lsdException w:name="Medium Shading 2 Accent 5" w:uiPriority="64"/>
-    <w:lsdException w:name="Medium List 1 Accent 5" w:uiPriority="65"/>
-    <w:lsdException w:name="Medium List 2 Accent 5" w:uiPriority="66"/>
-    <w:lsdException w:name="Medium Grid 1 Accent 5" w:uiPriority="67"/>
-    <w:lsdException w:name="Medium Grid 2 Accent 5" w:uiPriority="68"/>
-    <w:lsdException w:name="Medium Grid 3 Accent 5" w:uiPriority="69"/>
-    <w:lsdException w:name="Dark List Accent 5" w:uiPriority="70"/>
-    <w:lsdException w:name="Colorful Shading Accent 5" w:uiPriority="71"/>
-    <w:lsdException w:name="Colorful List Accent 5" w:uiPriority="72"/>
-    <w:lsdException w:name="Colorful Grid Accent 5" w:uiPriority="73"/>
-    <w:lsdException w:name="Light Shading Accent 6" w:uiPriority="60"/>
-    <w:lsdException w:name="Light List Accent 6" w:uiPriority="61"/>
-    <w:lsdException w:name="Light Grid Accent 6" w:uiPriority="62"/>
-    <w:lsdException w:name="Medium Shading 1 Accent 6" w:uiPriority="63"/>
-    <w:lsdException w:name="Medium Shading 2 Accent 6" w:uiPriority="64"/>
-    <w:lsdException w:name="Medium List 1 Accent 6" w:uiPriority="65"/>
-    <w:lsdException w:name="Medium List 2 Accent 6" w:uiPriority="66"/>
-    <w:lsdException w:name="Medium Grid 1 Accent 6" w:uiPriority="67"/>
-    <w:lsdException w:name="Medium Grid 2 Accent 6" w:uiPriority="68"/>
-    <w:lsdException w:name="Medium Grid 3 Accent 6" w:uiPriority="69"/>
-    <w:lsdException w:name="Dark List Accent 6" w:uiPriority="70"/>
-    <w:lsdException w:name="Colorful Shading Accent 6" w:uiPriority="71"/>
-    <w:lsdException w:name="Colorful List Accent 6" w:uiPriority="72"/>
-    <w:lsdException w:name="Colorful Grid Accent 6" w:uiPriority="73"/>
-    <w:lsdException w:name="Subtle Emphasis" w:uiPriority="19" w:qFormat="1"/>
-    <w:lsdException w:name="Intense Emphasis" w:uiPriority="21" w:qFormat="1"/>
-    <w:lsdException w:name="Subtle Reference" w:uiPriority="31" w:qFormat="1"/>
-    <w:lsdException w:name="Intense Reference" w:uiPriority="32" w:qFormat="1"/>
-    <w:lsdException w:name="Book Title" w:uiPriority="33" w:qFormat="1"/>
-    <w:lsdException w:name="Bibliography" w:semiHidden="1" w:uiPriority="37" w:unhideWhenUsed="1"/>
-    <w:lsdException w:name="TOC Heading" w:semiHidden="1" w:uiPriority="39" w:unhideWhenUsed="1" w:qFormat="1"/>
-    <w:lsdException w:name="Plain Table 1" w:uiPriority="41"/>
-    <w:lsdException w:name="Plain Table 2" w:uiPriority="42"/>
-    <w:lsdException w:name="Plain Table 3" w:uiPriority="43"/>
-    <w:lsdException w:name="Plain Table 4" w:uiPriority="44"/>
-    <w:lsdException w:name="Plain Table 5" w:uiPriority="45"/>
-    <w:lsdException w:name="Grid Table Light" w:uiPriority="40"/>
-    <w:lsdException w:name="Grid Table 1 Light" w:uiPriority="46"/>
-    <w:lsdException w:name="Grid Table 2" w:uiPriority="47"/>
-    <w:lsdException w:name="Grid Table 3" w:uiPriority="48"/>
-    <w:lsdException w:name="Grid Table 4" w:uiPriority="49"/>
-    <w:lsdException w:name="Grid Table 5 Dark" w:uiPriority="50"/>
-    <w:lsdException w:name="Grid Table 6 Colorful" w:uiPriority="51"/>
-    <w:lsdException w:name="Grid Table 7 Colorful" w:uiPriority="52"/>
-    <w:lsdException w:name="Grid Table 1 Light Accent 1" w:uiPriority="46"/>
-    <w:lsdException w:name="Grid Table 2 Accent 1" w:uiPriority="47"/>
-    <w:lsdException w:name="Grid Table 3 Accent 1" w:uiPriority="48"/>
-    <w:lsdException w:name="Grid Table 4 Accent 1" w:uiPriority="49"/>
-    <w:lsdException w:name="Grid Table 5 Dark Accent 1" w:uiPriority="50"/>
-    <w:lsdException w:name="Grid Table 6 Colorful Accent 1" w:uiPriority="51"/>
-    <w:lsdException w:name="Grid Table 7 Colorful Accent 1" w:uiPriority="52"/>
-    <w:lsdException w:name="Grid Table 1 Light Accent 2" w:uiPriority="46"/>
-    <w:lsdException w:name="Grid Table 2 Accent 2" w:uiPriority="47"/>
-    <w:lsdException w:name="Grid Table 3 Accent 2" w:uiPriority="48"/>
-    <w:lsdException w:name="Grid Table 4 Accent 2" w:uiPriority="49"/>
-    <w:lsdException w:name="Grid Table 5 Dark Accent 2" w:uiPriority="50"/>
-    <w:lsdException w:name="Grid Table 6 Colorful Accent 2" w:uiPriority="51"/>
-    <w:lsdException w:name="Grid Table 7 Colorful Accent 2" w:uiPriority="52"/>
-    <w:lsdException w:name="Grid Table 1 Light Accent 3" w:uiPriority="46"/>
-    <w:lsdException w:name="Grid Table 2 Accent 3" w:uiPriority="47"/>
-    <w:lsdException w:name="Grid Table 3 Accent 3" w:uiPriority="48"/>
-    <w:lsdException w:name="Grid Table 4 Accent 3" w:uiPriority="49"/>
-    <w:lsdException w:name="Grid Table 5 Dark Accent 3" w:uiPriority="50"/>
-    <w:lsdException w:name="Grid Table 6 Colorful Accent 3" w:uiPriority="51"/>
-    <w:lsdException w:name="Grid Table 7 Colorful Accent 3" w:uiPriority="52"/>
-    <w:lsdException w:name="Grid Table 1 Light Accent 4" w:uiPriority="46"/>
-    <w:lsdException w:name="Grid Table 2 Accent 4" w:uiPriority="47"/>
-    <w:lsdException w:name="Grid Table 3 Accent 4" w:uiPriority="48"/>
-    <w:lsdException w:name="Grid Table 4 Accent 4" w:uiPriority="49"/>
-    <w:lsdException w:name="Grid Table 5 Dark Accent 4" w:uiPriority="50"/>
-    <w:lsdException w:name="Grid Table 6 Colorful Accent 4" w:uiPriority="51"/>
-    <w:lsdException w:name="Grid Table 7 Colorful Accent 4" w:uiPriority="52"/>
-    <w:lsdException w:name="Grid Table 1 Light Accent 5" w:uiPriority="46"/>
-    <w:lsdException w:name="Grid Table 2 Accent 5" w:uiPriority="47"/>
-    <w:lsdException w:name="Grid Table 3 Accent 5" w:uiPriority="48"/>
-    <w:lsdException w:name="Grid Table 4 Accent 5" w:uiPriority="49"/>
-    <w:lsdException w:name="Grid Table 5 Dark Accent 5" w:uiPriority="50"/>
-    <w:lsdException w:name="Grid Table 6 Colorful Accent 5" w:uiPriority="51"/>
-    <w:lsdException w:name="Grid Table 7 Colorful Accent 5" w:uiPriority="52"/>
-    <w:lsdException w:name="Grid Table 1 Light Accent 6" w:uiPriority="46"/>
-    <w:lsdException w:name="Grid Table 2 Accent 6" w:uiPriority="47"/>
-    <w:lsdException w:name="Grid Table 3 Accent 6" w:uiPriority="48"/>
-    <w:lsdException w:name="Grid Table 4 Accent 6" w:uiPriority="49"/>
-    <w:lsdException w:name="Grid Table 5 Dark Accent 6" w:uiPriority="50"/>
-    <w:lsdException w:name="Grid Table 6 Colorful Accent 6" w:uiPriority="51"/>
-    <w:lsdException w:name="Grid Table 7 Colorful Accent 6" w:uiPriority="52"/>
-    <w:lsdException w:name="List Table 1 Light" w:uiPriority="46"/>
-    <w:lsdException w:name="List Table 2" w:uiPriority="47"/>
-    <w:lsdException w:name="List Table 3" w:uiPriority="48"/>
-    <w:lsdException w:name="List Table 4" w:uiPriority="49"/>
-    <w:lsdException w:name="List Table 5 Dark" w:uiPriority="50"/>
-    <w:lsdException w:name="List Table 6 Colorful" w:uiPriority="51"/>
-    <w:lsdException w:name="List Table 7 Colorful" w:uiPriority="52"/>
-    <w:lsdException w:name="List Table 1 Light Accent 1" w:uiPriority="46"/>
-    <w:lsdException w:name="List Table 2 Accent 1" w:uiPriority="47"/>
-    <w:lsdException w:name="List Table 3 Accent 1" w:uiPriority="48"/>
-    <w:lsdException w:name="List Table 4 Accent 1" w:uiPriority="49"/>
-    <w:lsdException w:name="List Table 5 Dark Accent 1" w:uiPriority="50"/>
-    <w:lsdException w:name="List Table 6 Colorful Accent 1" w:uiPriority="51"/>
-    <w:lsdException w:name="List Table 7 Colorful Accent 1" w:uiPriority="52"/>
-    <w:lsdException w:name="List Table 1 Light Accent 2" w:uiPriority="46"/>
-    <w:lsdException w:name="List Table 2 Accent 2" w:uiPriority="47"/>
-    <w:lsdException w:name="List Table 3 Accent 2" w:uiPriority="48"/>
-    <w:lsdException w:name="List Table 4 Accent 2" w:uiPriority="49"/>
-    <w:lsdException w:name="List Table 5 Dark Accent 2" w:uiPriority="50"/>
-    <w:lsdException w:name="List Table 6 Colorful Accent 2" w:uiPriority="51"/>
-    <w:lsdException w:name="List Table 7 Colorful Accent 2" w:uiPriority="52"/>
-    <w:lsdException w:name="List Table 1 Light Accent 3" w:uiPriority="46"/>
-    <w:lsdException w:name="List Table 2 Accent 3" w:uiPriority="47"/>
-    <w:lsdException w:name="List Table 3 Accent 3" w:uiPriority="48"/>
-    <w:lsdException w:name="List Table 4 Accent 3" w:uiPriority="49"/>
-    <w:lsdException w:name="List Table 5 Dark Accent 3" w:uiPriority="50"/>
-    <w:lsdException w:name="List Table 6 Colorful Accent 3" w:uiPriority="51"/>
-    <w:lsdException w:name="List Table 7 Colorful Accent 3" w:uiPriority="52"/>
-    <w:lsdException w:name="List Table 1 Light Accent 4" w:uiPriority="46"/>
-    <w:lsdException w:name="List Table 2 Accent 4" w:uiPriority="47"/>
-    <w:lsdException w:name="List Table 3 Accent 4" w:uiPriority="48"/>
-    <w:lsdException w:name="List Table 4 Accent 4" w:uiPriority="49"/>
-    <w:lsdException w:name="List Table 5 Dark Accent 4" w:uiPriority="50"/>
-    <w:lsdException w:name="List Table 6 Colorful Accent 4" w:uiPriority="51"/>
-    <w:lsdException w:name="List Table 7 Colorful Accent 4" w:uiPriority="52"/>
-    <w:lsdException w:name="List Table 1 Light Accent 5" w:uiPriority="46"/>
-    <w:lsdException w:name="List Table 2 Accent 5" w:uiPriority="47"/>
-    <w:lsdException w:name="List Table 3 Accent 5" w:uiPriority="48"/>
-    <w:lsdException w:name="List Table 4 Accent 5" w:uiPriority="49"/>
-    <w:lsdException w:name="List Table 5 Dark Accent 5" w:uiPriority="50"/>
-    <w:lsdException w:name="List Table 6 Colorful Accent 5" w:uiPriority="51"/>
-    <w:lsdException w:name="List Table 7 Colorful Accent 5" w:uiPriority="52"/>
-    <w:lsdException w:name="List Table 1 Light Accent 6" w:uiPriority="46"/>
-    <w:lsdException w:name="List Table 2 Accent 6" w:uiPriority="47"/>
-    <w:lsdException w:name="List Table 3 Accent 6" w:uiPriority="48"/>
-    <w:lsdException w:name="List Table 4 Accent 6" w:uiPriority="49"/>
-    <w:lsdException w:name="List Table 5 Dark Accent 6" w:uiPriority="50"/>
-    <w:lsdException w:name="List Table 6 Colorful Accent 6" w:uiPriority="51"/>
-    <w:lsdException w:name="List Table 7 Colorful Accent 6" w:uiPriority="52"/>
+  <w:latentStyles w:defLockedState="0" w:defUIPriority="99" w:defSemiHidden="1" w:defUnhideWhenUsed="1" w:defQFormat="0" w:count="276">
+    <w:lsdException w:name="Normal" w:semiHidden="0" w:uiPriority="0" w:unhideWhenUsed="0" w:qFormat="1"/>
+    <w:lsdException w:name="heading 1" w:semiHidden="0" w:uiPriority="9" w:unhideWhenUsed="0" w:qFormat="1"/>
+    <w:lsdException w:name="heading 2" w:uiPriority="9" w:qFormat="1"/>
+    <w:lsdException w:name="heading 3" w:uiPriority="9" w:qFormat="1"/>
+    <w:lsdException w:name="heading 4" w:uiPriority="9" w:qFormat="1"/>
+    <w:lsdException w:name="heading 5" w:uiPriority="9" w:qFormat="1"/>
+    <w:lsdException w:name="heading 6" w:uiPriority="9" w:qFormat="1"/>
+    <w:lsdException w:name="heading 7" w:uiPriority="9" w:qFormat="1"/>
+    <w:lsdException w:name="heading 8" w:uiPriority="9" w:qFormat="1"/>
+    <w:lsdException w:name="heading 9" w:uiPriority="9" w:qFormat="1"/>
+    <w:lsdException w:name="toc 1" w:uiPriority="39"/>
+    <w:lsdException w:name="toc 2" w:uiPriority="39"/>
+    <w:lsdException w:name="toc 3" w:uiPriority="39"/>
+    <w:lsdException w:name="toc 4" w:uiPriority="39"/>
+    <w:lsdException w:name="toc 5" w:uiPriority="39"/>
+    <w:lsdException w:name="toc 6" w:uiPriority="39"/>
+    <w:lsdException w:name="toc 7" w:uiPriority="39"/>
+    <w:lsdException w:name="toc 8" w:uiPriority="39"/>
+    <w:lsdException w:name="toc 9" w:uiPriority="39"/>
+    <w:lsdException w:name="caption" w:uiPriority="35" w:qFormat="1"/>
+    <w:lsdException w:name="Title" w:semiHidden="0" w:uiPriority="10" w:unhideWhenUsed="0" w:qFormat="1"/>
+    <w:lsdException w:name="Default Paragraph Font" w:uiPriority="1"/>
+    <w:lsdException w:name="Subtitle" w:semiHidden="0" w:uiPriority="11" w:unhideWhenUsed="0" w:qFormat="1"/>
+    <w:lsdException w:name="Strong" w:semiHidden="0" w:uiPriority="22" w:unhideWhenUsed="0" w:qFormat="1"/>
+    <w:lsdException w:name="Emphasis" w:semiHidden="0" w:uiPriority="20" w:unhideWhenUsed="0" w:qFormat="1"/>
+    <w:lsdException w:name="Table Grid" w:semiHidden="0" w:uiPriority="39" w:unhideWhenUsed="0"/>
+    <w:lsdException w:name="Note Level 1" w:semiHidden="0" w:unhideWhenUsed="0"/>
+    <w:lsdException w:name="Note Level 2" w:semiHidden="0" w:unhideWhenUsed="0"/>
+    <w:lsdException w:name="Note Level 3" w:semiHidden="0" w:unhideWhenUsed="0"/>
+    <w:lsdException w:name="Note Level 4" w:semiHidden="0" w:unhideWhenUsed="0"/>
+    <w:lsdException w:name="Note Level 5" w:semiHidden="0" w:unhideWhenUsed="0"/>
+    <w:lsdException w:name="Note Level 6" w:semiHidden="0" w:unhideWhenUsed="0"/>
+    <w:lsdException w:name="Note Level 7" w:semiHidden="0" w:unhideWhenUsed="0"/>
+    <w:lsdException w:name="Note Level 8" w:semiHidden="0" w:unhideWhenUsed="0"/>
+    <w:lsdException w:name="Note Level 9" w:semiHidden="0" w:unhideWhenUsed="0"/>
+    <w:lsdException w:name="Placeholder Text" w:unhideWhenUsed="0"/>
+    <w:lsdException w:name="No Spacing" w:semiHidden="0" w:uiPriority="1" w:unhideWhenUsed="0" w:qFormat="1"/>
+    <w:lsdException w:name="Light Shading" w:semiHidden="0" w:uiPriority="60" w:unhideWhenUsed="0"/>
+    <w:lsdException w:name="Light List" w:semiHidden="0" w:uiPriority="61" w:unhideWhenUsed="0"/>
+    <w:lsdException w:name="Light Grid" w:semiHidden="0" w:uiPriority="62" w:unhideWhenUsed="0"/>
+    <w:lsdException w:name="Medium Shading 1" w:semiHidden="0" w:uiPriority="63" w:unhideWhenUsed="0"/>
+    <w:lsdException w:name="Medium Shading 2" w:semiHidden="0" w:uiPriority="64" w:unhideWhenUsed="0"/>
+    <w:lsdException w:name="Medium List 1" w:semiHidden="0" w:uiPriority="65" w:unhideWhenUsed="0"/>
+    <w:lsdException w:name="Medium List 2" w:semiHidden="0" w:uiPriority="66" w:unhideWhenUsed="0"/>
+    <w:lsdException w:name="Medium Grid 1" w:semiHidden="0" w:uiPriority="67" w:unhideWhenUsed="0"/>
+    <w:lsdException w:name="Medium Grid 2" w:semiHidden="0" w:uiPriority="68" w:unhideWhenUsed="0"/>
+    <w:lsdException w:name="Medium Grid 3" w:semiHidden="0" w:uiPriority="69" w:unhideWhenUsed="0"/>
+    <w:lsdException w:name="Dark List" w:semiHidden="0" w:uiPriority="70" w:unhideWhenUsed="0"/>
+    <w:lsdException w:name="Colorful Shading" w:semiHidden="0" w:uiPriority="71" w:unhideWhenUsed="0"/>
+    <w:lsdException w:name="Colorful List" w:semiHidden="0" w:uiPriority="72" w:unhideWhenUsed="0"/>
+    <w:lsdException w:name="Colorful Grid" w:semiHidden="0" w:uiPriority="73" w:unhideWhenUsed="0"/>
+    <w:lsdException w:name="Light Shading Accent 1" w:semiHidden="0" w:uiPriority="60" w:unhideWhenUsed="0"/>
+    <w:lsdException w:name="Light List Accent 1" w:semiHidden="0" w:uiPriority="61" w:unhideWhenUsed="0"/>
+    <w:lsdException w:name="Light Grid Accent 1" w:semiHidden="0" w:uiPriority="62" w:unhideWhenUsed="0"/>
+    <w:lsdException w:name="Medium Shading 1 Accent 1" w:semiHidden="0" w:uiPriority="63" w:unhideWhenUsed="0"/>
+    <w:lsdException w:name="Medium Shading 2 Accent 1" w:semiHidden="0" w:uiPriority="64" w:unhideWhenUsed="0"/>
+    <w:lsdException w:name="Medium List 1 Accent 1" w:semiHidden="0" w:uiPriority="65" w:unhideWhenUsed="0"/>
+    <w:lsdException w:name="Revision" w:unhideWhenUsed="0"/>
+    <w:lsdException w:name="List Paragraph" w:semiHidden="0" w:uiPriority="34" w:unhideWhenUsed="0" w:qFormat="1"/>
+    <w:lsdException w:name="Quote" w:semiHidden="0" w:uiPriority="29" w:unhideWhenUsed="0" w:qFormat="1"/>
+    <w:lsdException w:name="Intense Quote" w:semiHidden="0" w:uiPriority="30" w:unhideWhenUsed="0" w:qFormat="1"/>
+    <w:lsdException w:name="Medium List 2 Accent 1" w:semiHidden="0" w:uiPriority="66" w:unhideWhenUsed="0"/>
+    <w:lsdException w:name="Medium Grid 1 Accent 1" w:semiHidden="0" w:uiPriority="67" w:unhideWhenUsed="0"/>
+    <w:lsdException w:name="Medium Grid 2 Accent 1" w:semiHidden="0" w:uiPriority="68" w:unhideWhenUsed="0"/>
+    <w:lsdException w:name="Medium Grid 3 Accent 1" w:semiHidden="0" w:uiPriority="69" w:unhideWhenUsed="0"/>
+    <w:lsdException w:name="Dark List Accent 1" w:semiHidden="0" w:uiPriority="70" w:unhideWhenUsed="0"/>
+    <w:lsdException w:name="Colorful Shading Accent 1" w:semiHidden="0" w:uiPriority="71" w:unhideWhenUsed="0"/>
+    <w:lsdException w:name="Colorful List Accent 1" w:semiHidden="0" w:uiPriority="72" w:unhideWhenUsed="0"/>
+    <w:lsdException w:name="Colorful Grid Accent 1" w:semiHidden="0" w:uiPriority="73" w:unhideWhenUsed="0"/>
+    <w:lsdException w:name="Light Shading Accent 2" w:semiHidden="0" w:uiPriority="60" w:unhideWhenUsed="0"/>
+    <w:lsdException w:name="Light List Accent 2" w:semiHidden="0" w:uiPriority="61" w:unhideWhenUsed="0"/>
+    <w:lsdException w:name="Light Grid Accent 2" w:semiHidden="0" w:uiPriority="62" w:unhideWhenUsed="0"/>
+    <w:lsdException w:name="Medium Shading 1 Accent 2" w:semiHidden="0" w:uiPriority="63" w:unhideWhenUsed="0"/>
+    <w:lsdException w:name="Medium Shading 2 Accent 2" w:semiHidden="0" w:uiPriority="64" w:unhideWhenUsed="0"/>
+    <w:lsdException w:name="Medium List 1 Accent 2" w:semiHidden="0" w:uiPriority="65" w:unhideWhenUsed="0"/>
+    <w:lsdException w:name="Medium List 2 Accent 2" w:semiHidden="0" w:uiPriority="66" w:unhideWhenUsed="0"/>
+    <w:lsdException w:name="Medium Grid 1 Accent 2" w:semiHidden="0" w:uiPriority="67" w:unhideWhenUsed="0"/>
+    <w:lsdException w:name="Medium Grid 2 Accent 2" w:semiHidden="0" w:uiPriority="68" w:unhideWhenUsed="0"/>
+    <w:lsdException w:name="Medium Grid 3 Accent 2" w:semiHidden="0" w:uiPriority="69" w:unhideWhenUsed="0"/>
+    <w:lsdException w:name="Dark List Accent 2" w:semiHidden="0" w:uiPriority="70" w:unhideWhenUsed="0"/>
+    <w:lsdException w:name="Colorful Shading Accent 2" w:semiHidden="0" w:uiPriority="71" w:unhideWhenUsed="0"/>
+    <w:lsdException w:name="Colorful List Accent 2" w:semiHidden="0" w:uiPriority="72" w:unhideWhenUsed="0"/>
+    <w:lsdException w:name="Colorful Grid Accent 2" w:semiHidden="0" w:uiPriority="73" w:unhideWhenUsed="0"/>
+    <w:lsdException w:name="Light Shading Accent 3" w:semiHidden="0" w:uiPriority="60" w:unhideWhenUsed="0"/>
+    <w:lsdException w:name="Light List Accent 3" w:semiHidden="0" w:uiPriority="61" w:unhideWhenUsed="0"/>
+    <w:lsdException w:name="Light Grid Accent 3" w:semiHidden="0" w:uiPriority="62" w:unhideWhenUsed="0"/>
+    <w:lsdException w:name="Medium Shading 1 Accent 3" w:semiHidden="0" w:uiPriority="63" w:unhideWhenUsed="0"/>
+    <w:lsdException w:name="Medium Shading 2 Accent 3" w:semiHidden="0" w:uiPriority="64" w:unhideWhenUsed="0"/>
+    <w:lsdException w:name="Medium List 1 Accent 3" w:semiHidden="0" w:uiPriority="65" w:unhideWhenUsed="0"/>
+    <w:lsdException w:name="Medium List 2 Accent 3" w:semiHidden="0" w:uiPriority="66" w:unhideWhenUsed="0"/>
+    <w:lsdException w:name="Medium Grid 1 Accent 3" w:semiHidden="0" w:uiPriority="67" w:unhideWhenUsed="0"/>
+    <w:lsdException w:name="Medium Grid 2 Accent 3" w:semiHidden="0" w:uiPriority="68" w:unhideWhenUsed="0"/>
+    <w:lsdException w:name="Medium Grid 3 Accent 3" w:semiHidden="0" w:uiPriority="69" w:unhideWhenUsed="0"/>
+    <w:lsdException w:name="Dark List Accent 3" w:semiHidden="0" w:uiPriority="70" w:unhideWhenUsed="0"/>
+    <w:lsdException w:name="Colorful Shading Accent 3" w:semiHidden="0" w:uiPriority="71" w:unhideWhenUsed="0"/>
+    <w:lsdException w:name="Colorful List Accent 3" w:semiHidden="0" w:uiPriority="72" w:unhideWhenUsed="0"/>
+    <w:lsdException w:name="Colorful Grid Accent 3" w:semiHidden="0" w:uiPriority="73" w:unhideWhenUsed="0"/>
+    <w:lsdException w:name="Light Shading Accent 4" w:semiHidden="0" w:uiPriority="60" w:unhideWhenUsed="0"/>
+    <w:lsdException w:name="Light List Accent 4" w:semiHidden="0" w:uiPriority="61" w:unhideWhenUsed="0"/>
+    <w:lsdException w:name="Light Grid Accent 4" w:semiHidden="0" w:uiPriority="62" w:unhideWhenUsed="0"/>
+    <w:lsdException w:name="Medium Shading 1 Accent 4" w:semiHidden="0" w:uiPriority="63" w:unhideWhenUsed="0"/>
+    <w:lsdException w:name="Medium Shading 2 Accent 4" w:semiHidden="0" w:uiPriority="64" w:unhideWhenUsed="0"/>
+    <w:lsdException w:name="Medium List 1 Accent 4" w:semiHidden="0" w:uiPriority="65" w:unhideWhenUsed="0"/>
+    <w:lsdException w:name="Medium List 2 Accent 4" w:semiHidden="0" w:uiPriority="66" w:unhideWhenUsed="0"/>
+    <w:lsdException w:name="Medium Grid 1 Accent 4" w:semiHidden="0" w:uiPriority="67" w:unhideWhenUsed="0"/>
+    <w:lsdException w:name="Medium Grid 2 Accent 4" w:semiHidden="0" w:uiPriority="68" w:unhideWhenUsed="0"/>
+    <w:lsdException w:name="Medium Grid 3 Accent 4" w:semiHidden="0" w:uiPriority="69" w:unhideWhenUsed="0"/>
+    <w:lsdException w:name="Dark List Accent 4" w:semiHidden="0" w:uiPriority="70" w:unhideWhenUsed="0"/>
+    <w:lsdException w:name="Colorful Shading Accent 4" w:semiHidden="0" w:uiPriority="71" w:unhideWhenUsed="0"/>
+    <w:lsdException w:name="Colorful List Accent 4" w:semiHidden="0" w:uiPriority="72" w:unhideWhenUsed="0"/>
+    <w:lsdException w:name="Colorful Grid Accent 4" w:semiHidden="0" w:uiPriority="73" w:unhideWhenUsed="0"/>
+    <w:lsdException w:name="Light Shading Accent 5" w:semiHidden="0" w:uiPriority="60" w:unhideWhenUsed="0"/>
+    <w:lsdException w:name="Light List Accent 5" w:semiHidden="0" w:uiPriority="61" w:unhideWhenUsed="0"/>
+    <w:lsdException w:name="Light Grid Accent 5" w:semiHidden="0" w:uiPriority="62" w:unhideWhenUsed="0"/>
+    <w:lsdException w:name="Medium Shading 1 Accent 5" w:semiHidden="0" w:uiPriority="63" w:unhideWhenUsed="0"/>
+    <w:lsdException w:name="Medium Shading 2 Accent 5" w:semiHidden="0" w:uiPriority="64" w:unhideWhenUsed="0"/>
+    <w:lsdException w:name="Medium List 1 Accent 5" w:semiHidden="0" w:uiPriority="65" w:unhideWhenUsed="0"/>
+    <w:lsdException w:name="Medium List 2 Accent 5" w:semiHidden="0" w:uiPriority="66" w:unhideWhenUsed="0"/>
+    <w:lsdException w:name="Medium Grid 1 Accent 5" w:semiHidden="0" w:uiPriority="67" w:unhideWhenUsed="0"/>
+    <w:lsdException w:name="Medium Grid 2 Accent 5" w:semiHidden="0" w:uiPriority="68" w:unhideWhenUsed="0"/>
+    <w:lsdException w:name="Medium Grid 3 Accent 5" w:semiHidden="0" w:uiPriority="69" w:unhideWhenUsed="0"/>
+    <w:lsdException w:name="Dark List Accent 5" w:semiHidden="0" w:uiPriority="70" w:unhideWhenUsed="0"/>
+    <w:lsdException w:name="Colorful Shading Accent 5" w:semiHidden="0" w:uiPriority="71" w:unhideWhenUsed="0"/>
+    <w:lsdException w:name="Colorful List Accent 5" w:semiHidden="0" w:uiPriority="72" w:unhideWhenUsed="0"/>
+    <w:lsdException w:name="Colorful Grid Accent 5" w:semiHidden="0" w:uiPriority="73" w:unhideWhenUsed="0"/>
+    <w:lsdException w:name="Light Shading Accent 6" w:semiHidden="0" w:uiPriority="60" w:unhideWhenUsed="0"/>
+    <w:lsdException w:name="Light List Accent 6" w:semiHidden="0" w:uiPriority="61" w:unhideWhenUsed="0"/>
+    <w:lsdException w:name="Light Grid Accent 6" w:semiHidden="0" w:uiPriority="62" w:unhideWhenUsed="0"/>
+    <w:lsdException w:name="Medium Shading 1 Accent 6" w:semiHidden="0" w:uiPriority="63" w:unhideWhenUsed="0"/>
+    <w:lsdException w:name="Medium Shading 2 Accent 6" w:semiHidden="0" w:uiPriority="64" w:unhideWhenUsed="0"/>
+    <w:lsdException w:name="Medium List 1 Accent 6" w:semiHidden="0" w:uiPriority="65" w:unhideWhenUsed="0"/>
+    <w:lsdException w:name="Medium List 2 Accent 6" w:semiHidden="0" w:uiPriority="66" w:unhideWhenUsed="0"/>
+    <w:lsdException w:name="Medium Grid 1 Accent 6" w:semiHidden="0" w:uiPriority="67" w:unhideWhenUsed="0"/>
+    <w:lsdException w:name="Medium Grid 2 Accent 6" w:semiHidden="0" w:uiPriority="68" w:unhideWhenUsed="0"/>
+    <w:lsdException w:name="Medium Grid 3 Accent 6" w:semiHidden="0" w:uiPriority="69" w:unhideWhenUsed="0"/>
+    <w:lsdException w:name="Dark List Accent 6" w:semiHidden="0" w:uiPriority="70" w:unhideWhenUsed="0"/>
+    <w:lsdException w:name="Colorful Shading Accent 6" w:semiHidden="0" w:uiPriority="71" w:unhideWhenUsed="0"/>
+    <w:lsdException w:name="Colorful List Accent 6" w:semiHidden="0" w:uiPriority="72" w:unhideWhenUsed="0"/>
+    <w:lsdException w:name="Colorful Grid Accent 6" w:semiHidden="0" w:uiPriority="73" w:unhideWhenUsed="0"/>
+    <w:lsdException w:name="Subtle Emphasis" w:semiHidden="0" w:uiPriority="19" w:unhideWhenUsed="0" w:qFormat="1"/>
+    <w:lsdException w:name="Intense Emphasis" w:semiHidden="0" w:uiPriority="21" w:unhideWhenUsed="0" w:qFormat="1"/>
+    <w:lsdException w:name="Subtle Reference" w:semiHidden="0" w:uiPriority="31" w:unhideWhenUsed="0" w:qFormat="1"/>
+    <w:lsdException w:name="Intense Reference" w:semiHidden="0" w:uiPriority="32" w:unhideWhenUsed="0" w:qFormat="1"/>
+    <w:lsdException w:name="Book Title" w:semiHidden="0" w:uiPriority="33" w:unhideWhenUsed="0" w:qFormat="1"/>
+    <w:lsdException w:name="Bibliography" w:uiPriority="37"/>
+    <w:lsdException w:name="TOC Heading" w:uiPriority="39" w:qFormat="1"/>
   </w:latentStyles>
   <w:style w:type="paragraph" w:default="1" w:styleId="Normal">
     <w:name w:val="Normal"/>
@@ -3022,6 +3940,328 @@
   <w:style w:type="character" w:default="1" w:styleId="DefaultParagraphFont">
     <w:name w:val="Default Paragraph Font"/>
     <w:uiPriority w:val="1"/>
+    <w:semiHidden/>
+    <w:unhideWhenUsed/>
+  </w:style>
+  <w:style w:type="table" w:default="1" w:styleId="TableNormal">
+    <w:name w:val="Normal Table"/>
+    <w:uiPriority w:val="99"/>
+    <w:semiHidden/>
+    <w:unhideWhenUsed/>
+    <w:tblPr>
+      <w:tblInd w:w="0" w:type="dxa"/>
+      <w:tblCellMar>
+        <w:top w:w="0" w:type="dxa"/>
+        <w:left w:w="108" w:type="dxa"/>
+        <w:bottom w:w="0" w:type="dxa"/>
+        <w:right w:w="108" w:type="dxa"/>
+      </w:tblCellMar>
+    </w:tblPr>
+  </w:style>
+  <w:style w:type="numbering" w:default="1" w:styleId="NoList">
+    <w:name w:val="No List"/>
+    <w:uiPriority w:val="99"/>
+    <w:semiHidden/>
+    <w:unhideWhenUsed/>
+  </w:style>
+  <w:style w:type="character" w:customStyle="1" w:styleId="Heading1Char">
+    <w:name w:val="Heading 1 Char"/>
+    <w:basedOn w:val="DefaultParagraphFont"/>
+    <w:link w:val="Heading1"/>
+    <w:uiPriority w:val="9"/>
+    <w:rsid w:val="00EB3776"/>
+    <w:rPr>
+      <w:rFonts w:asciiTheme="majorHAnsi" w:eastAsiaTheme="majorEastAsia" w:hAnsiTheme="majorHAnsi" w:cstheme="majorBidi"/>
+      <w:color w:val="2E74B5" w:themeColor="accent1" w:themeShade="BF"/>
+      <w:sz w:val="32"/>
+      <w:szCs w:val="32"/>
+    </w:rPr>
+  </w:style>
+  <w:style w:type="character" w:styleId="IntenseEmphasis">
+    <w:name w:val="Intense Emphasis"/>
+    <w:basedOn w:val="DefaultParagraphFont"/>
+    <w:uiPriority w:val="21"/>
+    <w:qFormat/>
+    <w:rsid w:val="00B778F7"/>
+    <w:rPr>
+      <w:i/>
+      <w:iCs/>
+      <w:color w:val="5B9BD5" w:themeColor="accent1"/>
+    </w:rPr>
+  </w:style>
+  <w:style w:type="paragraph" w:styleId="ListParagraph">
+    <w:name w:val="List Paragraph"/>
+    <w:basedOn w:val="Normal"/>
+    <w:uiPriority w:val="34"/>
+    <w:qFormat/>
+    <w:rsid w:val="005D7F3E"/>
+    <w:pPr>
+      <w:ind w:left="720"/>
+      <w:contextualSpacing/>
+    </w:pPr>
+  </w:style>
+  <w:style w:type="paragraph" w:styleId="Header">
+    <w:name w:val="header"/>
+    <w:basedOn w:val="Normal"/>
+    <w:link w:val="HeaderChar"/>
+    <w:uiPriority w:val="99"/>
+    <w:unhideWhenUsed/>
+    <w:rsid w:val="00363E7F"/>
+    <w:pPr>
+      <w:tabs>
+        <w:tab w:val="center" w:pos="4680"/>
+        <w:tab w:val="right" w:pos="9360"/>
+      </w:tabs>
+      <w:spacing w:after="0" w:line="240" w:lineRule="auto"/>
+    </w:pPr>
+  </w:style>
+  <w:style w:type="character" w:customStyle="1" w:styleId="HeaderChar">
+    <w:name w:val="Header Char"/>
+    <w:basedOn w:val="DefaultParagraphFont"/>
+    <w:link w:val="Header"/>
+    <w:uiPriority w:val="99"/>
+    <w:rsid w:val="00363E7F"/>
+  </w:style>
+  <w:style w:type="paragraph" w:styleId="Footer">
+    <w:name w:val="footer"/>
+    <w:basedOn w:val="Normal"/>
+    <w:link w:val="FooterChar"/>
+    <w:uiPriority w:val="99"/>
+    <w:unhideWhenUsed/>
+    <w:rsid w:val="00363E7F"/>
+    <w:pPr>
+      <w:tabs>
+        <w:tab w:val="center" w:pos="4680"/>
+        <w:tab w:val="right" w:pos="9360"/>
+      </w:tabs>
+      <w:spacing w:after="0" w:line="240" w:lineRule="auto"/>
+    </w:pPr>
+  </w:style>
+  <w:style w:type="character" w:customStyle="1" w:styleId="FooterChar">
+    <w:name w:val="Footer Char"/>
+    <w:basedOn w:val="DefaultParagraphFont"/>
+    <w:link w:val="Footer"/>
+    <w:uiPriority w:val="99"/>
+    <w:rsid w:val="00363E7F"/>
+  </w:style>
+  <w:style w:type="character" w:styleId="SubtleEmphasis">
+    <w:name w:val="Subtle Emphasis"/>
+    <w:basedOn w:val="DefaultParagraphFont"/>
+    <w:uiPriority w:val="19"/>
+    <w:qFormat/>
+    <w:rsid w:val="00165CD9"/>
+    <w:rPr>
+      <w:i/>
+      <w:iCs/>
+      <w:color w:val="404040" w:themeColor="text1" w:themeTint="BF"/>
+    </w:rPr>
+  </w:style>
+  <w:style w:type="paragraph" w:styleId="NoSpacing">
+    <w:name w:val="No Spacing"/>
+    <w:uiPriority w:val="1"/>
+    <w:qFormat/>
+    <w:rsid w:val="00F9296B"/>
+    <w:pPr>
+      <w:spacing w:after="0" w:line="240" w:lineRule="auto"/>
+    </w:pPr>
+  </w:style>
+</w:styles>
+</file>
+
+<file path=word/stylesWithEffects.xml><?xml version="1.0" encoding="utf-8"?>
+<w:styles xmlns:wpc="http://schemas.microsoft.com/office/word/2010/wordprocessingCanvas" xmlns:mo="http://schemas.microsoft.com/office/mac/office/2008/main" xmlns:mc="http://schemas.openxmlformats.org/markup-compatibility/2006" xmlns:mv="urn:schemas-microsoft-com:mac:vml" xmlns:o="urn:schemas-microsoft-com:office:office" xmlns:r="http://schemas.openxmlformats.org/officeDocument/2006/relationships" xmlns:m="http://schemas.openxmlformats.org/officeDocument/2006/math" xmlns:v="urn:schemas-microsoft-com:vml" xmlns:wp14="http://schemas.microsoft.com/office/word/2010/wordprocessingDrawing" xmlns:wp="http://schemas.openxmlformats.org/drawingml/2006/wordprocessingDrawing" xmlns:w10="urn:schemas-microsoft-com:office:word" xmlns:w="http://schemas.openxmlformats.org/wordprocessingml/2006/main" xmlns:w14="http://schemas.microsoft.com/office/word/2010/wordml" xmlns:wpg="http://schemas.microsoft.com/office/word/2010/wordprocessingGroup" xmlns:wpi="http://schemas.microsoft.com/office/word/2010/wordprocessingInk" xmlns:wne="http://schemas.microsoft.com/office/word/2006/wordml" xmlns:wps="http://schemas.microsoft.com/office/word/2010/wordprocessingShape" mc:Ignorable="w14 wp14">
+  <w:docDefaults>
+    <w:rPrDefault>
+      <w:rPr>
+        <w:rFonts w:asciiTheme="minorHAnsi" w:eastAsiaTheme="minorHAnsi" w:hAnsiTheme="minorHAnsi" w:cstheme="minorBidi"/>
+        <w:sz w:val="22"/>
+        <w:szCs w:val="22"/>
+        <w:lang w:val="en-US" w:eastAsia="en-US" w:bidi="ar-SA"/>
+      </w:rPr>
+    </w:rPrDefault>
+    <w:pPrDefault>
+      <w:pPr>
+        <w:spacing w:after="160" w:line="259" w:lineRule="auto"/>
+      </w:pPr>
+    </w:pPrDefault>
+  </w:docDefaults>
+  <w:latentStyles w:defLockedState="0" w:defUIPriority="99" w:defSemiHidden="1" w:defUnhideWhenUsed="1" w:defQFormat="0" w:count="276">
+    <w:lsdException w:name="Normal" w:semiHidden="0" w:uiPriority="0" w:unhideWhenUsed="0" w:qFormat="1"/>
+    <w:lsdException w:name="heading 1" w:semiHidden="0" w:uiPriority="9" w:unhideWhenUsed="0" w:qFormat="1"/>
+    <w:lsdException w:name="heading 2" w:uiPriority="9" w:qFormat="1"/>
+    <w:lsdException w:name="heading 3" w:uiPriority="9" w:qFormat="1"/>
+    <w:lsdException w:name="heading 4" w:uiPriority="9" w:qFormat="1"/>
+    <w:lsdException w:name="heading 5" w:uiPriority="9" w:qFormat="1"/>
+    <w:lsdException w:name="heading 6" w:uiPriority="9" w:qFormat="1"/>
+    <w:lsdException w:name="heading 7" w:uiPriority="9" w:qFormat="1"/>
+    <w:lsdException w:name="heading 8" w:uiPriority="9" w:qFormat="1"/>
+    <w:lsdException w:name="heading 9" w:uiPriority="9" w:qFormat="1"/>
+    <w:lsdException w:name="toc 1" w:uiPriority="39"/>
+    <w:lsdException w:name="toc 2" w:uiPriority="39"/>
+    <w:lsdException w:name="toc 3" w:uiPriority="39"/>
+    <w:lsdException w:name="toc 4" w:uiPriority="39"/>
+    <w:lsdException w:name="toc 5" w:uiPriority="39"/>
+    <w:lsdException w:name="toc 6" w:uiPriority="39"/>
+    <w:lsdException w:name="toc 7" w:uiPriority="39"/>
+    <w:lsdException w:name="toc 8" w:uiPriority="39"/>
+    <w:lsdException w:name="toc 9" w:uiPriority="39"/>
+    <w:lsdException w:name="caption" w:uiPriority="35" w:qFormat="1"/>
+    <w:lsdException w:name="Title" w:semiHidden="0" w:uiPriority="10" w:unhideWhenUsed="0" w:qFormat="1"/>
+    <w:lsdException w:name="Default Paragraph Font" w:uiPriority="1"/>
+    <w:lsdException w:name="Subtitle" w:semiHidden="0" w:uiPriority="11" w:unhideWhenUsed="0" w:qFormat="1"/>
+    <w:lsdException w:name="Strong" w:semiHidden="0" w:uiPriority="22" w:unhideWhenUsed="0" w:qFormat="1"/>
+    <w:lsdException w:name="Emphasis" w:semiHidden="0" w:uiPriority="20" w:unhideWhenUsed="0" w:qFormat="1"/>
+    <w:lsdException w:name="Table Grid" w:semiHidden="0" w:uiPriority="39" w:unhideWhenUsed="0"/>
+    <w:lsdException w:name="Note Level 1" w:semiHidden="0" w:unhideWhenUsed="0"/>
+    <w:lsdException w:name="Note Level 2" w:semiHidden="0" w:unhideWhenUsed="0"/>
+    <w:lsdException w:name="Note Level 3" w:semiHidden="0" w:unhideWhenUsed="0"/>
+    <w:lsdException w:name="Note Level 4" w:semiHidden="0" w:unhideWhenUsed="0"/>
+    <w:lsdException w:name="Note Level 5" w:semiHidden="0" w:unhideWhenUsed="0"/>
+    <w:lsdException w:name="Note Level 6" w:semiHidden="0" w:unhideWhenUsed="0"/>
+    <w:lsdException w:name="Note Level 7" w:semiHidden="0" w:unhideWhenUsed="0"/>
+    <w:lsdException w:name="Note Level 8" w:semiHidden="0" w:unhideWhenUsed="0"/>
+    <w:lsdException w:name="Note Level 9" w:semiHidden="0" w:unhideWhenUsed="0"/>
+    <w:lsdException w:name="Placeholder Text" w:unhideWhenUsed="0"/>
+    <w:lsdException w:name="No Spacing" w:semiHidden="0" w:uiPriority="1" w:unhideWhenUsed="0" w:qFormat="1"/>
+    <w:lsdException w:name="Light Shading" w:semiHidden="0" w:uiPriority="60" w:unhideWhenUsed="0"/>
+    <w:lsdException w:name="Light List" w:semiHidden="0" w:uiPriority="61" w:unhideWhenUsed="0"/>
+    <w:lsdException w:name="Light Grid" w:semiHidden="0" w:uiPriority="62" w:unhideWhenUsed="0"/>
+    <w:lsdException w:name="Medium Shading 1" w:semiHidden="0" w:uiPriority="63" w:unhideWhenUsed="0"/>
+    <w:lsdException w:name="Medium Shading 2" w:semiHidden="0" w:uiPriority="64" w:unhideWhenUsed="0"/>
+    <w:lsdException w:name="Medium List 1" w:semiHidden="0" w:uiPriority="65" w:unhideWhenUsed="0"/>
+    <w:lsdException w:name="Medium List 2" w:semiHidden="0" w:uiPriority="66" w:unhideWhenUsed="0"/>
+    <w:lsdException w:name="Medium Grid 1" w:semiHidden="0" w:uiPriority="67" w:unhideWhenUsed="0"/>
+    <w:lsdException w:name="Medium Grid 2" w:semiHidden="0" w:uiPriority="68" w:unhideWhenUsed="0"/>
+    <w:lsdException w:name="Medium Grid 3" w:semiHidden="0" w:uiPriority="69" w:unhideWhenUsed="0"/>
+    <w:lsdException w:name="Dark List" w:semiHidden="0" w:uiPriority="70" w:unhideWhenUsed="0"/>
+    <w:lsdException w:name="Colorful Shading" w:semiHidden="0" w:uiPriority="71" w:unhideWhenUsed="0"/>
+    <w:lsdException w:name="Colorful List" w:semiHidden="0" w:uiPriority="72" w:unhideWhenUsed="0"/>
+    <w:lsdException w:name="Colorful Grid" w:semiHidden="0" w:uiPriority="73" w:unhideWhenUsed="0"/>
+    <w:lsdException w:name="Light Shading Accent 1" w:semiHidden="0" w:uiPriority="60" w:unhideWhenUsed="0"/>
+    <w:lsdException w:name="Light List Accent 1" w:semiHidden="0" w:uiPriority="61" w:unhideWhenUsed="0"/>
+    <w:lsdException w:name="Light Grid Accent 1" w:semiHidden="0" w:uiPriority="62" w:unhideWhenUsed="0"/>
+    <w:lsdException w:name="Medium Shading 1 Accent 1" w:semiHidden="0" w:uiPriority="63" w:unhideWhenUsed="0"/>
+    <w:lsdException w:name="Medium Shading 2 Accent 1" w:semiHidden="0" w:uiPriority="64" w:unhideWhenUsed="0"/>
+    <w:lsdException w:name="Medium List 1 Accent 1" w:semiHidden="0" w:uiPriority="65" w:unhideWhenUsed="0"/>
+    <w:lsdException w:name="Revision" w:unhideWhenUsed="0"/>
+    <w:lsdException w:name="List Paragraph" w:semiHidden="0" w:uiPriority="34" w:unhideWhenUsed="0" w:qFormat="1"/>
+    <w:lsdException w:name="Quote" w:semiHidden="0" w:uiPriority="29" w:unhideWhenUsed="0" w:qFormat="1"/>
+    <w:lsdException w:name="Intense Quote" w:semiHidden="0" w:uiPriority="30" w:unhideWhenUsed="0" w:qFormat="1"/>
+    <w:lsdException w:name="Medium List 2 Accent 1" w:semiHidden="0" w:uiPriority="66" w:unhideWhenUsed="0"/>
+    <w:lsdException w:name="Medium Grid 1 Accent 1" w:semiHidden="0" w:uiPriority="67" w:unhideWhenUsed="0"/>
+    <w:lsdException w:name="Medium Grid 2 Accent 1" w:semiHidden="0" w:uiPriority="68" w:unhideWhenUsed="0"/>
+    <w:lsdException w:name="Medium Grid 3 Accent 1" w:semiHidden="0" w:uiPriority="69" w:unhideWhenUsed="0"/>
+    <w:lsdException w:name="Dark List Accent 1" w:semiHidden="0" w:uiPriority="70" w:unhideWhenUsed="0"/>
+    <w:lsdException w:name="Colorful Shading Accent 1" w:semiHidden="0" w:uiPriority="71" w:unhideWhenUsed="0"/>
+    <w:lsdException w:name="Colorful List Accent 1" w:semiHidden="0" w:uiPriority="72" w:unhideWhenUsed="0"/>
+    <w:lsdException w:name="Colorful Grid Accent 1" w:semiHidden="0" w:uiPriority="73" w:unhideWhenUsed="0"/>
+    <w:lsdException w:name="Light Shading Accent 2" w:semiHidden="0" w:uiPriority="60" w:unhideWhenUsed="0"/>
+    <w:lsdException w:name="Light List Accent 2" w:semiHidden="0" w:uiPriority="61" w:unhideWhenUsed="0"/>
+    <w:lsdException w:name="Light Grid Accent 2" w:semiHidden="0" w:uiPriority="62" w:unhideWhenUsed="0"/>
+    <w:lsdException w:name="Medium Shading 1 Accent 2" w:semiHidden="0" w:uiPriority="63" w:unhideWhenUsed="0"/>
+    <w:lsdException w:name="Medium Shading 2 Accent 2" w:semiHidden="0" w:uiPriority="64" w:unhideWhenUsed="0"/>
+    <w:lsdException w:name="Medium List 1 Accent 2" w:semiHidden="0" w:uiPriority="65" w:unhideWhenUsed="0"/>
+    <w:lsdException w:name="Medium List 2 Accent 2" w:semiHidden="0" w:uiPriority="66" w:unhideWhenUsed="0"/>
+    <w:lsdException w:name="Medium Grid 1 Accent 2" w:semiHidden="0" w:uiPriority="67" w:unhideWhenUsed="0"/>
+    <w:lsdException w:name="Medium Grid 2 Accent 2" w:semiHidden="0" w:uiPriority="68" w:unhideWhenUsed="0"/>
+    <w:lsdException w:name="Medium Grid 3 Accent 2" w:semiHidden="0" w:uiPriority="69" w:unhideWhenUsed="0"/>
+    <w:lsdException w:name="Dark List Accent 2" w:semiHidden="0" w:uiPriority="70" w:unhideWhenUsed="0"/>
+    <w:lsdException w:name="Colorful Shading Accent 2" w:semiHidden="0" w:uiPriority="71" w:unhideWhenUsed="0"/>
+    <w:lsdException w:name="Colorful List Accent 2" w:semiHidden="0" w:uiPriority="72" w:unhideWhenUsed="0"/>
+    <w:lsdException w:name="Colorful Grid Accent 2" w:semiHidden="0" w:uiPriority="73" w:unhideWhenUsed="0"/>
+    <w:lsdException w:name="Light Shading Accent 3" w:semiHidden="0" w:uiPriority="60" w:unhideWhenUsed="0"/>
+    <w:lsdException w:name="Light List Accent 3" w:semiHidden="0" w:uiPriority="61" w:unhideWhenUsed="0"/>
+    <w:lsdException w:name="Light Grid Accent 3" w:semiHidden="0" w:uiPriority="62" w:unhideWhenUsed="0"/>
+    <w:lsdException w:name="Medium Shading 1 Accent 3" w:semiHidden="0" w:uiPriority="63" w:unhideWhenUsed="0"/>
+    <w:lsdException w:name="Medium Shading 2 Accent 3" w:semiHidden="0" w:uiPriority="64" w:unhideWhenUsed="0"/>
+    <w:lsdException w:name="Medium List 1 Accent 3" w:semiHidden="0" w:uiPriority="65" w:unhideWhenUsed="0"/>
+    <w:lsdException w:name="Medium List 2 Accent 3" w:semiHidden="0" w:uiPriority="66" w:unhideWhenUsed="0"/>
+    <w:lsdException w:name="Medium Grid 1 Accent 3" w:semiHidden="0" w:uiPriority="67" w:unhideWhenUsed="0"/>
+    <w:lsdException w:name="Medium Grid 2 Accent 3" w:semiHidden="0" w:uiPriority="68" w:unhideWhenUsed="0"/>
+    <w:lsdException w:name="Medium Grid 3 Accent 3" w:semiHidden="0" w:uiPriority="69" w:unhideWhenUsed="0"/>
+    <w:lsdException w:name="Dark List Accent 3" w:semiHidden="0" w:uiPriority="70" w:unhideWhenUsed="0"/>
+    <w:lsdException w:name="Colorful Shading Accent 3" w:semiHidden="0" w:uiPriority="71" w:unhideWhenUsed="0"/>
+    <w:lsdException w:name="Colorful List Accent 3" w:semiHidden="0" w:uiPriority="72" w:unhideWhenUsed="0"/>
+    <w:lsdException w:name="Colorful Grid Accent 3" w:semiHidden="0" w:uiPriority="73" w:unhideWhenUsed="0"/>
+    <w:lsdException w:name="Light Shading Accent 4" w:semiHidden="0" w:uiPriority="60" w:unhideWhenUsed="0"/>
+    <w:lsdException w:name="Light List Accent 4" w:semiHidden="0" w:uiPriority="61" w:unhideWhenUsed="0"/>
+    <w:lsdException w:name="Light Grid Accent 4" w:semiHidden="0" w:uiPriority="62" w:unhideWhenUsed="0"/>
+    <w:lsdException w:name="Medium Shading 1 Accent 4" w:semiHidden="0" w:uiPriority="63" w:unhideWhenUsed="0"/>
+    <w:lsdException w:name="Medium Shading 2 Accent 4" w:semiHidden="0" w:uiPriority="64" w:unhideWhenUsed="0"/>
+    <w:lsdException w:name="Medium List 1 Accent 4" w:semiHidden="0" w:uiPriority="65" w:unhideWhenUsed="0"/>
+    <w:lsdException w:name="Medium List 2 Accent 4" w:semiHidden="0" w:uiPriority="66" w:unhideWhenUsed="0"/>
+    <w:lsdException w:name="Medium Grid 1 Accent 4" w:semiHidden="0" w:uiPriority="67" w:unhideWhenUsed="0"/>
+    <w:lsdException w:name="Medium Grid 2 Accent 4" w:semiHidden="0" w:uiPriority="68" w:unhideWhenUsed="0"/>
+    <w:lsdException w:name="Medium Grid 3 Accent 4" w:semiHidden="0" w:uiPriority="69" w:unhideWhenUsed="0"/>
+    <w:lsdException w:name="Dark List Accent 4" w:semiHidden="0" w:uiPriority="70" w:unhideWhenUsed="0"/>
+    <w:lsdException w:name="Colorful Shading Accent 4" w:semiHidden="0" w:uiPriority="71" w:unhideWhenUsed="0"/>
+    <w:lsdException w:name="Colorful List Accent 4" w:semiHidden="0" w:uiPriority="72" w:unhideWhenUsed="0"/>
+    <w:lsdException w:name="Colorful Grid Accent 4" w:semiHidden="0" w:uiPriority="73" w:unhideWhenUsed="0"/>
+    <w:lsdException w:name="Light Shading Accent 5" w:semiHidden="0" w:uiPriority="60" w:unhideWhenUsed="0"/>
+    <w:lsdException w:name="Light List Accent 5" w:semiHidden="0" w:uiPriority="61" w:unhideWhenUsed="0"/>
+    <w:lsdException w:name="Light Grid Accent 5" w:semiHidden="0" w:uiPriority="62" w:unhideWhenUsed="0"/>
+    <w:lsdException w:name="Medium Shading 1 Accent 5" w:semiHidden="0" w:uiPriority="63" w:unhideWhenUsed="0"/>
+    <w:lsdException w:name="Medium Shading 2 Accent 5" w:semiHidden="0" w:uiPriority="64" w:unhideWhenUsed="0"/>
+    <w:lsdException w:name="Medium List 1 Accent 5" w:semiHidden="0" w:uiPriority="65" w:unhideWhenUsed="0"/>
+    <w:lsdException w:name="Medium List 2 Accent 5" w:semiHidden="0" w:uiPriority="66" w:unhideWhenUsed="0"/>
+    <w:lsdException w:name="Medium Grid 1 Accent 5" w:semiHidden="0" w:uiPriority="67" w:unhideWhenUsed="0"/>
+    <w:lsdException w:name="Medium Grid 2 Accent 5" w:semiHidden="0" w:uiPriority="68" w:unhideWhenUsed="0"/>
+    <w:lsdException w:name="Medium Grid 3 Accent 5" w:semiHidden="0" w:uiPriority="69" w:unhideWhenUsed="0"/>
+    <w:lsdException w:name="Dark List Accent 5" w:semiHidden="0" w:uiPriority="70" w:unhideWhenUsed="0"/>
+    <w:lsdException w:name="Colorful Shading Accent 5" w:semiHidden="0" w:uiPriority="71" w:unhideWhenUsed="0"/>
+    <w:lsdException w:name="Colorful List Accent 5" w:semiHidden="0" w:uiPriority="72" w:unhideWhenUsed="0"/>
+    <w:lsdException w:name="Colorful Grid Accent 5" w:semiHidden="0" w:uiPriority="73" w:unhideWhenUsed="0"/>
+    <w:lsdException w:name="Light Shading Accent 6" w:semiHidden="0" w:uiPriority="60" w:unhideWhenUsed="0"/>
+    <w:lsdException w:name="Light List Accent 6" w:semiHidden="0" w:uiPriority="61" w:unhideWhenUsed="0"/>
+    <w:lsdException w:name="Light Grid Accent 6" w:semiHidden="0" w:uiPriority="62" w:unhideWhenUsed="0"/>
+    <w:lsdException w:name="Medium Shading 1 Accent 6" w:semiHidden="0" w:uiPriority="63" w:unhideWhenUsed="0"/>
+    <w:lsdException w:name="Medium Shading 2 Accent 6" w:semiHidden="0" w:uiPriority="64" w:unhideWhenUsed="0"/>
+    <w:lsdException w:name="Medium List 1 Accent 6" w:semiHidden="0" w:uiPriority="65" w:unhideWhenUsed="0"/>
+    <w:lsdException w:name="Medium List 2 Accent 6" w:semiHidden="0" w:uiPriority="66" w:unhideWhenUsed="0"/>
+    <w:lsdException w:name="Medium Grid 1 Accent 6" w:semiHidden="0" w:uiPriority="67" w:unhideWhenUsed="0"/>
+    <w:lsdException w:name="Medium Grid 2 Accent 6" w:semiHidden="0" w:uiPriority="68" w:unhideWhenUsed="0"/>
+    <w:lsdException w:name="Medium Grid 3 Accent 6" w:semiHidden="0" w:uiPriority="69" w:unhideWhenUsed="0"/>
+    <w:lsdException w:name="Dark List Accent 6" w:semiHidden="0" w:uiPriority="70" w:unhideWhenUsed="0"/>
+    <w:lsdException w:name="Colorful Shading Accent 6" w:semiHidden="0" w:uiPriority="71" w:unhideWhenUsed="0"/>
+    <w:lsdException w:name="Colorful List Accent 6" w:semiHidden="0" w:uiPriority="72" w:unhideWhenUsed="0"/>
+    <w:lsdException w:name="Colorful Grid Accent 6" w:semiHidden="0" w:uiPriority="73" w:unhideWhenUsed="0"/>
+    <w:lsdException w:name="Subtle Emphasis" w:semiHidden="0" w:uiPriority="19" w:unhideWhenUsed="0" w:qFormat="1"/>
+    <w:lsdException w:name="Intense Emphasis" w:semiHidden="0" w:uiPriority="21" w:unhideWhenUsed="0" w:qFormat="1"/>
+    <w:lsdException w:name="Subtle Reference" w:semiHidden="0" w:uiPriority="31" w:unhideWhenUsed="0" w:qFormat="1"/>
+    <w:lsdException w:name="Intense Reference" w:semiHidden="0" w:uiPriority="32" w:unhideWhenUsed="0" w:qFormat="1"/>
+    <w:lsdException w:name="Book Title" w:semiHidden="0" w:uiPriority="33" w:unhideWhenUsed="0" w:qFormat="1"/>
+    <w:lsdException w:name="Bibliography" w:uiPriority="37"/>
+    <w:lsdException w:name="TOC Heading" w:uiPriority="39" w:qFormat="1"/>
+  </w:latentStyles>
+  <w:style w:type="paragraph" w:default="1" w:styleId="Normal">
+    <w:name w:val="Normal"/>
+    <w:qFormat/>
+  </w:style>
+  <w:style w:type="paragraph" w:styleId="Heading1">
+    <w:name w:val="heading 1"/>
+    <w:basedOn w:val="Normal"/>
+    <w:next w:val="Normal"/>
+    <w:link w:val="Heading1Char"/>
+    <w:uiPriority w:val="9"/>
+    <w:qFormat/>
+    <w:rsid w:val="00EB3776"/>
+    <w:pPr>
+      <w:keepNext/>
+      <w:keepLines/>
+      <w:spacing w:before="240" w:after="0"/>
+      <w:outlineLvl w:val="0"/>
+    </w:pPr>
+    <w:rPr>
+      <w:rFonts w:asciiTheme="majorHAnsi" w:eastAsiaTheme="majorEastAsia" w:hAnsiTheme="majorHAnsi" w:cstheme="majorBidi"/>
+      <w:color w:val="2E74B5" w:themeColor="accent1" w:themeShade="BF"/>
+      <w:sz w:val="32"/>
+      <w:szCs w:val="32"/>
+    </w:rPr>
+  </w:style>
+  <w:style w:type="character" w:default="1" w:styleId="DefaultParagraphFont">
+    <w:name w:val="Default Paragraph Font"/>
+    <w:uiPriority w:val="1"/>
+    <w:semiHidden/>
     <w:unhideWhenUsed/>
   </w:style>
   <w:style w:type="table" w:default="1" w:styleId="TableNormal">
@@ -3192,7 +4432,7 @@
     </a:clrScheme>
     <a:fontScheme name="Office">
       <a:majorFont>
-        <a:latin typeface="Calibri Light" panose="020F0302020204030204"/>
+        <a:latin typeface="Calibri Light"/>
         <a:ea typeface=""/>
         <a:cs typeface=""/>
         <a:font script="Jpan" typeface="ＭＳ ゴシック"/>
@@ -3227,7 +4467,7 @@
         <a:font script="Geor" typeface="Sylfaen"/>
       </a:majorFont>
       <a:minorFont>
-        <a:latin typeface="Calibri" panose="020F0502020204030204"/>
+        <a:latin typeface="Calibri"/>
         <a:ea typeface=""/>
         <a:cs typeface=""/>
         <a:font script="Jpan" typeface="ＭＳ 明朝"/>
@@ -3404,7 +4644,7 @@
   <a:extraClrSchemeLst/>
   <a:extLst>
     <a:ext uri="{05A4C25C-085E-4340-85A3-A5531E510DB2}">
-      <thm15:themeFamily xmlns:thm15="http://schemas.microsoft.com/office/thememl/2012/main" name="Office Theme" id="{62F939B6-93AF-4DB8-9C6B-D6C7DFDC589F}" vid="{4A3C46E8-61CC-4603-A589-7422A47A8E4A}"/>
+      <thm15:themeFamily xmlns:thm15="http://schemas.microsoft.com/office/thememl/2012/main" xmlns="" name="Office Theme" id="{62F939B6-93AF-4DB8-9C6B-D6C7DFDC589F}" vid="{4A3C46E8-61CC-4603-A589-7422A47A8E4A}"/>
     </a:ext>
   </a:extLst>
 </a:theme>

</xml_diff>

<commit_message>
added system operations, created inventory class
</commit_message>
<xml_diff>
--- a/Mod6/Mod6.docx
+++ b/Mod6/Mod6.docx
@@ -1,6 +1,6 @@
 
 <file path=word/document.xml><?xml version="1.0" encoding="utf-8"?>
-<w:document xmlns:wpc="http://schemas.microsoft.com/office/word/2010/wordprocessingCanvas" xmlns:mc="http://schemas.openxmlformats.org/markup-compatibility/2006" xmlns:o="urn:schemas-microsoft-com:office:office" xmlns:r="http://schemas.openxmlformats.org/officeDocument/2006/relationships" xmlns:m="http://schemas.openxmlformats.org/officeDocument/2006/math" xmlns:v="urn:schemas-microsoft-com:vml" xmlns:wp14="http://schemas.microsoft.com/office/word/2010/wordprocessingDrawing" xmlns:wp="http://schemas.openxmlformats.org/drawingml/2006/wordprocessingDrawing" xmlns:w10="urn:schemas-microsoft-com:office:word" xmlns:w="http://schemas.openxmlformats.org/wordprocessingml/2006/main" xmlns:w14="http://schemas.microsoft.com/office/word/2010/wordml" xmlns:w15="http://schemas.microsoft.com/office/word/2012/wordml" xmlns:wpg="http://schemas.microsoft.com/office/word/2010/wordprocessingGroup" xmlns:wpi="http://schemas.microsoft.com/office/word/2010/wordprocessingInk" xmlns:wne="http://schemas.microsoft.com/office/word/2006/wordml" xmlns:wps="http://schemas.microsoft.com/office/word/2010/wordprocessingShape" mc:Ignorable="w14 w15 wp14">
+<w:document xmlns:wpc="http://schemas.microsoft.com/office/word/2010/wordprocessingCanvas" xmlns:mc="http://schemas.openxmlformats.org/markup-compatibility/2006" xmlns:o="urn:schemas-microsoft-com:office:office" xmlns:r="http://schemas.openxmlformats.org/officeDocument/2006/relationships" xmlns:m="http://schemas.openxmlformats.org/officeDocument/2006/math" xmlns:v="urn:schemas-microsoft-com:vml" xmlns:wp14="http://schemas.microsoft.com/office/word/2010/wordprocessingDrawing" xmlns:wp="http://schemas.openxmlformats.org/drawingml/2006/wordprocessingDrawing" xmlns:w10="urn:schemas-microsoft-com:office:word" xmlns:w="http://schemas.openxmlformats.org/wordprocessingml/2006/main" xmlns:w14="http://schemas.microsoft.com/office/word/2010/wordml" xmlns:wpg="http://schemas.microsoft.com/office/word/2010/wordprocessingGroup" xmlns:wpi="http://schemas.microsoft.com/office/word/2010/wordprocessingInk" xmlns:wne="http://schemas.microsoft.com/office/word/2006/wordml" xmlns:wps="http://schemas.microsoft.com/office/word/2010/wordprocessingShape" mc:Ignorable="w14 wp14">
   <w:body>
     <w:p>
       <w:pPr>
@@ -9,8 +9,6 @@
       <w:r>
         <w:t>Candidate Classes</w:t>
       </w:r>
-      <w:bookmarkStart w:id="0" w:name="_GoBack"/>
-      <w:bookmarkEnd w:id="0"/>
     </w:p>
     <w:p>
       <w:pPr>
@@ -530,6 +528,16 @@
       </w:pPr>
     </w:p>
     <w:p>
+      <w:r>
+        <w:rPr>
+          <w:rFonts w:ascii="Arial" w:hAnsi="Arial" w:cs="Arial"/>
+          <w:sz w:val="19"/>
+          <w:szCs w:val="19"/>
+        </w:rPr>
+        <w:t>Inventory</w:t>
+      </w:r>
+    </w:p>
+    <w:p>
       <w:pPr>
         <w:pStyle w:val="Heading1"/>
       </w:pPr>
@@ -638,12 +646,49 @@
         <w:t>System generates a report</w:t>
       </w:r>
     </w:p>
-    <w:p/>
+    <w:p>
+      <w:pPr>
+        <w:pStyle w:val="NoSpacing"/>
+      </w:pPr>
+      <w:r>
+        <w:t>System checks for expired reservations</w:t>
+      </w:r>
+    </w:p>
+    <w:p>
+      <w:pPr>
+        <w:pStyle w:val="NoSpacing"/>
+      </w:pPr>
+      <w:r>
+        <w:t>System adjusts inventory levels</w:t>
+      </w:r>
+    </w:p>
+    <w:p>
+      <w:r>
+        <w:t>System displays error message</w:t>
+      </w:r>
+      <w:r>
+        <w:br/>
+        <w:t>System dispenses audiobook</w:t>
+      </w:r>
+      <w:r>
+        <w:br/>
+        <w:t>System opens receptacle to receive audiobook</w:t>
+      </w:r>
+      <w:r>
+        <w:br/>
+        <w:t>System moves audiobook to holding bin</w:t>
+      </w:r>
+      <w:r>
+        <w:br/>
+        <w:t>System terminates the session</w:t>
+      </w:r>
+    </w:p>
     <w:p>
       <w:pPr>
         <w:pStyle w:val="Heading1"/>
       </w:pPr>
       <w:r>
+        <w:lastRenderedPageBreak/>
         <w:t>CRC Cards</w:t>
       </w:r>
     </w:p>
@@ -866,7 +911,7 @@
               </wp:inline>
             </w:drawing>
           </mc:Choice>
-          <mc:Fallback>
+          <mc:Fallback xmlns:w15="http://schemas.microsoft.com/office/word/2012/wordml">
             <w:pict>
               <v:group w14:anchorId="17CB9D2A" id="Group 35" o:spid="_x0000_s1026" style="width:447pt;height:121.5pt;mso-position-horizontal-relative:char;mso-position-vertical-relative:line" coordsize="56770,19594" o:gfxdata="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">
                 <v:rect id="Rectangle 36" o:spid="_x0000_s1027" style="position:absolute;top:3658;width:28384;height:15936;visibility:visible;mso-wrap-style:square;v-text-anchor:middle" o:gfxdata="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" fillcolor="#a5a5a5 [3206]" strokecolor="#525252 [1606]" strokeweight="1pt">
@@ -970,7 +1015,6 @@
         <w:rPr>
           <w:noProof/>
         </w:rPr>
-        <w:lastRenderedPageBreak/>
         <mc:AlternateContent>
           <mc:Choice Requires="wpg">
             <w:drawing>
@@ -1346,7 +1390,7 @@
               </wp:inline>
             </w:drawing>
           </mc:Choice>
-          <mc:Fallback>
+          <mc:Fallback xmlns:w15="http://schemas.microsoft.com/office/word/2012/wordml">
             <w:pict>
               <v:group w14:anchorId="6B9DFA05" id="Group 5" o:spid="_x0000_s1030" style="width:447pt;height:148.5pt;mso-position-horizontal-relative:char;mso-position-vertical-relative:line" coordsize="56770,19594" o:gfxdata="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">
                 <v:rect id="Rectangle 4" o:spid="_x0000_s1031" style="position:absolute;top:3658;width:28384;height:15936;visibility:visible;mso-wrap-style:square;v-text-anchor:middle" o:gfxdata="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" fillcolor="#5b9bd5 [3204]" strokecolor="#1f4d78 [1604]" strokeweight="1pt">
@@ -1826,7 +1870,7 @@
               </wp:inline>
             </w:drawing>
           </mc:Choice>
-          <mc:Fallback>
+          <mc:Fallback xmlns:w15="http://schemas.microsoft.com/office/word/2012/wordml">
             <w:pict>
               <v:group w14:anchorId="2021DBD3" id="Group 23" o:spid="_x0000_s1034" style="width:447pt;height:135.75pt;mso-position-horizontal-relative:char;mso-position-vertical-relative:line" coordsize="56770,19594" o:gfxdata="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">
                 <v:rect id="Rectangle 24" o:spid="_x0000_s1035" style="position:absolute;top:3658;width:28384;height:15936;visibility:visible;mso-wrap-style:square;v-text-anchor:middle" o:gfxdata="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" fillcolor="#ed7d31 [3205]" strokecolor="#823b0b [1605]" strokeweight="1pt">
@@ -1926,6 +1970,7 @@
         </mc:AlternateContent>
       </w:r>
     </w:p>
+    <w:bookmarkStart w:id="0" w:name="_GoBack"/>
     <w:p>
       <w:r>
         <w:rPr>
@@ -2122,7 +2167,7 @@
               </wp:inline>
             </w:drawing>
           </mc:Choice>
-          <mc:Fallback>
+          <mc:Fallback xmlns:w15="http://schemas.microsoft.com/office/word/2012/wordml">
             <w:pict>
               <v:group w14:anchorId="2ED1C72F" id="Group 27" o:spid="_x0000_s1038" style="width:447pt;height:121.5pt;mso-position-horizontal-relative:char;mso-position-vertical-relative:line" coordsize="56770,19594" o:gfxdata="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">
                 <v:rect id="Rectangle 28" o:spid="_x0000_s1039" style="position:absolute;top:3658;width:28384;height:15936;visibility:visible;mso-wrap-style:square;v-text-anchor:middle" o:gfxdata="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" fillcolor="#70ad47 [3209]" strokecolor="#375623 [1609]" strokeweight="1pt">
@@ -2197,12 +2242,14 @@
           </mc:Fallback>
         </mc:AlternateContent>
       </w:r>
+      <w:bookmarkEnd w:id="0"/>
     </w:p>
     <w:p>
       <w:r>
         <w:rPr>
           <w:noProof/>
         </w:rPr>
+        <w:lastRenderedPageBreak/>
         <mc:AlternateContent>
           <mc:Choice Requires="wpg">
             <w:drawing>
@@ -2399,7 +2446,7 @@
               </wp:inline>
             </w:drawing>
           </mc:Choice>
-          <mc:Fallback>
+          <mc:Fallback xmlns:w15="http://schemas.microsoft.com/office/word/2012/wordml">
             <w:pict>
               <v:group w14:anchorId="7FE22130" id="Group 1" o:spid="_x0000_s1042" style="width:447pt;height:121.5pt;mso-position-horizontal-relative:char;mso-position-vertical-relative:line" coordsize="56770,19594" o:gfxdata="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">
                 <v:rect id="Rectangle 6" o:spid="_x0000_s1043" style="position:absolute;top:3658;width:28384;height:15936;visibility:visible;mso-wrap-style:square;v-text-anchor:middle" o:gfxdata="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" fillcolor="#ffc000 [3207]" strokecolor="#7f5f00 [1607]" strokeweight="1pt">
@@ -2485,7 +2532,6 @@
         <w:rPr>
           <w:noProof/>
         </w:rPr>
-        <w:lastRenderedPageBreak/>
         <mc:AlternateContent>
           <mc:Choice Requires="wpg">
             <w:drawing>
@@ -2724,7 +2770,7 @@
               </wp:inline>
             </w:drawing>
           </mc:Choice>
-          <mc:Fallback>
+          <mc:Fallback xmlns:w15="http://schemas.microsoft.com/office/word/2012/wordml">
             <w:pict>
               <v:group w14:anchorId="6812191F" id="Group 9" o:spid="_x0000_s1046" style="width:447pt;height:121.5pt;mso-position-horizontal-relative:char;mso-position-vertical-relative:line" coordsize="56770,19594" o:gfxdata="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">
                 <v:rect id="Rectangle 10" o:spid="_x0000_s1047" style="position:absolute;top:3658;width:28384;height:15936;visibility:visible;mso-wrap-style:square;v-text-anchor:middle" o:gfxdata="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" fillcolor="#ff5f4a" strokecolor="#7f5f00 [1607]" strokeweight="1pt">
@@ -3064,7 +3110,7 @@
               </wp:inline>
             </w:drawing>
           </mc:Choice>
-          <mc:Fallback>
+          <mc:Fallback xmlns:w15="http://schemas.microsoft.com/office/word/2012/wordml">
             <w:pict>
               <v:group w14:anchorId="478DE5F7" id="Group 31" o:spid="_x0000_s1050" style="width:447pt;height:121.5pt;mso-position-horizontal-relative:char;mso-position-vertical-relative:line" coordsize="56770,19594" o:gfxdata="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">
                 <v:rect id="Rectangle 32" o:spid="_x0000_s1051" style="position:absolute;top:3658;width:28384;height:15936;visibility:visible;mso-wrap-style:square;v-text-anchor:middle" o:gfxdata="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" filled="f" strokecolor="#7f5f00 [1607]" strokeweight="1pt">
@@ -3171,7 +3217,7 @@
       </w:pPr>
     </w:p>
     <w:sectPr>
-      <w:headerReference w:type="default" r:id="rId7"/>
+      <w:headerReference w:type="default" r:id="rId8"/>
       <w:pgSz w:w="12240" w:h="15840"/>
       <w:pgMar w:top="1440" w:right="1440" w:bottom="1440" w:left="1440" w:header="720" w:footer="720" w:gutter="0"/>
       <w:cols w:space="720"/>
@@ -3182,7 +3228,7 @@
 </file>
 
 <file path=word/endnotes.xml><?xml version="1.0" encoding="utf-8"?>
-<w:endnotes xmlns:wpc="http://schemas.microsoft.com/office/word/2010/wordprocessingCanvas" xmlns:mc="http://schemas.openxmlformats.org/markup-compatibility/2006" xmlns:o="urn:schemas-microsoft-com:office:office" xmlns:r="http://schemas.openxmlformats.org/officeDocument/2006/relationships" xmlns:m="http://schemas.openxmlformats.org/officeDocument/2006/math" xmlns:v="urn:schemas-microsoft-com:vml" xmlns:wp14="http://schemas.microsoft.com/office/word/2010/wordprocessingDrawing" xmlns:wp="http://schemas.openxmlformats.org/drawingml/2006/wordprocessingDrawing" xmlns:w10="urn:schemas-microsoft-com:office:word" xmlns:w="http://schemas.openxmlformats.org/wordprocessingml/2006/main" xmlns:w14="http://schemas.microsoft.com/office/word/2010/wordml" xmlns:w15="http://schemas.microsoft.com/office/word/2012/wordml" xmlns:wpg="http://schemas.microsoft.com/office/word/2010/wordprocessingGroup" xmlns:wpi="http://schemas.microsoft.com/office/word/2010/wordprocessingInk" xmlns:wne="http://schemas.microsoft.com/office/word/2006/wordml" xmlns:wps="http://schemas.microsoft.com/office/word/2010/wordprocessingShape" mc:Ignorable="w14 w15 wp14">
+<w:endnotes xmlns:wpc="http://schemas.microsoft.com/office/word/2010/wordprocessingCanvas" xmlns:mc="http://schemas.openxmlformats.org/markup-compatibility/2006" xmlns:o="urn:schemas-microsoft-com:office:office" xmlns:r="http://schemas.openxmlformats.org/officeDocument/2006/relationships" xmlns:m="http://schemas.openxmlformats.org/officeDocument/2006/math" xmlns:v="urn:schemas-microsoft-com:vml" xmlns:wp14="http://schemas.microsoft.com/office/word/2010/wordprocessingDrawing" xmlns:wp="http://schemas.openxmlformats.org/drawingml/2006/wordprocessingDrawing" xmlns:w10="urn:schemas-microsoft-com:office:word" xmlns:w="http://schemas.openxmlformats.org/wordprocessingml/2006/main" xmlns:w14="http://schemas.microsoft.com/office/word/2010/wordml" xmlns:wpg="http://schemas.microsoft.com/office/word/2010/wordprocessingGroup" xmlns:wpi="http://schemas.microsoft.com/office/word/2010/wordprocessingInk" xmlns:wne="http://schemas.microsoft.com/office/word/2006/wordml" xmlns:wps="http://schemas.microsoft.com/office/word/2010/wordprocessingShape" mc:Ignorable="w14 wp14">
   <w:endnote w:type="separator" w:id="-1">
     <w:p>
       <w:pPr>
@@ -3207,7 +3253,7 @@
 </file>
 
 <file path=word/footnotes.xml><?xml version="1.0" encoding="utf-8"?>
-<w:footnotes xmlns:wpc="http://schemas.microsoft.com/office/word/2010/wordprocessingCanvas" xmlns:mc="http://schemas.openxmlformats.org/markup-compatibility/2006" xmlns:o="urn:schemas-microsoft-com:office:office" xmlns:r="http://schemas.openxmlformats.org/officeDocument/2006/relationships" xmlns:m="http://schemas.openxmlformats.org/officeDocument/2006/math" xmlns:v="urn:schemas-microsoft-com:vml" xmlns:wp14="http://schemas.microsoft.com/office/word/2010/wordprocessingDrawing" xmlns:wp="http://schemas.openxmlformats.org/drawingml/2006/wordprocessingDrawing" xmlns:w10="urn:schemas-microsoft-com:office:word" xmlns:w="http://schemas.openxmlformats.org/wordprocessingml/2006/main" xmlns:w14="http://schemas.microsoft.com/office/word/2010/wordml" xmlns:w15="http://schemas.microsoft.com/office/word/2012/wordml" xmlns:wpg="http://schemas.microsoft.com/office/word/2010/wordprocessingGroup" xmlns:wpi="http://schemas.microsoft.com/office/word/2010/wordprocessingInk" xmlns:wne="http://schemas.microsoft.com/office/word/2006/wordml" xmlns:wps="http://schemas.microsoft.com/office/word/2010/wordprocessingShape" mc:Ignorable="w14 w15 wp14">
+<w:footnotes xmlns:wpc="http://schemas.microsoft.com/office/word/2010/wordprocessingCanvas" xmlns:mc="http://schemas.openxmlformats.org/markup-compatibility/2006" xmlns:o="urn:schemas-microsoft-com:office:office" xmlns:r="http://schemas.openxmlformats.org/officeDocument/2006/relationships" xmlns:m="http://schemas.openxmlformats.org/officeDocument/2006/math" xmlns:v="urn:schemas-microsoft-com:vml" xmlns:wp14="http://schemas.microsoft.com/office/word/2010/wordprocessingDrawing" xmlns:wp="http://schemas.openxmlformats.org/drawingml/2006/wordprocessingDrawing" xmlns:w10="urn:schemas-microsoft-com:office:word" xmlns:w="http://schemas.openxmlformats.org/wordprocessingml/2006/main" xmlns:w14="http://schemas.microsoft.com/office/word/2010/wordml" xmlns:wpg="http://schemas.microsoft.com/office/word/2010/wordprocessingGroup" xmlns:wpi="http://schemas.microsoft.com/office/word/2010/wordprocessingInk" xmlns:wne="http://schemas.microsoft.com/office/word/2006/wordml" xmlns:wps="http://schemas.microsoft.com/office/word/2010/wordprocessingShape" mc:Ignorable="w14 wp14">
   <w:footnote w:type="separator" w:id="-1">
     <w:p>
       <w:pPr>
@@ -3232,7 +3278,7 @@
 </file>
 
 <file path=word/header1.xml><?xml version="1.0" encoding="utf-8"?>
-<w:hdr xmlns:wpc="http://schemas.microsoft.com/office/word/2010/wordprocessingCanvas" xmlns:mc="http://schemas.openxmlformats.org/markup-compatibility/2006" xmlns:o="urn:schemas-microsoft-com:office:office" xmlns:r="http://schemas.openxmlformats.org/officeDocument/2006/relationships" xmlns:m="http://schemas.openxmlformats.org/officeDocument/2006/math" xmlns:v="urn:schemas-microsoft-com:vml" xmlns:wp14="http://schemas.microsoft.com/office/word/2010/wordprocessingDrawing" xmlns:wp="http://schemas.openxmlformats.org/drawingml/2006/wordprocessingDrawing" xmlns:w10="urn:schemas-microsoft-com:office:word" xmlns:w="http://schemas.openxmlformats.org/wordprocessingml/2006/main" xmlns:w14="http://schemas.microsoft.com/office/word/2010/wordml" xmlns:w15="http://schemas.microsoft.com/office/word/2012/wordml" xmlns:wpg="http://schemas.microsoft.com/office/word/2010/wordprocessingGroup" xmlns:wpi="http://schemas.microsoft.com/office/word/2010/wordprocessingInk" xmlns:wne="http://schemas.microsoft.com/office/word/2006/wordml" xmlns:wps="http://schemas.microsoft.com/office/word/2010/wordprocessingShape" mc:Ignorable="w14 w15 wp14">
+<w:hdr xmlns:wpc="http://schemas.microsoft.com/office/word/2010/wordprocessingCanvas" xmlns:mc="http://schemas.openxmlformats.org/markup-compatibility/2006" xmlns:o="urn:schemas-microsoft-com:office:office" xmlns:r="http://schemas.openxmlformats.org/officeDocument/2006/relationships" xmlns:m="http://schemas.openxmlformats.org/officeDocument/2006/math" xmlns:v="urn:schemas-microsoft-com:vml" xmlns:wp14="http://schemas.microsoft.com/office/word/2010/wordprocessingDrawing" xmlns:wp="http://schemas.openxmlformats.org/drawingml/2006/wordprocessingDrawing" xmlns:w10="urn:schemas-microsoft-com:office:word" xmlns:w="http://schemas.openxmlformats.org/wordprocessingml/2006/main" xmlns:w14="http://schemas.microsoft.com/office/word/2010/wordml" xmlns:wpg="http://schemas.microsoft.com/office/word/2010/wordprocessingGroup" xmlns:wpi="http://schemas.microsoft.com/office/word/2010/wordprocessingInk" xmlns:wne="http://schemas.microsoft.com/office/word/2006/wordml" xmlns:wps="http://schemas.microsoft.com/office/word/2010/wordprocessingShape" mc:Ignorable="w14 wp14">
   <w:p>
     <w:pPr>
       <w:tabs>
@@ -3350,7 +3396,7 @@
 </file>
 
 <file path=word/numbering.xml><?xml version="1.0" encoding="utf-8"?>
-<w:numbering xmlns:wpc="http://schemas.microsoft.com/office/word/2010/wordprocessingCanvas" xmlns:mc="http://schemas.openxmlformats.org/markup-compatibility/2006" xmlns:o="urn:schemas-microsoft-com:office:office" xmlns:r="http://schemas.openxmlformats.org/officeDocument/2006/relationships" xmlns:m="http://schemas.openxmlformats.org/officeDocument/2006/math" xmlns:v="urn:schemas-microsoft-com:vml" xmlns:wp14="http://schemas.microsoft.com/office/word/2010/wordprocessingDrawing" xmlns:wp="http://schemas.openxmlformats.org/drawingml/2006/wordprocessingDrawing" xmlns:w10="urn:schemas-microsoft-com:office:word" xmlns:w="http://schemas.openxmlformats.org/wordprocessingml/2006/main" xmlns:w14="http://schemas.microsoft.com/office/word/2010/wordml" xmlns:w15="http://schemas.microsoft.com/office/word/2012/wordml" xmlns:wpg="http://schemas.microsoft.com/office/word/2010/wordprocessingGroup" xmlns:wpi="http://schemas.microsoft.com/office/word/2010/wordprocessingInk" xmlns:wne="http://schemas.microsoft.com/office/word/2006/wordml" xmlns:wps="http://schemas.microsoft.com/office/word/2010/wordprocessingShape" mc:Ignorable="w14 w15 wp14">
+<w:numbering xmlns:wpc="http://schemas.microsoft.com/office/word/2010/wordprocessingCanvas" xmlns:mc="http://schemas.openxmlformats.org/markup-compatibility/2006" xmlns:o="urn:schemas-microsoft-com:office:office" xmlns:r="http://schemas.openxmlformats.org/officeDocument/2006/relationships" xmlns:m="http://schemas.openxmlformats.org/officeDocument/2006/math" xmlns:v="urn:schemas-microsoft-com:vml" xmlns:wp14="http://schemas.microsoft.com/office/word/2010/wordprocessingDrawing" xmlns:wp="http://schemas.openxmlformats.org/drawingml/2006/wordprocessingDrawing" xmlns:w10="urn:schemas-microsoft-com:office:word" xmlns:w="http://schemas.openxmlformats.org/wordprocessingml/2006/main" xmlns:w14="http://schemas.microsoft.com/office/word/2010/wordml" xmlns:wpg="http://schemas.microsoft.com/office/word/2010/wordprocessingGroup" xmlns:wpi="http://schemas.microsoft.com/office/word/2010/wordprocessingInk" xmlns:wne="http://schemas.microsoft.com/office/word/2006/wordml" xmlns:wps="http://schemas.microsoft.com/office/word/2010/wordprocessingShape" mc:Ignorable="w14 wp14">
   <w:abstractNum w:abstractNumId="0">
     <w:nsid w:val="153B3D51"/>
     <w:multiLevelType w:val="hybridMultilevel"/>
@@ -3819,7 +3865,7 @@
 </file>
 
 <file path=word/styles.xml><?xml version="1.0" encoding="utf-8"?>
-<w:styles xmlns:mc="http://schemas.openxmlformats.org/markup-compatibility/2006" xmlns:r="http://schemas.openxmlformats.org/officeDocument/2006/relationships" xmlns:w="http://schemas.openxmlformats.org/wordprocessingml/2006/main" xmlns:w14="http://schemas.microsoft.com/office/word/2010/wordml" xmlns:w15="http://schemas.microsoft.com/office/word/2012/wordml" mc:Ignorable="w14 w15">
+<w:styles xmlns:mc="http://schemas.openxmlformats.org/markup-compatibility/2006" xmlns:r="http://schemas.openxmlformats.org/officeDocument/2006/relationships" xmlns:w="http://schemas.openxmlformats.org/wordprocessingml/2006/main" xmlns:w14="http://schemas.microsoft.com/office/word/2010/wordml" mc:Ignorable="w14">
   <w:docDefaults>
     <w:rPrDefault>
       <w:rPr>
@@ -3835,369 +3881,467 @@
       </w:pPr>
     </w:pPrDefault>
   </w:docDefaults>
-  <w:latentStyles w:defLockedState="0" w:defUIPriority="99" w:defSemiHidden="0" w:defUnhideWhenUsed="0" w:defQFormat="0" w:count="371">
-    <w:lsdException w:name="Normal" w:uiPriority="0" w:qFormat="1"/>
-    <w:lsdException w:name="heading 1" w:uiPriority="9" w:qFormat="1"/>
-    <w:lsdException w:name="heading 2" w:semiHidden="1" w:uiPriority="9" w:unhideWhenUsed="1" w:qFormat="1"/>
-    <w:lsdException w:name="heading 3" w:semiHidden="1" w:uiPriority="9" w:unhideWhenUsed="1" w:qFormat="1"/>
-    <w:lsdException w:name="heading 4" w:semiHidden="1" w:uiPriority="9" w:unhideWhenUsed="1" w:qFormat="1"/>
-    <w:lsdException w:name="heading 5" w:semiHidden="1" w:uiPriority="9" w:unhideWhenUsed="1" w:qFormat="1"/>
-    <w:lsdException w:name="heading 6" w:semiHidden="1" w:uiPriority="9" w:unhideWhenUsed="1" w:qFormat="1"/>
-    <w:lsdException w:name="heading 7" w:semiHidden="1" w:uiPriority="9" w:unhideWhenUsed="1" w:qFormat="1"/>
-    <w:lsdException w:name="heading 8" w:semiHidden="1" w:uiPriority="9" w:unhideWhenUsed="1" w:qFormat="1"/>
-    <w:lsdException w:name="heading 9" w:semiHidden="1" w:uiPriority="9" w:unhideWhenUsed="1" w:qFormat="1"/>
-    <w:lsdException w:name="index 1" w:semiHidden="1" w:unhideWhenUsed="1"/>
-    <w:lsdException w:name="index 2" w:semiHidden="1" w:unhideWhenUsed="1"/>
-    <w:lsdException w:name="index 3" w:semiHidden="1" w:unhideWhenUsed="1"/>
-    <w:lsdException w:name="index 4" w:semiHidden="1" w:unhideWhenUsed="1"/>
-    <w:lsdException w:name="index 5" w:semiHidden="1" w:unhideWhenUsed="1"/>
-    <w:lsdException w:name="index 6" w:semiHidden="1" w:unhideWhenUsed="1"/>
-    <w:lsdException w:name="index 7" w:semiHidden="1" w:unhideWhenUsed="1"/>
-    <w:lsdException w:name="index 8" w:semiHidden="1" w:unhideWhenUsed="1"/>
-    <w:lsdException w:name="index 9" w:semiHidden="1" w:unhideWhenUsed="1"/>
-    <w:lsdException w:name="toc 1" w:semiHidden="1" w:uiPriority="39" w:unhideWhenUsed="1"/>
-    <w:lsdException w:name="toc 2" w:semiHidden="1" w:uiPriority="39" w:unhideWhenUsed="1"/>
-    <w:lsdException w:name="toc 3" w:semiHidden="1" w:uiPriority="39" w:unhideWhenUsed="1"/>
-    <w:lsdException w:name="toc 4" w:semiHidden="1" w:uiPriority="39" w:unhideWhenUsed="1"/>
-    <w:lsdException w:name="toc 5" w:semiHidden="1" w:uiPriority="39" w:unhideWhenUsed="1"/>
-    <w:lsdException w:name="toc 6" w:semiHidden="1" w:uiPriority="39" w:unhideWhenUsed="1"/>
-    <w:lsdException w:name="toc 7" w:semiHidden="1" w:uiPriority="39" w:unhideWhenUsed="1"/>
-    <w:lsdException w:name="toc 8" w:semiHidden="1" w:uiPriority="39" w:unhideWhenUsed="1"/>
-    <w:lsdException w:name="toc 9" w:semiHidden="1" w:uiPriority="39" w:unhideWhenUsed="1"/>
-    <w:lsdException w:name="Normal Indent" w:semiHidden="1" w:unhideWhenUsed="1"/>
-    <w:lsdException w:name="footnote text" w:semiHidden="1" w:unhideWhenUsed="1"/>
-    <w:lsdException w:name="annotation text" w:semiHidden="1" w:unhideWhenUsed="1"/>
-    <w:lsdException w:name="header" w:semiHidden="1" w:unhideWhenUsed="1"/>
-    <w:lsdException w:name="footer" w:semiHidden="1" w:unhideWhenUsed="1"/>
-    <w:lsdException w:name="index heading" w:semiHidden="1" w:unhideWhenUsed="1"/>
-    <w:lsdException w:name="caption" w:semiHidden="1" w:uiPriority="35" w:unhideWhenUsed="1" w:qFormat="1"/>
-    <w:lsdException w:name="table of figures" w:semiHidden="1" w:unhideWhenUsed="1"/>
-    <w:lsdException w:name="envelope address" w:semiHidden="1" w:unhideWhenUsed="1"/>
-    <w:lsdException w:name="envelope return" w:semiHidden="1" w:unhideWhenUsed="1"/>
-    <w:lsdException w:name="footnote reference" w:semiHidden="1" w:unhideWhenUsed="1"/>
-    <w:lsdException w:name="annotation reference" w:semiHidden="1" w:unhideWhenUsed="1"/>
-    <w:lsdException w:name="line number" w:semiHidden="1" w:unhideWhenUsed="1"/>
-    <w:lsdException w:name="page number" w:semiHidden="1" w:unhideWhenUsed="1"/>
-    <w:lsdException w:name="endnote reference" w:semiHidden="1" w:unhideWhenUsed="1"/>
-    <w:lsdException w:name="endnote text" w:semiHidden="1" w:unhideWhenUsed="1"/>
-    <w:lsdException w:name="table of authorities" w:semiHidden="1" w:unhideWhenUsed="1"/>
-    <w:lsdException w:name="macro" w:semiHidden="1" w:unhideWhenUsed="1"/>
-    <w:lsdException w:name="toa heading" w:semiHidden="1" w:unhideWhenUsed="1"/>
-    <w:lsdException w:name="List" w:semiHidden="1" w:unhideWhenUsed="1"/>
-    <w:lsdException w:name="List Bullet" w:semiHidden="1" w:unhideWhenUsed="1"/>
-    <w:lsdException w:name="List Number" w:semiHidden="1" w:unhideWhenUsed="1"/>
-    <w:lsdException w:name="List 2" w:semiHidden="1" w:unhideWhenUsed="1"/>
-    <w:lsdException w:name="List 3" w:semiHidden="1" w:unhideWhenUsed="1"/>
-    <w:lsdException w:name="List 4" w:semiHidden="1" w:unhideWhenUsed="1"/>
-    <w:lsdException w:name="List 5" w:semiHidden="1" w:unhideWhenUsed="1"/>
-    <w:lsdException w:name="List Bullet 2" w:semiHidden="1" w:unhideWhenUsed="1"/>
-    <w:lsdException w:name="List Bullet 3" w:semiHidden="1" w:unhideWhenUsed="1"/>
-    <w:lsdException w:name="List Bullet 4" w:semiHidden="1" w:unhideWhenUsed="1"/>
-    <w:lsdException w:name="List Bullet 5" w:semiHidden="1" w:unhideWhenUsed="1"/>
-    <w:lsdException w:name="List Number 2" w:semiHidden="1" w:unhideWhenUsed="1"/>
-    <w:lsdException w:name="List Number 3" w:semiHidden="1" w:unhideWhenUsed="1"/>
-    <w:lsdException w:name="List Number 4" w:semiHidden="1" w:unhideWhenUsed="1"/>
-    <w:lsdException w:name="List Number 5" w:semiHidden="1" w:unhideWhenUsed="1"/>
-    <w:lsdException w:name="Title" w:uiPriority="10" w:qFormat="1"/>
-    <w:lsdException w:name="Closing" w:semiHidden="1" w:unhideWhenUsed="1"/>
-    <w:lsdException w:name="Signature" w:semiHidden="1" w:unhideWhenUsed="1"/>
-    <w:lsdException w:name="Default Paragraph Font" w:semiHidden="1" w:uiPriority="1" w:unhideWhenUsed="1"/>
-    <w:lsdException w:name="Body Text" w:semiHidden="1" w:unhideWhenUsed="1"/>
-    <w:lsdException w:name="Body Text Indent" w:semiHidden="1" w:unhideWhenUsed="1"/>
-    <w:lsdException w:name="List Continue" w:semiHidden="1" w:unhideWhenUsed="1"/>
-    <w:lsdException w:name="List Continue 2" w:semiHidden="1" w:unhideWhenUsed="1"/>
-    <w:lsdException w:name="List Continue 3" w:semiHidden="1" w:unhideWhenUsed="1"/>
-    <w:lsdException w:name="List Continue 4" w:semiHidden="1" w:unhideWhenUsed="1"/>
-    <w:lsdException w:name="List Continue 5" w:semiHidden="1" w:unhideWhenUsed="1"/>
-    <w:lsdException w:name="Message Header" w:semiHidden="1" w:unhideWhenUsed="1"/>
-    <w:lsdException w:name="Subtitle" w:uiPriority="11" w:qFormat="1"/>
-    <w:lsdException w:name="Salutation" w:semiHidden="1" w:unhideWhenUsed="1"/>
-    <w:lsdException w:name="Date" w:semiHidden="1" w:unhideWhenUsed="1"/>
-    <w:lsdException w:name="Body Text First Indent" w:semiHidden="1" w:unhideWhenUsed="1"/>
-    <w:lsdException w:name="Body Text First Indent 2" w:semiHidden="1" w:unhideWhenUsed="1"/>
-    <w:lsdException w:name="Note Heading" w:semiHidden="1" w:unhideWhenUsed="1"/>
-    <w:lsdException w:name="Body Text 2" w:semiHidden="1" w:unhideWhenUsed="1"/>
-    <w:lsdException w:name="Body Text 3" w:semiHidden="1" w:unhideWhenUsed="1"/>
-    <w:lsdException w:name="Body Text Indent 2" w:semiHidden="1" w:unhideWhenUsed="1"/>
-    <w:lsdException w:name="Body Text Indent 3" w:semiHidden="1" w:unhideWhenUsed="1"/>
-    <w:lsdException w:name="Block Text" w:semiHidden="1" w:unhideWhenUsed="1"/>
-    <w:lsdException w:name="Hyperlink" w:semiHidden="1" w:unhideWhenUsed="1"/>
-    <w:lsdException w:name="FollowedHyperlink" w:semiHidden="1" w:unhideWhenUsed="1"/>
-    <w:lsdException w:name="Strong" w:uiPriority="22" w:qFormat="1"/>
-    <w:lsdException w:name="Emphasis" w:uiPriority="20" w:qFormat="1"/>
-    <w:lsdException w:name="Document Map" w:semiHidden="1" w:unhideWhenUsed="1"/>
-    <w:lsdException w:name="Plain Text" w:semiHidden="1" w:unhideWhenUsed="1"/>
-    <w:lsdException w:name="E-mail Signature" w:semiHidden="1" w:unhideWhenUsed="1"/>
-    <w:lsdException w:name="HTML Top of Form" w:semiHidden="1" w:unhideWhenUsed="1"/>
-    <w:lsdException w:name="HTML Bottom of Form" w:semiHidden="1" w:unhideWhenUsed="1"/>
-    <w:lsdException w:name="Normal (Web)" w:semiHidden="1" w:unhideWhenUsed="1"/>
-    <w:lsdException w:name="HTML Acronym" w:semiHidden="1" w:unhideWhenUsed="1"/>
-    <w:lsdException w:name="HTML Address" w:semiHidden="1" w:unhideWhenUsed="1"/>
-    <w:lsdException w:name="HTML Cite" w:semiHidden="1" w:unhideWhenUsed="1"/>
-    <w:lsdException w:name="HTML Code" w:semiHidden="1" w:unhideWhenUsed="1"/>
-    <w:lsdException w:name="HTML Definition" w:semiHidden="1" w:unhideWhenUsed="1"/>
-    <w:lsdException w:name="HTML Keyboard" w:semiHidden="1" w:unhideWhenUsed="1"/>
-    <w:lsdException w:name="HTML Preformatted" w:semiHidden="1" w:unhideWhenUsed="1"/>
-    <w:lsdException w:name="HTML Sample" w:semiHidden="1" w:unhideWhenUsed="1"/>
-    <w:lsdException w:name="HTML Typewriter" w:semiHidden="1" w:unhideWhenUsed="1"/>
-    <w:lsdException w:name="HTML Variable" w:semiHidden="1" w:unhideWhenUsed="1"/>
-    <w:lsdException w:name="Normal Table" w:semiHidden="1" w:unhideWhenUsed="1"/>
-    <w:lsdException w:name="annotation subject" w:semiHidden="1" w:unhideWhenUsed="1"/>
-    <w:lsdException w:name="No List" w:semiHidden="1" w:unhideWhenUsed="1"/>
-    <w:lsdException w:name="Outline List 1" w:semiHidden="1" w:unhideWhenUsed="1"/>
-    <w:lsdException w:name="Outline List 2" w:semiHidden="1" w:unhideWhenUsed="1"/>
-    <w:lsdException w:name="Outline List 3" w:semiHidden="1" w:unhideWhenUsed="1"/>
-    <w:lsdException w:name="Table Simple 1" w:semiHidden="1" w:unhideWhenUsed="1"/>
-    <w:lsdException w:name="Table Simple 2" w:semiHidden="1" w:unhideWhenUsed="1"/>
-    <w:lsdException w:name="Table Simple 3" w:semiHidden="1" w:unhideWhenUsed="1"/>
-    <w:lsdException w:name="Table Classic 1" w:semiHidden="1" w:unhideWhenUsed="1"/>
-    <w:lsdException w:name="Table Classic 2" w:semiHidden="1" w:unhideWhenUsed="1"/>
-    <w:lsdException w:name="Table Classic 3" w:semiHidden="1" w:unhideWhenUsed="1"/>
-    <w:lsdException w:name="Table Classic 4" w:semiHidden="1" w:unhideWhenUsed="1"/>
-    <w:lsdException w:name="Table Colorful 1" w:semiHidden="1" w:unhideWhenUsed="1"/>
-    <w:lsdException w:name="Table Colorful 2" w:semiHidden="1" w:unhideWhenUsed="1"/>
-    <w:lsdException w:name="Table Colorful 3" w:semiHidden="1" w:unhideWhenUsed="1"/>
-    <w:lsdException w:name="Table Columns 1" w:semiHidden="1" w:unhideWhenUsed="1"/>
-    <w:lsdException w:name="Table Columns 2" w:semiHidden="1" w:unhideWhenUsed="1"/>
-    <w:lsdException w:name="Table Columns 3" w:semiHidden="1" w:unhideWhenUsed="1"/>
-    <w:lsdException w:name="Table Columns 4" w:semiHidden="1" w:unhideWhenUsed="1"/>
-    <w:lsdException w:name="Table Columns 5" w:semiHidden="1" w:unhideWhenUsed="1"/>
-    <w:lsdException w:name="Table Grid 1" w:semiHidden="1" w:unhideWhenUsed="1"/>
-    <w:lsdException w:name="Table Grid 2" w:semiHidden="1" w:unhideWhenUsed="1"/>
-    <w:lsdException w:name="Table Grid 3" w:semiHidden="1" w:unhideWhenUsed="1"/>
-    <w:lsdException w:name="Table Grid 4" w:semiHidden="1" w:unhideWhenUsed="1"/>
-    <w:lsdException w:name="Table Grid 5" w:semiHidden="1" w:unhideWhenUsed="1"/>
-    <w:lsdException w:name="Table Grid 6" w:semiHidden="1" w:unhideWhenUsed="1"/>
-    <w:lsdException w:name="Table Grid 7" w:semiHidden="1" w:unhideWhenUsed="1"/>
-    <w:lsdException w:name="Table Grid 8" w:semiHidden="1" w:unhideWhenUsed="1"/>
-    <w:lsdException w:name="Table List 1" w:semiHidden="1" w:unhideWhenUsed="1"/>
-    <w:lsdException w:name="Table List 2" w:semiHidden="1" w:unhideWhenUsed="1"/>
-    <w:lsdException w:name="Table List 3" w:semiHidden="1" w:unhideWhenUsed="1"/>
-    <w:lsdException w:name="Table List 4" w:semiHidden="1" w:unhideWhenUsed="1"/>
-    <w:lsdException w:name="Table List 5" w:semiHidden="1" w:unhideWhenUsed="1"/>
-    <w:lsdException w:name="Table List 6" w:semiHidden="1" w:unhideWhenUsed="1"/>
-    <w:lsdException w:name="Table List 7" w:semiHidden="1" w:unhideWhenUsed="1"/>
-    <w:lsdException w:name="Table List 8" w:semiHidden="1" w:unhideWhenUsed="1"/>
-    <w:lsdException w:name="Table 3D effects 1" w:semiHidden="1" w:unhideWhenUsed="1"/>
-    <w:lsdException w:name="Table 3D effects 2" w:semiHidden="1" w:unhideWhenUsed="1"/>
-    <w:lsdException w:name="Table 3D effects 3" w:semiHidden="1" w:unhideWhenUsed="1"/>
-    <w:lsdException w:name="Table Contemporary" w:semiHidden="1" w:unhideWhenUsed="1"/>
-    <w:lsdException w:name="Table Elegant" w:semiHidden="1" w:unhideWhenUsed="1"/>
-    <w:lsdException w:name="Table Professional" w:semiHidden="1" w:unhideWhenUsed="1"/>
-    <w:lsdException w:name="Table Subtle 1" w:semiHidden="1" w:unhideWhenUsed="1"/>
-    <w:lsdException w:name="Table Subtle 2" w:semiHidden="1" w:unhideWhenUsed="1"/>
-    <w:lsdException w:name="Table Web 1" w:semiHidden="1" w:unhideWhenUsed="1"/>
-    <w:lsdException w:name="Table Web 2" w:semiHidden="1" w:unhideWhenUsed="1"/>
-    <w:lsdException w:name="Table Web 3" w:semiHidden="1" w:unhideWhenUsed="1"/>
-    <w:lsdException w:name="Balloon Text" w:semiHidden="1" w:unhideWhenUsed="1"/>
-    <w:lsdException w:name="Table Grid" w:uiPriority="39"/>
-    <w:lsdException w:name="Table Theme" w:semiHidden="1" w:unhideWhenUsed="1"/>
-    <w:lsdException w:name="Placeholder Text" w:semiHidden="1"/>
-    <w:lsdException w:name="No Spacing" w:uiPriority="1" w:qFormat="1"/>
-    <w:lsdException w:name="Light Shading" w:uiPriority="60"/>
-    <w:lsdException w:name="Light List" w:uiPriority="61"/>
-    <w:lsdException w:name="Light Grid" w:uiPriority="62"/>
-    <w:lsdException w:name="Medium Shading 1" w:uiPriority="63"/>
-    <w:lsdException w:name="Medium Shading 2" w:uiPriority="64"/>
-    <w:lsdException w:name="Medium List 1" w:uiPriority="65"/>
-    <w:lsdException w:name="Medium List 2" w:uiPriority="66"/>
-    <w:lsdException w:name="Medium Grid 1" w:uiPriority="67"/>
-    <w:lsdException w:name="Medium Grid 2" w:uiPriority="68"/>
-    <w:lsdException w:name="Medium Grid 3" w:uiPriority="69"/>
-    <w:lsdException w:name="Dark List" w:uiPriority="70"/>
-    <w:lsdException w:name="Colorful Shading" w:uiPriority="71"/>
-    <w:lsdException w:name="Colorful List" w:uiPriority="72"/>
-    <w:lsdException w:name="Colorful Grid" w:uiPriority="73"/>
-    <w:lsdException w:name="Light Shading Accent 1" w:uiPriority="60"/>
-    <w:lsdException w:name="Light List Accent 1" w:uiPriority="61"/>
-    <w:lsdException w:name="Light Grid Accent 1" w:uiPriority="62"/>
-    <w:lsdException w:name="Medium Shading 1 Accent 1" w:uiPriority="63"/>
-    <w:lsdException w:name="Medium Shading 2 Accent 1" w:uiPriority="64"/>
-    <w:lsdException w:name="Medium List 1 Accent 1" w:uiPriority="65"/>
-    <w:lsdException w:name="Revision" w:semiHidden="1"/>
-    <w:lsdException w:name="List Paragraph" w:uiPriority="34" w:qFormat="1"/>
-    <w:lsdException w:name="Quote" w:uiPriority="29" w:qFormat="1"/>
-    <w:lsdException w:name="Intense Quote" w:uiPriority="30" w:qFormat="1"/>
-    <w:lsdException w:name="Medium List 2 Accent 1" w:uiPriority="66"/>
-    <w:lsdException w:name="Medium Grid 1 Accent 1" w:uiPriority="67"/>
-    <w:lsdException w:name="Medium Grid 2 Accent 1" w:uiPriority="68"/>
-    <w:lsdException w:name="Medium Grid 3 Accent 1" w:uiPriority="69"/>
-    <w:lsdException w:name="Dark List Accent 1" w:uiPriority="70"/>
-    <w:lsdException w:name="Colorful Shading Accent 1" w:uiPriority="71"/>
-    <w:lsdException w:name="Colorful List Accent 1" w:uiPriority="72"/>
-    <w:lsdException w:name="Colorful Grid Accent 1" w:uiPriority="73"/>
-    <w:lsdException w:name="Light Shading Accent 2" w:uiPriority="60"/>
-    <w:lsdException w:name="Light List Accent 2" w:uiPriority="61"/>
-    <w:lsdException w:name="Light Grid Accent 2" w:uiPriority="62"/>
-    <w:lsdException w:name="Medium Shading 1 Accent 2" w:uiPriority="63"/>
-    <w:lsdException w:name="Medium Shading 2 Accent 2" w:uiPriority="64"/>
-    <w:lsdException w:name="Medium List 1 Accent 2" w:uiPriority="65"/>
-    <w:lsdException w:name="Medium List 2 Accent 2" w:uiPriority="66"/>
-    <w:lsdException w:name="Medium Grid 1 Accent 2" w:uiPriority="67"/>
-    <w:lsdException w:name="Medium Grid 2 Accent 2" w:uiPriority="68"/>
-    <w:lsdException w:name="Medium Grid 3 Accent 2" w:uiPriority="69"/>
-    <w:lsdException w:name="Dark List Accent 2" w:uiPriority="70"/>
-    <w:lsdException w:name="Colorful Shading Accent 2" w:uiPriority="71"/>
-    <w:lsdException w:name="Colorful List Accent 2" w:uiPriority="72"/>
-    <w:lsdException w:name="Colorful Grid Accent 2" w:uiPriority="73"/>
-    <w:lsdException w:name="Light Shading Accent 3" w:uiPriority="60"/>
-    <w:lsdException w:name="Light List Accent 3" w:uiPriority="61"/>
-    <w:lsdException w:name="Light Grid Accent 3" w:uiPriority="62"/>
-    <w:lsdException w:name="Medium Shading 1 Accent 3" w:uiPriority="63"/>
-    <w:lsdException w:name="Medium Shading 2 Accent 3" w:uiPriority="64"/>
-    <w:lsdException w:name="Medium List 1 Accent 3" w:uiPriority="65"/>
-    <w:lsdException w:name="Medium List 2 Accent 3" w:uiPriority="66"/>
-    <w:lsdException w:name="Medium Grid 1 Accent 3" w:uiPriority="67"/>
-    <w:lsdException w:name="Medium Grid 2 Accent 3" w:uiPriority="68"/>
-    <w:lsdException w:name="Medium Grid 3 Accent 3" w:uiPriority="69"/>
-    <w:lsdException w:name="Dark List Accent 3" w:uiPriority="70"/>
-    <w:lsdException w:name="Colorful Shading Accent 3" w:uiPriority="71"/>
-    <w:lsdException w:name="Colorful List Accent 3" w:uiPriority="72"/>
-    <w:lsdException w:name="Colorful Grid Accent 3" w:uiPriority="73"/>
-    <w:lsdException w:name="Light Shading Accent 4" w:uiPriority="60"/>
-    <w:lsdException w:name="Light List Accent 4" w:uiPriority="61"/>
-    <w:lsdException w:name="Light Grid Accent 4" w:uiPriority="62"/>
-    <w:lsdException w:name="Medium Shading 1 Accent 4" w:uiPriority="63"/>
-    <w:lsdException w:name="Medium Shading 2 Accent 4" w:uiPriority="64"/>
-    <w:lsdException w:name="Medium List 1 Accent 4" w:uiPriority="65"/>
-    <w:lsdException w:name="Medium List 2 Accent 4" w:uiPriority="66"/>
-    <w:lsdException w:name="Medium Grid 1 Accent 4" w:uiPriority="67"/>
-    <w:lsdException w:name="Medium Grid 2 Accent 4" w:uiPriority="68"/>
-    <w:lsdException w:name="Medium Grid 3 Accent 4" w:uiPriority="69"/>
-    <w:lsdException w:name="Dark List Accent 4" w:uiPriority="70"/>
-    <w:lsdException w:name="Colorful Shading Accent 4" w:uiPriority="71"/>
-    <w:lsdException w:name="Colorful List Accent 4" w:uiPriority="72"/>
-    <w:lsdException w:name="Colorful Grid Accent 4" w:uiPriority="73"/>
-    <w:lsdException w:name="Light Shading Accent 5" w:uiPriority="60"/>
-    <w:lsdException w:name="Light List Accent 5" w:uiPriority="61"/>
-    <w:lsdException w:name="Light Grid Accent 5" w:uiPriority="62"/>
-    <w:lsdException w:name="Medium Shading 1 Accent 5" w:uiPriority="63"/>
-    <w:lsdException w:name="Medium Shading 2 Accent 5" w:uiPriority="64"/>
-    <w:lsdException w:name="Medium List 1 Accent 5" w:uiPriority="65"/>
-    <w:lsdException w:name="Medium List 2 Accent 5" w:uiPriority="66"/>
-    <w:lsdException w:name="Medium Grid 1 Accent 5" w:uiPriority="67"/>
-    <w:lsdException w:name="Medium Grid 2 Accent 5" w:uiPriority="68"/>
-    <w:lsdException w:name="Medium Grid 3 Accent 5" w:uiPriority="69"/>
-    <w:lsdException w:name="Dark List Accent 5" w:uiPriority="70"/>
-    <w:lsdException w:name="Colorful Shading Accent 5" w:uiPriority="71"/>
-    <w:lsdException w:name="Colorful List Accent 5" w:uiPriority="72"/>
-    <w:lsdException w:name="Colorful Grid Accent 5" w:uiPriority="73"/>
-    <w:lsdException w:name="Light Shading Accent 6" w:uiPriority="60"/>
-    <w:lsdException w:name="Light List Accent 6" w:uiPriority="61"/>
-    <w:lsdException w:name="Light Grid Accent 6" w:uiPriority="62"/>
-    <w:lsdException w:name="Medium Shading 1 Accent 6" w:uiPriority="63"/>
-    <w:lsdException w:name="Medium Shading 2 Accent 6" w:uiPriority="64"/>
-    <w:lsdException w:name="Medium List 1 Accent 6" w:uiPriority="65"/>
-    <w:lsdException w:name="Medium List 2 Accent 6" w:uiPriority="66"/>
-    <w:lsdException w:name="Medium Grid 1 Accent 6" w:uiPriority="67"/>
-    <w:lsdException w:name="Medium Grid 2 Accent 6" w:uiPriority="68"/>
-    <w:lsdException w:name="Medium Grid 3 Accent 6" w:uiPriority="69"/>
-    <w:lsdException w:name="Dark List Accent 6" w:uiPriority="70"/>
-    <w:lsdException w:name="Colorful Shading Accent 6" w:uiPriority="71"/>
-    <w:lsdException w:name="Colorful List Accent 6" w:uiPriority="72"/>
-    <w:lsdException w:name="Colorful Grid Accent 6" w:uiPriority="73"/>
-    <w:lsdException w:name="Subtle Emphasis" w:uiPriority="19" w:qFormat="1"/>
-    <w:lsdException w:name="Intense Emphasis" w:uiPriority="21" w:qFormat="1"/>
-    <w:lsdException w:name="Subtle Reference" w:uiPriority="31" w:qFormat="1"/>
-    <w:lsdException w:name="Intense Reference" w:uiPriority="32" w:qFormat="1"/>
-    <w:lsdException w:name="Book Title" w:uiPriority="33" w:qFormat="1"/>
-    <w:lsdException w:name="Bibliography" w:semiHidden="1" w:uiPriority="37" w:unhideWhenUsed="1"/>
-    <w:lsdException w:name="TOC Heading" w:semiHidden="1" w:uiPriority="39" w:unhideWhenUsed="1" w:qFormat="1"/>
-    <w:lsdException w:name="Grid Table 4" w:uiPriority="49"/>
-    <w:lsdException w:name="Grid Table 5 Dark" w:uiPriority="50"/>
-    <w:lsdException w:name="Grid Table 6 Colorful" w:uiPriority="51"/>
-    <w:lsdException w:name="Grid Table 7 Colorful" w:uiPriority="52"/>
-    <w:lsdException w:name="Grid Table 1 Light Accent 1" w:uiPriority="46"/>
-    <w:lsdException w:name="Grid Table 2 Accent 1" w:uiPriority="47"/>
-    <w:lsdException w:name="Grid Table 3 Accent 1" w:uiPriority="48"/>
-    <w:lsdException w:name="Grid Table 4 Accent 1" w:uiPriority="49"/>
-    <w:lsdException w:name="Grid Table 5 Dark Accent 1" w:uiPriority="50"/>
-    <w:lsdException w:name="Grid Table 6 Colorful Accent 1" w:uiPriority="51"/>
-    <w:lsdException w:name="Grid Table 7 Colorful Accent 1" w:uiPriority="52"/>
-    <w:lsdException w:name="Grid Table 1 Light Accent 2" w:uiPriority="46"/>
-    <w:lsdException w:name="Grid Table 2 Accent 2" w:uiPriority="47"/>
-    <w:lsdException w:name="Grid Table 3 Accent 2" w:uiPriority="48"/>
-    <w:lsdException w:name="Grid Table 4 Accent 2" w:uiPriority="49"/>
-    <w:lsdException w:name="Grid Table 5 Dark Accent 2" w:uiPriority="50"/>
-    <w:lsdException w:name="Grid Table 6 Colorful Accent 2" w:uiPriority="51"/>
-    <w:lsdException w:name="Grid Table 7 Colorful Accent 2" w:uiPriority="52"/>
-    <w:lsdException w:name="Grid Table 1 Light Accent 3" w:uiPriority="46"/>
-    <w:lsdException w:name="Grid Table 2 Accent 3" w:uiPriority="47"/>
-    <w:lsdException w:name="Grid Table 3 Accent 3" w:uiPriority="48"/>
-    <w:lsdException w:name="Grid Table 4 Accent 3" w:uiPriority="49"/>
-    <w:lsdException w:name="Grid Table 5 Dark Accent 3" w:uiPriority="50"/>
-    <w:lsdException w:name="Grid Table 6 Colorful Accent 3" w:uiPriority="51"/>
-    <w:lsdException w:name="Grid Table 7 Colorful Accent 3" w:uiPriority="52"/>
-    <w:lsdException w:name="Grid Table 1 Light Accent 4" w:uiPriority="46"/>
-    <w:lsdException w:name="Grid Table 2 Accent 4" w:uiPriority="47"/>
-    <w:lsdException w:name="Grid Table 3 Accent 4" w:uiPriority="48"/>
-    <w:lsdException w:name="Grid Table 4 Accent 4" w:uiPriority="49"/>
-    <w:lsdException w:name="Grid Table 5 Dark Accent 4" w:uiPriority="50"/>
-    <w:lsdException w:name="Grid Table 6 Colorful Accent 4" w:uiPriority="51"/>
-    <w:lsdException w:name="Grid Table 7 Colorful Accent 4" w:uiPriority="52"/>
-    <w:lsdException w:name="Grid Table 1 Light Accent 5" w:uiPriority="46"/>
-    <w:lsdException w:name="Grid Table 2 Accent 5" w:uiPriority="47"/>
-    <w:lsdException w:name="Grid Table 3 Accent 5" w:uiPriority="48"/>
-    <w:lsdException w:name="Grid Table 4 Accent 5" w:uiPriority="49"/>
-    <w:lsdException w:name="Grid Table 5 Dark Accent 5" w:uiPriority="50"/>
-    <w:lsdException w:name="Grid Table 6 Colorful Accent 5" w:uiPriority="51"/>
-    <w:lsdException w:name="Grid Table 7 Colorful Accent 5" w:uiPriority="52"/>
-    <w:lsdException w:name="Grid Table 1 Light Accent 6" w:uiPriority="46"/>
-    <w:lsdException w:name="Grid Table 2 Accent 6" w:uiPriority="47"/>
-    <w:lsdException w:name="Grid Table 3 Accent 6" w:uiPriority="48"/>
-    <w:lsdException w:name="Grid Table 4 Accent 6" w:uiPriority="49"/>
-    <w:lsdException w:name="Grid Table 5 Dark Accent 6" w:uiPriority="50"/>
-    <w:lsdException w:name="Grid Table 6 Colorful Accent 6" w:uiPriority="51"/>
-    <w:lsdException w:name="Grid Table 7 Colorful Accent 6" w:uiPriority="52"/>
-    <w:lsdException w:name="List Table 1 Light" w:uiPriority="46"/>
-    <w:lsdException w:name="List Table 2" w:uiPriority="47"/>
-    <w:lsdException w:name="List Table 3" w:uiPriority="48"/>
-    <w:lsdException w:name="List Table 4" w:uiPriority="49"/>
-    <w:lsdException w:name="List Table 5 Dark" w:uiPriority="50"/>
-    <w:lsdException w:name="List Table 6 Colorful" w:uiPriority="51"/>
-    <w:lsdException w:name="List Table 7 Colorful" w:uiPriority="52"/>
-    <w:lsdException w:name="List Table 1 Light Accent 1" w:uiPriority="46"/>
-    <w:lsdException w:name="List Table 2 Accent 1" w:uiPriority="47"/>
-    <w:lsdException w:name="List Table 3 Accent 1" w:uiPriority="48"/>
-    <w:lsdException w:name="List Table 4 Accent 1" w:uiPriority="49"/>
-    <w:lsdException w:name="List Table 5 Dark Accent 1" w:uiPriority="50"/>
-    <w:lsdException w:name="List Table 6 Colorful Accent 1" w:uiPriority="51"/>
-    <w:lsdException w:name="List Table 7 Colorful Accent 1" w:uiPriority="52"/>
-    <w:lsdException w:name="List Table 1 Light Accent 2" w:uiPriority="46"/>
-    <w:lsdException w:name="List Table 2 Accent 2" w:uiPriority="47"/>
-    <w:lsdException w:name="List Table 3 Accent 2" w:uiPriority="48"/>
-    <w:lsdException w:name="List Table 4 Accent 2" w:uiPriority="49"/>
-    <w:lsdException w:name="List Table 5 Dark Accent 2" w:uiPriority="50"/>
-    <w:lsdException w:name="List Table 6 Colorful Accent 2" w:uiPriority="51"/>
-    <w:lsdException w:name="List Table 7 Colorful Accent 2" w:uiPriority="52"/>
-    <w:lsdException w:name="List Table 1 Light Accent 3" w:uiPriority="46"/>
-    <w:lsdException w:name="List Table 2 Accent 3" w:uiPriority="47"/>
-    <w:lsdException w:name="List Table 3 Accent 3" w:uiPriority="48"/>
-    <w:lsdException w:name="List Table 4 Accent 3" w:uiPriority="49"/>
-    <w:lsdException w:name="List Table 5 Dark Accent 3" w:uiPriority="50"/>
-    <w:lsdException w:name="List Table 6 Colorful Accent 3" w:uiPriority="51"/>
-    <w:lsdException w:name="List Table 7 Colorful Accent 3" w:uiPriority="52"/>
-    <w:lsdException w:name="List Table 1 Light Accent 4" w:uiPriority="46"/>
-    <w:lsdException w:name="List Table 2 Accent 4" w:uiPriority="47"/>
-    <w:lsdException w:name="List Table 3 Accent 4" w:uiPriority="48"/>
-    <w:lsdException w:name="List Table 4 Accent 4" w:uiPriority="49"/>
-    <w:lsdException w:name="List Table 5 Dark Accent 4" w:uiPriority="50"/>
-    <w:lsdException w:name="List Table 6 Colorful Accent 4" w:uiPriority="51"/>
-    <w:lsdException w:name="List Table 7 Colorful Accent 4" w:uiPriority="52"/>
-    <w:lsdException w:name="List Table 1 Light Accent 5" w:uiPriority="46"/>
-    <w:lsdException w:name="List Table 2 Accent 5" w:uiPriority="47"/>
-    <w:lsdException w:name="List Table 3 Accent 5" w:uiPriority="48"/>
-    <w:lsdException w:name="List Table 4 Accent 5" w:uiPriority="49"/>
-    <w:lsdException w:name="List Table 5 Dark Accent 5" w:uiPriority="50"/>
-    <w:lsdException w:name="List Table 6 Colorful Accent 5" w:uiPriority="51"/>
-    <w:lsdException w:name="List Table 7 Colorful Accent 5" w:uiPriority="52"/>
-    <w:lsdException w:name="List Table 1 Light Accent 6" w:uiPriority="46"/>
-    <w:lsdException w:name="List Table 2 Accent 6" w:uiPriority="47"/>
-    <w:lsdException w:name="List Table 3 Accent 6" w:uiPriority="48"/>
-    <w:lsdException w:name="List Table 4 Accent 6" w:uiPriority="49"/>
-    <w:lsdException w:name="List Table 5 Dark Accent 6" w:uiPriority="50"/>
-    <w:lsdException w:name="List Table 6 Colorful Accent 6" w:uiPriority="51"/>
-    <w:lsdException w:name="List Table 7 Colorful Accent 6" w:uiPriority="52"/>
+  <w:latentStyles w:defLockedState="0" w:defUIPriority="99" w:defSemiHidden="1" w:defUnhideWhenUsed="1" w:defQFormat="0" w:count="267">
+    <w:lsdException w:name="Normal" w:semiHidden="0" w:uiPriority="0" w:unhideWhenUsed="0" w:qFormat="1"/>
+    <w:lsdException w:name="heading 1" w:semiHidden="0" w:uiPriority="9" w:unhideWhenUsed="0" w:qFormat="1"/>
+    <w:lsdException w:name="heading 2" w:uiPriority="9" w:qFormat="1"/>
+    <w:lsdException w:name="heading 3" w:uiPriority="9" w:qFormat="1"/>
+    <w:lsdException w:name="heading 4" w:uiPriority="9" w:qFormat="1"/>
+    <w:lsdException w:name="heading 5" w:uiPriority="9" w:qFormat="1"/>
+    <w:lsdException w:name="heading 6" w:uiPriority="9" w:qFormat="1"/>
+    <w:lsdException w:name="heading 7" w:uiPriority="9" w:qFormat="1"/>
+    <w:lsdException w:name="heading 8" w:uiPriority="9" w:qFormat="1"/>
+    <w:lsdException w:name="heading 9" w:uiPriority="9" w:qFormat="1"/>
+    <w:lsdException w:name="toc 1" w:uiPriority="39"/>
+    <w:lsdException w:name="toc 2" w:uiPriority="39"/>
+    <w:lsdException w:name="toc 3" w:uiPriority="39"/>
+    <w:lsdException w:name="toc 4" w:uiPriority="39"/>
+    <w:lsdException w:name="toc 5" w:uiPriority="39"/>
+    <w:lsdException w:name="toc 6" w:uiPriority="39"/>
+    <w:lsdException w:name="toc 7" w:uiPriority="39"/>
+    <w:lsdException w:name="toc 8" w:uiPriority="39"/>
+    <w:lsdException w:name="toc 9" w:uiPriority="39"/>
+    <w:lsdException w:name="caption" w:uiPriority="35" w:qFormat="1"/>
+    <w:lsdException w:name="Title" w:semiHidden="0" w:uiPriority="10" w:unhideWhenUsed="0" w:qFormat="1"/>
+    <w:lsdException w:name="Default Paragraph Font" w:uiPriority="1"/>
+    <w:lsdException w:name="Subtitle" w:semiHidden="0" w:uiPriority="11" w:unhideWhenUsed="0" w:qFormat="1"/>
+    <w:lsdException w:name="Strong" w:semiHidden="0" w:uiPriority="22" w:unhideWhenUsed="0" w:qFormat="1"/>
+    <w:lsdException w:name="Emphasis" w:semiHidden="0" w:uiPriority="20" w:unhideWhenUsed="0" w:qFormat="1"/>
+    <w:lsdException w:name="Table Grid" w:semiHidden="0" w:uiPriority="39" w:unhideWhenUsed="0"/>
+    <w:lsdException w:name="Placeholder Text" w:unhideWhenUsed="0"/>
+    <w:lsdException w:name="No Spacing" w:semiHidden="0" w:uiPriority="1" w:unhideWhenUsed="0" w:qFormat="1"/>
+    <w:lsdException w:name="Light Shading" w:semiHidden="0" w:uiPriority="60" w:unhideWhenUsed="0"/>
+    <w:lsdException w:name="Light List" w:semiHidden="0" w:uiPriority="61" w:unhideWhenUsed="0"/>
+    <w:lsdException w:name="Light Grid" w:semiHidden="0" w:uiPriority="62" w:unhideWhenUsed="0"/>
+    <w:lsdException w:name="Medium Shading 1" w:semiHidden="0" w:uiPriority="63" w:unhideWhenUsed="0"/>
+    <w:lsdException w:name="Medium Shading 2" w:semiHidden="0" w:uiPriority="64" w:unhideWhenUsed="0"/>
+    <w:lsdException w:name="Medium List 1" w:semiHidden="0" w:uiPriority="65" w:unhideWhenUsed="0"/>
+    <w:lsdException w:name="Medium List 2" w:semiHidden="0" w:uiPriority="66" w:unhideWhenUsed="0"/>
+    <w:lsdException w:name="Medium Grid 1" w:semiHidden="0" w:uiPriority="67" w:unhideWhenUsed="0"/>
+    <w:lsdException w:name="Medium Grid 2" w:semiHidden="0" w:uiPriority="68" w:unhideWhenUsed="0"/>
+    <w:lsdException w:name="Medium Grid 3" w:semiHidden="0" w:uiPriority="69" w:unhideWhenUsed="0"/>
+    <w:lsdException w:name="Dark List" w:semiHidden="0" w:uiPriority="70" w:unhideWhenUsed="0"/>
+    <w:lsdException w:name="Colorful Shading" w:semiHidden="0" w:uiPriority="71" w:unhideWhenUsed="0"/>
+    <w:lsdException w:name="Colorful List" w:semiHidden="0" w:uiPriority="72" w:unhideWhenUsed="0"/>
+    <w:lsdException w:name="Colorful Grid" w:semiHidden="0" w:uiPriority="73" w:unhideWhenUsed="0"/>
+    <w:lsdException w:name="Light Shading Accent 1" w:semiHidden="0" w:uiPriority="60" w:unhideWhenUsed="0"/>
+    <w:lsdException w:name="Light List Accent 1" w:semiHidden="0" w:uiPriority="61" w:unhideWhenUsed="0"/>
+    <w:lsdException w:name="Light Grid Accent 1" w:semiHidden="0" w:uiPriority="62" w:unhideWhenUsed="0"/>
+    <w:lsdException w:name="Medium Shading 1 Accent 1" w:semiHidden="0" w:uiPriority="63" w:unhideWhenUsed="0"/>
+    <w:lsdException w:name="Medium Shading 2 Accent 1" w:semiHidden="0" w:uiPriority="64" w:unhideWhenUsed="0"/>
+    <w:lsdException w:name="Medium List 1 Accent 1" w:semiHidden="0" w:uiPriority="65" w:unhideWhenUsed="0"/>
+    <w:lsdException w:name="Revision" w:unhideWhenUsed="0"/>
+    <w:lsdException w:name="List Paragraph" w:semiHidden="0" w:uiPriority="34" w:unhideWhenUsed="0" w:qFormat="1"/>
+    <w:lsdException w:name="Quote" w:semiHidden="0" w:uiPriority="29" w:unhideWhenUsed="0" w:qFormat="1"/>
+    <w:lsdException w:name="Intense Quote" w:semiHidden="0" w:uiPriority="30" w:unhideWhenUsed="0" w:qFormat="1"/>
+    <w:lsdException w:name="Medium List 2 Accent 1" w:semiHidden="0" w:uiPriority="66" w:unhideWhenUsed="0"/>
+    <w:lsdException w:name="Medium Grid 1 Accent 1" w:semiHidden="0" w:uiPriority="67" w:unhideWhenUsed="0"/>
+    <w:lsdException w:name="Medium Grid 2 Accent 1" w:semiHidden="0" w:uiPriority="68" w:unhideWhenUsed="0"/>
+    <w:lsdException w:name="Medium Grid 3 Accent 1" w:semiHidden="0" w:uiPriority="69" w:unhideWhenUsed="0"/>
+    <w:lsdException w:name="Dark List Accent 1" w:semiHidden="0" w:uiPriority="70" w:unhideWhenUsed="0"/>
+    <w:lsdException w:name="Colorful Shading Accent 1" w:semiHidden="0" w:uiPriority="71" w:unhideWhenUsed="0"/>
+    <w:lsdException w:name="Colorful List Accent 1" w:semiHidden="0" w:uiPriority="72" w:unhideWhenUsed="0"/>
+    <w:lsdException w:name="Colorful Grid Accent 1" w:semiHidden="0" w:uiPriority="73" w:unhideWhenUsed="0"/>
+    <w:lsdException w:name="Light Shading Accent 2" w:semiHidden="0" w:uiPriority="60" w:unhideWhenUsed="0"/>
+    <w:lsdException w:name="Light List Accent 2" w:semiHidden="0" w:uiPriority="61" w:unhideWhenUsed="0"/>
+    <w:lsdException w:name="Light Grid Accent 2" w:semiHidden="0" w:uiPriority="62" w:unhideWhenUsed="0"/>
+    <w:lsdException w:name="Medium Shading 1 Accent 2" w:semiHidden="0" w:uiPriority="63" w:unhideWhenUsed="0"/>
+    <w:lsdException w:name="Medium Shading 2 Accent 2" w:semiHidden="0" w:uiPriority="64" w:unhideWhenUsed="0"/>
+    <w:lsdException w:name="Medium List 1 Accent 2" w:semiHidden="0" w:uiPriority="65" w:unhideWhenUsed="0"/>
+    <w:lsdException w:name="Medium List 2 Accent 2" w:semiHidden="0" w:uiPriority="66" w:unhideWhenUsed="0"/>
+    <w:lsdException w:name="Medium Grid 1 Accent 2" w:semiHidden="0" w:uiPriority="67" w:unhideWhenUsed="0"/>
+    <w:lsdException w:name="Medium Grid 2 Accent 2" w:semiHidden="0" w:uiPriority="68" w:unhideWhenUsed="0"/>
+    <w:lsdException w:name="Medium Grid 3 Accent 2" w:semiHidden="0" w:uiPriority="69" w:unhideWhenUsed="0"/>
+    <w:lsdException w:name="Dark List Accent 2" w:semiHidden="0" w:uiPriority="70" w:unhideWhenUsed="0"/>
+    <w:lsdException w:name="Colorful Shading Accent 2" w:semiHidden="0" w:uiPriority="71" w:unhideWhenUsed="0"/>
+    <w:lsdException w:name="Colorful List Accent 2" w:semiHidden="0" w:uiPriority="72" w:unhideWhenUsed="0"/>
+    <w:lsdException w:name="Colorful Grid Accent 2" w:semiHidden="0" w:uiPriority="73" w:unhideWhenUsed="0"/>
+    <w:lsdException w:name="Light Shading Accent 3" w:semiHidden="0" w:uiPriority="60" w:unhideWhenUsed="0"/>
+    <w:lsdException w:name="Light List Accent 3" w:semiHidden="0" w:uiPriority="61" w:unhideWhenUsed="0"/>
+    <w:lsdException w:name="Light Grid Accent 3" w:semiHidden="0" w:uiPriority="62" w:unhideWhenUsed="0"/>
+    <w:lsdException w:name="Medium Shading 1 Accent 3" w:semiHidden="0" w:uiPriority="63" w:unhideWhenUsed="0"/>
+    <w:lsdException w:name="Medium Shading 2 Accent 3" w:semiHidden="0" w:uiPriority="64" w:unhideWhenUsed="0"/>
+    <w:lsdException w:name="Medium List 1 Accent 3" w:semiHidden="0" w:uiPriority="65" w:unhideWhenUsed="0"/>
+    <w:lsdException w:name="Medium List 2 Accent 3" w:semiHidden="0" w:uiPriority="66" w:unhideWhenUsed="0"/>
+    <w:lsdException w:name="Medium Grid 1 Accent 3" w:semiHidden="0" w:uiPriority="67" w:unhideWhenUsed="0"/>
+    <w:lsdException w:name="Medium Grid 2 Accent 3" w:semiHidden="0" w:uiPriority="68" w:unhideWhenUsed="0"/>
+    <w:lsdException w:name="Medium Grid 3 Accent 3" w:semiHidden="0" w:uiPriority="69" w:unhideWhenUsed="0"/>
+    <w:lsdException w:name="Dark List Accent 3" w:semiHidden="0" w:uiPriority="70" w:unhideWhenUsed="0"/>
+    <w:lsdException w:name="Colorful Shading Accent 3" w:semiHidden="0" w:uiPriority="71" w:unhideWhenUsed="0"/>
+    <w:lsdException w:name="Colorful List Accent 3" w:semiHidden="0" w:uiPriority="72" w:unhideWhenUsed="0"/>
+    <w:lsdException w:name="Colorful Grid Accent 3" w:semiHidden="0" w:uiPriority="73" w:unhideWhenUsed="0"/>
+    <w:lsdException w:name="Light Shading Accent 4" w:semiHidden="0" w:uiPriority="60" w:unhideWhenUsed="0"/>
+    <w:lsdException w:name="Light List Accent 4" w:semiHidden="0" w:uiPriority="61" w:unhideWhenUsed="0"/>
+    <w:lsdException w:name="Light Grid Accent 4" w:semiHidden="0" w:uiPriority="62" w:unhideWhenUsed="0"/>
+    <w:lsdException w:name="Medium Shading 1 Accent 4" w:semiHidden="0" w:uiPriority="63" w:unhideWhenUsed="0"/>
+    <w:lsdException w:name="Medium Shading 2 Accent 4" w:semiHidden="0" w:uiPriority="64" w:unhideWhenUsed="0"/>
+    <w:lsdException w:name="Medium List 1 Accent 4" w:semiHidden="0" w:uiPriority="65" w:unhideWhenUsed="0"/>
+    <w:lsdException w:name="Medium List 2 Accent 4" w:semiHidden="0" w:uiPriority="66" w:unhideWhenUsed="0"/>
+    <w:lsdException w:name="Medium Grid 1 Accent 4" w:semiHidden="0" w:uiPriority="67" w:unhideWhenUsed="0"/>
+    <w:lsdException w:name="Medium Grid 2 Accent 4" w:semiHidden="0" w:uiPriority="68" w:unhideWhenUsed="0"/>
+    <w:lsdException w:name="Medium Grid 3 Accent 4" w:semiHidden="0" w:uiPriority="69" w:unhideWhenUsed="0"/>
+    <w:lsdException w:name="Dark List Accent 4" w:semiHidden="0" w:uiPriority="70" w:unhideWhenUsed="0"/>
+    <w:lsdException w:name="Colorful Shading Accent 4" w:semiHidden="0" w:uiPriority="71" w:unhideWhenUsed="0"/>
+    <w:lsdException w:name="Colorful List Accent 4" w:semiHidden="0" w:uiPriority="72" w:unhideWhenUsed="0"/>
+    <w:lsdException w:name="Colorful Grid Accent 4" w:semiHidden="0" w:uiPriority="73" w:unhideWhenUsed="0"/>
+    <w:lsdException w:name="Light Shading Accent 5" w:semiHidden="0" w:uiPriority="60" w:unhideWhenUsed="0"/>
+    <w:lsdException w:name="Light List Accent 5" w:semiHidden="0" w:uiPriority="61" w:unhideWhenUsed="0"/>
+    <w:lsdException w:name="Light Grid Accent 5" w:semiHidden="0" w:uiPriority="62" w:unhideWhenUsed="0"/>
+    <w:lsdException w:name="Medium Shading 1 Accent 5" w:semiHidden="0" w:uiPriority="63" w:unhideWhenUsed="0"/>
+    <w:lsdException w:name="Medium Shading 2 Accent 5" w:semiHidden="0" w:uiPriority="64" w:unhideWhenUsed="0"/>
+    <w:lsdException w:name="Medium List 1 Accent 5" w:semiHidden="0" w:uiPriority="65" w:unhideWhenUsed="0"/>
+    <w:lsdException w:name="Medium List 2 Accent 5" w:semiHidden="0" w:uiPriority="66" w:unhideWhenUsed="0"/>
+    <w:lsdException w:name="Medium Grid 1 Accent 5" w:semiHidden="0" w:uiPriority="67" w:unhideWhenUsed="0"/>
+    <w:lsdException w:name="Medium Grid 2 Accent 5" w:semiHidden="0" w:uiPriority="68" w:unhideWhenUsed="0"/>
+    <w:lsdException w:name="Medium Grid 3 Accent 5" w:semiHidden="0" w:uiPriority="69" w:unhideWhenUsed="0"/>
+    <w:lsdException w:name="Dark List Accent 5" w:semiHidden="0" w:uiPriority="70" w:unhideWhenUsed="0"/>
+    <w:lsdException w:name="Colorful Shading Accent 5" w:semiHidden="0" w:uiPriority="71" w:unhideWhenUsed="0"/>
+    <w:lsdException w:name="Colorful List Accent 5" w:semiHidden="0" w:uiPriority="72" w:unhideWhenUsed="0"/>
+    <w:lsdException w:name="Colorful Grid Accent 5" w:semiHidden="0" w:uiPriority="73" w:unhideWhenUsed="0"/>
+    <w:lsdException w:name="Light Shading Accent 6" w:semiHidden="0" w:uiPriority="60" w:unhideWhenUsed="0"/>
+    <w:lsdException w:name="Light List Accent 6" w:semiHidden="0" w:uiPriority="61" w:unhideWhenUsed="0"/>
+    <w:lsdException w:name="Light Grid Accent 6" w:semiHidden="0" w:uiPriority="62" w:unhideWhenUsed="0"/>
+    <w:lsdException w:name="Medium Shading 1 Accent 6" w:semiHidden="0" w:uiPriority="63" w:unhideWhenUsed="0"/>
+    <w:lsdException w:name="Medium Shading 2 Accent 6" w:semiHidden="0" w:uiPriority="64" w:unhideWhenUsed="0"/>
+    <w:lsdException w:name="Medium List 1 Accent 6" w:semiHidden="0" w:uiPriority="65" w:unhideWhenUsed="0"/>
+    <w:lsdException w:name="Medium List 2 Accent 6" w:semiHidden="0" w:uiPriority="66" w:unhideWhenUsed="0"/>
+    <w:lsdException w:name="Medium Grid 1 Accent 6" w:semiHidden="0" w:uiPriority="67" w:unhideWhenUsed="0"/>
+    <w:lsdException w:name="Medium Grid 2 Accent 6" w:semiHidden="0" w:uiPriority="68" w:unhideWhenUsed="0"/>
+    <w:lsdException w:name="Medium Grid 3 Accent 6" w:semiHidden="0" w:uiPriority="69" w:unhideWhenUsed="0"/>
+    <w:lsdException w:name="Dark List Accent 6" w:semiHidden="0" w:uiPriority="70" w:unhideWhenUsed="0"/>
+    <w:lsdException w:name="Colorful Shading Accent 6" w:semiHidden="0" w:uiPriority="71" w:unhideWhenUsed="0"/>
+    <w:lsdException w:name="Colorful List Accent 6" w:semiHidden="0" w:uiPriority="72" w:unhideWhenUsed="0"/>
+    <w:lsdException w:name="Colorful Grid Accent 6" w:semiHidden="0" w:uiPriority="73" w:unhideWhenUsed="0"/>
+    <w:lsdException w:name="Subtle Emphasis" w:semiHidden="0" w:uiPriority="19" w:unhideWhenUsed="0" w:qFormat="1"/>
+    <w:lsdException w:name="Intense Emphasis" w:semiHidden="0" w:uiPriority="21" w:unhideWhenUsed="0" w:qFormat="1"/>
+    <w:lsdException w:name="Subtle Reference" w:semiHidden="0" w:uiPriority="31" w:unhideWhenUsed="0" w:qFormat="1"/>
+    <w:lsdException w:name="Intense Reference" w:semiHidden="0" w:uiPriority="32" w:unhideWhenUsed="0" w:qFormat="1"/>
+    <w:lsdException w:name="Book Title" w:semiHidden="0" w:uiPriority="33" w:unhideWhenUsed="0" w:qFormat="1"/>
+    <w:lsdException w:name="Bibliography" w:uiPriority="37"/>
+    <w:lsdException w:name="TOC Heading" w:uiPriority="39" w:qFormat="1"/>
+  </w:latentStyles>
+  <w:style w:type="paragraph" w:default="1" w:styleId="Normal">
+    <w:name w:val="Normal"/>
+    <w:qFormat/>
+  </w:style>
+  <w:style w:type="paragraph" w:styleId="Heading1">
+    <w:name w:val="heading 1"/>
+    <w:basedOn w:val="Normal"/>
+    <w:next w:val="Normal"/>
+    <w:link w:val="Heading1Char"/>
+    <w:uiPriority w:val="9"/>
+    <w:qFormat/>
+    <w:rsid w:val="00EB3776"/>
+    <w:pPr>
+      <w:keepNext/>
+      <w:keepLines/>
+      <w:spacing w:before="240" w:after="0"/>
+      <w:outlineLvl w:val="0"/>
+    </w:pPr>
+    <w:rPr>
+      <w:rFonts w:asciiTheme="majorHAnsi" w:eastAsiaTheme="majorEastAsia" w:hAnsiTheme="majorHAnsi" w:cstheme="majorBidi"/>
+      <w:color w:val="2E74B5" w:themeColor="accent1" w:themeShade="BF"/>
+      <w:sz w:val="32"/>
+      <w:szCs w:val="32"/>
+    </w:rPr>
+  </w:style>
+  <w:style w:type="character" w:default="1" w:styleId="DefaultParagraphFont">
+    <w:name w:val="Default Paragraph Font"/>
+    <w:uiPriority w:val="1"/>
+    <w:semiHidden/>
+    <w:unhideWhenUsed/>
+  </w:style>
+  <w:style w:type="table" w:default="1" w:styleId="TableNormal">
+    <w:name w:val="Normal Table"/>
+    <w:uiPriority w:val="99"/>
+    <w:semiHidden/>
+    <w:unhideWhenUsed/>
+    <w:tblPr>
+      <w:tblInd w:w="0" w:type="dxa"/>
+      <w:tblCellMar>
+        <w:top w:w="0" w:type="dxa"/>
+        <w:left w:w="108" w:type="dxa"/>
+        <w:bottom w:w="0" w:type="dxa"/>
+        <w:right w:w="108" w:type="dxa"/>
+      </w:tblCellMar>
+    </w:tblPr>
+  </w:style>
+  <w:style w:type="numbering" w:default="1" w:styleId="NoList">
+    <w:name w:val="No List"/>
+    <w:uiPriority w:val="99"/>
+    <w:semiHidden/>
+    <w:unhideWhenUsed/>
+  </w:style>
+  <w:style w:type="character" w:customStyle="1" w:styleId="Heading1Char">
+    <w:name w:val="Heading 1 Char"/>
+    <w:basedOn w:val="DefaultParagraphFont"/>
+    <w:link w:val="Heading1"/>
+    <w:uiPriority w:val="9"/>
+    <w:rsid w:val="00EB3776"/>
+    <w:rPr>
+      <w:rFonts w:asciiTheme="majorHAnsi" w:eastAsiaTheme="majorEastAsia" w:hAnsiTheme="majorHAnsi" w:cstheme="majorBidi"/>
+      <w:color w:val="2E74B5" w:themeColor="accent1" w:themeShade="BF"/>
+      <w:sz w:val="32"/>
+      <w:szCs w:val="32"/>
+    </w:rPr>
+  </w:style>
+  <w:style w:type="character" w:styleId="IntenseEmphasis">
+    <w:name w:val="Intense Emphasis"/>
+    <w:basedOn w:val="DefaultParagraphFont"/>
+    <w:uiPriority w:val="21"/>
+    <w:qFormat/>
+    <w:rsid w:val="00B778F7"/>
+    <w:rPr>
+      <w:i/>
+      <w:iCs/>
+      <w:color w:val="5B9BD5" w:themeColor="accent1"/>
+    </w:rPr>
+  </w:style>
+  <w:style w:type="paragraph" w:styleId="ListParagraph">
+    <w:name w:val="List Paragraph"/>
+    <w:basedOn w:val="Normal"/>
+    <w:uiPriority w:val="34"/>
+    <w:qFormat/>
+    <w:rsid w:val="005D7F3E"/>
+    <w:pPr>
+      <w:ind w:left="720"/>
+      <w:contextualSpacing/>
+    </w:pPr>
+  </w:style>
+  <w:style w:type="paragraph" w:styleId="Header">
+    <w:name w:val="header"/>
+    <w:basedOn w:val="Normal"/>
+    <w:link w:val="HeaderChar"/>
+    <w:uiPriority w:val="99"/>
+    <w:unhideWhenUsed/>
+    <w:rsid w:val="00363E7F"/>
+    <w:pPr>
+      <w:tabs>
+        <w:tab w:val="center" w:pos="4680"/>
+        <w:tab w:val="right" w:pos="9360"/>
+      </w:tabs>
+      <w:spacing w:after="0" w:line="240" w:lineRule="auto"/>
+    </w:pPr>
+  </w:style>
+  <w:style w:type="character" w:customStyle="1" w:styleId="HeaderChar">
+    <w:name w:val="Header Char"/>
+    <w:basedOn w:val="DefaultParagraphFont"/>
+    <w:link w:val="Header"/>
+    <w:uiPriority w:val="99"/>
+    <w:rsid w:val="00363E7F"/>
+  </w:style>
+  <w:style w:type="paragraph" w:styleId="Footer">
+    <w:name w:val="footer"/>
+    <w:basedOn w:val="Normal"/>
+    <w:link w:val="FooterChar"/>
+    <w:uiPriority w:val="99"/>
+    <w:unhideWhenUsed/>
+    <w:rsid w:val="00363E7F"/>
+    <w:pPr>
+      <w:tabs>
+        <w:tab w:val="center" w:pos="4680"/>
+        <w:tab w:val="right" w:pos="9360"/>
+      </w:tabs>
+      <w:spacing w:after="0" w:line="240" w:lineRule="auto"/>
+    </w:pPr>
+  </w:style>
+  <w:style w:type="character" w:customStyle="1" w:styleId="FooterChar">
+    <w:name w:val="Footer Char"/>
+    <w:basedOn w:val="DefaultParagraphFont"/>
+    <w:link w:val="Footer"/>
+    <w:uiPriority w:val="99"/>
+    <w:rsid w:val="00363E7F"/>
+  </w:style>
+  <w:style w:type="character" w:styleId="SubtleEmphasis">
+    <w:name w:val="Subtle Emphasis"/>
+    <w:basedOn w:val="DefaultParagraphFont"/>
+    <w:uiPriority w:val="19"/>
+    <w:qFormat/>
+    <w:rsid w:val="00165CD9"/>
+    <w:rPr>
+      <w:i/>
+      <w:iCs/>
+      <w:color w:val="404040" w:themeColor="text1" w:themeTint="BF"/>
+    </w:rPr>
+  </w:style>
+  <w:style w:type="paragraph" w:styleId="NoSpacing">
+    <w:name w:val="No Spacing"/>
+    <w:uiPriority w:val="1"/>
+    <w:qFormat/>
+    <w:rsid w:val="00F9296B"/>
+    <w:pPr>
+      <w:spacing w:after="0" w:line="240" w:lineRule="auto"/>
+    </w:pPr>
+  </w:style>
+  <w:style w:type="character" w:styleId="Strong">
+    <w:name w:val="Strong"/>
+    <w:basedOn w:val="DefaultParagraphFont"/>
+    <w:uiPriority w:val="22"/>
+    <w:qFormat/>
+    <w:rsid w:val="00340A1B"/>
+    <w:rPr>
+      <w:b/>
+      <w:bCs/>
+    </w:rPr>
+  </w:style>
+</w:styles>
+</file>
+
+<file path=word/stylesWithEffects.xml><?xml version="1.0" encoding="utf-8"?>
+<w:styles xmlns:wpc="http://schemas.microsoft.com/office/word/2010/wordprocessingCanvas" xmlns:mc="http://schemas.openxmlformats.org/markup-compatibility/2006" xmlns:o="urn:schemas-microsoft-com:office:office" xmlns:r="http://schemas.openxmlformats.org/officeDocument/2006/relationships" xmlns:m="http://schemas.openxmlformats.org/officeDocument/2006/math" xmlns:v="urn:schemas-microsoft-com:vml" xmlns:wp14="http://schemas.microsoft.com/office/word/2010/wordprocessingDrawing" xmlns:wp="http://schemas.openxmlformats.org/drawingml/2006/wordprocessingDrawing" xmlns:w10="urn:schemas-microsoft-com:office:word" xmlns:w="http://schemas.openxmlformats.org/wordprocessingml/2006/main" xmlns:w14="http://schemas.microsoft.com/office/word/2010/wordml" xmlns:wpg="http://schemas.microsoft.com/office/word/2010/wordprocessingGroup" xmlns:wpi="http://schemas.microsoft.com/office/word/2010/wordprocessingInk" xmlns:wne="http://schemas.microsoft.com/office/word/2006/wordml" xmlns:wps="http://schemas.microsoft.com/office/word/2010/wordprocessingShape" mc:Ignorable="w14 wp14">
+  <w:docDefaults>
+    <w:rPrDefault>
+      <w:rPr>
+        <w:rFonts w:asciiTheme="minorHAnsi" w:eastAsiaTheme="minorHAnsi" w:hAnsiTheme="minorHAnsi" w:cstheme="minorBidi"/>
+        <w:sz w:val="22"/>
+        <w:szCs w:val="22"/>
+        <w:lang w:val="en-US" w:eastAsia="en-US" w:bidi="ar-SA"/>
+      </w:rPr>
+    </w:rPrDefault>
+    <w:pPrDefault>
+      <w:pPr>
+        <w:spacing w:after="160" w:line="259" w:lineRule="auto"/>
+      </w:pPr>
+    </w:pPrDefault>
+  </w:docDefaults>
+  <w:latentStyles w:defLockedState="0" w:defUIPriority="99" w:defSemiHidden="1" w:defUnhideWhenUsed="1" w:defQFormat="0" w:count="267">
+    <w:lsdException w:name="Normal" w:semiHidden="0" w:uiPriority="0" w:unhideWhenUsed="0" w:qFormat="1"/>
+    <w:lsdException w:name="heading 1" w:semiHidden="0" w:uiPriority="9" w:unhideWhenUsed="0" w:qFormat="1"/>
+    <w:lsdException w:name="heading 2" w:uiPriority="9" w:qFormat="1"/>
+    <w:lsdException w:name="heading 3" w:uiPriority="9" w:qFormat="1"/>
+    <w:lsdException w:name="heading 4" w:uiPriority="9" w:qFormat="1"/>
+    <w:lsdException w:name="heading 5" w:uiPriority="9" w:qFormat="1"/>
+    <w:lsdException w:name="heading 6" w:uiPriority="9" w:qFormat="1"/>
+    <w:lsdException w:name="heading 7" w:uiPriority="9" w:qFormat="1"/>
+    <w:lsdException w:name="heading 8" w:uiPriority="9" w:qFormat="1"/>
+    <w:lsdException w:name="heading 9" w:uiPriority="9" w:qFormat="1"/>
+    <w:lsdException w:name="toc 1" w:uiPriority="39"/>
+    <w:lsdException w:name="toc 2" w:uiPriority="39"/>
+    <w:lsdException w:name="toc 3" w:uiPriority="39"/>
+    <w:lsdException w:name="toc 4" w:uiPriority="39"/>
+    <w:lsdException w:name="toc 5" w:uiPriority="39"/>
+    <w:lsdException w:name="toc 6" w:uiPriority="39"/>
+    <w:lsdException w:name="toc 7" w:uiPriority="39"/>
+    <w:lsdException w:name="toc 8" w:uiPriority="39"/>
+    <w:lsdException w:name="toc 9" w:uiPriority="39"/>
+    <w:lsdException w:name="caption" w:uiPriority="35" w:qFormat="1"/>
+    <w:lsdException w:name="Title" w:semiHidden="0" w:uiPriority="10" w:unhideWhenUsed="0" w:qFormat="1"/>
+    <w:lsdException w:name="Default Paragraph Font" w:uiPriority="1"/>
+    <w:lsdException w:name="Subtitle" w:semiHidden="0" w:uiPriority="11" w:unhideWhenUsed="0" w:qFormat="1"/>
+    <w:lsdException w:name="Strong" w:semiHidden="0" w:uiPriority="22" w:unhideWhenUsed="0" w:qFormat="1"/>
+    <w:lsdException w:name="Emphasis" w:semiHidden="0" w:uiPriority="20" w:unhideWhenUsed="0" w:qFormat="1"/>
+    <w:lsdException w:name="Table Grid" w:semiHidden="0" w:uiPriority="39" w:unhideWhenUsed="0"/>
+    <w:lsdException w:name="Placeholder Text" w:unhideWhenUsed="0"/>
+    <w:lsdException w:name="No Spacing" w:semiHidden="0" w:uiPriority="1" w:unhideWhenUsed="0" w:qFormat="1"/>
+    <w:lsdException w:name="Light Shading" w:semiHidden="0" w:uiPriority="60" w:unhideWhenUsed="0"/>
+    <w:lsdException w:name="Light List" w:semiHidden="0" w:uiPriority="61" w:unhideWhenUsed="0"/>
+    <w:lsdException w:name="Light Grid" w:semiHidden="0" w:uiPriority="62" w:unhideWhenUsed="0"/>
+    <w:lsdException w:name="Medium Shading 1" w:semiHidden="0" w:uiPriority="63" w:unhideWhenUsed="0"/>
+    <w:lsdException w:name="Medium Shading 2" w:semiHidden="0" w:uiPriority="64" w:unhideWhenUsed="0"/>
+    <w:lsdException w:name="Medium List 1" w:semiHidden="0" w:uiPriority="65" w:unhideWhenUsed="0"/>
+    <w:lsdException w:name="Medium List 2" w:semiHidden="0" w:uiPriority="66" w:unhideWhenUsed="0"/>
+    <w:lsdException w:name="Medium Grid 1" w:semiHidden="0" w:uiPriority="67" w:unhideWhenUsed="0"/>
+    <w:lsdException w:name="Medium Grid 2" w:semiHidden="0" w:uiPriority="68" w:unhideWhenUsed="0"/>
+    <w:lsdException w:name="Medium Grid 3" w:semiHidden="0" w:uiPriority="69" w:unhideWhenUsed="0"/>
+    <w:lsdException w:name="Dark List" w:semiHidden="0" w:uiPriority="70" w:unhideWhenUsed="0"/>
+    <w:lsdException w:name="Colorful Shading" w:semiHidden="0" w:uiPriority="71" w:unhideWhenUsed="0"/>
+    <w:lsdException w:name="Colorful List" w:semiHidden="0" w:uiPriority="72" w:unhideWhenUsed="0"/>
+    <w:lsdException w:name="Colorful Grid" w:semiHidden="0" w:uiPriority="73" w:unhideWhenUsed="0"/>
+    <w:lsdException w:name="Light Shading Accent 1" w:semiHidden="0" w:uiPriority="60" w:unhideWhenUsed="0"/>
+    <w:lsdException w:name="Light List Accent 1" w:semiHidden="0" w:uiPriority="61" w:unhideWhenUsed="0"/>
+    <w:lsdException w:name="Light Grid Accent 1" w:semiHidden="0" w:uiPriority="62" w:unhideWhenUsed="0"/>
+    <w:lsdException w:name="Medium Shading 1 Accent 1" w:semiHidden="0" w:uiPriority="63" w:unhideWhenUsed="0"/>
+    <w:lsdException w:name="Medium Shading 2 Accent 1" w:semiHidden="0" w:uiPriority="64" w:unhideWhenUsed="0"/>
+    <w:lsdException w:name="Medium List 1 Accent 1" w:semiHidden="0" w:uiPriority="65" w:unhideWhenUsed="0"/>
+    <w:lsdException w:name="Revision" w:unhideWhenUsed="0"/>
+    <w:lsdException w:name="List Paragraph" w:semiHidden="0" w:uiPriority="34" w:unhideWhenUsed="0" w:qFormat="1"/>
+    <w:lsdException w:name="Quote" w:semiHidden="0" w:uiPriority="29" w:unhideWhenUsed="0" w:qFormat="1"/>
+    <w:lsdException w:name="Intense Quote" w:semiHidden="0" w:uiPriority="30" w:unhideWhenUsed="0" w:qFormat="1"/>
+    <w:lsdException w:name="Medium List 2 Accent 1" w:semiHidden="0" w:uiPriority="66" w:unhideWhenUsed="0"/>
+    <w:lsdException w:name="Medium Grid 1 Accent 1" w:semiHidden="0" w:uiPriority="67" w:unhideWhenUsed="0"/>
+    <w:lsdException w:name="Medium Grid 2 Accent 1" w:semiHidden="0" w:uiPriority="68" w:unhideWhenUsed="0"/>
+    <w:lsdException w:name="Medium Grid 3 Accent 1" w:semiHidden="0" w:uiPriority="69" w:unhideWhenUsed="0"/>
+    <w:lsdException w:name="Dark List Accent 1" w:semiHidden="0" w:uiPriority="70" w:unhideWhenUsed="0"/>
+    <w:lsdException w:name="Colorful Shading Accent 1" w:semiHidden="0" w:uiPriority="71" w:unhideWhenUsed="0"/>
+    <w:lsdException w:name="Colorful List Accent 1" w:semiHidden="0" w:uiPriority="72" w:unhideWhenUsed="0"/>
+    <w:lsdException w:name="Colorful Grid Accent 1" w:semiHidden="0" w:uiPriority="73" w:unhideWhenUsed="0"/>
+    <w:lsdException w:name="Light Shading Accent 2" w:semiHidden="0" w:uiPriority="60" w:unhideWhenUsed="0"/>
+    <w:lsdException w:name="Light List Accent 2" w:semiHidden="0" w:uiPriority="61" w:unhideWhenUsed="0"/>
+    <w:lsdException w:name="Light Grid Accent 2" w:semiHidden="0" w:uiPriority="62" w:unhideWhenUsed="0"/>
+    <w:lsdException w:name="Medium Shading 1 Accent 2" w:semiHidden="0" w:uiPriority="63" w:unhideWhenUsed="0"/>
+    <w:lsdException w:name="Medium Shading 2 Accent 2" w:semiHidden="0" w:uiPriority="64" w:unhideWhenUsed="0"/>
+    <w:lsdException w:name="Medium List 1 Accent 2" w:semiHidden="0" w:uiPriority="65" w:unhideWhenUsed="0"/>
+    <w:lsdException w:name="Medium List 2 Accent 2" w:semiHidden="0" w:uiPriority="66" w:unhideWhenUsed="0"/>
+    <w:lsdException w:name="Medium Grid 1 Accent 2" w:semiHidden="0" w:uiPriority="67" w:unhideWhenUsed="0"/>
+    <w:lsdException w:name="Medium Grid 2 Accent 2" w:semiHidden="0" w:uiPriority="68" w:unhideWhenUsed="0"/>
+    <w:lsdException w:name="Medium Grid 3 Accent 2" w:semiHidden="0" w:uiPriority="69" w:unhideWhenUsed="0"/>
+    <w:lsdException w:name="Dark List Accent 2" w:semiHidden="0" w:uiPriority="70" w:unhideWhenUsed="0"/>
+    <w:lsdException w:name="Colorful Shading Accent 2" w:semiHidden="0" w:uiPriority="71" w:unhideWhenUsed="0"/>
+    <w:lsdException w:name="Colorful List Accent 2" w:semiHidden="0" w:uiPriority="72" w:unhideWhenUsed="0"/>
+    <w:lsdException w:name="Colorful Grid Accent 2" w:semiHidden="0" w:uiPriority="73" w:unhideWhenUsed="0"/>
+    <w:lsdException w:name="Light Shading Accent 3" w:semiHidden="0" w:uiPriority="60" w:unhideWhenUsed="0"/>
+    <w:lsdException w:name="Light List Accent 3" w:semiHidden="0" w:uiPriority="61" w:unhideWhenUsed="0"/>
+    <w:lsdException w:name="Light Grid Accent 3" w:semiHidden="0" w:uiPriority="62" w:unhideWhenUsed="0"/>
+    <w:lsdException w:name="Medium Shading 1 Accent 3" w:semiHidden="0" w:uiPriority="63" w:unhideWhenUsed="0"/>
+    <w:lsdException w:name="Medium Shading 2 Accent 3" w:semiHidden="0" w:uiPriority="64" w:unhideWhenUsed="0"/>
+    <w:lsdException w:name="Medium List 1 Accent 3" w:semiHidden="0" w:uiPriority="65" w:unhideWhenUsed="0"/>
+    <w:lsdException w:name="Medium List 2 Accent 3" w:semiHidden="0" w:uiPriority="66" w:unhideWhenUsed="0"/>
+    <w:lsdException w:name="Medium Grid 1 Accent 3" w:semiHidden="0" w:uiPriority="67" w:unhideWhenUsed="0"/>
+    <w:lsdException w:name="Medium Grid 2 Accent 3" w:semiHidden="0" w:uiPriority="68" w:unhideWhenUsed="0"/>
+    <w:lsdException w:name="Medium Grid 3 Accent 3" w:semiHidden="0" w:uiPriority="69" w:unhideWhenUsed="0"/>
+    <w:lsdException w:name="Dark List Accent 3" w:semiHidden="0" w:uiPriority="70" w:unhideWhenUsed="0"/>
+    <w:lsdException w:name="Colorful Shading Accent 3" w:semiHidden="0" w:uiPriority="71" w:unhideWhenUsed="0"/>
+    <w:lsdException w:name="Colorful List Accent 3" w:semiHidden="0" w:uiPriority="72" w:unhideWhenUsed="0"/>
+    <w:lsdException w:name="Colorful Grid Accent 3" w:semiHidden="0" w:uiPriority="73" w:unhideWhenUsed="0"/>
+    <w:lsdException w:name="Light Shading Accent 4" w:semiHidden="0" w:uiPriority="60" w:unhideWhenUsed="0"/>
+    <w:lsdException w:name="Light List Accent 4" w:semiHidden="0" w:uiPriority="61" w:unhideWhenUsed="0"/>
+    <w:lsdException w:name="Light Grid Accent 4" w:semiHidden="0" w:uiPriority="62" w:unhideWhenUsed="0"/>
+    <w:lsdException w:name="Medium Shading 1 Accent 4" w:semiHidden="0" w:uiPriority="63" w:unhideWhenUsed="0"/>
+    <w:lsdException w:name="Medium Shading 2 Accent 4" w:semiHidden="0" w:uiPriority="64" w:unhideWhenUsed="0"/>
+    <w:lsdException w:name="Medium List 1 Accent 4" w:semiHidden="0" w:uiPriority="65" w:unhideWhenUsed="0"/>
+    <w:lsdException w:name="Medium List 2 Accent 4" w:semiHidden="0" w:uiPriority="66" w:unhideWhenUsed="0"/>
+    <w:lsdException w:name="Medium Grid 1 Accent 4" w:semiHidden="0" w:uiPriority="67" w:unhideWhenUsed="0"/>
+    <w:lsdException w:name="Medium Grid 2 Accent 4" w:semiHidden="0" w:uiPriority="68" w:unhideWhenUsed="0"/>
+    <w:lsdException w:name="Medium Grid 3 Accent 4" w:semiHidden="0" w:uiPriority="69" w:unhideWhenUsed="0"/>
+    <w:lsdException w:name="Dark List Accent 4" w:semiHidden="0" w:uiPriority="70" w:unhideWhenUsed="0"/>
+    <w:lsdException w:name="Colorful Shading Accent 4" w:semiHidden="0" w:uiPriority="71" w:unhideWhenUsed="0"/>
+    <w:lsdException w:name="Colorful List Accent 4" w:semiHidden="0" w:uiPriority="72" w:unhideWhenUsed="0"/>
+    <w:lsdException w:name="Colorful Grid Accent 4" w:semiHidden="0" w:uiPriority="73" w:unhideWhenUsed="0"/>
+    <w:lsdException w:name="Light Shading Accent 5" w:semiHidden="0" w:uiPriority="60" w:unhideWhenUsed="0"/>
+    <w:lsdException w:name="Light List Accent 5" w:semiHidden="0" w:uiPriority="61" w:unhideWhenUsed="0"/>
+    <w:lsdException w:name="Light Grid Accent 5" w:semiHidden="0" w:uiPriority="62" w:unhideWhenUsed="0"/>
+    <w:lsdException w:name="Medium Shading 1 Accent 5" w:semiHidden="0" w:uiPriority="63" w:unhideWhenUsed="0"/>
+    <w:lsdException w:name="Medium Shading 2 Accent 5" w:semiHidden="0" w:uiPriority="64" w:unhideWhenUsed="0"/>
+    <w:lsdException w:name="Medium List 1 Accent 5" w:semiHidden="0" w:uiPriority="65" w:unhideWhenUsed="0"/>
+    <w:lsdException w:name="Medium List 2 Accent 5" w:semiHidden="0" w:uiPriority="66" w:unhideWhenUsed="0"/>
+    <w:lsdException w:name="Medium Grid 1 Accent 5" w:semiHidden="0" w:uiPriority="67" w:unhideWhenUsed="0"/>
+    <w:lsdException w:name="Medium Grid 2 Accent 5" w:semiHidden="0" w:uiPriority="68" w:unhideWhenUsed="0"/>
+    <w:lsdException w:name="Medium Grid 3 Accent 5" w:semiHidden="0" w:uiPriority="69" w:unhideWhenUsed="0"/>
+    <w:lsdException w:name="Dark List Accent 5" w:semiHidden="0" w:uiPriority="70" w:unhideWhenUsed="0"/>
+    <w:lsdException w:name="Colorful Shading Accent 5" w:semiHidden="0" w:uiPriority="71" w:unhideWhenUsed="0"/>
+    <w:lsdException w:name="Colorful List Accent 5" w:semiHidden="0" w:uiPriority="72" w:unhideWhenUsed="0"/>
+    <w:lsdException w:name="Colorful Grid Accent 5" w:semiHidden="0" w:uiPriority="73" w:unhideWhenUsed="0"/>
+    <w:lsdException w:name="Light Shading Accent 6" w:semiHidden="0" w:uiPriority="60" w:unhideWhenUsed="0"/>
+    <w:lsdException w:name="Light List Accent 6" w:semiHidden="0" w:uiPriority="61" w:unhideWhenUsed="0"/>
+    <w:lsdException w:name="Light Grid Accent 6" w:semiHidden="0" w:uiPriority="62" w:unhideWhenUsed="0"/>
+    <w:lsdException w:name="Medium Shading 1 Accent 6" w:semiHidden="0" w:uiPriority="63" w:unhideWhenUsed="0"/>
+    <w:lsdException w:name="Medium Shading 2 Accent 6" w:semiHidden="0" w:uiPriority="64" w:unhideWhenUsed="0"/>
+    <w:lsdException w:name="Medium List 1 Accent 6" w:semiHidden="0" w:uiPriority="65" w:unhideWhenUsed="0"/>
+    <w:lsdException w:name="Medium List 2 Accent 6" w:semiHidden="0" w:uiPriority="66" w:unhideWhenUsed="0"/>
+    <w:lsdException w:name="Medium Grid 1 Accent 6" w:semiHidden="0" w:uiPriority="67" w:unhideWhenUsed="0"/>
+    <w:lsdException w:name="Medium Grid 2 Accent 6" w:semiHidden="0" w:uiPriority="68" w:unhideWhenUsed="0"/>
+    <w:lsdException w:name="Medium Grid 3 Accent 6" w:semiHidden="0" w:uiPriority="69" w:unhideWhenUsed="0"/>
+    <w:lsdException w:name="Dark List Accent 6" w:semiHidden="0" w:uiPriority="70" w:unhideWhenUsed="0"/>
+    <w:lsdException w:name="Colorful Shading Accent 6" w:semiHidden="0" w:uiPriority="71" w:unhideWhenUsed="0"/>
+    <w:lsdException w:name="Colorful List Accent 6" w:semiHidden="0" w:uiPriority="72" w:unhideWhenUsed="0"/>
+    <w:lsdException w:name="Colorful Grid Accent 6" w:semiHidden="0" w:uiPriority="73" w:unhideWhenUsed="0"/>
+    <w:lsdException w:name="Subtle Emphasis" w:semiHidden="0" w:uiPriority="19" w:unhideWhenUsed="0" w:qFormat="1"/>
+    <w:lsdException w:name="Intense Emphasis" w:semiHidden="0" w:uiPriority="21" w:unhideWhenUsed="0" w:qFormat="1"/>
+    <w:lsdException w:name="Subtle Reference" w:semiHidden="0" w:uiPriority="31" w:unhideWhenUsed="0" w:qFormat="1"/>
+    <w:lsdException w:name="Intense Reference" w:semiHidden="0" w:uiPriority="32" w:unhideWhenUsed="0" w:qFormat="1"/>
+    <w:lsdException w:name="Book Title" w:semiHidden="0" w:uiPriority="33" w:unhideWhenUsed="0" w:qFormat="1"/>
+    <w:lsdException w:name="Bibliography" w:uiPriority="37"/>
+    <w:lsdException w:name="TOC Heading" w:uiPriority="39" w:qFormat="1"/>
   </w:latentStyles>
   <w:style w:type="paragraph" w:default="1" w:styleId="Normal">
     <w:name w:val="Normal"/>
@@ -4621,7 +4765,7 @@
   <a:extraClrSchemeLst/>
   <a:extLst>
     <a:ext uri="{05A4C25C-085E-4340-85A3-A5531E510DB2}">
-      <thm15:themeFamily xmlns:thm15="http://schemas.microsoft.com/office/thememl/2012/main" name="Office Theme" id="{62F939B6-93AF-4DB8-9C6B-D6C7DFDC589F}" vid="{4A3C46E8-61CC-4603-A589-7422A47A8E4A}"/>
+      <thm15:themeFamily xmlns:thm15="http://schemas.microsoft.com/office/thememl/2012/main" xmlns="" name="Office Theme" id="{62F939B6-93AF-4DB8-9C6B-D6C7DFDC589F}" vid="{4A3C46E8-61CC-4603-A589-7422A47A8E4A}"/>
     </a:ext>
   </a:extLst>
 </a:theme>

</xml_diff>

<commit_message>
Added inventory CRC card
</commit_message>
<xml_diff>
--- a/Mod6/Mod6.docx
+++ b/Mod6/Mod6.docx
@@ -1,6 +1,6 @@
 
 <file path=word/document.xml><?xml version="1.0" encoding="utf-8"?>
-<w:document xmlns:wpc="http://schemas.microsoft.com/office/word/2010/wordprocessingCanvas" xmlns:mc="http://schemas.openxmlformats.org/markup-compatibility/2006" xmlns:o="urn:schemas-microsoft-com:office:office" xmlns:r="http://schemas.openxmlformats.org/officeDocument/2006/relationships" xmlns:m="http://schemas.openxmlformats.org/officeDocument/2006/math" xmlns:v="urn:schemas-microsoft-com:vml" xmlns:wp14="http://schemas.microsoft.com/office/word/2010/wordprocessingDrawing" xmlns:wp="http://schemas.openxmlformats.org/drawingml/2006/wordprocessingDrawing" xmlns:w10="urn:schemas-microsoft-com:office:word" xmlns:w="http://schemas.openxmlformats.org/wordprocessingml/2006/main" xmlns:w14="http://schemas.microsoft.com/office/word/2010/wordml" xmlns:wpg="http://schemas.microsoft.com/office/word/2010/wordprocessingGroup" xmlns:wpi="http://schemas.microsoft.com/office/word/2010/wordprocessingInk" xmlns:wne="http://schemas.microsoft.com/office/word/2006/wordml" xmlns:wps="http://schemas.microsoft.com/office/word/2010/wordprocessingShape" mc:Ignorable="w14 wp14">
+<w:document xmlns:wpc="http://schemas.microsoft.com/office/word/2010/wordprocessingCanvas" xmlns:mo="http://schemas.microsoft.com/office/mac/office/2008/main" xmlns:mc="http://schemas.openxmlformats.org/markup-compatibility/2006" xmlns:mv="urn:schemas-microsoft-com:mac:vml" xmlns:o="urn:schemas-microsoft-com:office:office" xmlns:r="http://schemas.openxmlformats.org/officeDocument/2006/relationships" xmlns:m="http://schemas.openxmlformats.org/officeDocument/2006/math" xmlns:v="urn:schemas-microsoft-com:vml" xmlns:wp14="http://schemas.microsoft.com/office/word/2010/wordprocessingDrawing" xmlns:wp="http://schemas.openxmlformats.org/drawingml/2006/wordprocessingDrawing" xmlns:w10="urn:schemas-microsoft-com:office:word" xmlns:w="http://schemas.openxmlformats.org/wordprocessingml/2006/main" xmlns:w14="http://schemas.microsoft.com/office/word/2010/wordml" xmlns:wpg="http://schemas.microsoft.com/office/word/2010/wordprocessingGroup" xmlns:wpi="http://schemas.microsoft.com/office/word/2010/wordprocessingInk" xmlns:wne="http://schemas.microsoft.com/office/word/2006/wordml" xmlns:wps="http://schemas.microsoft.com/office/word/2010/wordprocessingShape" mc:Ignorable="w14 wp14">
   <w:body>
     <w:p>
       <w:pPr>
@@ -513,12 +513,9 @@
     <w:p>
       <w:pPr>
         <w:pStyle w:val="ListParagraph"/>
-        <w:numPr>
-          <w:ilvl w:val="0"/>
-          <w:numId w:val="4"/>
-        </w:numPr>
         <w:shd w:val="clear" w:color="auto" w:fill="FFFFFF"/>
         <w:spacing w:after="0" w:line="240" w:lineRule="auto"/>
+        <w:ind w:left="360"/>
         <w:rPr>
           <w:rFonts w:ascii="Arial" w:eastAsia="Times New Roman" w:hAnsi="Arial" w:cs="Arial"/>
           <w:color w:val="222222"/>
@@ -893,8 +890,17 @@
                                   <w:b/>
                                   <w:sz w:val="28"/>
                                 </w:rPr>
-                                <w:t>Controller?</w:t>
-                              </w:r>
+                                <w:t>C</w:t>
+                              </w:r>
+                              <w:r>
+                                <w:rPr>
+                                  <w:b/>
+                                  <w:sz w:val="28"/>
+                                </w:rPr>
+                                <w:t>ontroller</w:t>
+                              </w:r>
+                              <w:bookmarkStart w:id="0" w:name="_GoBack"/>
+                              <w:bookmarkEnd w:id="0"/>
                             </w:p>
                           </w:txbxContent>
                         </wps:txbx>
@@ -911,10 +917,10 @@
               </wp:inline>
             </w:drawing>
           </mc:Choice>
-          <mc:Fallback xmlns:w15="http://schemas.microsoft.com/office/word/2012/wordml">
+          <mc:Fallback>
             <w:pict>
-              <v:group w14:anchorId="17CB9D2A" id="Group 35" o:spid="_x0000_s1026" style="width:447pt;height:121.5pt;mso-position-horizontal-relative:char;mso-position-vertical-relative:line" coordsize="56770,19594" o:gfxdata="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">
-                <v:rect id="Rectangle 36" o:spid="_x0000_s1027" style="position:absolute;top:3658;width:28384;height:15936;visibility:visible;mso-wrap-style:square;v-text-anchor:middle" o:gfxdata="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" fillcolor="#a5a5a5 [3206]" strokecolor="#525252 [1606]" strokeweight="1pt">
+              <v:group id="Group 35" o:spid="_x0000_s1026" style="width:447pt;height:121.5pt;mso-position-horizontal-relative:char;mso-position-vertical-relative:line" coordsize="5677066,1959417" o:gfxdata="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">
+                <v:rect id="Rectangle 36" o:spid="_x0000_s1027" style="position:absolute;top:365842;width:2838450;height:1593575;visibility:visible;mso-wrap-style:square;v-text-anchor:middle" o:gfxdata="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" fillcolor="#a5a5a5 [3206]" strokecolor="#525252 [1606]" strokeweight="1pt">
                   <v:textbox>
                     <w:txbxContent>
                       <w:p>
@@ -957,7 +963,7 @@
                     </w:txbxContent>
                   </v:textbox>
                 </v:rect>
-                <v:rect id="Rectangle 37" o:spid="_x0000_s1028" style="position:absolute;left:28386;top:3658;width:28384;height:15936;visibility:visible;mso-wrap-style:square;v-text-anchor:middle" o:gfxdata="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" fillcolor="#a5a5a5 [3206]" strokecolor="#525252 [1606]" strokeweight="1pt">
+                <v:rect id="Rectangle 37" o:spid="_x0000_s1028" style="position:absolute;left:2838616;top:365842;width:2838450;height:1593574;visibility:visible;mso-wrap-style:square;v-text-anchor:middle" o:gfxdata="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" fillcolor="#a5a5a5 [3206]" strokecolor="#525252 [1606]" strokeweight="1pt">
                   <v:textbox>
                     <w:txbxContent>
                       <w:p>
@@ -981,7 +987,7 @@
                     </w:txbxContent>
                   </v:textbox>
                 </v:rect>
-                <v:rect id="Rectangle 38" o:spid="_x0000_s1029" style="position:absolute;width:56769;height:3658;visibility:visible;mso-wrap-style:square;v-text-anchor:middle" o:gfxdata="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" fillcolor="#a5a5a5 [3206]" strokecolor="#525252 [1606]" strokeweight="1pt">
+                <v:rect id="Rectangle 38" o:spid="_x0000_s1029" style="position:absolute;width:5676900;height:365843;visibility:visible;mso-wrap-style:square;v-text-anchor:middle" o:gfxdata="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" fillcolor="#a5a5a5 [3206]" strokecolor="#525252 [1606]" strokeweight="1pt">
                   <v:textbox>
                     <w:txbxContent>
                       <w:p>
@@ -997,8 +1003,17 @@
                             <w:b/>
                             <w:sz w:val="28"/>
                           </w:rPr>
-                          <w:t>Controller?</w:t>
-                        </w:r>
+                          <w:t>C</w:t>
+                        </w:r>
+                        <w:r>
+                          <w:rPr>
+                            <w:b/>
+                            <w:sz w:val="28"/>
+                          </w:rPr>
+                          <w:t>ontroller</w:t>
+                        </w:r>
+                        <w:bookmarkStart w:id="1" w:name="_GoBack"/>
+                        <w:bookmarkEnd w:id="1"/>
                       </w:p>
                     </w:txbxContent>
                   </v:textbox>
@@ -1970,7 +1985,6 @@
         </mc:AlternateContent>
       </w:r>
     </w:p>
-    <w:bookmarkStart w:id="0" w:name="_GoBack"/>
     <w:p>
       <w:r>
         <w:rPr>
@@ -2242,7 +2256,6 @@
           </mc:Fallback>
         </mc:AlternateContent>
       </w:r>
-      <w:bookmarkEnd w:id="0"/>
     </w:p>
     <w:p>
       <w:r>
@@ -2303,32 +2316,56 @@
                             <w:p>
                               <w:pPr>
                                 <w:pStyle w:val="NoSpacing"/>
-                              </w:pPr>
-                              <w:r>
+                                <w:rPr>
+                                  <w:color w:val="000000"/>
+                                </w:rPr>
+                              </w:pPr>
+                              <w:r>
+                                <w:rPr>
+                                  <w:color w:val="000000"/>
+                                </w:rPr>
                                 <w:t>Knows Title/Author/ISBN/Genre</w:t>
                               </w:r>
                             </w:p>
                             <w:p>
                               <w:pPr>
                                 <w:pStyle w:val="NoSpacing"/>
-                              </w:pPr>
-                              <w:r>
+                                <w:rPr>
+                                  <w:color w:val="000000"/>
+                                </w:rPr>
+                              </w:pPr>
+                              <w:r>
+                                <w:rPr>
+                                  <w:color w:val="000000"/>
+                                </w:rPr>
                                 <w:t>Knows checked in/out status</w:t>
                               </w:r>
                             </w:p>
                             <w:p>
                               <w:pPr>
                                 <w:pStyle w:val="NoSpacing"/>
-                              </w:pPr>
-                              <w:r>
+                                <w:rPr>
+                                  <w:color w:val="000000"/>
+                                </w:rPr>
+                              </w:pPr>
+                              <w:r>
+                                <w:rPr>
+                                  <w:color w:val="000000"/>
+                                </w:rPr>
                                 <w:t>Knows reserved status</w:t>
                               </w:r>
                             </w:p>
                             <w:p>
                               <w:pPr>
                                 <w:pStyle w:val="NoSpacing"/>
-                              </w:pPr>
-                              <w:r>
+                                <w:rPr>
+                                  <w:color w:val="000000"/>
+                                </w:rPr>
+                              </w:pPr>
+                              <w:r>
+                                <w:rPr>
+                                  <w:color w:val="000000"/>
+                                </w:rPr>
                                 <w:t>Knows physical location</w:t>
                               </w:r>
                             </w:p>
@@ -2374,6 +2411,9 @@
                             <w:p>
                               <w:pPr>
                                 <w:pStyle w:val="NoSpacing"/>
+                                <w:rPr>
+                                  <w:color w:val="000000"/>
+                                </w:rPr>
                               </w:pPr>
                             </w:p>
                           </w:txbxContent>
@@ -2420,12 +2460,14 @@
                                 <w:jc w:val="center"/>
                                 <w:rPr>
                                   <w:b/>
+                                  <w:color w:val="000000"/>
                                   <w:sz w:val="28"/>
                                 </w:rPr>
                               </w:pPr>
                               <w:r>
                                 <w:rPr>
                                   <w:b/>
+                                  <w:color w:val="000000"/>
                                   <w:sz w:val="28"/>
                                 </w:rPr>
                                 <w:t>Audiobook</w:t>
@@ -2446,59 +2488,86 @@
               </wp:inline>
             </w:drawing>
           </mc:Choice>
-          <mc:Fallback xmlns:w15="http://schemas.microsoft.com/office/word/2012/wordml">
+          <mc:Fallback>
             <w:pict>
-              <v:group w14:anchorId="7FE22130" id="Group 1" o:spid="_x0000_s1042" style="width:447pt;height:121.5pt;mso-position-horizontal-relative:char;mso-position-vertical-relative:line" coordsize="56770,19594" o:gfxdata="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">
-                <v:rect id="Rectangle 6" o:spid="_x0000_s1043" style="position:absolute;top:3658;width:28384;height:15936;visibility:visible;mso-wrap-style:square;v-text-anchor:middle" o:gfxdata="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" fillcolor="#ffc000 [3207]" strokecolor="#7f5f00 [1607]" strokeweight="1pt">
+              <v:group id="Group 1" o:spid="_x0000_s1042" style="width:447pt;height:121.5pt;mso-position-horizontal-relative:char;mso-position-vertical-relative:line" coordsize="5677066,1959417" o:gfxdata="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">
+                <v:rect id="Rectangle 6" o:spid="_x0000_s1043" style="position:absolute;top:365842;width:2838450;height:1593575;visibility:visible;mso-wrap-style:square;v-text-anchor:middle" o:gfxdata="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" fillcolor="#ffc000 [3207]" strokecolor="#7f5f00 [1607]" strokeweight="1pt">
                   <v:textbox>
                     <w:txbxContent>
                       <w:p>
                         <w:pPr>
                           <w:pStyle w:val="NoSpacing"/>
-                        </w:pPr>
-                        <w:r>
+                          <w:rPr>
+                            <w:color w:val="000000"/>
+                          </w:rPr>
+                        </w:pPr>
+                        <w:r>
+                          <w:rPr>
+                            <w:color w:val="000000"/>
+                          </w:rPr>
                           <w:t>Knows Title/Author/ISBN/Genre</w:t>
                         </w:r>
                       </w:p>
                       <w:p>
                         <w:pPr>
                           <w:pStyle w:val="NoSpacing"/>
-                        </w:pPr>
-                        <w:r>
+                          <w:rPr>
+                            <w:color w:val="000000"/>
+                          </w:rPr>
+                        </w:pPr>
+                        <w:r>
+                          <w:rPr>
+                            <w:color w:val="000000"/>
+                          </w:rPr>
                           <w:t>Knows checked in/out status</w:t>
                         </w:r>
                       </w:p>
                       <w:p>
                         <w:pPr>
                           <w:pStyle w:val="NoSpacing"/>
-                        </w:pPr>
-                        <w:r>
+                          <w:rPr>
+                            <w:color w:val="000000"/>
+                          </w:rPr>
+                        </w:pPr>
+                        <w:r>
+                          <w:rPr>
+                            <w:color w:val="000000"/>
+                          </w:rPr>
                           <w:t>Knows reserved status</w:t>
                         </w:r>
                       </w:p>
                       <w:p>
                         <w:pPr>
                           <w:pStyle w:val="NoSpacing"/>
-                        </w:pPr>
-                        <w:r>
+                          <w:rPr>
+                            <w:color w:val="000000"/>
+                          </w:rPr>
+                        </w:pPr>
+                        <w:r>
+                          <w:rPr>
+                            <w:color w:val="000000"/>
+                          </w:rPr>
                           <w:t>Knows physical location</w:t>
                         </w:r>
                       </w:p>
                     </w:txbxContent>
                   </v:textbox>
                 </v:rect>
-                <v:rect id="Rectangle 7" o:spid="_x0000_s1044" style="position:absolute;left:28386;top:3658;width:28384;height:15936;visibility:visible;mso-wrap-style:square;v-text-anchor:middle" o:gfxdata="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" fillcolor="#ffc000 [3207]" strokecolor="#7f5f00 [1607]" strokeweight="1pt">
+                <v:rect id="Rectangle 7" o:spid="_x0000_s1044" style="position:absolute;left:2838616;top:365842;width:2838450;height:1593574;visibility:visible;mso-wrap-style:square;v-text-anchor:middle" o:gfxdata="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" fillcolor="#ffc000 [3207]" strokecolor="#7f5f00 [1607]" strokeweight="1pt">
                   <v:textbox>
                     <w:txbxContent>
                       <w:p>
                         <w:pPr>
                           <w:pStyle w:val="NoSpacing"/>
+                          <w:rPr>
+                            <w:color w:val="000000"/>
+                          </w:rPr>
                         </w:pPr>
                       </w:p>
                     </w:txbxContent>
                   </v:textbox>
                 </v:rect>
-                <v:rect id="Rectangle 8" o:spid="_x0000_s1045" style="position:absolute;width:56769;height:3658;visibility:visible;mso-wrap-style:square;v-text-anchor:middle" o:gfxdata="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" fillcolor="#ffc000 [3207]" strokecolor="#7f5f00 [1607]" strokeweight="1pt">
+                <v:rect id="Rectangle 8" o:spid="_x0000_s1045" style="position:absolute;width:5676900;height:365843;visibility:visible;mso-wrap-style:square;v-text-anchor:middle" o:gfxdata="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" fillcolor="#ffc000 [3207]" strokecolor="#7f5f00 [1607]" strokeweight="1pt">
                   <v:textbox>
                     <w:txbxContent>
                       <w:p>
@@ -2506,12 +2575,14 @@
                           <w:jc w:val="center"/>
                           <w:rPr>
                             <w:b/>
+                            <w:color w:val="000000"/>
                             <w:sz w:val="28"/>
                           </w:rPr>
                         </w:pPr>
                         <w:r>
                           <w:rPr>
                             <w:b/>
+                            <w:color w:val="000000"/>
                             <w:sz w:val="28"/>
                           </w:rPr>
                           <w:t>Audiobook</w:t>
@@ -2588,39 +2659,51 @@
                             <w:p>
                               <w:pPr>
                                 <w:pStyle w:val="NoSpacing"/>
-                              </w:pPr>
-                              <w:r>
-                                <w:t>K</w:t>
-                              </w:r>
-                              <w:r>
-                                <w:t>nows Audiobooks</w:t>
+                                <w:rPr>
+                                  <w:color w:val="000000"/>
+                                </w:rPr>
+                              </w:pPr>
+                              <w:r>
+                                <w:rPr>
+                                  <w:color w:val="000000"/>
+                                </w:rPr>
+                                <w:t>Knows Audiobooks</w:t>
                               </w:r>
                             </w:p>
                             <w:p>
                               <w:pPr>
                                 <w:pStyle w:val="NoSpacing"/>
-                              </w:pPr>
-                              <w:r>
-                                <w:t xml:space="preserve">Knows </w:t>
-                              </w:r>
-                              <w:r>
-                                <w:t>account standing</w:t>
+                                <w:rPr>
+                                  <w:color w:val="000000"/>
+                                </w:rPr>
+                              </w:pPr>
+                              <w:r>
+                                <w:rPr>
+                                  <w:color w:val="000000"/>
+                                </w:rPr>
+                                <w:t>Knows account standing</w:t>
                               </w:r>
                             </w:p>
                             <w:p>
                               <w:pPr>
                                 <w:pStyle w:val="NoSpacing"/>
-                              </w:pPr>
-                              <w:r>
-                                <w:t xml:space="preserve">Knows </w:t>
-                              </w:r>
-                              <w:r>
-                                <w:t>due dates</w:t>
+                                <w:rPr>
+                                  <w:color w:val="000000"/>
+                                </w:rPr>
+                              </w:pPr>
+                              <w:r>
+                                <w:rPr>
+                                  <w:color w:val="000000"/>
+                                </w:rPr>
+                                <w:t>Knows due dates</w:t>
                               </w:r>
                             </w:p>
                             <w:p>
                               <w:pPr>
                                 <w:pStyle w:val="NoSpacing"/>
+                                <w:rPr>
+                                  <w:color w:val="000000"/>
+                                </w:rPr>
                               </w:pPr>
                             </w:p>
                           </w:txbxContent>
@@ -2668,32 +2751,56 @@
                             <w:p>
                               <w:pPr>
                                 <w:pStyle w:val="NoSpacing"/>
-                              </w:pPr>
-                              <w:r>
+                                <w:rPr>
+                                  <w:color w:val="000000"/>
+                                </w:rPr>
+                              </w:pPr>
+                              <w:r>
+                                <w:rPr>
+                                  <w:color w:val="000000"/>
+                                </w:rPr>
                                 <w:t>Audiobooks</w:t>
                               </w:r>
                             </w:p>
                             <w:p>
                               <w:pPr>
                                 <w:pStyle w:val="NoSpacing"/>
-                              </w:pPr>
-                              <w:r>
+                                <w:rPr>
+                                  <w:color w:val="000000"/>
+                                </w:rPr>
+                              </w:pPr>
+                              <w:r>
+                                <w:rPr>
+                                  <w:color w:val="000000"/>
+                                </w:rPr>
                                 <w:t>Shopping Cart</w:t>
                               </w:r>
                             </w:p>
                             <w:p>
                               <w:pPr>
                                 <w:pStyle w:val="NoSpacing"/>
-                              </w:pPr>
-                              <w:r>
+                                <w:rPr>
+                                  <w:color w:val="000000"/>
+                                </w:rPr>
+                              </w:pPr>
+                              <w:r>
+                                <w:rPr>
+                                  <w:color w:val="000000"/>
+                                </w:rPr>
                                 <w:t>User</w:t>
                               </w:r>
                             </w:p>
                             <w:p>
                               <w:pPr>
                                 <w:pStyle w:val="NoSpacing"/>
-                              </w:pPr>
-                              <w:r>
+                                <w:rPr>
+                                  <w:color w:val="000000"/>
+                                </w:rPr>
+                              </w:pPr>
+                              <w:r>
+                                <w:rPr>
+                                  <w:color w:val="000000"/>
+                                </w:rPr>
                                 <w:t>Session</w:t>
                               </w:r>
                             </w:p>
@@ -2744,12 +2851,14 @@
                                 <w:jc w:val="center"/>
                                 <w:rPr>
                                   <w:b/>
+                                  <w:color w:val="000000"/>
                                   <w:sz w:val="28"/>
                                 </w:rPr>
                               </w:pPr>
                               <w:r>
                                 <w:rPr>
                                   <w:b/>
+                                  <w:color w:val="000000"/>
                                   <w:sz w:val="28"/>
                                 </w:rPr>
                                 <w:t>Order</w:t>
@@ -2770,92 +2879,128 @@
               </wp:inline>
             </w:drawing>
           </mc:Choice>
-          <mc:Fallback xmlns:w15="http://schemas.microsoft.com/office/word/2012/wordml">
+          <mc:Fallback>
             <w:pict>
-              <v:group w14:anchorId="6812191F" id="Group 9" o:spid="_x0000_s1046" style="width:447pt;height:121.5pt;mso-position-horizontal-relative:char;mso-position-vertical-relative:line" coordsize="56770,19594" o:gfxdata="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">
-                <v:rect id="Rectangle 10" o:spid="_x0000_s1047" style="position:absolute;top:3658;width:28384;height:15936;visibility:visible;mso-wrap-style:square;v-text-anchor:middle" o:gfxdata="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" fillcolor="#ff5f4a" strokecolor="#7f5f00 [1607]" strokeweight="1pt">
+              <v:group id="Group 9" o:spid="_x0000_s1046" style="width:447pt;height:121.5pt;mso-position-horizontal-relative:char;mso-position-vertical-relative:line" coordsize="5677066,1959417" o:gfxdata="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">
+                <v:rect id="Rectangle 10" o:spid="_x0000_s1047" style="position:absolute;top:365842;width:2838450;height:1593575;visibility:visible;mso-wrap-style:square;v-text-anchor:middle" o:gfxdata="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" fillcolor="#ff5f4a" strokecolor="#7f5f00 [1607]" strokeweight="1pt">
                   <v:textbox>
                     <w:txbxContent>
                       <w:p>
                         <w:pPr>
                           <w:pStyle w:val="NoSpacing"/>
-                        </w:pPr>
-                        <w:r>
-                          <w:t>K</w:t>
-                        </w:r>
-                        <w:r>
-                          <w:t>nows Audiobooks</w:t>
+                          <w:rPr>
+                            <w:color w:val="000000"/>
+                          </w:rPr>
+                        </w:pPr>
+                        <w:r>
+                          <w:rPr>
+                            <w:color w:val="000000"/>
+                          </w:rPr>
+                          <w:t>Knows Audiobooks</w:t>
                         </w:r>
                       </w:p>
                       <w:p>
                         <w:pPr>
                           <w:pStyle w:val="NoSpacing"/>
-                        </w:pPr>
-                        <w:r>
-                          <w:t xml:space="preserve">Knows </w:t>
-                        </w:r>
-                        <w:r>
-                          <w:t>account standing</w:t>
+                          <w:rPr>
+                            <w:color w:val="000000"/>
+                          </w:rPr>
+                        </w:pPr>
+                        <w:r>
+                          <w:rPr>
+                            <w:color w:val="000000"/>
+                          </w:rPr>
+                          <w:t>Knows account standing</w:t>
                         </w:r>
                       </w:p>
                       <w:p>
                         <w:pPr>
                           <w:pStyle w:val="NoSpacing"/>
-                        </w:pPr>
-                        <w:r>
-                          <w:t xml:space="preserve">Knows </w:t>
-                        </w:r>
-                        <w:r>
-                          <w:t>due dates</w:t>
+                          <w:rPr>
+                            <w:color w:val="000000"/>
+                          </w:rPr>
+                        </w:pPr>
+                        <w:r>
+                          <w:rPr>
+                            <w:color w:val="000000"/>
+                          </w:rPr>
+                          <w:t>Knows due dates</w:t>
                         </w:r>
                       </w:p>
                       <w:p>
                         <w:pPr>
                           <w:pStyle w:val="NoSpacing"/>
+                          <w:rPr>
+                            <w:color w:val="000000"/>
+                          </w:rPr>
                         </w:pPr>
                       </w:p>
                     </w:txbxContent>
                   </v:textbox>
                 </v:rect>
-                <v:rect id="Rectangle 11" o:spid="_x0000_s1048" style="position:absolute;left:28386;top:3658;width:28384;height:15936;visibility:visible;mso-wrap-style:square;v-text-anchor:middle" o:gfxdata="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" fillcolor="#ff5f4a" strokecolor="#7f5f00 [1607]" strokeweight="1pt">
+                <v:rect id="Rectangle 11" o:spid="_x0000_s1048" style="position:absolute;left:2838616;top:365842;width:2838450;height:1593574;visibility:visible;mso-wrap-style:square;v-text-anchor:middle" o:gfxdata="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" fillcolor="#ff5f4a" strokecolor="#7f5f00 [1607]" strokeweight="1pt">
                   <v:textbox>
                     <w:txbxContent>
                       <w:p>
                         <w:pPr>
                           <w:pStyle w:val="NoSpacing"/>
-                        </w:pPr>
-                        <w:r>
+                          <w:rPr>
+                            <w:color w:val="000000"/>
+                          </w:rPr>
+                        </w:pPr>
+                        <w:r>
+                          <w:rPr>
+                            <w:color w:val="000000"/>
+                          </w:rPr>
                           <w:t>Audiobooks</w:t>
                         </w:r>
                       </w:p>
                       <w:p>
                         <w:pPr>
                           <w:pStyle w:val="NoSpacing"/>
-                        </w:pPr>
-                        <w:r>
+                          <w:rPr>
+                            <w:color w:val="000000"/>
+                          </w:rPr>
+                        </w:pPr>
+                        <w:r>
+                          <w:rPr>
+                            <w:color w:val="000000"/>
+                          </w:rPr>
                           <w:t>Shopping Cart</w:t>
                         </w:r>
                       </w:p>
                       <w:p>
                         <w:pPr>
                           <w:pStyle w:val="NoSpacing"/>
-                        </w:pPr>
-                        <w:r>
+                          <w:rPr>
+                            <w:color w:val="000000"/>
+                          </w:rPr>
+                        </w:pPr>
+                        <w:r>
+                          <w:rPr>
+                            <w:color w:val="000000"/>
+                          </w:rPr>
                           <w:t>User</w:t>
                         </w:r>
                       </w:p>
                       <w:p>
                         <w:pPr>
                           <w:pStyle w:val="NoSpacing"/>
-                        </w:pPr>
-                        <w:r>
+                          <w:rPr>
+                            <w:color w:val="000000"/>
+                          </w:rPr>
+                        </w:pPr>
+                        <w:r>
+                          <w:rPr>
+                            <w:color w:val="000000"/>
+                          </w:rPr>
                           <w:t>Session</w:t>
                         </w:r>
                       </w:p>
                     </w:txbxContent>
                   </v:textbox>
                 </v:rect>
-                <v:rect id="Rectangle 12" o:spid="_x0000_s1049" style="position:absolute;width:56769;height:3658;visibility:visible;mso-wrap-style:square;v-text-anchor:middle" o:gfxdata="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" fillcolor="#ff5f4a" strokecolor="#7f5f00 [1607]" strokeweight="1pt">
+                <v:rect id="Rectangle 12" o:spid="_x0000_s1049" style="position:absolute;width:5676900;height:365843;visibility:visible;mso-wrap-style:square;v-text-anchor:middle" o:gfxdata="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" fillcolor="#ff5f4a" strokecolor="#7f5f00 [1607]" strokeweight="1pt">
                   <v:textbox>
                     <w:txbxContent>
                       <w:p>
@@ -2863,12 +3008,14 @@
                           <w:jc w:val="center"/>
                           <w:rPr>
                             <w:b/>
+                            <w:color w:val="000000"/>
                             <w:sz w:val="28"/>
                           </w:rPr>
                         </w:pPr>
                         <w:r>
                           <w:rPr>
                             <w:b/>
+                            <w:color w:val="000000"/>
                             <w:sz w:val="28"/>
                           </w:rPr>
                           <w:t>Order</w:t>
@@ -2946,32 +3093,56 @@
                             <w:p>
                               <w:pPr>
                                 <w:pStyle w:val="NoSpacing"/>
-                              </w:pPr>
-                              <w:r>
+                                <w:rPr>
+                                  <w:color w:val="000000"/>
+                                </w:rPr>
+                              </w:pPr>
+                              <w:r>
+                                <w:rPr>
+                                  <w:color w:val="000000"/>
+                                </w:rPr>
                                 <w:t>Knows Audiobooks</w:t>
                               </w:r>
                             </w:p>
                             <w:p>
                               <w:pPr>
                                 <w:pStyle w:val="NoSpacing"/>
-                              </w:pPr>
-                              <w:r>
+                                <w:rPr>
+                                  <w:color w:val="000000"/>
+                                </w:rPr>
+                              </w:pPr>
+                              <w:r>
+                                <w:rPr>
+                                  <w:color w:val="000000"/>
+                                </w:rPr>
                                 <w:t>Knows checked in/out status</w:t>
                               </w:r>
                             </w:p>
                             <w:p>
                               <w:pPr>
                                 <w:pStyle w:val="NoSpacing"/>
-                              </w:pPr>
-                              <w:r>
+                                <w:rPr>
+                                  <w:color w:val="000000"/>
+                                </w:rPr>
+                              </w:pPr>
+                              <w:r>
+                                <w:rPr>
+                                  <w:color w:val="000000"/>
+                                </w:rPr>
                                 <w:t>Knows reserved status</w:t>
                               </w:r>
                             </w:p>
                             <w:p>
                               <w:pPr>
                                 <w:pStyle w:val="NoSpacing"/>
-                              </w:pPr>
-                              <w:r>
+                                <w:rPr>
+                                  <w:color w:val="000000"/>
+                                </w:rPr>
+                              </w:pPr>
+                              <w:r>
+                                <w:rPr>
+                                  <w:color w:val="000000"/>
+                                </w:rPr>
                                 <w:t>Knows physical location</w:t>
                               </w:r>
                             </w:p>
@@ -3018,24 +3189,42 @@
                             <w:p>
                               <w:pPr>
                                 <w:pStyle w:val="NoSpacing"/>
-                              </w:pPr>
-                              <w:r>
+                                <w:rPr>
+                                  <w:color w:val="000000"/>
+                                </w:rPr>
+                              </w:pPr>
+                              <w:r>
+                                <w:rPr>
+                                  <w:color w:val="000000"/>
+                                </w:rPr>
                                 <w:t>User</w:t>
                               </w:r>
                             </w:p>
                             <w:p>
                               <w:pPr>
                                 <w:pStyle w:val="NoSpacing"/>
-                              </w:pPr>
-                              <w:r>
+                                <w:rPr>
+                                  <w:color w:val="000000"/>
+                                </w:rPr>
+                              </w:pPr>
+                              <w:r>
+                                <w:rPr>
+                                  <w:color w:val="000000"/>
+                                </w:rPr>
                                 <w:t>Session</w:t>
                               </w:r>
                             </w:p>
                             <w:p>
                               <w:pPr>
                                 <w:pStyle w:val="NoSpacing"/>
-                              </w:pPr>
-                              <w:r>
+                                <w:rPr>
+                                  <w:color w:val="000000"/>
+                                </w:rPr>
+                              </w:pPr>
+                              <w:r>
+                                <w:rPr>
+                                  <w:color w:val="000000"/>
+                                </w:rPr>
                                 <w:t>Audiobooks</w:t>
                               </w:r>
                             </w:p>
@@ -3084,12 +3273,14 @@
                                 <w:jc w:val="center"/>
                                 <w:rPr>
                                   <w:b/>
+                                  <w:color w:val="000000"/>
                                   <w:sz w:val="28"/>
                                 </w:rPr>
                               </w:pPr>
                               <w:r>
                                 <w:rPr>
                                   <w:b/>
+                                  <w:color w:val="000000"/>
                                   <w:sz w:val="28"/>
                                 </w:rPr>
                                 <w:t>Shopping Cart</w:t>
@@ -3110,78 +3301,120 @@
               </wp:inline>
             </w:drawing>
           </mc:Choice>
-          <mc:Fallback xmlns:w15="http://schemas.microsoft.com/office/word/2012/wordml">
+          <mc:Fallback>
             <w:pict>
-              <v:group w14:anchorId="478DE5F7" id="Group 31" o:spid="_x0000_s1050" style="width:447pt;height:121.5pt;mso-position-horizontal-relative:char;mso-position-vertical-relative:line" coordsize="56770,19594" o:gfxdata="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">
-                <v:rect id="Rectangle 32" o:spid="_x0000_s1051" style="position:absolute;top:3658;width:28384;height:15936;visibility:visible;mso-wrap-style:square;v-text-anchor:middle" o:gfxdata="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" filled="f" strokecolor="#7f5f00 [1607]" strokeweight="1pt">
+              <v:group id="Group 31" o:spid="_x0000_s1050" style="width:447pt;height:121.5pt;mso-position-horizontal-relative:char;mso-position-vertical-relative:line" coordsize="5677066,1959417" o:gfxdata="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">
+                <v:rect id="Rectangle 32" o:spid="_x0000_s1051" style="position:absolute;top:365842;width:2838450;height:1593575;visibility:visible;mso-wrap-style:square;v-text-anchor:middle" o:gfxdata="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" filled="f" strokecolor="#7f5f00 [1607]" strokeweight="1pt">
                   <v:textbox>
                     <w:txbxContent>
                       <w:p>
                         <w:pPr>
                           <w:pStyle w:val="NoSpacing"/>
-                        </w:pPr>
-                        <w:r>
+                          <w:rPr>
+                            <w:color w:val="000000"/>
+                          </w:rPr>
+                        </w:pPr>
+                        <w:r>
+                          <w:rPr>
+                            <w:color w:val="000000"/>
+                          </w:rPr>
                           <w:t>Knows Audiobooks</w:t>
                         </w:r>
                       </w:p>
                       <w:p>
                         <w:pPr>
                           <w:pStyle w:val="NoSpacing"/>
-                        </w:pPr>
-                        <w:r>
+                          <w:rPr>
+                            <w:color w:val="000000"/>
+                          </w:rPr>
+                        </w:pPr>
+                        <w:r>
+                          <w:rPr>
+                            <w:color w:val="000000"/>
+                          </w:rPr>
                           <w:t>Knows checked in/out status</w:t>
                         </w:r>
                       </w:p>
                       <w:p>
                         <w:pPr>
                           <w:pStyle w:val="NoSpacing"/>
-                        </w:pPr>
-                        <w:r>
+                          <w:rPr>
+                            <w:color w:val="000000"/>
+                          </w:rPr>
+                        </w:pPr>
+                        <w:r>
+                          <w:rPr>
+                            <w:color w:val="000000"/>
+                          </w:rPr>
                           <w:t>Knows reserved status</w:t>
                         </w:r>
                       </w:p>
                       <w:p>
                         <w:pPr>
                           <w:pStyle w:val="NoSpacing"/>
-                        </w:pPr>
-                        <w:r>
+                          <w:rPr>
+                            <w:color w:val="000000"/>
+                          </w:rPr>
+                        </w:pPr>
+                        <w:r>
+                          <w:rPr>
+                            <w:color w:val="000000"/>
+                          </w:rPr>
                           <w:t>Knows physical location</w:t>
                         </w:r>
                       </w:p>
                     </w:txbxContent>
                   </v:textbox>
                 </v:rect>
-                <v:rect id="Rectangle 33" o:spid="_x0000_s1052" style="position:absolute;left:28386;top:3658;width:28384;height:15936;visibility:visible;mso-wrap-style:square;v-text-anchor:middle" o:gfxdata="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" filled="f" strokecolor="#7f5f00 [1607]" strokeweight="1pt">
+                <v:rect id="Rectangle 33" o:spid="_x0000_s1052" style="position:absolute;left:2838616;top:365842;width:2838450;height:1593574;visibility:visible;mso-wrap-style:square;v-text-anchor:middle" o:gfxdata="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" filled="f" strokecolor="#7f5f00 [1607]" strokeweight="1pt">
                   <v:textbox>
                     <w:txbxContent>
                       <w:p>
                         <w:pPr>
                           <w:pStyle w:val="NoSpacing"/>
-                        </w:pPr>
-                        <w:r>
+                          <w:rPr>
+                            <w:color w:val="000000"/>
+                          </w:rPr>
+                        </w:pPr>
+                        <w:r>
+                          <w:rPr>
+                            <w:color w:val="000000"/>
+                          </w:rPr>
                           <w:t>User</w:t>
                         </w:r>
                       </w:p>
                       <w:p>
                         <w:pPr>
                           <w:pStyle w:val="NoSpacing"/>
-                        </w:pPr>
-                        <w:r>
+                          <w:rPr>
+                            <w:color w:val="000000"/>
+                          </w:rPr>
+                        </w:pPr>
+                        <w:r>
+                          <w:rPr>
+                            <w:color w:val="000000"/>
+                          </w:rPr>
                           <w:t>Session</w:t>
                         </w:r>
                       </w:p>
                       <w:p>
                         <w:pPr>
                           <w:pStyle w:val="NoSpacing"/>
-                        </w:pPr>
-                        <w:r>
+                          <w:rPr>
+                            <w:color w:val="000000"/>
+                          </w:rPr>
+                        </w:pPr>
+                        <w:r>
+                          <w:rPr>
+                            <w:color w:val="000000"/>
+                          </w:rPr>
                           <w:t>Audiobooks</w:t>
                         </w:r>
                       </w:p>
                     </w:txbxContent>
                   </v:textbox>
                 </v:rect>
-                <v:rect id="Rectangle 34" o:spid="_x0000_s1053" style="position:absolute;width:56769;height:3658;visibility:visible;mso-wrap-style:square;v-text-anchor:middle" o:gfxdata="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" filled="f" strokecolor="#7f5f00 [1607]" strokeweight="1pt">
+                <v:rect id="Rectangle 34" o:spid="_x0000_s1053" style="position:absolute;width:5676900;height:365843;visibility:visible;mso-wrap-style:square;v-text-anchor:middle" o:gfxdata="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" filled="f" strokecolor="#7f5f00 [1607]" strokeweight="1pt">
                   <v:textbox>
                     <w:txbxContent>
                       <w:p>
@@ -3189,12 +3422,14 @@
                           <w:jc w:val="center"/>
                           <w:rPr>
                             <w:b/>
+                            <w:color w:val="000000"/>
                             <w:sz w:val="28"/>
                           </w:rPr>
                         </w:pPr>
                         <w:r>
                           <w:rPr>
                             <w:b/>
+                            <w:color w:val="000000"/>
                             <w:sz w:val="28"/>
                           </w:rPr>
                           <w:t>Shopping Cart</w:t>
@@ -3210,11 +3445,422 @@
         </mc:AlternateContent>
       </w:r>
     </w:p>
-    <w:p/>
     <w:p>
       <w:pPr>
         <w:pStyle w:val="Heading1"/>
       </w:pPr>
+      <w:r>
+        <w:rPr>
+          <w:noProof/>
+        </w:rPr>
+        <mc:AlternateContent>
+          <mc:Choice Requires="wpg">
+            <w:drawing>
+              <wp:inline distT="0" distB="0" distL="0" distR="0" wp14:anchorId="02F1F7EA" wp14:editId="3E11D6A3">
+                <wp:extent cx="5676900" cy="1543050"/>
+                <wp:effectExtent l="0" t="0" r="38100" b="31750"/>
+                <wp:docPr id="13" name="Group 13"/>
+                <wp:cNvGraphicFramePr/>
+                <a:graphic xmlns:a="http://schemas.openxmlformats.org/drawingml/2006/main">
+                  <a:graphicData uri="http://schemas.microsoft.com/office/word/2010/wordprocessingGroup">
+                    <wpg:wgp>
+                      <wpg:cNvGrpSpPr/>
+                      <wpg:grpSpPr>
+                        <a:xfrm>
+                          <a:off x="0" y="0"/>
+                          <a:ext cx="5676900" cy="1543050"/>
+                          <a:chOff x="0" y="0"/>
+                          <a:chExt cx="5677066" cy="1959417"/>
+                        </a:xfrm>
+                        <a:solidFill>
+                          <a:srgbClr val="7FF4FF"/>
+                        </a:solidFill>
+                      </wpg:grpSpPr>
+                      <wps:wsp>
+                        <wps:cNvPr id="14" name="Rectangle 14"/>
+                        <wps:cNvSpPr/>
+                        <wps:spPr>
+                          <a:xfrm>
+                            <a:off x="0" y="365842"/>
+                            <a:ext cx="2838450" cy="1593575"/>
+                          </a:xfrm>
+                          <a:prstGeom prst="rect">
+                            <a:avLst/>
+                          </a:prstGeom>
+                          <a:grpFill/>
+                        </wps:spPr>
+                        <wps:style>
+                          <a:lnRef idx="2">
+                            <a:schemeClr val="accent4">
+                              <a:shade val="50000"/>
+                            </a:schemeClr>
+                          </a:lnRef>
+                          <a:fillRef idx="1">
+                            <a:schemeClr val="accent4"/>
+                          </a:fillRef>
+                          <a:effectRef idx="0">
+                            <a:schemeClr val="accent4"/>
+                          </a:effectRef>
+                          <a:fontRef idx="minor">
+                            <a:schemeClr val="lt1"/>
+                          </a:fontRef>
+                        </wps:style>
+                        <wps:txbx>
+                          <w:txbxContent>
+                            <w:p>
+                              <w:pPr>
+                                <w:pStyle w:val="NoSpacing"/>
+                                <w:rPr>
+                                  <w:color w:val="000000" w:themeColor="text1"/>
+                                </w:rPr>
+                              </w:pPr>
+                              <w:r>
+                                <w:rPr>
+                                  <w:color w:val="000000" w:themeColor="text1"/>
+                                </w:rPr>
+                                <w:t>Knows Audiobooks</w:t>
+                              </w:r>
+                            </w:p>
+                            <w:p>
+                              <w:pPr>
+                                <w:pStyle w:val="NoSpacing"/>
+                                <w:rPr>
+                                  <w:color w:val="000000" w:themeColor="text1"/>
+                                </w:rPr>
+                              </w:pPr>
+                              <w:r>
+                                <w:rPr>
+                                  <w:color w:val="000000" w:themeColor="text1"/>
+                                </w:rPr>
+                                <w:t>Knows checked in/out status</w:t>
+                              </w:r>
+                            </w:p>
+                            <w:p>
+                              <w:pPr>
+                                <w:pStyle w:val="NoSpacing"/>
+                                <w:rPr>
+                                  <w:color w:val="000000" w:themeColor="text1"/>
+                                </w:rPr>
+                              </w:pPr>
+                              <w:r>
+                                <w:rPr>
+                                  <w:color w:val="000000" w:themeColor="text1"/>
+                                </w:rPr>
+                                <w:t>Knows physical location</w:t>
+                              </w:r>
+                            </w:p>
+                          </w:txbxContent>
+                        </wps:txbx>
+                        <wps:bodyPr rot="0" spcFirstLastPara="0" vertOverflow="overflow" horzOverflow="overflow" vert="horz" wrap="square" lIns="91440" tIns="45720" rIns="91440" bIns="45720" numCol="1" spcCol="0" rtlCol="0" fromWordArt="0" anchor="ctr" anchorCtr="0" forceAA="0" compatLnSpc="1">
+                          <a:prstTxWarp prst="textNoShape">
+                            <a:avLst/>
+                          </a:prstTxWarp>
+                          <a:noAutofit/>
+                        </wps:bodyPr>
+                      </wps:wsp>
+                      <wps:wsp>
+                        <wps:cNvPr id="15" name="Rectangle 15"/>
+                        <wps:cNvSpPr/>
+                        <wps:spPr>
+                          <a:xfrm>
+                            <a:off x="2838616" y="365842"/>
+                            <a:ext cx="2838450" cy="1593574"/>
+                          </a:xfrm>
+                          <a:prstGeom prst="rect">
+                            <a:avLst/>
+                          </a:prstGeom>
+                          <a:grpFill/>
+                        </wps:spPr>
+                        <wps:style>
+                          <a:lnRef idx="2">
+                            <a:schemeClr val="accent4">
+                              <a:shade val="50000"/>
+                            </a:schemeClr>
+                          </a:lnRef>
+                          <a:fillRef idx="1">
+                            <a:schemeClr val="accent4"/>
+                          </a:fillRef>
+                          <a:effectRef idx="0">
+                            <a:schemeClr val="accent4"/>
+                          </a:effectRef>
+                          <a:fontRef idx="minor">
+                            <a:schemeClr val="lt1"/>
+                          </a:fontRef>
+                        </wps:style>
+                        <wps:txbx>
+                          <w:txbxContent>
+                            <w:p>
+                              <w:pPr>
+                                <w:pStyle w:val="NoSpacing"/>
+                                <w:rPr>
+                                  <w:color w:val="000000" w:themeColor="text1"/>
+                                </w:rPr>
+                              </w:pPr>
+                              <w:r>
+                                <w:rPr>
+                                  <w:color w:val="000000" w:themeColor="text1"/>
+                                </w:rPr>
+                                <w:t>User</w:t>
+                              </w:r>
+                            </w:p>
+                            <w:p>
+                              <w:pPr>
+                                <w:pStyle w:val="NoSpacing"/>
+                                <w:rPr>
+                                  <w:color w:val="000000" w:themeColor="text1"/>
+                                </w:rPr>
+                              </w:pPr>
+                              <w:r>
+                                <w:rPr>
+                                  <w:color w:val="000000" w:themeColor="text1"/>
+                                </w:rPr>
+                                <w:t>Session</w:t>
+                              </w:r>
+                            </w:p>
+                            <w:p>
+                              <w:pPr>
+                                <w:pStyle w:val="NoSpacing"/>
+                                <w:rPr>
+                                  <w:color w:val="000000" w:themeColor="text1"/>
+                                </w:rPr>
+                              </w:pPr>
+                              <w:r>
+                                <w:rPr>
+                                  <w:color w:val="000000" w:themeColor="text1"/>
+                                </w:rPr>
+                                <w:t>Audiobooks</w:t>
+                              </w:r>
+                            </w:p>
+                            <w:p>
+                              <w:pPr>
+                                <w:pStyle w:val="NoSpacing"/>
+                                <w:rPr>
+                                  <w:color w:val="000000" w:themeColor="text1"/>
+                                </w:rPr>
+                              </w:pPr>
+                              <w:r>
+                                <w:rPr>
+                                  <w:color w:val="000000" w:themeColor="text1"/>
+                                </w:rPr>
+                                <w:t>Kiosk</w:t>
+                              </w:r>
+                            </w:p>
+                          </w:txbxContent>
+                        </wps:txbx>
+                        <wps:bodyPr rot="0" spcFirstLastPara="0" vertOverflow="overflow" horzOverflow="overflow" vert="horz" wrap="square" lIns="91440" tIns="45720" rIns="91440" bIns="45720" numCol="1" spcCol="0" rtlCol="0" fromWordArt="0" anchor="ctr" anchorCtr="0" forceAA="0" compatLnSpc="1">
+                          <a:prstTxWarp prst="textNoShape">
+                            <a:avLst/>
+                          </a:prstTxWarp>
+                          <a:noAutofit/>
+                        </wps:bodyPr>
+                      </wps:wsp>
+                      <wps:wsp>
+                        <wps:cNvPr id="16" name="Rectangle 16"/>
+                        <wps:cNvSpPr/>
+                        <wps:spPr>
+                          <a:xfrm>
+                            <a:off x="0" y="0"/>
+                            <a:ext cx="5676900" cy="365843"/>
+                          </a:xfrm>
+                          <a:prstGeom prst="rect">
+                            <a:avLst/>
+                          </a:prstGeom>
+                          <a:grpFill/>
+                        </wps:spPr>
+                        <wps:style>
+                          <a:lnRef idx="2">
+                            <a:schemeClr val="accent4">
+                              <a:shade val="50000"/>
+                            </a:schemeClr>
+                          </a:lnRef>
+                          <a:fillRef idx="1">
+                            <a:schemeClr val="accent4"/>
+                          </a:fillRef>
+                          <a:effectRef idx="0">
+                            <a:schemeClr val="accent4"/>
+                          </a:effectRef>
+                          <a:fontRef idx="minor">
+                            <a:schemeClr val="lt1"/>
+                          </a:fontRef>
+                        </wps:style>
+                        <wps:txbx>
+                          <w:txbxContent>
+                            <w:p>
+                              <w:pPr>
+                                <w:jc w:val="center"/>
+                                <w:rPr>
+                                  <w:b/>
+                                  <w:color w:val="000000" w:themeColor="text1"/>
+                                  <w:sz w:val="28"/>
+                                </w:rPr>
+                              </w:pPr>
+                              <w:r>
+                                <w:rPr>
+                                  <w:b/>
+                                  <w:color w:val="000000" w:themeColor="text1"/>
+                                  <w:sz w:val="28"/>
+                                </w:rPr>
+                                <w:t>Inventory</w:t>
+                              </w:r>
+                            </w:p>
+                          </w:txbxContent>
+                        </wps:txbx>
+                        <wps:bodyPr rot="0" spcFirstLastPara="0" vertOverflow="overflow" horzOverflow="overflow" vert="horz" wrap="square" lIns="91440" tIns="45720" rIns="91440" bIns="45720" numCol="1" spcCol="0" rtlCol="0" fromWordArt="0" anchor="ctr" anchorCtr="0" forceAA="0" compatLnSpc="1">
+                          <a:prstTxWarp prst="textNoShape">
+                            <a:avLst/>
+                          </a:prstTxWarp>
+                          <a:noAutofit/>
+                        </wps:bodyPr>
+                      </wps:wsp>
+                    </wpg:wgp>
+                  </a:graphicData>
+                </a:graphic>
+              </wp:inline>
+            </w:drawing>
+          </mc:Choice>
+          <mc:Fallback>
+            <w:pict>
+              <v:group id="Group 13" o:spid="_x0000_s1054" style="width:447pt;height:121.5pt;mso-position-horizontal-relative:char;mso-position-vertical-relative:line" coordsize="5677066,1959417" o:gfxdata="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">
+                <v:rect id="Rectangle 14" o:spid="_x0000_s1055" style="position:absolute;top:365842;width:2838450;height:1593575;visibility:visible;mso-wrap-style:square;v-text-anchor:middle" o:gfxdata="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" filled="f" strokecolor="#7f5f00 [1607]" strokeweight="1pt">
+                  <v:textbox>
+                    <w:txbxContent>
+                      <w:p>
+                        <w:pPr>
+                          <w:pStyle w:val="NoSpacing"/>
+                          <w:rPr>
+                            <w:color w:val="000000" w:themeColor="text1"/>
+                          </w:rPr>
+                        </w:pPr>
+                        <w:r>
+                          <w:rPr>
+                            <w:color w:val="000000" w:themeColor="text1"/>
+                          </w:rPr>
+                          <w:t>Knows Audiobooks</w:t>
+                        </w:r>
+                      </w:p>
+                      <w:p>
+                        <w:pPr>
+                          <w:pStyle w:val="NoSpacing"/>
+                          <w:rPr>
+                            <w:color w:val="000000" w:themeColor="text1"/>
+                          </w:rPr>
+                        </w:pPr>
+                        <w:r>
+                          <w:rPr>
+                            <w:color w:val="000000" w:themeColor="text1"/>
+                          </w:rPr>
+                          <w:t>Knows checked in/out status</w:t>
+                        </w:r>
+                      </w:p>
+                      <w:p>
+                        <w:pPr>
+                          <w:pStyle w:val="NoSpacing"/>
+                          <w:rPr>
+                            <w:color w:val="000000" w:themeColor="text1"/>
+                          </w:rPr>
+                        </w:pPr>
+                        <w:r>
+                          <w:rPr>
+                            <w:color w:val="000000" w:themeColor="text1"/>
+                          </w:rPr>
+                          <w:t>Knows physical location</w:t>
+                        </w:r>
+                      </w:p>
+                    </w:txbxContent>
+                  </v:textbox>
+                </v:rect>
+                <v:rect id="Rectangle 15" o:spid="_x0000_s1056" style="position:absolute;left:2838616;top:365842;width:2838450;height:1593574;visibility:visible;mso-wrap-style:square;v-text-anchor:middle" o:gfxdata="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" filled="f" strokecolor="#7f5f00 [1607]" strokeweight="1pt">
+                  <v:textbox>
+                    <w:txbxContent>
+                      <w:p>
+                        <w:pPr>
+                          <w:pStyle w:val="NoSpacing"/>
+                          <w:rPr>
+                            <w:color w:val="000000" w:themeColor="text1"/>
+                          </w:rPr>
+                        </w:pPr>
+                        <w:r>
+                          <w:rPr>
+                            <w:color w:val="000000" w:themeColor="text1"/>
+                          </w:rPr>
+                          <w:t>User</w:t>
+                        </w:r>
+                      </w:p>
+                      <w:p>
+                        <w:pPr>
+                          <w:pStyle w:val="NoSpacing"/>
+                          <w:rPr>
+                            <w:color w:val="000000" w:themeColor="text1"/>
+                          </w:rPr>
+                        </w:pPr>
+                        <w:r>
+                          <w:rPr>
+                            <w:color w:val="000000" w:themeColor="text1"/>
+                          </w:rPr>
+                          <w:t>Session</w:t>
+                        </w:r>
+                      </w:p>
+                      <w:p>
+                        <w:pPr>
+                          <w:pStyle w:val="NoSpacing"/>
+                          <w:rPr>
+                            <w:color w:val="000000" w:themeColor="text1"/>
+                          </w:rPr>
+                        </w:pPr>
+                        <w:r>
+                          <w:rPr>
+                            <w:color w:val="000000" w:themeColor="text1"/>
+                          </w:rPr>
+                          <w:t>Audiobooks</w:t>
+                        </w:r>
+                      </w:p>
+                      <w:p>
+                        <w:pPr>
+                          <w:pStyle w:val="NoSpacing"/>
+                          <w:rPr>
+                            <w:color w:val="000000" w:themeColor="text1"/>
+                          </w:rPr>
+                        </w:pPr>
+                        <w:r>
+                          <w:rPr>
+                            <w:color w:val="000000" w:themeColor="text1"/>
+                          </w:rPr>
+                          <w:t>Kiosk</w:t>
+                        </w:r>
+                      </w:p>
+                    </w:txbxContent>
+                  </v:textbox>
+                </v:rect>
+                <v:rect id="Rectangle 16" o:spid="_x0000_s1057" style="position:absolute;width:5676900;height:365843;visibility:visible;mso-wrap-style:square;v-text-anchor:middle" o:gfxdata="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" filled="f" strokecolor="#7f5f00 [1607]" strokeweight="1pt">
+                  <v:textbox>
+                    <w:txbxContent>
+                      <w:p>
+                        <w:pPr>
+                          <w:jc w:val="center"/>
+                          <w:rPr>
+                            <w:b/>
+                            <w:color w:val="000000" w:themeColor="text1"/>
+                            <w:sz w:val="28"/>
+                          </w:rPr>
+                        </w:pPr>
+                        <w:r>
+                          <w:rPr>
+                            <w:b/>
+                            <w:color w:val="000000" w:themeColor="text1"/>
+                            <w:sz w:val="28"/>
+                          </w:rPr>
+                          <w:t>Inventory</w:t>
+                        </w:r>
+                      </w:p>
+                    </w:txbxContent>
+                  </v:textbox>
+                </v:rect>
+                <w10:anchorlock/>
+              </v:group>
+            </w:pict>
+          </mc:Fallback>
+        </mc:AlternateContent>
+      </w:r>
     </w:p>
     <w:sectPr>
       <w:headerReference w:type="default" r:id="rId8"/>
@@ -3228,7 +3874,7 @@
 </file>
 
 <file path=word/endnotes.xml><?xml version="1.0" encoding="utf-8"?>
-<w:endnotes xmlns:wpc="http://schemas.microsoft.com/office/word/2010/wordprocessingCanvas" xmlns:mc="http://schemas.openxmlformats.org/markup-compatibility/2006" xmlns:o="urn:schemas-microsoft-com:office:office" xmlns:r="http://schemas.openxmlformats.org/officeDocument/2006/relationships" xmlns:m="http://schemas.openxmlformats.org/officeDocument/2006/math" xmlns:v="urn:schemas-microsoft-com:vml" xmlns:wp14="http://schemas.microsoft.com/office/word/2010/wordprocessingDrawing" xmlns:wp="http://schemas.openxmlformats.org/drawingml/2006/wordprocessingDrawing" xmlns:w10="urn:schemas-microsoft-com:office:word" xmlns:w="http://schemas.openxmlformats.org/wordprocessingml/2006/main" xmlns:w14="http://schemas.microsoft.com/office/word/2010/wordml" xmlns:wpg="http://schemas.microsoft.com/office/word/2010/wordprocessingGroup" xmlns:wpi="http://schemas.microsoft.com/office/word/2010/wordprocessingInk" xmlns:wne="http://schemas.microsoft.com/office/word/2006/wordml" xmlns:wps="http://schemas.microsoft.com/office/word/2010/wordprocessingShape" mc:Ignorable="w14 wp14">
+<w:endnotes xmlns:wpc="http://schemas.microsoft.com/office/word/2010/wordprocessingCanvas" xmlns:mo="http://schemas.microsoft.com/office/mac/office/2008/main" xmlns:mc="http://schemas.openxmlformats.org/markup-compatibility/2006" xmlns:mv="urn:schemas-microsoft-com:mac:vml" xmlns:o="urn:schemas-microsoft-com:office:office" xmlns:r="http://schemas.openxmlformats.org/officeDocument/2006/relationships" xmlns:m="http://schemas.openxmlformats.org/officeDocument/2006/math" xmlns:v="urn:schemas-microsoft-com:vml" xmlns:wp14="http://schemas.microsoft.com/office/word/2010/wordprocessingDrawing" xmlns:wp="http://schemas.openxmlformats.org/drawingml/2006/wordprocessingDrawing" xmlns:w10="urn:schemas-microsoft-com:office:word" xmlns:w="http://schemas.openxmlformats.org/wordprocessingml/2006/main" xmlns:w14="http://schemas.microsoft.com/office/word/2010/wordml" xmlns:wpg="http://schemas.microsoft.com/office/word/2010/wordprocessingGroup" xmlns:wpi="http://schemas.microsoft.com/office/word/2010/wordprocessingInk" xmlns:wne="http://schemas.microsoft.com/office/word/2006/wordml" xmlns:wps="http://schemas.microsoft.com/office/word/2010/wordprocessingShape" mc:Ignorable="w14 wp14">
   <w:endnote w:type="separator" w:id="-1">
     <w:p>
       <w:pPr>
@@ -3253,7 +3899,7 @@
 </file>
 
 <file path=word/footnotes.xml><?xml version="1.0" encoding="utf-8"?>
-<w:footnotes xmlns:wpc="http://schemas.microsoft.com/office/word/2010/wordprocessingCanvas" xmlns:mc="http://schemas.openxmlformats.org/markup-compatibility/2006" xmlns:o="urn:schemas-microsoft-com:office:office" xmlns:r="http://schemas.openxmlformats.org/officeDocument/2006/relationships" xmlns:m="http://schemas.openxmlformats.org/officeDocument/2006/math" xmlns:v="urn:schemas-microsoft-com:vml" xmlns:wp14="http://schemas.microsoft.com/office/word/2010/wordprocessingDrawing" xmlns:wp="http://schemas.openxmlformats.org/drawingml/2006/wordprocessingDrawing" xmlns:w10="urn:schemas-microsoft-com:office:word" xmlns:w="http://schemas.openxmlformats.org/wordprocessingml/2006/main" xmlns:w14="http://schemas.microsoft.com/office/word/2010/wordml" xmlns:wpg="http://schemas.microsoft.com/office/word/2010/wordprocessingGroup" xmlns:wpi="http://schemas.microsoft.com/office/word/2010/wordprocessingInk" xmlns:wne="http://schemas.microsoft.com/office/word/2006/wordml" xmlns:wps="http://schemas.microsoft.com/office/word/2010/wordprocessingShape" mc:Ignorable="w14 wp14">
+<w:footnotes xmlns:wpc="http://schemas.microsoft.com/office/word/2010/wordprocessingCanvas" xmlns:mo="http://schemas.microsoft.com/office/mac/office/2008/main" xmlns:mc="http://schemas.openxmlformats.org/markup-compatibility/2006" xmlns:mv="urn:schemas-microsoft-com:mac:vml" xmlns:o="urn:schemas-microsoft-com:office:office" xmlns:r="http://schemas.openxmlformats.org/officeDocument/2006/relationships" xmlns:m="http://schemas.openxmlformats.org/officeDocument/2006/math" xmlns:v="urn:schemas-microsoft-com:vml" xmlns:wp14="http://schemas.microsoft.com/office/word/2010/wordprocessingDrawing" xmlns:wp="http://schemas.openxmlformats.org/drawingml/2006/wordprocessingDrawing" xmlns:w10="urn:schemas-microsoft-com:office:word" xmlns:w="http://schemas.openxmlformats.org/wordprocessingml/2006/main" xmlns:w14="http://schemas.microsoft.com/office/word/2010/wordml" xmlns:wpg="http://schemas.microsoft.com/office/word/2010/wordprocessingGroup" xmlns:wpi="http://schemas.microsoft.com/office/word/2010/wordprocessingInk" xmlns:wne="http://schemas.microsoft.com/office/word/2006/wordml" xmlns:wps="http://schemas.microsoft.com/office/word/2010/wordprocessingShape" mc:Ignorable="w14 wp14">
   <w:footnote w:type="separator" w:id="-1">
     <w:p>
       <w:pPr>
@@ -3278,7 +3924,7 @@
 </file>
 
 <file path=word/header1.xml><?xml version="1.0" encoding="utf-8"?>
-<w:hdr xmlns:wpc="http://schemas.microsoft.com/office/word/2010/wordprocessingCanvas" xmlns:mc="http://schemas.openxmlformats.org/markup-compatibility/2006" xmlns:o="urn:schemas-microsoft-com:office:office" xmlns:r="http://schemas.openxmlformats.org/officeDocument/2006/relationships" xmlns:m="http://schemas.openxmlformats.org/officeDocument/2006/math" xmlns:v="urn:schemas-microsoft-com:vml" xmlns:wp14="http://schemas.microsoft.com/office/word/2010/wordprocessingDrawing" xmlns:wp="http://schemas.openxmlformats.org/drawingml/2006/wordprocessingDrawing" xmlns:w10="urn:schemas-microsoft-com:office:word" xmlns:w="http://schemas.openxmlformats.org/wordprocessingml/2006/main" xmlns:w14="http://schemas.microsoft.com/office/word/2010/wordml" xmlns:wpg="http://schemas.microsoft.com/office/word/2010/wordprocessingGroup" xmlns:wpi="http://schemas.microsoft.com/office/word/2010/wordprocessingInk" xmlns:wne="http://schemas.microsoft.com/office/word/2006/wordml" xmlns:wps="http://schemas.microsoft.com/office/word/2010/wordprocessingShape" mc:Ignorable="w14 wp14">
+<w:hdr xmlns:wpc="http://schemas.microsoft.com/office/word/2010/wordprocessingCanvas" xmlns:mo="http://schemas.microsoft.com/office/mac/office/2008/main" xmlns:mc="http://schemas.openxmlformats.org/markup-compatibility/2006" xmlns:mv="urn:schemas-microsoft-com:mac:vml" xmlns:o="urn:schemas-microsoft-com:office:office" xmlns:r="http://schemas.openxmlformats.org/officeDocument/2006/relationships" xmlns:m="http://schemas.openxmlformats.org/officeDocument/2006/math" xmlns:v="urn:schemas-microsoft-com:vml" xmlns:wp14="http://schemas.microsoft.com/office/word/2010/wordprocessingDrawing" xmlns:wp="http://schemas.openxmlformats.org/drawingml/2006/wordprocessingDrawing" xmlns:w10="urn:schemas-microsoft-com:office:word" xmlns:w="http://schemas.openxmlformats.org/wordprocessingml/2006/main" xmlns:w14="http://schemas.microsoft.com/office/word/2010/wordml" xmlns:wpg="http://schemas.microsoft.com/office/word/2010/wordprocessingGroup" xmlns:wpi="http://schemas.microsoft.com/office/word/2010/wordprocessingInk" xmlns:wne="http://schemas.microsoft.com/office/word/2006/wordml" xmlns:wps="http://schemas.microsoft.com/office/word/2010/wordprocessingShape" mc:Ignorable="w14 wp14">
   <w:p>
     <w:pPr>
       <w:tabs>
@@ -3396,7 +4042,7 @@
 </file>
 
 <file path=word/numbering.xml><?xml version="1.0" encoding="utf-8"?>
-<w:numbering xmlns:wpc="http://schemas.microsoft.com/office/word/2010/wordprocessingCanvas" xmlns:mc="http://schemas.openxmlformats.org/markup-compatibility/2006" xmlns:o="urn:schemas-microsoft-com:office:office" xmlns:r="http://schemas.openxmlformats.org/officeDocument/2006/relationships" xmlns:m="http://schemas.openxmlformats.org/officeDocument/2006/math" xmlns:v="urn:schemas-microsoft-com:vml" xmlns:wp14="http://schemas.microsoft.com/office/word/2010/wordprocessingDrawing" xmlns:wp="http://schemas.openxmlformats.org/drawingml/2006/wordprocessingDrawing" xmlns:w10="urn:schemas-microsoft-com:office:word" xmlns:w="http://schemas.openxmlformats.org/wordprocessingml/2006/main" xmlns:w14="http://schemas.microsoft.com/office/word/2010/wordml" xmlns:wpg="http://schemas.microsoft.com/office/word/2010/wordprocessingGroup" xmlns:wpi="http://schemas.microsoft.com/office/word/2010/wordprocessingInk" xmlns:wne="http://schemas.microsoft.com/office/word/2006/wordml" xmlns:wps="http://schemas.microsoft.com/office/word/2010/wordprocessingShape" mc:Ignorable="w14 wp14">
+<w:numbering xmlns:wpc="http://schemas.microsoft.com/office/word/2010/wordprocessingCanvas" xmlns:mo="http://schemas.microsoft.com/office/mac/office/2008/main" xmlns:mc="http://schemas.openxmlformats.org/markup-compatibility/2006" xmlns:mv="urn:schemas-microsoft-com:mac:vml" xmlns:o="urn:schemas-microsoft-com:office:office" xmlns:r="http://schemas.openxmlformats.org/officeDocument/2006/relationships" xmlns:m="http://schemas.openxmlformats.org/officeDocument/2006/math" xmlns:v="urn:schemas-microsoft-com:vml" xmlns:wp14="http://schemas.microsoft.com/office/word/2010/wordprocessingDrawing" xmlns:wp="http://schemas.openxmlformats.org/drawingml/2006/wordprocessingDrawing" xmlns:w10="urn:schemas-microsoft-com:office:word" xmlns:w="http://schemas.openxmlformats.org/wordprocessingml/2006/main" xmlns:w14="http://schemas.microsoft.com/office/word/2010/wordml" xmlns:wpg="http://schemas.microsoft.com/office/word/2010/wordprocessingGroup" xmlns:wpi="http://schemas.microsoft.com/office/word/2010/wordprocessingInk" xmlns:wne="http://schemas.microsoft.com/office/word/2006/wordml" xmlns:wps="http://schemas.microsoft.com/office/word/2010/wordprocessingShape" mc:Ignorable="w14 wp14">
   <w:abstractNum w:abstractNumId="0">
     <w:nsid w:val="153B3D51"/>
     <w:multiLevelType w:val="hybridMultilevel"/>
@@ -3881,7 +4527,7 @@
       </w:pPr>
     </w:pPrDefault>
   </w:docDefaults>
-  <w:latentStyles w:defLockedState="0" w:defUIPriority="99" w:defSemiHidden="1" w:defUnhideWhenUsed="1" w:defQFormat="0" w:count="267">
+  <w:latentStyles w:defLockedState="0" w:defUIPriority="99" w:defSemiHidden="1" w:defUnhideWhenUsed="1" w:defQFormat="0" w:count="276">
     <w:lsdException w:name="Normal" w:semiHidden="0" w:uiPriority="0" w:unhideWhenUsed="0" w:qFormat="1"/>
     <w:lsdException w:name="heading 1" w:semiHidden="0" w:uiPriority="9" w:unhideWhenUsed="0" w:qFormat="1"/>
     <w:lsdException w:name="heading 2" w:uiPriority="9" w:qFormat="1"/>
@@ -4188,7 +4834,7 @@
 </file>
 
 <file path=word/stylesWithEffects.xml><?xml version="1.0" encoding="utf-8"?>
-<w:styles xmlns:wpc="http://schemas.microsoft.com/office/word/2010/wordprocessingCanvas" xmlns:mc="http://schemas.openxmlformats.org/markup-compatibility/2006" xmlns:o="urn:schemas-microsoft-com:office:office" xmlns:r="http://schemas.openxmlformats.org/officeDocument/2006/relationships" xmlns:m="http://schemas.openxmlformats.org/officeDocument/2006/math" xmlns:v="urn:schemas-microsoft-com:vml" xmlns:wp14="http://schemas.microsoft.com/office/word/2010/wordprocessingDrawing" xmlns:wp="http://schemas.openxmlformats.org/drawingml/2006/wordprocessingDrawing" xmlns:w10="urn:schemas-microsoft-com:office:word" xmlns:w="http://schemas.openxmlformats.org/wordprocessingml/2006/main" xmlns:w14="http://schemas.microsoft.com/office/word/2010/wordml" xmlns:wpg="http://schemas.microsoft.com/office/word/2010/wordprocessingGroup" xmlns:wpi="http://schemas.microsoft.com/office/word/2010/wordprocessingInk" xmlns:wne="http://schemas.microsoft.com/office/word/2006/wordml" xmlns:wps="http://schemas.microsoft.com/office/word/2010/wordprocessingShape" mc:Ignorable="w14 wp14">
+<w:styles xmlns:wpc="http://schemas.microsoft.com/office/word/2010/wordprocessingCanvas" xmlns:mo="http://schemas.microsoft.com/office/mac/office/2008/main" xmlns:mc="http://schemas.openxmlformats.org/markup-compatibility/2006" xmlns:mv="urn:schemas-microsoft-com:mac:vml" xmlns:o="urn:schemas-microsoft-com:office:office" xmlns:r="http://schemas.openxmlformats.org/officeDocument/2006/relationships" xmlns:m="http://schemas.openxmlformats.org/officeDocument/2006/math" xmlns:v="urn:schemas-microsoft-com:vml" xmlns:wp14="http://schemas.microsoft.com/office/word/2010/wordprocessingDrawing" xmlns:wp="http://schemas.openxmlformats.org/drawingml/2006/wordprocessingDrawing" xmlns:w10="urn:schemas-microsoft-com:office:word" xmlns:w="http://schemas.openxmlformats.org/wordprocessingml/2006/main" xmlns:w14="http://schemas.microsoft.com/office/word/2010/wordml" xmlns:wpg="http://schemas.microsoft.com/office/word/2010/wordprocessingGroup" xmlns:wpi="http://schemas.microsoft.com/office/word/2010/wordprocessingInk" xmlns:wne="http://schemas.microsoft.com/office/word/2006/wordml" xmlns:wps="http://schemas.microsoft.com/office/word/2010/wordprocessingShape" mc:Ignorable="w14 wp14">
   <w:docDefaults>
     <w:rPrDefault>
       <w:rPr>
@@ -4204,7 +4850,7 @@
       </w:pPr>
     </w:pPrDefault>
   </w:docDefaults>
-  <w:latentStyles w:defLockedState="0" w:defUIPriority="99" w:defSemiHidden="1" w:defUnhideWhenUsed="1" w:defQFormat="0" w:count="267">
+  <w:latentStyles w:defLockedState="0" w:defUIPriority="99" w:defSemiHidden="1" w:defUnhideWhenUsed="1" w:defQFormat="0" w:count="276">
     <w:lsdException w:name="Normal" w:semiHidden="0" w:uiPriority="0" w:unhideWhenUsed="0" w:qFormat="1"/>
     <w:lsdException w:name="heading 1" w:semiHidden="0" w:uiPriority="9" w:unhideWhenUsed="0" w:qFormat="1"/>
     <w:lsdException w:name="heading 2" w:uiPriority="9" w:qFormat="1"/>
@@ -4765,7 +5411,7 @@
   <a:extraClrSchemeLst/>
   <a:extLst>
     <a:ext uri="{05A4C25C-085E-4340-85A3-A5531E510DB2}">
-      <thm15:themeFamily xmlns:thm15="http://schemas.microsoft.com/office/thememl/2012/main" xmlns="" name="Office Theme" id="{62F939B6-93AF-4DB8-9C6B-D6C7DFDC589F}" vid="{4A3C46E8-61CC-4603-A589-7422A47A8E4A}"/>
+      <thm15:themeFamily xmlns="" xmlns:thm15="http://schemas.microsoft.com/office/thememl/2012/main" name="Office Theme" id="{62F939B6-93AF-4DB8-9C6B-D6C7DFDC589F}" vid="{4A3C46E8-61CC-4603-A589-7422A47A8E4A}"/>
     </a:ext>
   </a:extLst>
 </a:theme>

</xml_diff>